<commit_message>
added the first design of the platform
</commit_message>
<xml_diff>
--- a/coursework1 - design.docx
+++ b/coursework1 - design.docx
@@ -130,7 +130,42 @@
         <w:t>&lt;description&gt;</w:t>
       </w:r>
       <w:r>
-        <w:t xml:space="preserve">The student is able to change courses, so he should be able to change the name of the </w:t>
+        <w:t xml:space="preserve">The student is able to </w:t>
+      </w:r>
+      <w:r>
+        <w:t xml:space="preserve">add </w:t>
+      </w:r>
+      <w:r>
+        <w:t xml:space="preserve">the course name. The user </w:t>
+      </w:r>
+      <w:r>
+        <w:t>should be able to change the name of the course</w:t>
+      </w:r>
+      <w:r>
+        <w:t xml:space="preserve">, for example, when a student decides to switch to a different </w:t>
+      </w:r>
+      <w:proofErr w:type="gramStart"/>
+      <w:r>
+        <w:t>course</w:t>
+      </w:r>
+      <w:r>
+        <w:t>.</w:t>
+      </w:r>
+      <w:r>
+        <w:t>&lt;</w:t>
+      </w:r>
+      <w:proofErr w:type="gramEnd"/>
+      <w:r>
+        <w:t>/description&gt;</w:t>
+      </w:r>
+    </w:p>
+    <w:p/>
+    <w:p>
+      <w:r>
+        <w:t>&lt;R3&gt;</w:t>
+      </w:r>
+      <w:r>
+        <w:t xml:space="preserve">The software shall allow the user to add modules to the </w:t>
       </w:r>
       <w:proofErr w:type="gramStart"/>
       <w:r>
@@ -141,16 +176,235 @@
       </w:r>
       <w:proofErr w:type="gramEnd"/>
       <w:r>
+        <w:t>/R3</w:t>
+      </w:r>
+      <w:r>
+        <w:t>&gt;</w:t>
+      </w:r>
+    </w:p>
+    <w:p>
+      <w:r>
+        <w:t>&lt;description&gt;</w:t>
+      </w:r>
+      <w:r>
+        <w:t xml:space="preserve">The student can create modules and add them to the </w:t>
+      </w:r>
+      <w:proofErr w:type="gramStart"/>
+      <w:r>
+        <w:t>course.</w:t>
+      </w:r>
+      <w:r>
+        <w:t>&lt;</w:t>
+      </w:r>
+      <w:proofErr w:type="gramEnd"/>
+      <w:r>
         <w:t>/description&gt;</w:t>
       </w:r>
+      <w:bookmarkStart w:id="0" w:name="_GoBack"/>
+      <w:bookmarkEnd w:id="0"/>
     </w:p>
     <w:p/>
     <w:p>
       <w:r>
-        <w:t>&lt;R3&gt;</w:t>
-      </w:r>
-      <w:r>
-        <w:t xml:space="preserve">The software shall allow the user to add modules to the </w:t>
+        <w:t>&lt;R4&gt;</w:t>
+      </w:r>
+      <w:r>
+        <w:t xml:space="preserve">The software shall allow the user to add a credit value to each </w:t>
+      </w:r>
+      <w:proofErr w:type="gramStart"/>
+      <w:r>
+        <w:t>module.</w:t>
+      </w:r>
+      <w:r>
+        <w:t>&lt;</w:t>
+      </w:r>
+      <w:proofErr w:type="gramEnd"/>
+      <w:r>
+        <w:t>/R4</w:t>
+      </w:r>
+      <w:r>
+        <w:t>&gt;</w:t>
+      </w:r>
+    </w:p>
+    <w:p>
+      <w:r>
+        <w:t>&lt;description&gt;</w:t>
+      </w:r>
+      <w:r>
+        <w:t>Each module has a credit value. Most of them are 15 credits but there are also modules with 30 credits.</w:t>
+      </w:r>
+      <w:r>
+        <w:t xml:space="preserve"> There is also a final year project worth 45 credits.</w:t>
+      </w:r>
+      <w:r>
+        <w:t xml:space="preserve"> Therefore, the user should be able to add a credit value to the each </w:t>
+      </w:r>
+      <w:proofErr w:type="gramStart"/>
+      <w:r>
+        <w:t>module.</w:t>
+      </w:r>
+      <w:r>
+        <w:t>&lt;</w:t>
+      </w:r>
+      <w:proofErr w:type="gramEnd"/>
+      <w:r>
+        <w:t>/description&gt;</w:t>
+      </w:r>
+    </w:p>
+    <w:p/>
+    <w:p>
+      <w:r>
+        <w:t>&lt;R5&gt;</w:t>
+      </w:r>
+      <w:r>
+        <w:t xml:space="preserve">The software shall allow the user to input </w:t>
+      </w:r>
+      <w:proofErr w:type="gramStart"/>
+      <w:r>
+        <w:t>assessments(</w:t>
+      </w:r>
+      <w:proofErr w:type="gramEnd"/>
+      <w:r>
+        <w:t xml:space="preserve">tutorial, coursework, </w:t>
+      </w:r>
+      <w:r>
+        <w:t>exam) for each module.</w:t>
+      </w:r>
+      <w:r>
+        <w:t>&lt;/R5</w:t>
+      </w:r>
+      <w:r>
+        <w:t>&gt;</w:t>
+      </w:r>
+    </w:p>
+    <w:p>
+      <w:r>
+        <w:t>&lt;description&gt;</w:t>
+      </w:r>
+      <w:r>
+        <w:t xml:space="preserve">The user can add assessments to each module, including a tutorial exercise, coursework, exam et al. Each assessment has name and </w:t>
+      </w:r>
+      <w:proofErr w:type="gramStart"/>
+      <w:r>
+        <w:t>weight.</w:t>
+      </w:r>
+      <w:r>
+        <w:t>&lt;</w:t>
+      </w:r>
+      <w:proofErr w:type="gramEnd"/>
+      <w:r>
+        <w:t>/description&gt;</w:t>
+      </w:r>
+    </w:p>
+    <w:p/>
+    <w:p>
+      <w:r>
+        <w:t>&lt;R6&gt;</w:t>
+      </w:r>
+      <w:r>
+        <w:t xml:space="preserve">The software should show the new module </w:t>
+      </w:r>
+      <w:proofErr w:type="gramStart"/>
+      <w:r>
+        <w:t>added.</w:t>
+      </w:r>
+      <w:r>
+        <w:t>&lt;</w:t>
+      </w:r>
+      <w:proofErr w:type="gramEnd"/>
+      <w:r>
+        <w:t>/R6</w:t>
+      </w:r>
+      <w:r>
+        <w:t>&gt;</w:t>
+      </w:r>
+    </w:p>
+    <w:p>
+      <w:r>
+        <w:t>&lt;description&gt;</w:t>
+      </w:r>
+      <w:r>
+        <w:t>After each module entry, if everything is correct, the module will be shown in the software. However, some information can be deleted in case some of errors. For example if the as</w:t>
+      </w:r>
+      <w:r>
+        <w:t xml:space="preserve">sessments do not add up to 100% or invalid weight for </w:t>
+      </w:r>
+      <w:proofErr w:type="gramStart"/>
+      <w:r>
+        <w:t>assessments.</w:t>
+      </w:r>
+      <w:r>
+        <w:t>&lt;</w:t>
+      </w:r>
+      <w:proofErr w:type="gramEnd"/>
+      <w:r>
+        <w:t>/description&gt;</w:t>
+      </w:r>
+    </w:p>
+    <w:p/>
+    <w:p>
+      <w:r>
+        <w:t>&lt;R7&gt;</w:t>
+      </w:r>
+      <w:r>
+        <w:t xml:space="preserve">The software shall allow the user to add modules until the course is </w:t>
+      </w:r>
+      <w:proofErr w:type="gramStart"/>
+      <w:r>
+        <w:t>complete.</w:t>
+      </w:r>
+      <w:r>
+        <w:t>&lt;</w:t>
+      </w:r>
+      <w:proofErr w:type="gramEnd"/>
+      <w:r>
+        <w:t>/R7</w:t>
+      </w:r>
+      <w:r>
+        <w:t>&gt;</w:t>
+      </w:r>
+    </w:p>
+    <w:p>
+      <w:r>
+        <w:t>&lt;description&gt;</w:t>
+      </w:r>
+      <w:r>
+        <w:t>A course should be complete when the sum o</w:t>
+      </w:r>
+      <w:r>
+        <w:t>f 120 credits per year has been reached</w:t>
+      </w:r>
+      <w:r>
+        <w:t xml:space="preserve"> in all three years of </w:t>
+      </w:r>
+      <w:proofErr w:type="gramStart"/>
+      <w:r>
+        <w:t>study</w:t>
+      </w:r>
+      <w:r>
+        <w:t>.</w:t>
+      </w:r>
+      <w:r>
+        <w:t>&lt;</w:t>
+      </w:r>
+      <w:proofErr w:type="gramEnd"/>
+      <w:r>
+        <w:t>/description&gt;</w:t>
+      </w:r>
+    </w:p>
+    <w:p/>
+    <w:p>
+      <w:r>
+        <w:t>&lt;R8&gt;</w:t>
+      </w:r>
+      <w:r>
+        <w:t xml:space="preserve">The software shall allow the user to save the status of </w:t>
+      </w:r>
+      <w:r>
+        <w:t>the</w:t>
+      </w:r>
+      <w:r>
+        <w:t xml:space="preserve"> </w:t>
       </w:r>
       <w:proofErr w:type="gramStart"/>
       <w:r>
@@ -161,7 +415,7 @@
       </w:r>
       <w:proofErr w:type="gramEnd"/>
       <w:r>
-        <w:t>/R3</w:t>
+        <w:t>/R8</w:t>
       </w:r>
       <w:r>
         <w:t>&gt;</w:t>
@@ -172,11 +426,29 @@
         <w:t>&lt;description&gt;</w:t>
       </w:r>
       <w:r>
-        <w:t xml:space="preserve">The student can create modules and add them to the </w:t>
-      </w:r>
-      <w:proofErr w:type="gramStart"/>
-      <w:r>
-        <w:t>course.</w:t>
+        <w:t>The user should be able to save</w:t>
+      </w:r>
+      <w:r>
+        <w:t xml:space="preserve"> manually</w:t>
+      </w:r>
+      <w:r>
+        <w:t xml:space="preserve"> the status of </w:t>
+      </w:r>
+      <w:r>
+        <w:t>the</w:t>
+      </w:r>
+      <w:r>
+        <w:t xml:space="preserve"> course using a save button. The user can also save</w:t>
+      </w:r>
+      <w:r>
+        <w:t xml:space="preserve"> automatically</w:t>
+      </w:r>
+      <w:r>
+        <w:t xml:space="preserve"> any changes on exit. A dialog should appear when exiting and asking if the user wants to save any </w:t>
+      </w:r>
+      <w:proofErr w:type="gramStart"/>
+      <w:r>
+        <w:t>changes.</w:t>
       </w:r>
       <w:r>
         <w:t>&lt;</w:t>
@@ -189,237 +461,7 @@
     <w:p/>
     <w:p>
       <w:r>
-        <w:t>&lt;R4&gt;</w:t>
-      </w:r>
-      <w:r>
-        <w:t xml:space="preserve">The software shall allow the user to add a credit value to each </w:t>
-      </w:r>
-      <w:proofErr w:type="gramStart"/>
-      <w:r>
-        <w:t>module.</w:t>
-      </w:r>
-      <w:r>
-        <w:t>&lt;</w:t>
-      </w:r>
-      <w:proofErr w:type="gramEnd"/>
-      <w:r>
-        <w:t>/R4</w:t>
-      </w:r>
-      <w:r>
-        <w:t>&gt;</w:t>
-      </w:r>
-    </w:p>
-    <w:p>
-      <w:r>
-        <w:t>&lt;description&gt;</w:t>
-      </w:r>
-      <w:r>
-        <w:t>Each module has a credit value. Most of them are 15 credits but there are also modules with 30 credits.</w:t>
-      </w:r>
-      <w:r>
-        <w:t xml:space="preserve"> There is also a final year project worth 45 credits.</w:t>
-      </w:r>
-      <w:r>
-        <w:t xml:space="preserve"> Therefore, the user should be able to add a credit value to the each </w:t>
-      </w:r>
-      <w:proofErr w:type="gramStart"/>
-      <w:r>
-        <w:t>module.</w:t>
-      </w:r>
-      <w:r>
-        <w:t>&lt;</w:t>
-      </w:r>
-      <w:proofErr w:type="gramEnd"/>
-      <w:r>
-        <w:t>/description&gt;</w:t>
-      </w:r>
-    </w:p>
-    <w:p/>
-    <w:p>
-      <w:r>
-        <w:t>&lt;R5&gt;</w:t>
-      </w:r>
-      <w:r>
-        <w:t xml:space="preserve">The software shall allow the user to input </w:t>
-      </w:r>
-      <w:proofErr w:type="gramStart"/>
-      <w:r>
-        <w:t>assessments(</w:t>
-      </w:r>
-      <w:proofErr w:type="gramEnd"/>
-      <w:r>
-        <w:t xml:space="preserve">tutorial, coursework, </w:t>
-      </w:r>
-      <w:r>
-        <w:t>exam) for each module.</w:t>
-      </w:r>
-      <w:r>
-        <w:t>&lt;/R5</w:t>
-      </w:r>
-      <w:r>
-        <w:t>&gt;</w:t>
-      </w:r>
-    </w:p>
-    <w:p>
-      <w:r>
-        <w:t>&lt;description&gt;</w:t>
-      </w:r>
-      <w:r>
-        <w:t xml:space="preserve">The user can add assessments to each module, including a tutorial exercise, coursework, exam et al. Each assessment has name and </w:t>
-      </w:r>
-      <w:proofErr w:type="gramStart"/>
-      <w:r>
-        <w:t>weight.</w:t>
-      </w:r>
-      <w:r>
-        <w:t>&lt;</w:t>
-      </w:r>
-      <w:proofErr w:type="gramEnd"/>
-      <w:r>
-        <w:t>/description&gt;</w:t>
-      </w:r>
-    </w:p>
-    <w:p/>
-    <w:p>
-      <w:r>
-        <w:t>&lt;R6&gt;</w:t>
-      </w:r>
-      <w:r>
-        <w:t xml:space="preserve">The software should show the new module </w:t>
-      </w:r>
-      <w:proofErr w:type="gramStart"/>
-      <w:r>
-        <w:t>added.</w:t>
-      </w:r>
-      <w:r>
-        <w:t>&lt;</w:t>
-      </w:r>
-      <w:proofErr w:type="gramEnd"/>
-      <w:r>
-        <w:t>/R6</w:t>
-      </w:r>
-      <w:r>
-        <w:t>&gt;</w:t>
-      </w:r>
-    </w:p>
-    <w:p>
-      <w:r>
-        <w:t>&lt;description&gt;</w:t>
-      </w:r>
-      <w:r>
-        <w:t>After each module entry, if everything is correct, the module will be shown in the software. However, some information can be deleted in case some of errors. For example if the as</w:t>
-      </w:r>
-      <w:r>
-        <w:t xml:space="preserve">sessments do not add up to 100% or invalid weight for </w:t>
-      </w:r>
-      <w:proofErr w:type="gramStart"/>
-      <w:r>
-        <w:t>assessments.</w:t>
-      </w:r>
-      <w:r>
-        <w:t>&lt;</w:t>
-      </w:r>
-      <w:proofErr w:type="gramEnd"/>
-      <w:r>
-        <w:t>/description&gt;</w:t>
-      </w:r>
-    </w:p>
-    <w:p/>
-    <w:p>
-      <w:r>
-        <w:t>&lt;R7&gt;</w:t>
-      </w:r>
-      <w:r>
-        <w:t xml:space="preserve">The software shall allow the user to add modules until the course is </w:t>
-      </w:r>
-      <w:proofErr w:type="gramStart"/>
-      <w:r>
-        <w:t>complete.</w:t>
-      </w:r>
-      <w:r>
-        <w:t>&lt;</w:t>
-      </w:r>
-      <w:proofErr w:type="gramEnd"/>
-      <w:r>
-        <w:t>/R7</w:t>
-      </w:r>
-      <w:r>
-        <w:t>&gt;</w:t>
-      </w:r>
-    </w:p>
-    <w:p>
-      <w:r>
-        <w:t>&lt;description&gt;</w:t>
-      </w:r>
-      <w:r>
-        <w:t>A course should be complete when the sum o</w:t>
-      </w:r>
-      <w:r>
-        <w:t>f 120 credits per year has been reached</w:t>
-      </w:r>
-      <w:r>
-        <w:t xml:space="preserve"> in all three years of </w:t>
-      </w:r>
-      <w:proofErr w:type="gramStart"/>
-      <w:r>
-        <w:t>study</w:t>
-      </w:r>
-      <w:r>
-        <w:t>.</w:t>
-      </w:r>
-      <w:r>
-        <w:t>&lt;</w:t>
-      </w:r>
-      <w:proofErr w:type="gramEnd"/>
-      <w:r>
-        <w:t>/description&gt;</w:t>
-      </w:r>
-    </w:p>
-    <w:p/>
-    <w:p>
-      <w:r>
-        <w:t>&lt;R8&gt;</w:t>
-      </w:r>
-      <w:r>
-        <w:t xml:space="preserve">The software shall allow the user to save the status of his </w:t>
-      </w:r>
-      <w:proofErr w:type="gramStart"/>
-      <w:r>
-        <w:t>course.</w:t>
-      </w:r>
-      <w:r>
-        <w:t>&lt;</w:t>
-      </w:r>
-      <w:proofErr w:type="gramEnd"/>
-      <w:r>
-        <w:t>/R8</w:t>
-      </w:r>
-      <w:r>
-        <w:t>&gt;</w:t>
-      </w:r>
-    </w:p>
-    <w:p>
-      <w:r>
-        <w:t>&lt;description&gt;</w:t>
-      </w:r>
-      <w:r>
-        <w:t xml:space="preserve">The user should be able to save the status of his course using a save button. The user can also save any changes on exit. A dialog should appear when exiting and asking if the user wants to save any </w:t>
-      </w:r>
-      <w:proofErr w:type="gramStart"/>
-      <w:r>
-        <w:t>changes.</w:t>
-      </w:r>
-      <w:r>
-        <w:t>&lt;</w:t>
-      </w:r>
-      <w:proofErr w:type="gramEnd"/>
-      <w:r>
-        <w:t>/description&gt;</w:t>
-      </w:r>
-    </w:p>
-    <w:p/>
-    <w:p>
-      <w:r>
+        <w:lastRenderedPageBreak/>
         <w:t xml:space="preserve">&lt;R9&gt;The software shall continue from the last edit </w:t>
       </w:r>
       <w:proofErr w:type="gramStart"/>
@@ -433,7 +475,6 @@
     </w:p>
     <w:p>
       <w:r>
-        <w:lastRenderedPageBreak/>
         <w:t xml:space="preserve">&lt;description&gt;If the software is not at its first run, then it should use the existing data to build the interface and resume to the last edit </w:t>
       </w:r>
       <w:proofErr w:type="gramStart"/>
@@ -646,12 +687,7 @@
     <w:p/>
     <w:p>
       <w:r>
-        <w:t>&lt;R9&gt;</w:t>
-      </w:r>
-      <w:bookmarkStart w:id="0" w:name="_GoBack"/>
-      <w:bookmarkEnd w:id="0"/>
-      <w:r>
-        <w:t>&lt;/R9&gt;</w:t>
+        <w:t>&lt;R9&gt;&lt;/R9&gt;</w:t>
       </w:r>
     </w:p>
     <w:p>

</xml_diff>

<commit_message>
added more requirements about the delete and add functionality
</commit_message>
<xml_diff>
--- a/coursework1 - design.docx
+++ b/coursework1 - design.docx
@@ -200,8 +200,6 @@
       <w:r>
         <w:t>/description&gt;</w:t>
       </w:r>
-      <w:bookmarkStart w:id="0" w:name="_GoBack"/>
-      <w:bookmarkEnd w:id="0"/>
     </w:p>
     <w:p/>
     <w:p>
@@ -486,13 +484,7 @@
         <w:t>/description&gt;</w:t>
       </w:r>
     </w:p>
-    <w:p>
-      <w:pPr>
-        <w:rPr>
-          <w:sz w:val="36"/>
-        </w:rPr>
-      </w:pPr>
-    </w:p>
+    <w:p/>
     <w:p>
       <w:r>
         <w:t>&lt;R10&gt;</w:t>
@@ -687,32 +679,198 @@
     <w:p/>
     <w:p>
       <w:r>
-        <w:t>&lt;R9&gt;&lt;/R9&gt;</w:t>
-      </w:r>
-    </w:p>
-    <w:p>
-      <w:r>
-        <w:t>&lt;description&gt;&lt;/description&gt;</w:t>
-      </w:r>
-    </w:p>
-    <w:p/>
-    <w:p/>
-    <w:p>
-      <w:r>
-        <w:t>&lt;R9&gt;&lt;/R9&gt;&lt;description&gt;&lt;/description&gt;</w:t>
-      </w:r>
-    </w:p>
-    <w:p>
-      <w:r>
-        <w:t>&lt;R9&gt;&lt;/R9&gt;&lt;description&gt;&lt;/description&gt;</w:t>
-      </w:r>
-    </w:p>
-    <w:p>
-      <w:pPr>
-        <w:rPr>
-          <w:sz w:val="36"/>
-        </w:rPr>
-      </w:pPr>
+        <w:t xml:space="preserve">&lt;R15&gt;The software shall allow the user to </w:t>
+      </w:r>
+      <w:r>
+        <w:t>delete</w:t>
+      </w:r>
+      <w:r>
+        <w:t xml:space="preserve"> a </w:t>
+      </w:r>
+      <w:proofErr w:type="gramStart"/>
+      <w:r>
+        <w:t>course.&lt;</w:t>
+      </w:r>
+      <w:proofErr w:type="gramEnd"/>
+      <w:r>
+        <w:t>/R15</w:t>
+      </w:r>
+      <w:r>
+        <w:t>&gt;</w:t>
+      </w:r>
+    </w:p>
+    <w:p>
+      <w:r>
+        <w:t>&lt;description&gt;</w:t>
+      </w:r>
+      <w:r>
+        <w:t xml:space="preserve">The user is able to delete a course. The user might want to change the course. Or to create the final outcome for a friends’ degree without deleting his own </w:t>
+      </w:r>
+      <w:proofErr w:type="gramStart"/>
+      <w:r>
+        <w:t>data.</w:t>
+      </w:r>
+      <w:r>
+        <w:t>&lt;</w:t>
+      </w:r>
+      <w:proofErr w:type="gramEnd"/>
+      <w:r>
+        <w:t>/description&gt;</w:t>
+      </w:r>
+    </w:p>
+    <w:p/>
+    <w:p>
+      <w:r>
+        <w:t xml:space="preserve">&lt;R16&gt;The software shall allow the user to add the name of the student taking the </w:t>
+      </w:r>
+      <w:proofErr w:type="gramStart"/>
+      <w:r>
+        <w:t>course.&lt;</w:t>
+      </w:r>
+      <w:proofErr w:type="gramEnd"/>
+      <w:r>
+        <w:t>/R16</w:t>
+      </w:r>
+      <w:r>
+        <w:t>&gt;</w:t>
+      </w:r>
+    </w:p>
+    <w:p>
+      <w:r>
+        <w:t>&lt;description&gt;</w:t>
+      </w:r>
+      <w:r>
+        <w:t xml:space="preserve">The student or a friend of the student might want to find the outcome of their degree. They need to have a different name so that it could become distinctive on the </w:t>
+      </w:r>
+      <w:proofErr w:type="gramStart"/>
+      <w:r>
+        <w:t>table.</w:t>
+      </w:r>
+      <w:r>
+        <w:t>&lt;</w:t>
+      </w:r>
+      <w:proofErr w:type="gramEnd"/>
+      <w:r>
+        <w:t>/description&gt;</w:t>
+      </w:r>
+    </w:p>
+    <w:p/>
+    <w:p/>
+    <w:p>
+      <w:r>
+        <w:t xml:space="preserve">&lt;R17&gt;The software shall allow the user to reset a year of </w:t>
+      </w:r>
+      <w:proofErr w:type="gramStart"/>
+      <w:r>
+        <w:t>study.&lt;</w:t>
+      </w:r>
+      <w:proofErr w:type="gramEnd"/>
+      <w:r>
+        <w:t>/R17</w:t>
+      </w:r>
+      <w:r>
+        <w:t>&gt;</w:t>
+      </w:r>
+    </w:p>
+    <w:p>
+      <w:r>
+        <w:t>&lt;description&gt;</w:t>
+      </w:r>
+      <w:r>
+        <w:t xml:space="preserve">When changing the course or for any other reason, the user shall be allowed to reset the year of study to make the data input easier. This will reset the year of study to 0 modules </w:t>
+      </w:r>
+      <w:proofErr w:type="gramStart"/>
+      <w:r>
+        <w:t>added.</w:t>
+      </w:r>
+      <w:r>
+        <w:t>&lt;</w:t>
+      </w:r>
+      <w:proofErr w:type="gramEnd"/>
+      <w:r>
+        <w:t>/description&gt;</w:t>
+      </w:r>
+    </w:p>
+    <w:p/>
+    <w:p/>
+    <w:p>
+      <w:r>
+        <w:t xml:space="preserve">&lt;R18&gt;The software shall allow the user to delete the module and its </w:t>
+      </w:r>
+      <w:proofErr w:type="gramStart"/>
+      <w:r>
+        <w:t>assessments.&lt;</w:t>
+      </w:r>
+      <w:proofErr w:type="gramEnd"/>
+      <w:r>
+        <w:t>/R18</w:t>
+      </w:r>
+      <w:r>
+        <w:t>&gt;</w:t>
+      </w:r>
+    </w:p>
+    <w:p>
+      <w:r>
+        <w:t>&lt;description&gt;</w:t>
+      </w:r>
+      <w:r>
+        <w:t xml:space="preserve">If the student decided to drop a module, the student might want to delete the module and all it </w:t>
+      </w:r>
+      <w:proofErr w:type="gramStart"/>
+      <w:r>
+        <w:t>contains.</w:t>
+      </w:r>
+      <w:r>
+        <w:t>&lt;</w:t>
+      </w:r>
+      <w:proofErr w:type="gramEnd"/>
+      <w:r>
+        <w:t>/description&gt;</w:t>
+      </w:r>
+    </w:p>
+    <w:p/>
+    <w:p/>
+    <w:p>
+      <w:r>
+        <w:t>&lt;R</w:t>
+      </w:r>
+      <w:r>
+        <w:t>1</w:t>
+      </w:r>
+      <w:r>
+        <w:t>9&gt;</w:t>
+      </w:r>
+      <w:r>
+        <w:t xml:space="preserve">The software shall allow the user to delete an </w:t>
+      </w:r>
+      <w:proofErr w:type="gramStart"/>
+      <w:r>
+        <w:t>assessment.</w:t>
+      </w:r>
+      <w:r>
+        <w:t>&lt;</w:t>
+      </w:r>
+      <w:proofErr w:type="gramEnd"/>
+      <w:r>
+        <w:t>/R</w:t>
+      </w:r>
+      <w:r>
+        <w:t>1</w:t>
+      </w:r>
+      <w:r>
+        <w:t>9&gt;</w:t>
+      </w:r>
+    </w:p>
+    <w:p>
+      <w:r>
+        <w:t>&lt;description&gt;</w:t>
+      </w:r>
+      <w:r>
+        <w:t xml:space="preserve">The user might input data by mistake or might have added too many assessments. The user shall be allowed to delete an assessment. </w:t>
+      </w:r>
+      <w:r>
+        <w:t>&lt;/description&gt;</w:t>
+      </w:r>
     </w:p>
     <w:p>
       <w:pPr>
@@ -729,6 +887,8 @@
           <w:numId w:val="2"/>
         </w:numPr>
       </w:pPr>
+      <w:bookmarkStart w:id="0" w:name="_GoBack"/>
+      <w:bookmarkEnd w:id="0"/>
       <w:r>
         <w:t>Non functional requirements</w:t>
       </w:r>
@@ -1330,7 +1490,7 @@
   <w:style w:type="paragraph" w:default="1" w:styleId="Normal">
     <w:name w:val="Normal"/>
     <w:qFormat/>
-    <w:rsid w:val="00A57A94"/>
+    <w:rsid w:val="001071CE"/>
     <w:rPr>
       <w:rFonts w:ascii="Cambria" w:hAnsi="Cambria"/>
       <w:lang w:val="en-GB"/>

</xml_diff>

<commit_message>
added more on Requirements and Non Functional Requirements
</commit_message>
<xml_diff>
--- a/coursework1 - design.docx
+++ b/coursework1 - design.docx
@@ -887,12 +887,236 @@
           <w:numId w:val="2"/>
         </w:numPr>
       </w:pPr>
+      <w:r>
+        <w:t>Non functional requirements</w:t>
+      </w:r>
+    </w:p>
+    <w:p/>
+    <w:p>
+      <w:r>
+        <w:t xml:space="preserve">&lt;NF1&gt;The software should not crash under any user </w:t>
+      </w:r>
+      <w:proofErr w:type="gramStart"/>
+      <w:r>
+        <w:t>input.&lt;</w:t>
+      </w:r>
+      <w:proofErr w:type="gramEnd"/>
+      <w:r>
+        <w:t>/NF1&gt;</w:t>
+      </w:r>
+    </w:p>
+    <w:p>
+      <w:r>
+        <w:t>&lt;description&gt;The user is asked to input lots of data. The software should be aware of the possibility of having negative numbers, instead of positive, strings instead of integers, et al.&lt;/description&gt;</w:t>
+      </w:r>
+    </w:p>
+    <w:p/>
+    <w:p>
+      <w:r>
+        <w:t xml:space="preserve">&lt;NF2&gt;The software should be able to recover from previous versions in case of a </w:t>
+      </w:r>
+      <w:proofErr w:type="gramStart"/>
+      <w:r>
+        <w:t>crash.&lt;</w:t>
+      </w:r>
+      <w:proofErr w:type="gramEnd"/>
+      <w:r>
+        <w:t>/NF2</w:t>
+      </w:r>
+      <w:r>
+        <w:t>&gt;</w:t>
+      </w:r>
+    </w:p>
+    <w:p>
+      <w:r>
+        <w:t>&lt;description&gt;</w:t>
+      </w:r>
+      <w:r>
+        <w:t xml:space="preserve">In case the software doesn’t manage all the errors, it should recover from the previous version without having to input all the data </w:t>
+      </w:r>
+      <w:proofErr w:type="gramStart"/>
+      <w:r>
+        <w:t>again.</w:t>
+      </w:r>
+      <w:r>
+        <w:t>&lt;</w:t>
+      </w:r>
+      <w:proofErr w:type="gramEnd"/>
+      <w:r>
+        <w:t>/description&gt;</w:t>
+      </w:r>
+    </w:p>
+    <w:p/>
+    <w:p>
+      <w:r>
+        <w:t>&lt;NF3&gt;</w:t>
+      </w:r>
+      <w:r>
+        <w:t>The capacity</w:t>
+      </w:r>
+      <w:r>
+        <w:t xml:space="preserve"> of the app should not be </w:t>
+      </w:r>
+      <w:proofErr w:type="gramStart"/>
+      <w:r>
+        <w:t>limited.</w:t>
+      </w:r>
+      <w:r>
+        <w:t>&lt;</w:t>
+      </w:r>
+      <w:proofErr w:type="gramEnd"/>
+      <w:r>
+        <w:t>/NF3</w:t>
+      </w:r>
+      <w:r>
+        <w:t>&gt;</w:t>
+      </w:r>
+    </w:p>
+    <w:p>
+      <w:r>
+        <w:t>&lt;description&gt;</w:t>
+      </w:r>
+      <w:r>
+        <w:t xml:space="preserve">The user can create more than one course entry. In this case it can be used by lecturers and university staff as </w:t>
+      </w:r>
+      <w:proofErr w:type="gramStart"/>
+      <w:r>
+        <w:t>well.</w:t>
+      </w:r>
+      <w:r>
+        <w:t>&lt;</w:t>
+      </w:r>
+      <w:proofErr w:type="gramEnd"/>
+      <w:r>
+        <w:t>/description&gt;</w:t>
+      </w:r>
+    </w:p>
+    <w:p/>
+    <w:p>
+      <w:r>
+        <w:t xml:space="preserve">&lt;NF4&gt;The application should be </w:t>
+      </w:r>
+      <w:proofErr w:type="gramStart"/>
+      <w:r>
+        <w:t>secure.&lt;</w:t>
+      </w:r>
+      <w:proofErr w:type="gramEnd"/>
+      <w:r>
+        <w:t>/NF4</w:t>
+      </w:r>
+      <w:r>
+        <w:t>&gt;</w:t>
+      </w:r>
+    </w:p>
+    <w:p>
+      <w:r>
+        <w:t>&lt;description&gt;</w:t>
+      </w:r>
+      <w:r>
+        <w:t xml:space="preserve">The application holds personal information given by the user, so it should be secure in order to conform with the data protection </w:t>
+      </w:r>
+      <w:proofErr w:type="gramStart"/>
+      <w:r>
+        <w:t>act.</w:t>
+      </w:r>
+      <w:r>
+        <w:t>&lt;</w:t>
+      </w:r>
+      <w:proofErr w:type="gramEnd"/>
+      <w:r>
+        <w:t>/description&gt;</w:t>
+      </w:r>
+    </w:p>
+    <w:p/>
+    <w:p>
+      <w:r>
+        <w:t xml:space="preserve">&lt;NF5&gt;The response time </w:t>
+      </w:r>
+      <w:r>
+        <w:t xml:space="preserve">should be </w:t>
+      </w:r>
+      <w:proofErr w:type="gramStart"/>
+      <w:r>
+        <w:t>minimum.</w:t>
+      </w:r>
+      <w:r>
+        <w:t>&lt;</w:t>
+      </w:r>
+      <w:proofErr w:type="gramEnd"/>
+      <w:r>
+        <w:t>/NF5</w:t>
+      </w:r>
+      <w:r>
+        <w:t>&gt;</w:t>
+      </w:r>
+    </w:p>
+    <w:p>
+      <w:r>
+        <w:t>&lt;description&gt;</w:t>
+      </w:r>
+      <w:r>
+        <w:t xml:space="preserve">The software should be optimised in order to minimize the time </w:t>
+      </w:r>
+      <w:proofErr w:type="gramStart"/>
+      <w:r>
+        <w:t>response.</w:t>
+      </w:r>
+      <w:r>
+        <w:t>&lt;</w:t>
+      </w:r>
+      <w:proofErr w:type="gramEnd"/>
+      <w:r>
+        <w:t>/description&gt;</w:t>
+      </w:r>
+    </w:p>
+    <w:p/>
+    <w:p>
+      <w:r>
+        <w:t>&lt;NF6&gt;</w:t>
+      </w:r>
+      <w:r>
+        <w:t xml:space="preserve">The software should be managed </w:t>
+      </w:r>
+      <w:proofErr w:type="gramStart"/>
+      <w:r>
+        <w:t>easily.</w:t>
+      </w:r>
+      <w:r>
+        <w:t>&lt;</w:t>
+      </w:r>
+      <w:proofErr w:type="gramEnd"/>
+      <w:r>
+        <w:t>/NF6</w:t>
+      </w:r>
+      <w:r>
+        <w:t>&gt;</w:t>
+      </w:r>
+    </w:p>
+    <w:p>
+      <w:r>
+        <w:t>&lt;description&gt;</w:t>
+      </w:r>
+      <w:r>
+        <w:t xml:space="preserve">The software should be easily managed by any user with no prior experience with it. Should also be </w:t>
+      </w:r>
+      <w:proofErr w:type="gramStart"/>
+      <w:r>
+        <w:t>intu</w:t>
+      </w:r>
       <w:bookmarkStart w:id="0" w:name="_GoBack"/>
       <w:bookmarkEnd w:id="0"/>
       <w:r>
-        <w:t>Non functional requirements</w:t>
-      </w:r>
-    </w:p>
+        <w:t>itive.</w:t>
+      </w:r>
+      <w:r>
+        <w:t>&lt;</w:t>
+      </w:r>
+      <w:proofErr w:type="gramEnd"/>
+      <w:r>
+        <w:t>/description&gt;</w:t>
+      </w:r>
+    </w:p>
+    <w:p/>
     <w:sectPr>
       <w:pgSz w:w="11900" w:h="16840"/>
       <w:pgMar w:top="1440" w:right="1440" w:bottom="1440" w:left="1440" w:header="708" w:footer="708" w:gutter="0"/>

</xml_diff>

<commit_message>
added extra use case scenarios
</commit_message>
<xml_diff>
--- a/coursework1 - design.docx
+++ b/coursework1 - design.docx
@@ -69,18 +69,10 @@
         <w:t>&lt;R1&gt;</w:t>
       </w:r>
       <w:r>
-        <w:t xml:space="preserve">The software allows the user to build a </w:t>
-      </w:r>
-      <w:proofErr w:type="gramStart"/>
-      <w:r>
-        <w:t>course.</w:t>
-      </w:r>
-      <w:r>
-        <w:t>&lt;</w:t>
-      </w:r>
-      <w:proofErr w:type="gramEnd"/>
-      <w:r>
-        <w:t>/R1&gt;</w:t>
+        <w:t>The software allows the user to build a course.</w:t>
+      </w:r>
+      <w:r>
+        <w:t>&lt;/R1&gt;</w:t>
       </w:r>
     </w:p>
     <w:p>
@@ -88,18 +80,10 @@
         <w:t>&lt;description&gt;</w:t>
       </w:r>
       <w:r>
-        <w:t xml:space="preserve">The user is able to build a course in order to find out the outcome of his degree, real or by predicting </w:t>
-      </w:r>
-      <w:proofErr w:type="gramStart"/>
-      <w:r>
-        <w:t>marks.</w:t>
-      </w:r>
-      <w:r>
-        <w:t>&lt;</w:t>
-      </w:r>
-      <w:proofErr w:type="gramEnd"/>
-      <w:r>
-        <w:t>/description&gt;</w:t>
+        <w:t>The user is able to build a course in order to find out the outcome of his degree, real or by predicting marks.</w:t>
+      </w:r>
+      <w:r>
+        <w:t>&lt;/description&gt;</w:t>
       </w:r>
     </w:p>
     <w:p/>
@@ -108,18 +92,10 @@
         <w:t>&lt;R2&gt;</w:t>
       </w:r>
       <w:r>
-        <w:t xml:space="preserve">The software shall allow the user to record the name of the </w:t>
-      </w:r>
-      <w:proofErr w:type="gramStart"/>
-      <w:r>
-        <w:t>course.</w:t>
-      </w:r>
-      <w:r>
-        <w:t>&lt;</w:t>
-      </w:r>
-      <w:proofErr w:type="gramEnd"/>
-      <w:r>
-        <w:t>/R2</w:t>
+        <w:t>The software shall allow the user to record the name of the course.</w:t>
+      </w:r>
+      <w:r>
+        <w:t>&lt;/R2</w:t>
       </w:r>
       <w:r>
         <w:t>&gt;</w:t>
@@ -142,21 +118,13 @@
         <w:t>should be able to change the name of the course</w:t>
       </w:r>
       <w:r>
-        <w:t xml:space="preserve">, for example, when a student decides to switch to a different </w:t>
-      </w:r>
-      <w:proofErr w:type="gramStart"/>
-      <w:r>
-        <w:t>course</w:t>
+        <w:t>, for example, when a student decides to switch to a different course</w:t>
       </w:r>
       <w:r>
         <w:t>.</w:t>
       </w:r>
       <w:r>
-        <w:t>&lt;</w:t>
-      </w:r>
-      <w:proofErr w:type="gramEnd"/>
-      <w:r>
-        <w:t>/description&gt;</w:t>
+        <w:t>&lt;/description&gt;</w:t>
       </w:r>
     </w:p>
     <w:p/>
@@ -165,18 +133,10 @@
         <w:t>&lt;R3&gt;</w:t>
       </w:r>
       <w:r>
-        <w:t xml:space="preserve">The software shall allow the user to add modules to the </w:t>
-      </w:r>
-      <w:proofErr w:type="gramStart"/>
-      <w:r>
-        <w:t>course.</w:t>
-      </w:r>
-      <w:r>
-        <w:t>&lt;</w:t>
-      </w:r>
-      <w:proofErr w:type="gramEnd"/>
-      <w:r>
-        <w:t>/R3</w:t>
+        <w:t>The software shall allow the user to add modules to the course.</w:t>
+      </w:r>
+      <w:r>
+        <w:t>&lt;/R3</w:t>
       </w:r>
       <w:r>
         <w:t>&gt;</w:t>
@@ -187,18 +147,10 @@
         <w:t>&lt;description&gt;</w:t>
       </w:r>
       <w:r>
-        <w:t xml:space="preserve">The student can create modules and add them to the </w:t>
-      </w:r>
-      <w:proofErr w:type="gramStart"/>
-      <w:r>
-        <w:t>course.</w:t>
-      </w:r>
-      <w:r>
-        <w:t>&lt;</w:t>
-      </w:r>
-      <w:proofErr w:type="gramEnd"/>
-      <w:r>
-        <w:t>/description&gt;</w:t>
+        <w:t>The student can create modules and add them to the course.</w:t>
+      </w:r>
+      <w:r>
+        <w:t>&lt;/description&gt;</w:t>
       </w:r>
     </w:p>
     <w:p/>
@@ -207,18 +159,10 @@
         <w:t>&lt;R4&gt;</w:t>
       </w:r>
       <w:r>
-        <w:t xml:space="preserve">The software shall allow the user to add a credit value to each </w:t>
-      </w:r>
-      <w:proofErr w:type="gramStart"/>
-      <w:r>
-        <w:t>module.</w:t>
-      </w:r>
-      <w:r>
-        <w:t>&lt;</w:t>
-      </w:r>
-      <w:proofErr w:type="gramEnd"/>
-      <w:r>
-        <w:t>/R4</w:t>
+        <w:t>The software shall allow the user to add a credit value to each module.</w:t>
+      </w:r>
+      <w:r>
+        <w:t>&lt;/R4</w:t>
       </w:r>
       <w:r>
         <w:t>&gt;</w:t>
@@ -235,18 +179,10 @@
         <w:t xml:space="preserve"> There is also a final year project worth 45 credits.</w:t>
       </w:r>
       <w:r>
-        <w:t xml:space="preserve"> Therefore, the user should be able to add a credit value to the each </w:t>
-      </w:r>
-      <w:proofErr w:type="gramStart"/>
-      <w:r>
-        <w:t>module.</w:t>
-      </w:r>
-      <w:r>
-        <w:t>&lt;</w:t>
-      </w:r>
-      <w:proofErr w:type="gramEnd"/>
-      <w:r>
-        <w:t>/description&gt;</w:t>
+        <w:t xml:space="preserve"> Therefore, the user should be able to add a credit value to the each module.</w:t>
+      </w:r>
+      <w:r>
+        <w:t>&lt;/description&gt;</w:t>
       </w:r>
     </w:p>
     <w:p/>
@@ -255,13 +191,8 @@
         <w:t>&lt;R5&gt;</w:t>
       </w:r>
       <w:r>
-        <w:t xml:space="preserve">The software shall allow the user to input </w:t>
-      </w:r>
-      <w:proofErr w:type="gramStart"/>
-      <w:r>
-        <w:t>assessments(</w:t>
-      </w:r>
-      <w:proofErr w:type="gramEnd"/>
+        <w:t>The software shall allow the user to input assessments(</w:t>
+      </w:r>
       <w:r>
         <w:t xml:space="preserve">tutorial, coursework, </w:t>
       </w:r>
@@ -280,18 +211,10 @@
         <w:t>&lt;description&gt;</w:t>
       </w:r>
       <w:r>
-        <w:t xml:space="preserve">The user can add assessments to each module, including a tutorial exercise, coursework, exam et al. Each assessment has name and </w:t>
-      </w:r>
-      <w:proofErr w:type="gramStart"/>
-      <w:r>
-        <w:t>weight.</w:t>
-      </w:r>
-      <w:r>
-        <w:t>&lt;</w:t>
-      </w:r>
-      <w:proofErr w:type="gramEnd"/>
-      <w:r>
-        <w:t>/description&gt;</w:t>
+        <w:t>The user can add assessments to each module, including a tutorial exercise, coursework, exam et al. Each assessment has name and weight.</w:t>
+      </w:r>
+      <w:r>
+        <w:t>&lt;/description&gt;</w:t>
       </w:r>
     </w:p>
     <w:p/>
@@ -300,18 +223,10 @@
         <w:t>&lt;R6&gt;</w:t>
       </w:r>
       <w:r>
-        <w:t xml:space="preserve">The software should show the new module </w:t>
-      </w:r>
-      <w:proofErr w:type="gramStart"/>
-      <w:r>
-        <w:t>added.</w:t>
-      </w:r>
-      <w:r>
-        <w:t>&lt;</w:t>
-      </w:r>
-      <w:proofErr w:type="gramEnd"/>
-      <w:r>
-        <w:t>/R6</w:t>
+        <w:t>The software should show the new module added.</w:t>
+      </w:r>
+      <w:r>
+        <w:t>&lt;/R6</w:t>
       </w:r>
       <w:r>
         <w:t>&gt;</w:t>
@@ -325,18 +240,10 @@
         <w:t>After each module entry, if everything is correct, the module will be shown in the software. However, some information can be deleted in case some of errors. For example if the as</w:t>
       </w:r>
       <w:r>
-        <w:t xml:space="preserve">sessments do not add up to 100% or invalid weight for </w:t>
-      </w:r>
-      <w:proofErr w:type="gramStart"/>
-      <w:r>
-        <w:t>assessments.</w:t>
-      </w:r>
-      <w:r>
-        <w:t>&lt;</w:t>
-      </w:r>
-      <w:proofErr w:type="gramEnd"/>
-      <w:r>
-        <w:t>/description&gt;</w:t>
+        <w:t>sessments do not add up to 100% or invalid weight for assessments.</w:t>
+      </w:r>
+      <w:r>
+        <w:t>&lt;/description&gt;</w:t>
       </w:r>
     </w:p>
     <w:p/>
@@ -345,18 +252,10 @@
         <w:t>&lt;R7&gt;</w:t>
       </w:r>
       <w:r>
-        <w:t xml:space="preserve">The software shall allow the user to add modules until the course is </w:t>
-      </w:r>
-      <w:proofErr w:type="gramStart"/>
-      <w:r>
-        <w:t>complete.</w:t>
-      </w:r>
-      <w:r>
-        <w:t>&lt;</w:t>
-      </w:r>
-      <w:proofErr w:type="gramEnd"/>
-      <w:r>
-        <w:t>/R7</w:t>
+        <w:t>The software shall allow the user to add modules until the course is complete.</w:t>
+      </w:r>
+      <w:r>
+        <w:t>&lt;/R7</w:t>
       </w:r>
       <w:r>
         <w:t>&gt;</w:t>
@@ -373,21 +272,13 @@
         <w:t>f 120 credits per year has been reached</w:t>
       </w:r>
       <w:r>
-        <w:t xml:space="preserve"> in all three years of </w:t>
-      </w:r>
-      <w:proofErr w:type="gramStart"/>
-      <w:r>
-        <w:t>study</w:t>
+        <w:t xml:space="preserve"> in all three years of study</w:t>
       </w:r>
       <w:r>
         <w:t>.</w:t>
       </w:r>
       <w:r>
-        <w:t>&lt;</w:t>
-      </w:r>
-      <w:proofErr w:type="gramEnd"/>
-      <w:r>
-        <w:t>/description&gt;</w:t>
+        <w:t>&lt;/description&gt;</w:t>
       </w:r>
     </w:p>
     <w:p/>
@@ -402,18 +293,78 @@
         <w:t>the</w:t>
       </w:r>
       <w:r>
+        <w:t xml:space="preserve"> course.</w:t>
+      </w:r>
+      <w:r>
+        <w:t>&lt;/R8</w:t>
+      </w:r>
+      <w:r>
+        <w:t>&gt;</w:t>
+      </w:r>
+    </w:p>
+    <w:p>
+      <w:r>
+        <w:t>&lt;description&gt;</w:t>
+      </w:r>
+      <w:r>
+        <w:t>The user should be able to save</w:t>
+      </w:r>
+      <w:r>
+        <w:t xml:space="preserve"> manually</w:t>
+      </w:r>
+      <w:r>
+        <w:t xml:space="preserve"> the status of </w:t>
+      </w:r>
+      <w:r>
+        <w:t>the</w:t>
+      </w:r>
+      <w:r>
+        <w:t xml:space="preserve"> course using a save button. The </w:t>
+      </w:r>
+      <w:r>
+        <w:t>software</w:t>
+      </w:r>
+      <w:r>
         <w:t xml:space="preserve"> </w:t>
       </w:r>
-      <w:proofErr w:type="gramStart"/>
-      <w:r>
-        <w:t>course.</w:t>
-      </w:r>
-      <w:r>
-        <w:t>&lt;</w:t>
-      </w:r>
-      <w:proofErr w:type="gramEnd"/>
-      <w:r>
-        <w:t>/R8</w:t>
+      <w:r>
+        <w:t>will</w:t>
+      </w:r>
+      <w:r>
+        <w:t xml:space="preserve"> also save</w:t>
+      </w:r>
+      <w:r>
+        <w:t xml:space="preserve"> automatically</w:t>
+      </w:r>
+      <w:r>
+        <w:t xml:space="preserve"> any changes on exit.</w:t>
+      </w:r>
+      <w:r>
+        <w:t>&lt;/description&gt;</w:t>
+      </w:r>
+    </w:p>
+    <w:p/>
+    <w:p>
+      <w:r>
+        <w:lastRenderedPageBreak/>
+        <w:t>&lt;R9&gt;The software shall continue from the last edit version.&lt;/R9&gt;</w:t>
+      </w:r>
+    </w:p>
+    <w:p>
+      <w:r>
+        <w:t>&lt;description&gt;If the software is not at its first run, then it should use the existing data to build the interface and resume to the last edit stage.&lt;/description&gt;</w:t>
+      </w:r>
+    </w:p>
+    <w:p/>
+    <w:p>
+      <w:r>
+        <w:t>&lt;R10&gt;</w:t>
+      </w:r>
+      <w:r>
+        <w:t>The software shall save the file changes in the background.</w:t>
+      </w:r>
+      <w:r>
+        <w:t>&lt;/R10</w:t>
       </w:r>
       <w:r>
         <w:t>&gt;</w:t>
@@ -424,96 +375,36 @@
         <w:t>&lt;description&gt;</w:t>
       </w:r>
       <w:r>
-        <w:t>The user should be able to save</w:t>
-      </w:r>
-      <w:r>
-        <w:t xml:space="preserve"> manually</w:t>
-      </w:r>
-      <w:r>
-        <w:t xml:space="preserve"> the status of </w:t>
-      </w:r>
-      <w:r>
-        <w:t>the</w:t>
-      </w:r>
-      <w:r>
-        <w:t xml:space="preserve"> course using a save button. The </w:t>
-      </w:r>
-      <w:r>
-        <w:t>software</w:t>
-      </w:r>
-      <w:r>
-        <w:t xml:space="preserve"> </w:t>
-      </w:r>
-      <w:r>
-        <w:t>will</w:t>
-      </w:r>
-      <w:r>
-        <w:t xml:space="preserve"> also save</w:t>
-      </w:r>
-      <w:r>
-        <w:t xml:space="preserve"> automatically</w:t>
-      </w:r>
-      <w:r>
-        <w:t xml:space="preserve"> any changes on </w:t>
-      </w:r>
-      <w:proofErr w:type="gramStart"/>
-      <w:r>
-        <w:t>exit.</w:t>
-      </w:r>
-      <w:r>
-        <w:t>&lt;</w:t>
-      </w:r>
-      <w:proofErr w:type="gramEnd"/>
-      <w:r>
-        <w:t>/description&gt;</w:t>
+        <w:t>The software will save changes in the background to simulate writing to a database.</w:t>
+      </w:r>
+      <w:r>
+        <w:t>&lt;/description&gt;</w:t>
       </w:r>
     </w:p>
     <w:p/>
     <w:p>
       <w:r>
-        <w:lastRenderedPageBreak/>
-        <w:t xml:space="preserve">&lt;R9&gt;The software shall continue from the last edit </w:t>
-      </w:r>
-      <w:proofErr w:type="gramStart"/>
-      <w:r>
-        <w:t>version.&lt;</w:t>
-      </w:r>
-      <w:proofErr w:type="gramEnd"/>
-      <w:r>
-        <w:t>/R9&gt;</w:t>
-      </w:r>
-    </w:p>
-    <w:p>
-      <w:r>
-        <w:t xml:space="preserve">&lt;description&gt;If the software is not at its first run, then it should use the existing data to build the interface and resume to the last edit </w:t>
-      </w:r>
-      <w:proofErr w:type="gramStart"/>
-      <w:r>
-        <w:t>stage.&lt;</w:t>
-      </w:r>
-      <w:proofErr w:type="gramEnd"/>
-      <w:r>
-        <w:t>/description&gt;</w:t>
+        <w:t>&lt;R11&gt;The software shall update any changes in the summary tab</w:t>
+      </w:r>
+      <w:r>
+        <w:t xml:space="preserve"> (level summary and main one)</w:t>
+      </w:r>
+      <w:r>
+        <w:t xml:space="preserve"> as the user edits any module details for the purpose of predicting the outcome of his degree.&lt;/R11</w:t>
+      </w:r>
+      <w:r>
+        <w:t>&gt;</w:t>
+      </w:r>
+    </w:p>
+    <w:p>
+      <w:r>
+        <w:t>&lt;description&gt;&lt;/description&gt;</w:t>
       </w:r>
     </w:p>
     <w:p/>
     <w:p>
       <w:r>
-        <w:t>&lt;R10&gt;</w:t>
-      </w:r>
-      <w:r>
-        <w:t xml:space="preserve">The software shall save the file changes in the </w:t>
-      </w:r>
-      <w:proofErr w:type="gramStart"/>
-      <w:r>
-        <w:t>background.</w:t>
-      </w:r>
-      <w:r>
-        <w:t>&lt;</w:t>
-      </w:r>
-      <w:proofErr w:type="gramEnd"/>
-      <w:r>
-        <w:t>/R10</w:t>
+        <w:t>&lt;R12&gt;The software shall allow the user to add modules for 3 years of study.&lt;/R12</w:t>
       </w:r>
       <w:r>
         <w:t>&gt;</w:t>
@@ -524,38 +415,22 @@
         <w:t>&lt;description&gt;</w:t>
       </w:r>
       <w:r>
-        <w:t xml:space="preserve">The software will save changes in the background to simulate writing to a </w:t>
-      </w:r>
-      <w:proofErr w:type="gramStart"/>
-      <w:r>
-        <w:t>database.</w:t>
-      </w:r>
-      <w:r>
-        <w:t>&lt;</w:t>
-      </w:r>
-      <w:proofErr w:type="gramEnd"/>
-      <w:r>
-        <w:t>/description&gt;</w:t>
+        <w:t>The user can add modules for 3 years of study. Each module will have a credit amount. All modules should add to 120 credits per year.</w:t>
+      </w:r>
+      <w:r>
+        <w:t>&lt;/description&gt;</w:t>
       </w:r>
     </w:p>
     <w:p/>
     <w:p>
       <w:r>
-        <w:t>&lt;R11&gt;The software shall update any changes in the summary tab</w:t>
-      </w:r>
-      <w:r>
-        <w:t xml:space="preserve"> (level summary and main one)</w:t>
-      </w:r>
-      <w:r>
-        <w:t xml:space="preserve"> as the user edits any module details for the purpose of predicting the outcome of his </w:t>
-      </w:r>
-      <w:proofErr w:type="gramStart"/>
-      <w:r>
-        <w:t>degree.&lt;</w:t>
-      </w:r>
-      <w:proofErr w:type="gramEnd"/>
-      <w:r>
-        <w:t>/R11</w:t>
+        <w:t>&lt;R13&gt;</w:t>
+      </w:r>
+      <w:r>
+        <w:t>The software shall show results on each level summary.</w:t>
+      </w:r>
+      <w:r>
+        <w:t>&lt;/R13</w:t>
       </w:r>
       <w:r>
         <w:t>&gt;</w:t>
@@ -563,21 +438,19 @@
     </w:p>
     <w:p>
       <w:r>
-        <w:t>&lt;description&gt;&lt;/description&gt;</w:t>
+        <w:t>&lt;description&gt;</w:t>
+      </w:r>
+      <w:r>
+        <w:t>On a level summary the user can see the outcome of each module. For example: User Experience Design: 45% Pass or 35% Referral or 25% Fail.</w:t>
+      </w:r>
+      <w:r>
+        <w:t>&lt;/description&gt;</w:t>
       </w:r>
     </w:p>
     <w:p/>
     <w:p>
       <w:r>
-        <w:t xml:space="preserve">&lt;R12&gt;The software shall allow the user to add modules for 3 years of </w:t>
-      </w:r>
-      <w:proofErr w:type="gramStart"/>
-      <w:r>
-        <w:t>study.&lt;</w:t>
-      </w:r>
-      <w:proofErr w:type="gramEnd"/>
-      <w:r>
-        <w:t>/R12</w:t>
+        <w:t>&lt;R14&gt;The software shall have a main Summary tab where the user can see the final outcome for each level of study and the final outcome of their degree.&lt;/R14</w:t>
       </w:r>
       <w:r>
         <w:t>&gt;</w:t>
@@ -588,38 +461,22 @@
         <w:t>&lt;description&gt;</w:t>
       </w:r>
       <w:r>
-        <w:t xml:space="preserve">The user can add modules for 3 years of study. Each module will have a credit amount. All modules should add to 120 credits per </w:t>
-      </w:r>
-      <w:proofErr w:type="gramStart"/>
-      <w:r>
-        <w:t>year.</w:t>
-      </w:r>
-      <w:r>
-        <w:t>&lt;</w:t>
-      </w:r>
-      <w:proofErr w:type="gramEnd"/>
-      <w:r>
-        <w:t>/description&gt;</w:t>
+        <w:t>The main summary tab will cover all three levels of study with each percentage and the final outcome for the user’s degree. For example: level 4: 44%, level 5: 60% , level 6: 75%. Outcome: second  upper class degree.</w:t>
+      </w:r>
+      <w:r>
+        <w:t>&lt;/description&gt;</w:t>
       </w:r>
     </w:p>
     <w:p/>
     <w:p>
       <w:r>
-        <w:t>&lt;R13&gt;</w:t>
-      </w:r>
-      <w:r>
-        <w:t xml:space="preserve">The software shall show results on each level </w:t>
-      </w:r>
-      <w:proofErr w:type="gramStart"/>
-      <w:r>
-        <w:t>summary.</w:t>
-      </w:r>
-      <w:r>
-        <w:t>&lt;</w:t>
-      </w:r>
-      <w:proofErr w:type="gramEnd"/>
-      <w:r>
-        <w:t>/R13</w:t>
+        <w:t xml:space="preserve">&lt;R15&gt;The software shall allow the user to </w:t>
+      </w:r>
+      <w:r>
+        <w:t>delete</w:t>
+      </w:r>
+      <w:r>
+        <w:t xml:space="preserve"> a course.&lt;/R15</w:t>
       </w:r>
       <w:r>
         <w:t>&gt;</w:t>
@@ -630,32 +487,16 @@
         <w:t>&lt;description&gt;</w:t>
       </w:r>
       <w:r>
-        <w:t xml:space="preserve">On a level summary the user can see the outcome of each module. For example: User Experience Design: 45% Pass or 35% Referral or 25% </w:t>
-      </w:r>
-      <w:proofErr w:type="gramStart"/>
-      <w:r>
-        <w:t>Fail.</w:t>
-      </w:r>
-      <w:r>
-        <w:t>&lt;</w:t>
-      </w:r>
-      <w:proofErr w:type="gramEnd"/>
-      <w:r>
-        <w:t>/description&gt;</w:t>
+        <w:t>The user is able to delete a course. The user might want to change the course. Or to create the final outcome for a friends’ degree without deleting his own data.</w:t>
+      </w:r>
+      <w:r>
+        <w:t>&lt;/description&gt;</w:t>
       </w:r>
     </w:p>
     <w:p/>
     <w:p>
       <w:r>
-        <w:t xml:space="preserve">&lt;R14&gt;The software shall have a main Summary tab where the user can see the final outcome for each level of study and the final outcome of their </w:t>
-      </w:r>
-      <w:proofErr w:type="gramStart"/>
-      <w:r>
-        <w:t>degree.&lt;</w:t>
-      </w:r>
-      <w:proofErr w:type="gramEnd"/>
-      <w:r>
-        <w:t>/R14</w:t>
+        <w:t>&lt;R16&gt;The software shall allow the user to add the name of the student taking the course.&lt;/R16</w:t>
       </w:r>
       <w:r>
         <w:t>&gt;</w:t>
@@ -666,119 +507,17 @@
         <w:t>&lt;description&gt;</w:t>
       </w:r>
       <w:r>
-        <w:t>The main summary tab will cover all three levels of study with each percentage and the final outcome for the user’s degree. For example: level 4: 44%, level 5: 60</w:t>
-      </w:r>
-      <w:proofErr w:type="gramStart"/>
-      <w:r>
-        <w:t>% ,</w:t>
-      </w:r>
-      <w:proofErr w:type="gramEnd"/>
-      <w:r>
-        <w:t xml:space="preserve"> level 6: 75%. Outcome: </w:t>
-      </w:r>
-      <w:proofErr w:type="gramStart"/>
-      <w:r>
-        <w:t>second  upper</w:t>
-      </w:r>
-      <w:proofErr w:type="gramEnd"/>
-      <w:r>
-        <w:t xml:space="preserve"> class degree.</w:t>
+        <w:t>The student or a friend of the student might want to find the outcome of their degree. They need to have a different name so that it could become distinctive on the table.</w:t>
       </w:r>
       <w:r>
         <w:t>&lt;/description&gt;</w:t>
-      </w:r>
-    </w:p>
-    <w:p/>
-    <w:p>
-      <w:r>
-        <w:t xml:space="preserve">&lt;R15&gt;The software shall allow the user to </w:t>
-      </w:r>
-      <w:r>
-        <w:t>delete</w:t>
-      </w:r>
-      <w:r>
-        <w:t xml:space="preserve"> a </w:t>
-      </w:r>
-      <w:proofErr w:type="gramStart"/>
-      <w:r>
-        <w:t>course.&lt;</w:t>
-      </w:r>
-      <w:proofErr w:type="gramEnd"/>
-      <w:r>
-        <w:t>/R15</w:t>
-      </w:r>
-      <w:r>
-        <w:t>&gt;</w:t>
-      </w:r>
-    </w:p>
-    <w:p>
-      <w:r>
-        <w:t>&lt;description&gt;</w:t>
-      </w:r>
-      <w:r>
-        <w:t xml:space="preserve">The user is able to delete a course. The user might want to change the course. Or to create the final outcome for a friends’ degree without deleting his own </w:t>
-      </w:r>
-      <w:proofErr w:type="gramStart"/>
-      <w:r>
-        <w:t>data.</w:t>
-      </w:r>
-      <w:r>
-        <w:t>&lt;</w:t>
-      </w:r>
-      <w:proofErr w:type="gramEnd"/>
-      <w:r>
-        <w:t>/description&gt;</w:t>
-      </w:r>
-    </w:p>
-    <w:p/>
-    <w:p>
-      <w:r>
-        <w:t xml:space="preserve">&lt;R16&gt;The software shall allow the user to add the name of the student taking the </w:t>
-      </w:r>
-      <w:proofErr w:type="gramStart"/>
-      <w:r>
-        <w:t>course.&lt;</w:t>
-      </w:r>
-      <w:proofErr w:type="gramEnd"/>
-      <w:r>
-        <w:t>/R16</w:t>
-      </w:r>
-      <w:r>
-        <w:t>&gt;</w:t>
-      </w:r>
-    </w:p>
-    <w:p>
-      <w:r>
-        <w:t>&lt;description&gt;</w:t>
-      </w:r>
-      <w:r>
-        <w:t xml:space="preserve">The student or a friend of the student might want to find the outcome of their degree. They need to have a different name so that it could become distinctive on the </w:t>
-      </w:r>
-      <w:proofErr w:type="gramStart"/>
-      <w:r>
-        <w:t>table.</w:t>
-      </w:r>
-      <w:r>
-        <w:t>&lt;</w:t>
-      </w:r>
-      <w:proofErr w:type="gramEnd"/>
-      <w:r>
-        <w:t>/description&gt;</w:t>
       </w:r>
     </w:p>
     <w:p/>
     <w:p/>
     <w:p>
       <w:r>
-        <w:t xml:space="preserve">&lt;R17&gt;The software shall allow the user to reset a year of </w:t>
-      </w:r>
-      <w:proofErr w:type="gramStart"/>
-      <w:r>
-        <w:t>study.&lt;</w:t>
-      </w:r>
-      <w:proofErr w:type="gramEnd"/>
-      <w:r>
-        <w:t>/R17</w:t>
+        <w:t>&lt;R17&gt;The software shall allow the user to reset a year of study.&lt;/R17</w:t>
       </w:r>
       <w:r>
         <w:t>&gt;</w:t>
@@ -789,33 +528,17 @@
         <w:t>&lt;description&gt;</w:t>
       </w:r>
       <w:r>
-        <w:t xml:space="preserve">When changing the course or for any other reason, the user shall be allowed to reset the year of study to make the data input easier. This will reset the year of study to 0 modules </w:t>
-      </w:r>
-      <w:proofErr w:type="gramStart"/>
-      <w:r>
-        <w:t>added.</w:t>
-      </w:r>
-      <w:r>
-        <w:t>&lt;</w:t>
-      </w:r>
-      <w:proofErr w:type="gramEnd"/>
-      <w:r>
-        <w:t>/description&gt;</w:t>
+        <w:t>When changing the course or for any other reason, the user shall be allowed to reset the year of study to make the data input easier. This will reset the year of study to 0 modules added.</w:t>
+      </w:r>
+      <w:r>
+        <w:t>&lt;/description&gt;</w:t>
       </w:r>
     </w:p>
     <w:p/>
     <w:p/>
     <w:p>
       <w:r>
-        <w:t xml:space="preserve">&lt;R18&gt;The software shall allow the user to delete the module and its </w:t>
-      </w:r>
-      <w:proofErr w:type="gramStart"/>
-      <w:r>
-        <w:t>assessments.&lt;</w:t>
-      </w:r>
-      <w:proofErr w:type="gramEnd"/>
-      <w:r>
-        <w:t>/R18</w:t>
+        <w:t>&lt;R18&gt;The software shall allow the user to delete the module and its assessments.&lt;/R18</w:t>
       </w:r>
       <w:r>
         <w:t>&gt;</w:t>
@@ -826,18 +549,10 @@
         <w:t>&lt;description&gt;</w:t>
       </w:r>
       <w:r>
-        <w:t xml:space="preserve">If the student decided to drop a module, the student might want to delete the module and all it </w:t>
-      </w:r>
-      <w:proofErr w:type="gramStart"/>
-      <w:r>
-        <w:t>contains.</w:t>
-      </w:r>
-      <w:r>
-        <w:t>&lt;</w:t>
-      </w:r>
-      <w:proofErr w:type="gramEnd"/>
-      <w:r>
-        <w:t>/description&gt;</w:t>
+        <w:t>If the student decided to drop a module, the student might want to delete the module and all it contains.</w:t>
+      </w:r>
+      <w:r>
+        <w:t>&lt;/description&gt;</w:t>
       </w:r>
     </w:p>
     <w:p/>
@@ -853,18 +568,10 @@
         <w:t>9&gt;</w:t>
       </w:r>
       <w:r>
-        <w:t xml:space="preserve">The software shall allow the user to delete an </w:t>
-      </w:r>
-      <w:proofErr w:type="gramStart"/>
-      <w:r>
-        <w:t>assessment.</w:t>
-      </w:r>
-      <w:r>
-        <w:t>&lt;</w:t>
-      </w:r>
-      <w:proofErr w:type="gramEnd"/>
-      <w:r>
-        <w:t>/R</w:t>
+        <w:t>The software shall allow the user to delete an assessment.</w:t>
+      </w:r>
+      <w:r>
+        <w:t>&lt;/R</w:t>
       </w:r>
       <w:r>
         <w:t>1</w:t>
@@ -899,18 +606,10 @@
         <w:t xml:space="preserve">save </w:t>
       </w:r>
       <w:r>
-        <w:t xml:space="preserve">changes to a </w:t>
-      </w:r>
-      <w:proofErr w:type="gramStart"/>
-      <w:r>
-        <w:t>database</w:t>
-      </w:r>
-      <w:r>
-        <w:t>.&lt;</w:t>
-      </w:r>
-      <w:proofErr w:type="gramEnd"/>
-      <w:r>
-        <w:t>/R</w:t>
+        <w:t>changes to a database</w:t>
+      </w:r>
+      <w:r>
+        <w:t>.&lt;/R</w:t>
       </w:r>
       <w:r>
         <w:t>20</w:t>
@@ -924,21 +623,13 @@
         <w:t>&lt;description&gt;</w:t>
       </w:r>
       <w:r>
-        <w:t xml:space="preserve">The software shall save changes to a local database which will work </w:t>
-      </w:r>
-      <w:r>
-        <w:t xml:space="preserve">on the machine where this software will be </w:t>
-      </w:r>
-      <w:proofErr w:type="gramStart"/>
-      <w:r>
-        <w:t>used.</w:t>
-      </w:r>
-      <w:r>
-        <w:t>&lt;</w:t>
-      </w:r>
-      <w:proofErr w:type="gramEnd"/>
-      <w:r>
-        <w:t>/description&gt;</w:t>
+        <w:t>The software shall save changes to a database</w:t>
+      </w:r>
+      <w:r>
+        <w:t xml:space="preserve"> either manual or automatically.</w:t>
+      </w:r>
+      <w:r>
+        <w:t>&lt;/description&gt;</w:t>
       </w:r>
     </w:p>
     <w:p>
@@ -963,15 +654,7 @@
     <w:p/>
     <w:p>
       <w:r>
-        <w:t xml:space="preserve">&lt;NF1&gt;The software should not crash under any user </w:t>
-      </w:r>
-      <w:proofErr w:type="gramStart"/>
-      <w:r>
-        <w:t>input.&lt;</w:t>
-      </w:r>
-      <w:proofErr w:type="gramEnd"/>
-      <w:r>
-        <w:t>/NF1&gt;</w:t>
+        <w:t>&lt;NF1&gt;The software should not crash under any user input.&lt;/NF1&gt;</w:t>
       </w:r>
     </w:p>
     <w:p>
@@ -982,15 +665,7 @@
     <w:p/>
     <w:p>
       <w:r>
-        <w:t xml:space="preserve">&lt;NF2&gt;The software should be able to recover from previous versions in case of a </w:t>
-      </w:r>
-      <w:proofErr w:type="gramStart"/>
-      <w:r>
-        <w:t>crash.&lt;</w:t>
-      </w:r>
-      <w:proofErr w:type="gramEnd"/>
-      <w:r>
-        <w:t>/NF2</w:t>
+        <w:t>&lt;NF2&gt;The software should be able to recover from previous versions in case of a crash.&lt;/NF2</w:t>
       </w:r>
       <w:r>
         <w:t>&gt;</w:t>
@@ -1001,18 +676,10 @@
         <w:t>&lt;description&gt;</w:t>
       </w:r>
       <w:r>
-        <w:t xml:space="preserve">In case the software doesn’t manage all the errors, it should recover from the previous version without having to input all the data </w:t>
-      </w:r>
-      <w:proofErr w:type="gramStart"/>
-      <w:r>
-        <w:t>again.</w:t>
-      </w:r>
-      <w:r>
-        <w:t>&lt;</w:t>
-      </w:r>
-      <w:proofErr w:type="gramEnd"/>
-      <w:r>
-        <w:t>/description&gt;</w:t>
+        <w:t>In case the software doesn’t manage all the errors, it should recover from the previous version without having to input all the data again.</w:t>
+      </w:r>
+      <w:r>
+        <w:t>&lt;/description&gt;</w:t>
       </w:r>
     </w:p>
     <w:p/>
@@ -1024,18 +691,10 @@
         <w:t>The capacity</w:t>
       </w:r>
       <w:r>
-        <w:t xml:space="preserve"> of the app should not be </w:t>
-      </w:r>
-      <w:proofErr w:type="gramStart"/>
-      <w:r>
-        <w:t>limited.</w:t>
-      </w:r>
-      <w:r>
-        <w:t>&lt;</w:t>
-      </w:r>
-      <w:proofErr w:type="gramEnd"/>
-      <w:r>
-        <w:t>/NF3</w:t>
+        <w:t xml:space="preserve"> of the app should not be limited.</w:t>
+      </w:r>
+      <w:r>
+        <w:t>&lt;/NF3</w:t>
       </w:r>
       <w:r>
         <w:t>&gt;</w:t>
@@ -1046,32 +705,16 @@
         <w:t>&lt;description&gt;</w:t>
       </w:r>
       <w:r>
-        <w:t xml:space="preserve">The user can create more than one course entry. In this case it can be used by lecturers and university staff as </w:t>
-      </w:r>
-      <w:proofErr w:type="gramStart"/>
-      <w:r>
-        <w:t>well.</w:t>
-      </w:r>
-      <w:r>
-        <w:t>&lt;</w:t>
-      </w:r>
-      <w:proofErr w:type="gramEnd"/>
-      <w:r>
-        <w:t>/description&gt;</w:t>
+        <w:t>The user can create more than one course entry. In this case it can be used by lecturers and university staff as well.</w:t>
+      </w:r>
+      <w:r>
+        <w:t>&lt;/description&gt;</w:t>
       </w:r>
     </w:p>
     <w:p/>
     <w:p>
       <w:r>
-        <w:t xml:space="preserve">&lt;NF4&gt;The application should be </w:t>
-      </w:r>
-      <w:proofErr w:type="gramStart"/>
-      <w:r>
-        <w:t>secure.&lt;</w:t>
-      </w:r>
-      <w:proofErr w:type="gramEnd"/>
-      <w:r>
-        <w:t>/NF4</w:t>
+        <w:t>&lt;NF4&gt;The application should be secure.&lt;/NF4</w:t>
       </w:r>
       <w:r>
         <w:t>&gt;</w:t>
@@ -1082,18 +725,10 @@
         <w:t>&lt;description&gt;</w:t>
       </w:r>
       <w:r>
-        <w:t xml:space="preserve">The application holds personal information given by the user, so it should be secure in order to conform with the data protection </w:t>
-      </w:r>
-      <w:proofErr w:type="gramStart"/>
-      <w:r>
-        <w:t>act.</w:t>
-      </w:r>
-      <w:r>
-        <w:t>&lt;</w:t>
-      </w:r>
-      <w:proofErr w:type="gramEnd"/>
-      <w:r>
-        <w:t>/description&gt;</w:t>
+        <w:t>The application holds personal information given by the user, so it should be secure in order to conform with the data protection act.</w:t>
+      </w:r>
+      <w:r>
+        <w:t>&lt;/description&gt;</w:t>
       </w:r>
     </w:p>
     <w:p/>
@@ -1102,18 +737,10 @@
         <w:t xml:space="preserve">&lt;NF5&gt;The response time </w:t>
       </w:r>
       <w:r>
-        <w:t xml:space="preserve">should be </w:t>
-      </w:r>
-      <w:proofErr w:type="gramStart"/>
-      <w:r>
-        <w:t>minimum.</w:t>
-      </w:r>
-      <w:r>
-        <w:t>&lt;</w:t>
-      </w:r>
-      <w:proofErr w:type="gramEnd"/>
-      <w:r>
-        <w:t>/NF5</w:t>
+        <w:t>should be minimum.</w:t>
+      </w:r>
+      <w:r>
+        <w:t>&lt;/NF5</w:t>
       </w:r>
       <w:r>
         <w:t>&gt;</w:t>
@@ -1124,18 +751,10 @@
         <w:t>&lt;description&gt;</w:t>
       </w:r>
       <w:r>
-        <w:t xml:space="preserve">The software should be optimised in order to minimize the time </w:t>
-      </w:r>
-      <w:proofErr w:type="gramStart"/>
-      <w:r>
-        <w:t>response.</w:t>
-      </w:r>
-      <w:r>
-        <w:t>&lt;</w:t>
-      </w:r>
-      <w:proofErr w:type="gramEnd"/>
-      <w:r>
-        <w:t>/description&gt;</w:t>
+        <w:t>The software should be optimised in order to minimize the time response.</w:t>
+      </w:r>
+      <w:r>
+        <w:t>&lt;/description&gt;</w:t>
       </w:r>
     </w:p>
     <w:p/>
@@ -1144,18 +763,10 @@
         <w:t>&lt;NF6&gt;</w:t>
       </w:r>
       <w:r>
-        <w:t xml:space="preserve">The software should be managed </w:t>
-      </w:r>
-      <w:proofErr w:type="gramStart"/>
-      <w:r>
-        <w:t>easily.</w:t>
-      </w:r>
-      <w:r>
-        <w:t>&lt;</w:t>
-      </w:r>
-      <w:proofErr w:type="gramEnd"/>
-      <w:r>
-        <w:t>/NF6</w:t>
+        <w:t>The software should be managed easily.</w:t>
+      </w:r>
+      <w:r>
+        <w:t>&lt;/NF6</w:t>
       </w:r>
       <w:r>
         <w:t>&gt;</w:t>
@@ -1166,18 +777,10 @@
         <w:t>&lt;description&gt;</w:t>
       </w:r>
       <w:r>
-        <w:t xml:space="preserve">The software should be easily managed by any user with no prior experience with it. Should also be </w:t>
-      </w:r>
-      <w:proofErr w:type="gramStart"/>
-      <w:r>
-        <w:t>intuitive.</w:t>
-      </w:r>
-      <w:r>
-        <w:t>&lt;</w:t>
-      </w:r>
-      <w:proofErr w:type="gramEnd"/>
-      <w:r>
-        <w:t>/description&gt;</w:t>
+        <w:t>The software should be easily managed by any user with no prior experience with it. Should also be intuitive.</w:t>
+      </w:r>
+      <w:r>
+        <w:t>&lt;/description&gt;</w:t>
       </w:r>
     </w:p>
     <w:p>
@@ -1198,15 +801,7 @@
         <w:t xml:space="preserve">&gt;The software should </w:t>
       </w:r>
       <w:r>
-        <w:t xml:space="preserve">be run on a machine with internet </w:t>
-      </w:r>
-      <w:proofErr w:type="gramStart"/>
-      <w:r>
-        <w:t>connection.&lt;</w:t>
-      </w:r>
-      <w:proofErr w:type="gramEnd"/>
-      <w:r>
-        <w:t>/NF7</w:t>
+        <w:t>be run on a machine with internet connection.&lt;/NF7</w:t>
       </w:r>
       <w:r>
         <w:t>&gt;</w:t>
@@ -1217,18 +812,10 @@
         <w:t>&lt;description&gt;</w:t>
       </w:r>
       <w:r>
-        <w:t xml:space="preserve">The software should be used on a machine with internet connection to enable reading and writing from and to a </w:t>
-      </w:r>
-      <w:proofErr w:type="gramStart"/>
-      <w:r>
-        <w:t>database</w:t>
-      </w:r>
-      <w:r>
-        <w:t>.&lt;</w:t>
-      </w:r>
-      <w:proofErr w:type="gramEnd"/>
-      <w:r>
-        <w:t>/description&gt;</w:t>
+        <w:t>The software should be used on a machine with internet connection to enable reading and writing from and to a database</w:t>
+      </w:r>
+      <w:r>
+        <w:t>.&lt;/description&gt;</w:t>
       </w:r>
     </w:p>
     <w:p>
@@ -1238,9 +825,1755 @@
     </w:p>
     <w:p>
       <w:pPr>
-        <w:tabs>
-          <w:tab w:val="left" w:pos="1421"/>
-        </w:tabs>
+        <w:pStyle w:val="Heading1"/>
+      </w:pPr>
+      <w:r>
+        <w:t>Part B</w:t>
+      </w:r>
+      <w:r>
+        <w:t xml:space="preserve"> – </w:t>
+      </w:r>
+      <w:r>
+        <w:t>Use Case Diagrams</w:t>
+      </w:r>
+    </w:p>
+    <w:p/>
+    <w:p>
+      <w:pPr>
+        <w:rPr>
+          <w:sz w:val="36"/>
+        </w:rPr>
+      </w:pPr>
+      <w:r>
+        <w:rPr>
+          <w:noProof/>
+          <w:sz w:val="36"/>
+          <w:lang w:val="en-US"/>
+        </w:rPr>
+        <w:drawing>
+          <wp:inline distT="0" distB="0" distL="0" distR="0" wp14:anchorId="5A84DF82" wp14:editId="0123AE79">
+            <wp:extent cx="2813352" cy="2377440"/>
+            <wp:effectExtent l="0" t="0" r="6350" b="10160"/>
+            <wp:docPr id="1" name="Picture 1" descr="../../Desktop/Screen%20Shot%202016-03-09%20at%2017.09.01.png"/>
+            <wp:cNvGraphicFramePr>
+              <a:graphicFrameLocks xmlns:a="http://schemas.openxmlformats.org/drawingml/2006/main" noChangeAspect="1"/>
+            </wp:cNvGraphicFramePr>
+            <a:graphic xmlns:a="http://schemas.openxmlformats.org/drawingml/2006/main">
+              <a:graphicData uri="http://schemas.openxmlformats.org/drawingml/2006/picture">
+                <pic:pic xmlns:pic="http://schemas.openxmlformats.org/drawingml/2006/picture">
+                  <pic:nvPicPr>
+                    <pic:cNvPr id="0" name="Picture 1" descr="../../Desktop/Screen%20Shot%202016-03-09%20at%2017.09.01.png"/>
+                    <pic:cNvPicPr>
+                      <a:picLocks noChangeAspect="1" noChangeArrowheads="1"/>
+                    </pic:cNvPicPr>
+                  </pic:nvPicPr>
+                  <pic:blipFill>
+                    <a:blip r:embed="rId5">
+                      <a:extLst>
+                        <a:ext uri="{28A0092B-C50C-407E-A947-70E740481C1C}">
+                          <a14:useLocalDpi xmlns:a14="http://schemas.microsoft.com/office/drawing/2010/main" val="0"/>
+                        </a:ext>
+                      </a:extLst>
+                    </a:blip>
+                    <a:srcRect/>
+                    <a:stretch>
+                      <a:fillRect/>
+                    </a:stretch>
+                  </pic:blipFill>
+                  <pic:spPr bwMode="auto">
+                    <a:xfrm>
+                      <a:off x="0" y="0"/>
+                      <a:ext cx="2817490" cy="2380937"/>
+                    </a:xfrm>
+                    <a:prstGeom prst="rect">
+                      <a:avLst/>
+                    </a:prstGeom>
+                    <a:noFill/>
+                    <a:ln>
+                      <a:noFill/>
+                    </a:ln>
+                  </pic:spPr>
+                </pic:pic>
+              </a:graphicData>
+            </a:graphic>
+          </wp:inline>
+        </w:drawing>
+      </w:r>
+      <w:r>
+        <w:rPr>
+          <w:noProof/>
+          <w:sz w:val="36"/>
+          <w:lang w:val="en-US"/>
+        </w:rPr>
+        <w:drawing>
+          <wp:inline distT="0" distB="0" distL="0" distR="0" wp14:anchorId="4C0A5C32" wp14:editId="729F3CFB">
+            <wp:extent cx="2031365" cy="1459865"/>
+            <wp:effectExtent l="0" t="0" r="635" b="0"/>
+            <wp:docPr id="3" name="Picture 3" descr="../../Desktop/Screen%20Shot%202016-03-09%20at%2017.10.14.png"/>
+            <wp:cNvGraphicFramePr>
+              <a:graphicFrameLocks xmlns:a="http://schemas.openxmlformats.org/drawingml/2006/main" noChangeAspect="1"/>
+            </wp:cNvGraphicFramePr>
+            <a:graphic xmlns:a="http://schemas.openxmlformats.org/drawingml/2006/main">
+              <a:graphicData uri="http://schemas.openxmlformats.org/drawingml/2006/picture">
+                <pic:pic xmlns:pic="http://schemas.openxmlformats.org/drawingml/2006/picture">
+                  <pic:nvPicPr>
+                    <pic:cNvPr id="0" name="Picture 3" descr="../../Desktop/Screen%20Shot%202016-03-09%20at%2017.10.14.png"/>
+                    <pic:cNvPicPr>
+                      <a:picLocks noChangeAspect="1" noChangeArrowheads="1"/>
+                    </pic:cNvPicPr>
+                  </pic:nvPicPr>
+                  <pic:blipFill>
+                    <a:blip r:embed="rId6">
+                      <a:extLst>
+                        <a:ext uri="{28A0092B-C50C-407E-A947-70E740481C1C}">
+                          <a14:useLocalDpi xmlns:a14="http://schemas.microsoft.com/office/drawing/2010/main" val="0"/>
+                        </a:ext>
+                      </a:extLst>
+                    </a:blip>
+                    <a:srcRect/>
+                    <a:stretch>
+                      <a:fillRect/>
+                    </a:stretch>
+                  </pic:blipFill>
+                  <pic:spPr bwMode="auto">
+                    <a:xfrm>
+                      <a:off x="0" y="0"/>
+                      <a:ext cx="2031365" cy="1459865"/>
+                    </a:xfrm>
+                    <a:prstGeom prst="rect">
+                      <a:avLst/>
+                    </a:prstGeom>
+                    <a:noFill/>
+                    <a:ln>
+                      <a:noFill/>
+                    </a:ln>
+                  </pic:spPr>
+                </pic:pic>
+              </a:graphicData>
+            </a:graphic>
+          </wp:inline>
+        </w:drawing>
+      </w:r>
+      <w:r>
+        <w:rPr>
+          <w:noProof/>
+          <w:sz w:val="36"/>
+          <w:lang w:val="en-US"/>
+        </w:rPr>
+        <w:drawing>
+          <wp:inline distT="0" distB="0" distL="0" distR="0" wp14:anchorId="347C0175" wp14:editId="4DA623B1">
+            <wp:extent cx="2337435" cy="1221769"/>
+            <wp:effectExtent l="0" t="0" r="0" b="0"/>
+            <wp:docPr id="2" name="Picture 2" descr="../../Desktop/Screen%20Shot%202016-03-09%20at%2017.09.23.png"/>
+            <wp:cNvGraphicFramePr>
+              <a:graphicFrameLocks xmlns:a="http://schemas.openxmlformats.org/drawingml/2006/main" noChangeAspect="1"/>
+            </wp:cNvGraphicFramePr>
+            <a:graphic xmlns:a="http://schemas.openxmlformats.org/drawingml/2006/main">
+              <a:graphicData uri="http://schemas.openxmlformats.org/drawingml/2006/picture">
+                <pic:pic xmlns:pic="http://schemas.openxmlformats.org/drawingml/2006/picture">
+                  <pic:nvPicPr>
+                    <pic:cNvPr id="0" name="Picture 2" descr="../../Desktop/Screen%20Shot%202016-03-09%20at%2017.09.23.png"/>
+                    <pic:cNvPicPr>
+                      <a:picLocks noChangeAspect="1" noChangeArrowheads="1"/>
+                    </pic:cNvPicPr>
+                  </pic:nvPicPr>
+                  <pic:blipFill>
+                    <a:blip r:embed="rId7">
+                      <a:extLst>
+                        <a:ext uri="{28A0092B-C50C-407E-A947-70E740481C1C}">
+                          <a14:useLocalDpi xmlns:a14="http://schemas.microsoft.com/office/drawing/2010/main" val="0"/>
+                        </a:ext>
+                      </a:extLst>
+                    </a:blip>
+                    <a:srcRect/>
+                    <a:stretch>
+                      <a:fillRect/>
+                    </a:stretch>
+                  </pic:blipFill>
+                  <pic:spPr bwMode="auto">
+                    <a:xfrm>
+                      <a:off x="0" y="0"/>
+                      <a:ext cx="2355329" cy="1231122"/>
+                    </a:xfrm>
+                    <a:prstGeom prst="rect">
+                      <a:avLst/>
+                    </a:prstGeom>
+                    <a:noFill/>
+                    <a:ln>
+                      <a:noFill/>
+                    </a:ln>
+                  </pic:spPr>
+                </pic:pic>
+              </a:graphicData>
+            </a:graphic>
+          </wp:inline>
+        </w:drawing>
+      </w:r>
+    </w:p>
+    <w:p>
+      <w:pPr>
+        <w:pStyle w:val="Heading1"/>
+      </w:pPr>
+      <w:r>
+        <w:t>Use case scenario</w:t>
+      </w:r>
+      <w:r>
+        <w:t xml:space="preserve"> 1</w:t>
+      </w:r>
+    </w:p>
+    <w:p>
+      <w:pPr>
+        <w:pStyle w:val="NoSpacing"/>
+        <w:rPr>
+          <w:b/>
+        </w:rPr>
+      </w:pPr>
+    </w:p>
+    <w:p>
+      <w:pPr>
+        <w:pStyle w:val="NoSpacing"/>
+      </w:pPr>
+      <w:r>
+        <w:rPr>
+          <w:b/>
+        </w:rPr>
+        <w:t>Use Case:</w:t>
+      </w:r>
+      <w:r>
+        <w:t xml:space="preserve"> </w:t>
+      </w:r>
+      <w:r>
+        <w:t>Add course</w:t>
+      </w:r>
+    </w:p>
+    <w:p>
+      <w:pPr>
+        <w:pStyle w:val="NoSpacing"/>
+      </w:pPr>
+      <w:r>
+        <w:rPr>
+          <w:b/>
+        </w:rPr>
+        <w:t>Id:</w:t>
+      </w:r>
+      <w:r>
+        <w:t xml:space="preserve"> UC-</w:t>
+      </w:r>
+      <w:r>
+        <w:t>001</w:t>
+      </w:r>
+    </w:p>
+    <w:p>
+      <w:pPr>
+        <w:pStyle w:val="NoSpacing"/>
+        <w:rPr>
+          <w:b/>
+        </w:rPr>
+      </w:pPr>
+      <w:r>
+        <w:rPr>
+          <w:b/>
+        </w:rPr>
+        <w:t>Description:</w:t>
+      </w:r>
+      <w:r>
+        <w:rPr>
+          <w:b/>
+        </w:rPr>
+        <w:t xml:space="preserve"> </w:t>
+      </w:r>
+      <w:r>
+        <w:t xml:space="preserve">The user </w:t>
+      </w:r>
+      <w:r>
+        <w:t>opens the Grade Prediction Software. There are no courses added. The user adds a course as Multimedia Computing for the Eduar</w:t>
+      </w:r>
+      <w:r>
+        <w:t>d</w:t>
+      </w:r>
+      <w:r>
+        <w:t xml:space="preserve"> student and saves it.</w:t>
+      </w:r>
+    </w:p>
+    <w:p>
+      <w:pPr>
+        <w:pStyle w:val="NoSpacing"/>
+      </w:pPr>
+      <w:r>
+        <w:rPr>
+          <w:b/>
+        </w:rPr>
+        <w:t>Level:</w:t>
+      </w:r>
+      <w:r>
+        <w:t xml:space="preserve"> High Level Summary</w:t>
+      </w:r>
+    </w:p>
+    <w:p>
+      <w:pPr>
+        <w:pStyle w:val="NoSpacing"/>
+      </w:pPr>
+      <w:r>
+        <w:rPr>
+          <w:b/>
+        </w:rPr>
+        <w:t>Primary actor:</w:t>
+      </w:r>
+      <w:r>
+        <w:t xml:space="preserve"> </w:t>
+      </w:r>
+      <w:r>
+        <w:t>Student</w:t>
+      </w:r>
+      <w:r>
+        <w:t xml:space="preserve"> –</w:t>
+      </w:r>
+      <w:r>
+        <w:t xml:space="preserve"> Eduard</w:t>
+      </w:r>
+    </w:p>
+    <w:p>
+      <w:pPr>
+        <w:pStyle w:val="NoSpacing"/>
+      </w:pPr>
+      <w:r>
+        <w:rPr>
+          <w:b/>
+        </w:rPr>
+        <w:t>Supp</w:t>
+      </w:r>
+      <w:r>
+        <w:rPr>
+          <w:b/>
+        </w:rPr>
+        <w:t>orting actors:</w:t>
+      </w:r>
+      <w:r>
+        <w:t xml:space="preserve"> </w:t>
+      </w:r>
+      <w:r>
+        <w:t>none</w:t>
+      </w:r>
+    </w:p>
+    <w:p>
+      <w:pPr>
+        <w:pStyle w:val="NoSpacing"/>
+      </w:pPr>
+      <w:r>
+        <w:rPr>
+          <w:b/>
+        </w:rPr>
+        <w:t xml:space="preserve">Stakeholders and Interests: </w:t>
+      </w:r>
+      <w:r>
+        <w:t>none</w:t>
+      </w:r>
+    </w:p>
+    <w:p>
+      <w:pPr>
+        <w:pStyle w:val="NoSpacing"/>
+        <w:rPr>
+          <w:b/>
+        </w:rPr>
+      </w:pPr>
+      <w:r>
+        <w:rPr>
+          <w:b/>
+        </w:rPr>
+        <w:t>Pre-conditions:</w:t>
+      </w:r>
+      <w:r>
+        <w:rPr>
+          <w:b/>
+        </w:rPr>
+        <w:t xml:space="preserve"> </w:t>
+      </w:r>
+    </w:p>
+    <w:p>
+      <w:pPr>
+        <w:pStyle w:val="NoSpacing"/>
+        <w:numPr>
+          <w:ilvl w:val="0"/>
+          <w:numId w:val="3"/>
+        </w:numPr>
+      </w:pPr>
+      <w:r>
+        <w:t>The system needs to have a stable</w:t>
+      </w:r>
+      <w:r>
+        <w:t xml:space="preserve"> internet connection.</w:t>
+      </w:r>
+      <w:r>
+        <w:t xml:space="preserve"> </w:t>
+      </w:r>
+    </w:p>
+    <w:p>
+      <w:pPr>
+        <w:pStyle w:val="NoSpacing"/>
+        <w:numPr>
+          <w:ilvl w:val="0"/>
+          <w:numId w:val="3"/>
+        </w:numPr>
+      </w:pPr>
+      <w:r>
+        <w:t>The user needs to know the Course title and the Student’s name.</w:t>
+      </w:r>
+    </w:p>
+    <w:p>
+      <w:pPr>
+        <w:pStyle w:val="NoSpacing"/>
+        <w:rPr>
+          <w:b/>
+        </w:rPr>
+      </w:pPr>
+      <w:r>
+        <w:rPr>
+          <w:b/>
+        </w:rPr>
+        <w:t>Post conditions:</w:t>
+      </w:r>
+      <w:r>
+        <w:rPr>
+          <w:b/>
+        </w:rPr>
+        <w:t xml:space="preserve"> </w:t>
+      </w:r>
+    </w:p>
+    <w:p>
+      <w:pPr>
+        <w:pStyle w:val="NoSpacing"/>
+        <w:numPr>
+          <w:ilvl w:val="0"/>
+          <w:numId w:val="3"/>
+        </w:numPr>
+      </w:pPr>
+      <w:r>
+        <w:t>In order to create a valid course entry, the user needs to input valid characters for a course and student names.</w:t>
+      </w:r>
+    </w:p>
+    <w:p>
+      <w:pPr>
+        <w:pStyle w:val="NoSpacing"/>
+        <w:numPr>
+          <w:ilvl w:val="0"/>
+          <w:numId w:val="3"/>
+        </w:numPr>
+      </w:pPr>
+      <w:r>
+        <w:t xml:space="preserve">To be able to create a valid course entry, the user needs to enter </w:t>
+      </w:r>
+      <w:r>
+        <w:t xml:space="preserve">values that have not been used before in the same combination (same course and same name twice – not accepted. Same name used </w:t>
+      </w:r>
+      <w:r>
+        <w:t>but on</w:t>
+      </w:r>
+      <w:r>
+        <w:t xml:space="preserve"> a different course – accepted).</w:t>
+      </w:r>
+    </w:p>
+    <w:p>
+      <w:pPr>
+        <w:pStyle w:val="NoSpacing"/>
+      </w:pPr>
+      <w:r>
+        <w:rPr>
+          <w:b/>
+        </w:rPr>
+        <w:t>Trigger:</w:t>
+      </w:r>
+      <w:r>
+        <w:rPr>
+          <w:b/>
+        </w:rPr>
+        <w:t xml:space="preserve"> </w:t>
+      </w:r>
+      <w:r>
+        <w:t>The user wants to create a Grade prediction for his own course.</w:t>
+      </w:r>
+    </w:p>
+    <w:p>
+      <w:pPr>
+        <w:pStyle w:val="Heading1"/>
+      </w:pPr>
+      <w:r>
+        <w:t>Main success scenario</w:t>
+      </w:r>
+    </w:p>
+    <w:p>
+      <w:pPr>
+        <w:pStyle w:val="NoSpacing"/>
+        <w:ind w:firstLine="720"/>
+      </w:pPr>
+      <w:r>
+        <w:t xml:space="preserve">1. The user has opened the Grade prediction software. </w:t>
+      </w:r>
+    </w:p>
+    <w:p>
+      <w:pPr>
+        <w:pStyle w:val="NoSpacing"/>
+        <w:ind w:firstLine="720"/>
+      </w:pPr>
+      <w:r>
+        <w:t xml:space="preserve">2. Using a stable internet connection, the software has </w:t>
+      </w:r>
+      <w:r>
+        <w:t>connected to the database and found that this is the first time the user has opened the software. There are no previous versions to which the software should be restored. The connection to the database has been closed.</w:t>
+      </w:r>
+    </w:p>
+    <w:p>
+      <w:pPr>
+        <w:pStyle w:val="NoSpacing"/>
+        <w:ind w:firstLine="720"/>
+      </w:pPr>
+      <w:r>
+        <w:t xml:space="preserve">3. </w:t>
+      </w:r>
+      <w:r>
+        <w:t>The user decided to create a new course.</w:t>
+      </w:r>
+    </w:p>
+    <w:p>
+      <w:pPr>
+        <w:pStyle w:val="NoSpacing"/>
+        <w:ind w:firstLine="720"/>
+      </w:pPr>
+      <w:r>
+        <w:t>4. The software asks for the Course title and Student name.</w:t>
+      </w:r>
+    </w:p>
+    <w:p>
+      <w:pPr>
+        <w:pStyle w:val="NoSpacing"/>
+        <w:ind w:firstLine="720"/>
+      </w:pPr>
+      <w:r>
+        <w:t>5. The user added entries for both course and student names and saved.</w:t>
+      </w:r>
+    </w:p>
+    <w:p>
+      <w:pPr>
+        <w:pStyle w:val="NoSpacing"/>
+        <w:ind w:firstLine="720"/>
+      </w:pPr>
+      <w:r>
+        <w:t>6. The software validated the entries and saved the course entry.</w:t>
+      </w:r>
+    </w:p>
+    <w:p>
+      <w:pPr>
+        <w:pStyle w:val="NoSpacing"/>
+        <w:ind w:firstLine="720"/>
+      </w:pPr>
+      <w:r>
+        <w:t>7. The software connects to the database, saves the changes and closes the connection to the database.</w:t>
+      </w:r>
+    </w:p>
+    <w:p>
+      <w:pPr>
+        <w:pStyle w:val="NoSpacing"/>
+        <w:ind w:firstLine="720"/>
+      </w:pPr>
+      <w:r>
+        <w:t>8. The software updates the summary view.</w:t>
+      </w:r>
+    </w:p>
+    <w:p>
+      <w:pPr>
+        <w:pStyle w:val="NoSpacing"/>
+        <w:rPr>
+          <w:rStyle w:val="Heading1Char"/>
+        </w:rPr>
+      </w:pPr>
+      <w:r>
+        <w:rPr>
+          <w:rStyle w:val="Heading1Char"/>
+        </w:rPr>
+        <w:t>Variations</w:t>
+      </w:r>
+    </w:p>
+    <w:p>
+      <w:pPr>
+        <w:pStyle w:val="NoSpacing"/>
+        <w:numPr>
+          <w:ilvl w:val="0"/>
+          <w:numId w:val="3"/>
+        </w:numPr>
+      </w:pPr>
+      <w:r>
+        <w:t>not required</w:t>
+      </w:r>
+    </w:p>
+    <w:p>
+      <w:pPr>
+        <w:pStyle w:val="NoSpacing"/>
+      </w:pPr>
+    </w:p>
+    <w:p>
+      <w:pPr>
+        <w:pStyle w:val="Heading1"/>
+      </w:pPr>
+      <w:r>
+        <w:t>Use case scenario</w:t>
+      </w:r>
+      <w:r>
+        <w:t xml:space="preserve"> 2</w:t>
+      </w:r>
+    </w:p>
+    <w:p>
+      <w:pPr>
+        <w:pStyle w:val="NoSpacing"/>
+        <w:rPr>
+          <w:b/>
+        </w:rPr>
+      </w:pPr>
+    </w:p>
+    <w:p>
+      <w:pPr>
+        <w:pStyle w:val="NoSpacing"/>
+      </w:pPr>
+      <w:r>
+        <w:rPr>
+          <w:b/>
+        </w:rPr>
+        <w:t>Use Case:</w:t>
+      </w:r>
+      <w:r>
+        <w:t xml:space="preserve"> </w:t>
+      </w:r>
+      <w:r>
+        <w:t>Edit</w:t>
+      </w:r>
+      <w:r>
+        <w:t xml:space="preserve"> course</w:t>
+      </w:r>
+    </w:p>
+    <w:p>
+      <w:pPr>
+        <w:pStyle w:val="NoSpacing"/>
+      </w:pPr>
+      <w:r>
+        <w:rPr>
+          <w:b/>
+        </w:rPr>
+        <w:t>Id:</w:t>
+      </w:r>
+      <w:r>
+        <w:t xml:space="preserve"> UC-</w:t>
+      </w:r>
+      <w:r>
+        <w:t>002</w:t>
+      </w:r>
+    </w:p>
+    <w:p>
+      <w:pPr>
+        <w:pStyle w:val="NoSpacing"/>
+        <w:rPr>
+          <w:b/>
+        </w:rPr>
+      </w:pPr>
+      <w:r>
+        <w:rPr>
+          <w:b/>
+        </w:rPr>
+        <w:t xml:space="preserve">Description: </w:t>
+      </w:r>
+      <w:r>
+        <w:t xml:space="preserve">The user </w:t>
+      </w:r>
+      <w:r>
+        <w:t>has opened</w:t>
+      </w:r>
+      <w:r>
+        <w:t xml:space="preserve"> the Grade Prediction Software. There </w:t>
+      </w:r>
+      <w:r>
+        <w:t>is at least one course</w:t>
+      </w:r>
+      <w:r>
+        <w:t xml:space="preserve"> added.</w:t>
+      </w:r>
+      <w:r>
+        <w:t xml:space="preserve"> The student has changed degrees, so the user wants to change the course name.</w:t>
+      </w:r>
+    </w:p>
+    <w:p>
+      <w:pPr>
+        <w:pStyle w:val="NoSpacing"/>
+      </w:pPr>
+      <w:r>
+        <w:rPr>
+          <w:b/>
+        </w:rPr>
+        <w:t>Level:</w:t>
+      </w:r>
+      <w:r>
+        <w:t xml:space="preserve"> High Level Summary</w:t>
+      </w:r>
+    </w:p>
+    <w:p>
+      <w:pPr>
+        <w:pStyle w:val="NoSpacing"/>
+      </w:pPr>
+      <w:r>
+        <w:rPr>
+          <w:b/>
+        </w:rPr>
+        <w:t>Primary actor:</w:t>
+      </w:r>
+      <w:r>
+        <w:t xml:space="preserve"> </w:t>
+      </w:r>
+      <w:r>
+        <w:t>Student</w:t>
+      </w:r>
+    </w:p>
+    <w:p>
+      <w:pPr>
+        <w:pStyle w:val="NoSpacing"/>
+      </w:pPr>
+      <w:r>
+        <w:rPr>
+          <w:b/>
+        </w:rPr>
+        <w:t>Supporting actors:</w:t>
+      </w:r>
+      <w:r>
+        <w:t xml:space="preserve"> none</w:t>
+      </w:r>
+    </w:p>
+    <w:p>
+      <w:pPr>
+        <w:pStyle w:val="NoSpacing"/>
+      </w:pPr>
+      <w:r>
+        <w:rPr>
+          <w:b/>
+        </w:rPr>
+        <w:t xml:space="preserve">Stakeholders and Interests: </w:t>
+      </w:r>
+      <w:r>
+        <w:t>none</w:t>
+      </w:r>
+    </w:p>
+    <w:p>
+      <w:pPr>
+        <w:pStyle w:val="NoSpacing"/>
+        <w:rPr>
+          <w:b/>
+        </w:rPr>
+      </w:pPr>
+      <w:r>
+        <w:rPr>
+          <w:b/>
+        </w:rPr>
+        <w:t>Pre-conditions:</w:t>
+      </w:r>
+      <w:r>
+        <w:rPr>
+          <w:b/>
+        </w:rPr>
+        <w:t xml:space="preserve"> </w:t>
+      </w:r>
+    </w:p>
+    <w:p>
+      <w:pPr>
+        <w:pStyle w:val="NoSpacing"/>
+        <w:numPr>
+          <w:ilvl w:val="0"/>
+          <w:numId w:val="3"/>
+        </w:numPr>
+      </w:pPr>
+      <w:r>
+        <w:t xml:space="preserve">The system needs to have a stable internet connection. </w:t>
+      </w:r>
+    </w:p>
+    <w:p>
+      <w:pPr>
+        <w:pStyle w:val="NoSpacing"/>
+        <w:numPr>
+          <w:ilvl w:val="0"/>
+          <w:numId w:val="3"/>
+        </w:numPr>
+      </w:pPr>
+      <w:r>
+        <w:t>At least one course entry needs to be created already.</w:t>
+      </w:r>
+    </w:p>
+    <w:p>
+      <w:pPr>
+        <w:pStyle w:val="NoSpacing"/>
+        <w:numPr>
+          <w:ilvl w:val="0"/>
+          <w:numId w:val="3"/>
+        </w:numPr>
+      </w:pPr>
+      <w:r>
+        <w:t>The user needs to</w:t>
+      </w:r>
+      <w:r>
+        <w:t xml:space="preserve"> know the Course title</w:t>
+      </w:r>
+      <w:r>
+        <w:t>.</w:t>
+      </w:r>
+    </w:p>
+    <w:p>
+      <w:pPr>
+        <w:pStyle w:val="NoSpacing"/>
+        <w:rPr>
+          <w:b/>
+        </w:rPr>
+      </w:pPr>
+      <w:r>
+        <w:rPr>
+          <w:b/>
+        </w:rPr>
+        <w:t>Post conditions:</w:t>
+      </w:r>
+      <w:r>
+        <w:rPr>
+          <w:b/>
+        </w:rPr>
+        <w:t xml:space="preserve"> </w:t>
+      </w:r>
+    </w:p>
+    <w:p>
+      <w:pPr>
+        <w:pStyle w:val="NoSpacing"/>
+        <w:numPr>
+          <w:ilvl w:val="0"/>
+          <w:numId w:val="3"/>
+        </w:numPr>
+      </w:pPr>
+      <w:r>
+        <w:t>In order to create a valid course entry, the user needs to input valid characters for a course and student names.</w:t>
+      </w:r>
+    </w:p>
+    <w:p>
+      <w:pPr>
+        <w:pStyle w:val="NoSpacing"/>
+        <w:numPr>
+          <w:ilvl w:val="0"/>
+          <w:numId w:val="3"/>
+        </w:numPr>
+      </w:pPr>
+      <w:r>
+        <w:t>To be able to create a valid course entry, the user needs to enter values that have not been used before in the same combination (same course and same name twice – not accepted. Same name used but on a different course – accepted).</w:t>
+      </w:r>
+    </w:p>
+    <w:p>
+      <w:pPr>
+        <w:pStyle w:val="NoSpacing"/>
+      </w:pPr>
+      <w:r>
+        <w:rPr>
+          <w:b/>
+        </w:rPr>
+        <w:t>Trigger:</w:t>
+      </w:r>
+      <w:r>
+        <w:rPr>
+          <w:b/>
+        </w:rPr>
+        <w:t xml:space="preserve"> </w:t>
+      </w:r>
+      <w:r>
+        <w:t>The student changed his previous course to a new one.</w:t>
+      </w:r>
+    </w:p>
+    <w:p>
+      <w:pPr>
+        <w:pStyle w:val="Heading1"/>
+      </w:pPr>
+      <w:r>
+        <w:t>Main success scenario</w:t>
+      </w:r>
+    </w:p>
+    <w:p>
+      <w:pPr>
+        <w:pStyle w:val="NoSpacing"/>
+        <w:ind w:firstLine="720"/>
+      </w:pPr>
+      <w:r>
+        <w:t xml:space="preserve">1. The user has opened the Grade prediction software. </w:t>
+      </w:r>
+    </w:p>
+    <w:p>
+      <w:pPr>
+        <w:pStyle w:val="NoSpacing"/>
+        <w:ind w:firstLine="720"/>
+      </w:pPr>
+      <w:r>
+        <w:t>2. Using a stable internet connection, the software has connected to the database and found that this is</w:t>
+      </w:r>
+      <w:r>
+        <w:t xml:space="preserve"> not</w:t>
+      </w:r>
+      <w:r>
+        <w:t xml:space="preserve"> the first time the user has</w:t>
+      </w:r>
+      <w:r>
+        <w:t xml:space="preserve"> opened the software. There is </w:t>
+      </w:r>
+      <w:r>
+        <w:t>a previous version</w:t>
+      </w:r>
+      <w:r>
+        <w:t xml:space="preserve"> to which the software </w:t>
+      </w:r>
+      <w:r>
+        <w:t>is being</w:t>
+      </w:r>
+      <w:r>
+        <w:t xml:space="preserve"> restored. The connection to the database has been closed.</w:t>
+      </w:r>
+    </w:p>
+    <w:p>
+      <w:pPr>
+        <w:pStyle w:val="NoSpacing"/>
+        <w:ind w:firstLine="720"/>
+      </w:pPr>
+      <w:r>
+        <w:t xml:space="preserve">3. The user decided to </w:t>
+      </w:r>
+      <w:r>
+        <w:t>edit the</w:t>
+      </w:r>
+      <w:r>
+        <w:t xml:space="preserve"> course.</w:t>
+      </w:r>
+    </w:p>
+    <w:p>
+      <w:pPr>
+        <w:pStyle w:val="NoSpacing"/>
+        <w:ind w:firstLine="720"/>
+      </w:pPr>
+      <w:r>
+        <w:t>4. The software asks for the Course title and Student name.</w:t>
+      </w:r>
+    </w:p>
+    <w:p>
+      <w:pPr>
+        <w:pStyle w:val="NoSpacing"/>
+        <w:ind w:firstLine="720"/>
+      </w:pPr>
+      <w:r>
+        <w:t xml:space="preserve">5. The user </w:t>
+      </w:r>
+      <w:r>
+        <w:t>edited the</w:t>
+      </w:r>
+      <w:r>
+        <w:t xml:space="preserve"> </w:t>
+      </w:r>
+      <w:r>
+        <w:t>entry</w:t>
+      </w:r>
+      <w:r>
+        <w:t xml:space="preserve"> for </w:t>
+      </w:r>
+      <w:r>
+        <w:t xml:space="preserve">the course, left the </w:t>
+      </w:r>
+      <w:r>
+        <w:t>student name</w:t>
+      </w:r>
+      <w:r>
+        <w:t xml:space="preserve"> as it was and saved.</w:t>
+      </w:r>
+    </w:p>
+    <w:p>
+      <w:pPr>
+        <w:pStyle w:val="NoSpacing"/>
+        <w:ind w:firstLine="720"/>
+      </w:pPr>
+      <w:r>
+        <w:t>6. The software validated the entries and saved the course entry.</w:t>
+      </w:r>
+    </w:p>
+    <w:p>
+      <w:pPr>
+        <w:pStyle w:val="NoSpacing"/>
+        <w:ind w:firstLine="720"/>
+      </w:pPr>
+      <w:r>
+        <w:t>7. The software connects to the database, saves the changes and closes the connection to the database.</w:t>
+      </w:r>
+    </w:p>
+    <w:p>
+      <w:pPr>
+        <w:pStyle w:val="NoSpacing"/>
+        <w:ind w:firstLine="720"/>
+      </w:pPr>
+      <w:r>
+        <w:t>8. The software updates the summary view.</w:t>
+      </w:r>
+    </w:p>
+    <w:p>
+      <w:pPr>
+        <w:pStyle w:val="NoSpacing"/>
+        <w:rPr>
+          <w:rStyle w:val="Heading1Char"/>
+        </w:rPr>
+      </w:pPr>
+      <w:r>
+        <w:rPr>
+          <w:rStyle w:val="Heading1Char"/>
+        </w:rPr>
+        <w:t>Variations</w:t>
+      </w:r>
+    </w:p>
+    <w:p>
+      <w:pPr>
+        <w:pStyle w:val="NoSpacing"/>
+      </w:pPr>
+      <w:r>
+        <w:t>not required</w:t>
+      </w:r>
+    </w:p>
+    <w:p>
+      <w:pPr>
+        <w:pStyle w:val="NoSpacing"/>
+      </w:pPr>
+    </w:p>
+    <w:p>
+      <w:pPr>
+        <w:pStyle w:val="Heading1"/>
+      </w:pPr>
+      <w:r>
+        <w:t>Use case scenario</w:t>
+      </w:r>
+      <w:r>
+        <w:t xml:space="preserve"> 3</w:t>
+      </w:r>
+    </w:p>
+    <w:p>
+      <w:pPr>
+        <w:pStyle w:val="NoSpacing"/>
+        <w:rPr>
+          <w:b/>
+        </w:rPr>
+      </w:pPr>
+    </w:p>
+    <w:p>
+      <w:pPr>
+        <w:pStyle w:val="NoSpacing"/>
+      </w:pPr>
+      <w:r>
+        <w:rPr>
+          <w:b/>
+        </w:rPr>
+        <w:t>Use Case:</w:t>
+      </w:r>
+      <w:r>
+        <w:t xml:space="preserve"> </w:t>
+      </w:r>
+      <w:r>
+        <w:t>View</w:t>
+      </w:r>
+      <w:r>
+        <w:t xml:space="preserve"> course</w:t>
+      </w:r>
+    </w:p>
+    <w:p>
+      <w:pPr>
+        <w:pStyle w:val="NoSpacing"/>
+      </w:pPr>
+      <w:r>
+        <w:rPr>
+          <w:b/>
+        </w:rPr>
+        <w:t>Id:</w:t>
+      </w:r>
+      <w:r>
+        <w:t xml:space="preserve"> UC-</w:t>
+      </w:r>
+      <w:r>
+        <w:t>003</w:t>
+      </w:r>
+    </w:p>
+    <w:p>
+      <w:pPr>
+        <w:pStyle w:val="NoSpacing"/>
+        <w:rPr>
+          <w:b/>
+        </w:rPr>
+      </w:pPr>
+      <w:r>
+        <w:rPr>
+          <w:b/>
+        </w:rPr>
+        <w:t xml:space="preserve">Description: </w:t>
+      </w:r>
+      <w:r>
+        <w:t xml:space="preserve">The user has opened the Grade Prediction Software. There is at least one course added. The student </w:t>
+      </w:r>
+      <w:r>
+        <w:t>wants to view the course to add extra details, to check the status of their degree or to start a prediction.</w:t>
+      </w:r>
+    </w:p>
+    <w:p>
+      <w:pPr>
+        <w:pStyle w:val="NoSpacing"/>
+      </w:pPr>
+      <w:r>
+        <w:rPr>
+          <w:b/>
+        </w:rPr>
+        <w:t>Level:</w:t>
+      </w:r>
+      <w:r>
+        <w:t xml:space="preserve"> High Level Summary</w:t>
+      </w:r>
+    </w:p>
+    <w:p>
+      <w:pPr>
+        <w:pStyle w:val="NoSpacing"/>
+      </w:pPr>
+      <w:r>
+        <w:rPr>
+          <w:b/>
+        </w:rPr>
+        <w:t>Primary actor:</w:t>
+      </w:r>
+      <w:r>
+        <w:t xml:space="preserve"> </w:t>
+      </w:r>
+      <w:r>
+        <w:t>Student</w:t>
+      </w:r>
+    </w:p>
+    <w:p>
+      <w:pPr>
+        <w:pStyle w:val="NoSpacing"/>
+      </w:pPr>
+      <w:r>
+        <w:rPr>
+          <w:b/>
+        </w:rPr>
+        <w:t>Supporting actors:</w:t>
+      </w:r>
+      <w:r>
+        <w:t xml:space="preserve"> none</w:t>
+      </w:r>
+    </w:p>
+    <w:p>
+      <w:pPr>
+        <w:pStyle w:val="NoSpacing"/>
+      </w:pPr>
+      <w:r>
+        <w:rPr>
+          <w:b/>
+        </w:rPr>
+        <w:t xml:space="preserve">Stakeholders and Interests: </w:t>
+      </w:r>
+      <w:r>
+        <w:t>none</w:t>
+      </w:r>
+    </w:p>
+    <w:p>
+      <w:pPr>
+        <w:pStyle w:val="NoSpacing"/>
+        <w:rPr>
+          <w:b/>
+        </w:rPr>
+      </w:pPr>
+      <w:r>
+        <w:rPr>
+          <w:b/>
+        </w:rPr>
+        <w:t>Pre-conditions:</w:t>
+      </w:r>
+      <w:r>
+        <w:rPr>
+          <w:b/>
+        </w:rPr>
+        <w:t xml:space="preserve"> </w:t>
+      </w:r>
+    </w:p>
+    <w:p>
+      <w:pPr>
+        <w:pStyle w:val="NoSpacing"/>
+        <w:numPr>
+          <w:ilvl w:val="0"/>
+          <w:numId w:val="3"/>
+        </w:numPr>
+      </w:pPr>
+      <w:r>
+        <w:t xml:space="preserve">The system needs to have a stable internet connection. </w:t>
+      </w:r>
+    </w:p>
+    <w:p>
+      <w:pPr>
+        <w:pStyle w:val="NoSpacing"/>
+        <w:numPr>
+          <w:ilvl w:val="0"/>
+          <w:numId w:val="3"/>
+        </w:numPr>
+      </w:pPr>
+      <w:r>
+        <w:t>At least one course entry needs to be created already.</w:t>
+      </w:r>
+    </w:p>
+    <w:p>
+      <w:pPr>
+        <w:pStyle w:val="NoSpacing"/>
+      </w:pPr>
+      <w:r>
+        <w:rPr>
+          <w:b/>
+        </w:rPr>
+        <w:t>Post conditions:</w:t>
+      </w:r>
+      <w:r>
+        <w:rPr>
+          <w:b/>
+        </w:rPr>
+        <w:t xml:space="preserve"> </w:t>
+      </w:r>
+      <w:r>
+        <w:t>none</w:t>
+      </w:r>
+    </w:p>
+    <w:p>
+      <w:pPr>
+        <w:pStyle w:val="NoSpacing"/>
+      </w:pPr>
+      <w:r>
+        <w:rPr>
+          <w:b/>
+        </w:rPr>
+        <w:t>Trigger:</w:t>
+      </w:r>
+      <w:r>
+        <w:rPr>
+          <w:b/>
+        </w:rPr>
+        <w:t xml:space="preserve"> </w:t>
+      </w:r>
+      <w:r>
+        <w:t>The student wants to view the course to add extra details, to check the status of their degree or to start a prediction.</w:t>
+      </w:r>
+    </w:p>
+    <w:p>
+      <w:pPr>
+        <w:pStyle w:val="Heading1"/>
+      </w:pPr>
+      <w:r>
+        <w:t>Main success scenario</w:t>
+      </w:r>
+    </w:p>
+    <w:p>
+      <w:pPr>
+        <w:pStyle w:val="NoSpacing"/>
+        <w:ind w:firstLine="720"/>
+      </w:pPr>
+      <w:r>
+        <w:t xml:space="preserve">1. The user has opened the Grade prediction software. </w:t>
+      </w:r>
+    </w:p>
+    <w:p>
+      <w:pPr>
+        <w:pStyle w:val="NoSpacing"/>
+        <w:ind w:firstLine="720"/>
+      </w:pPr>
+      <w:r>
+        <w:t xml:space="preserve">2. Using a stable internet connection, the software has connected to the database and found that this is not the first time the user has opened the software. There is </w:t>
+      </w:r>
+      <w:r>
+        <w:t>a previous version</w:t>
+      </w:r>
+      <w:r>
+        <w:t xml:space="preserve"> to which the software is being restored. The connection to the database has been closed.</w:t>
+      </w:r>
+    </w:p>
+    <w:p>
+      <w:pPr>
+        <w:pStyle w:val="NoSpacing"/>
+        <w:ind w:firstLine="720"/>
+      </w:pPr>
+      <w:r>
+        <w:t xml:space="preserve">3. The user decided to </w:t>
+      </w:r>
+      <w:r>
+        <w:t>view</w:t>
+      </w:r>
+      <w:r>
+        <w:t xml:space="preserve"> the course.</w:t>
+      </w:r>
+    </w:p>
+    <w:p>
+      <w:pPr>
+        <w:pStyle w:val="NoSpacing"/>
+        <w:ind w:firstLine="720"/>
+      </w:pPr>
+      <w:r>
+        <w:t xml:space="preserve">4. The software </w:t>
+      </w:r>
+      <w:r>
+        <w:t>shows the course details.</w:t>
+      </w:r>
+    </w:p>
+    <w:p>
+      <w:pPr>
+        <w:pStyle w:val="NoSpacing"/>
+        <w:rPr>
+          <w:rStyle w:val="Heading1Char"/>
+        </w:rPr>
+      </w:pPr>
+      <w:r>
+        <w:rPr>
+          <w:rStyle w:val="Heading1Char"/>
+        </w:rPr>
+        <w:t>Variations</w:t>
+      </w:r>
+    </w:p>
+    <w:p>
+      <w:pPr>
+        <w:pStyle w:val="NoSpacing"/>
+      </w:pPr>
+      <w:r>
+        <w:t>not required</w:t>
+      </w:r>
+    </w:p>
+    <w:p>
+      <w:pPr>
+        <w:pStyle w:val="NoSpacing"/>
+      </w:pPr>
+      <w:r>
+        <w:rPr>
+          <w:noProof/>
+          <w:lang w:val="en-US"/>
+        </w:rPr>
+        <w:drawing>
+          <wp:inline distT="0" distB="0" distL="0" distR="0" wp14:anchorId="4135DCFE" wp14:editId="62C5D587">
+            <wp:extent cx="2566035" cy="1982651"/>
+            <wp:effectExtent l="0" t="0" r="0" b="0"/>
+            <wp:docPr id="4" name="Picture 4" descr="../../Desktop/Screen%20Shot%202016-03-09%20at%2017.10.03.png"/>
+            <wp:cNvGraphicFramePr>
+              <a:graphicFrameLocks xmlns:a="http://schemas.openxmlformats.org/drawingml/2006/main" noChangeAspect="1"/>
+            </wp:cNvGraphicFramePr>
+            <a:graphic xmlns:a="http://schemas.openxmlformats.org/drawingml/2006/main">
+              <a:graphicData uri="http://schemas.openxmlformats.org/drawingml/2006/picture">
+                <pic:pic xmlns:pic="http://schemas.openxmlformats.org/drawingml/2006/picture">
+                  <pic:nvPicPr>
+                    <pic:cNvPr id="0" name="Picture 4" descr="../../Desktop/Screen%20Shot%202016-03-09%20at%2017.10.03.png"/>
+                    <pic:cNvPicPr>
+                      <a:picLocks noChangeAspect="1" noChangeArrowheads="1"/>
+                    </pic:cNvPicPr>
+                  </pic:nvPicPr>
+                  <pic:blipFill>
+                    <a:blip r:embed="rId8">
+                      <a:extLst>
+                        <a:ext uri="{28A0092B-C50C-407E-A947-70E740481C1C}">
+                          <a14:useLocalDpi xmlns:a14="http://schemas.microsoft.com/office/drawing/2010/main" val="0"/>
+                        </a:ext>
+                      </a:extLst>
+                    </a:blip>
+                    <a:srcRect/>
+                    <a:stretch>
+                      <a:fillRect/>
+                    </a:stretch>
+                  </pic:blipFill>
+                  <pic:spPr bwMode="auto">
+                    <a:xfrm>
+                      <a:off x="0" y="0"/>
+                      <a:ext cx="2576176" cy="1990487"/>
+                    </a:xfrm>
+                    <a:prstGeom prst="rect">
+                      <a:avLst/>
+                    </a:prstGeom>
+                    <a:noFill/>
+                    <a:ln>
+                      <a:noFill/>
+                    </a:ln>
+                  </pic:spPr>
+                </pic:pic>
+              </a:graphicData>
+            </a:graphic>
+          </wp:inline>
+        </w:drawing>
+      </w:r>
+    </w:p>
+    <w:p>
+      <w:pPr>
+        <w:pStyle w:val="Heading1"/>
+      </w:pPr>
+      <w:r>
+        <w:t>Use case scenario</w:t>
+      </w:r>
+      <w:r>
+        <w:t xml:space="preserve"> 4</w:t>
+      </w:r>
+    </w:p>
+    <w:p>
+      <w:pPr>
+        <w:pStyle w:val="NoSpacing"/>
+        <w:rPr>
+          <w:b/>
+        </w:rPr>
+      </w:pPr>
+    </w:p>
+    <w:p>
+      <w:pPr>
+        <w:pStyle w:val="NoSpacing"/>
+      </w:pPr>
+      <w:r>
+        <w:rPr>
+          <w:b/>
+        </w:rPr>
+        <w:t>Use Case:</w:t>
+      </w:r>
+      <w:r>
+        <w:t xml:space="preserve"> View </w:t>
+      </w:r>
+      <w:r>
+        <w:t>level</w:t>
+      </w:r>
+    </w:p>
+    <w:p>
+      <w:pPr>
+        <w:pStyle w:val="NoSpacing"/>
+      </w:pPr>
+      <w:r>
+        <w:rPr>
+          <w:b/>
+        </w:rPr>
+        <w:t>Id:</w:t>
+      </w:r>
+      <w:r>
+        <w:t xml:space="preserve"> UC-</w:t>
+      </w:r>
+      <w:r>
+        <w:t>004</w:t>
+      </w:r>
+    </w:p>
+    <w:p>
+      <w:pPr>
+        <w:pStyle w:val="NoSpacing"/>
+        <w:rPr>
+          <w:b/>
+        </w:rPr>
+      </w:pPr>
+      <w:r>
+        <w:rPr>
+          <w:b/>
+        </w:rPr>
+        <w:t xml:space="preserve">Description: </w:t>
+      </w:r>
+      <w:r>
+        <w:t xml:space="preserve">The student </w:t>
+      </w:r>
+      <w:r>
+        <w:t>is viewing the course details. In order to add more details, to check the degree status or to make a prediction, the user will click to view one of the levels (4,5 or 6).</w:t>
+      </w:r>
+    </w:p>
+    <w:p>
+      <w:pPr>
+        <w:pStyle w:val="NoSpacing"/>
+      </w:pPr>
+      <w:r>
+        <w:rPr>
+          <w:b/>
+        </w:rPr>
+        <w:t>Level:</w:t>
+      </w:r>
+      <w:r>
+        <w:t xml:space="preserve"> High Level Summary</w:t>
+      </w:r>
+    </w:p>
+    <w:p>
+      <w:pPr>
+        <w:pStyle w:val="NoSpacing"/>
+      </w:pPr>
+      <w:r>
+        <w:rPr>
+          <w:b/>
+        </w:rPr>
+        <w:t>Primary actor:</w:t>
+      </w:r>
+      <w:r>
+        <w:t xml:space="preserve"> </w:t>
+      </w:r>
+      <w:r>
+        <w:t>Student</w:t>
+      </w:r>
+    </w:p>
+    <w:p>
+      <w:pPr>
+        <w:pStyle w:val="NoSpacing"/>
+      </w:pPr>
+      <w:r>
+        <w:rPr>
+          <w:b/>
+        </w:rPr>
+        <w:t>Supporting actors:</w:t>
+      </w:r>
+      <w:r>
+        <w:t xml:space="preserve"> none</w:t>
+      </w:r>
+    </w:p>
+    <w:p>
+      <w:pPr>
+        <w:pStyle w:val="NoSpacing"/>
+      </w:pPr>
+      <w:r>
+        <w:rPr>
+          <w:b/>
+        </w:rPr>
+        <w:t xml:space="preserve">Stakeholders and Interests: </w:t>
+      </w:r>
+      <w:r>
+        <w:t>none</w:t>
+      </w:r>
+    </w:p>
+    <w:p>
+      <w:pPr>
+        <w:pStyle w:val="NoSpacing"/>
+        <w:rPr>
+          <w:b/>
+        </w:rPr>
+      </w:pPr>
+      <w:r>
+        <w:rPr>
+          <w:b/>
+        </w:rPr>
+        <w:t>Pre-conditions:</w:t>
+      </w:r>
+      <w:r>
+        <w:rPr>
+          <w:b/>
+        </w:rPr>
+        <w:t xml:space="preserve"> </w:t>
+      </w:r>
+    </w:p>
+    <w:p>
+      <w:pPr>
+        <w:pStyle w:val="NoSpacing"/>
+        <w:numPr>
+          <w:ilvl w:val="0"/>
+          <w:numId w:val="3"/>
+        </w:numPr>
+      </w:pPr>
+      <w:r>
+        <w:t xml:space="preserve">The system needs to have a stable internet connection. </w:t>
+      </w:r>
+    </w:p>
+    <w:p>
+      <w:pPr>
+        <w:pStyle w:val="NoSpacing"/>
+        <w:numPr>
+          <w:ilvl w:val="0"/>
+          <w:numId w:val="3"/>
+        </w:numPr>
+      </w:pPr>
+      <w:r>
+        <w:t>At least one course entry needs to be created already.</w:t>
+      </w:r>
+    </w:p>
+    <w:p>
+      <w:pPr>
+        <w:pStyle w:val="NoSpacing"/>
+      </w:pPr>
+      <w:r>
+        <w:rPr>
+          <w:b/>
+        </w:rPr>
+        <w:t>Post conditions:</w:t>
+      </w:r>
+      <w:r>
+        <w:rPr>
+          <w:b/>
+        </w:rPr>
+        <w:t xml:space="preserve"> </w:t>
+      </w:r>
+      <w:r>
+        <w:t>none</w:t>
+      </w:r>
+    </w:p>
+    <w:p>
+      <w:pPr>
+        <w:pStyle w:val="NoSpacing"/>
+      </w:pPr>
+      <w:r>
+        <w:rPr>
+          <w:b/>
+        </w:rPr>
+        <w:t>Trigger:</w:t>
+      </w:r>
+      <w:r>
+        <w:rPr>
+          <w:b/>
+        </w:rPr>
+        <w:t xml:space="preserve"> </w:t>
+      </w:r>
+      <w:r>
+        <w:t xml:space="preserve">The student wants to view </w:t>
+      </w:r>
+      <w:r>
+        <w:t>a particular level (4,5 or 6)</w:t>
+      </w:r>
+      <w:r>
+        <w:t xml:space="preserve"> to add extra details, to check the status of their degree or to start a prediction.</w:t>
+      </w:r>
+    </w:p>
+    <w:p>
+      <w:pPr>
+        <w:pStyle w:val="Heading1"/>
+      </w:pPr>
+      <w:r>
+        <w:t>Main success scenario</w:t>
+      </w:r>
+    </w:p>
+    <w:p>
+      <w:pPr>
+        <w:pStyle w:val="NoSpacing"/>
+        <w:ind w:firstLine="720"/>
+      </w:pPr>
+      <w:r>
+        <w:t>1</w:t>
+      </w:r>
+      <w:r>
+        <w:t xml:space="preserve">. </w:t>
+      </w:r>
+      <w:r>
+        <w:t>The software shows the course details.</w:t>
+      </w:r>
+    </w:p>
+    <w:p>
+      <w:pPr>
+        <w:pStyle w:val="NoSpacing"/>
+        <w:ind w:firstLine="720"/>
+      </w:pPr>
+      <w:r>
+        <w:t>2</w:t>
+      </w:r>
+      <w:r>
+        <w:t xml:space="preserve">. </w:t>
+      </w:r>
+      <w:r>
+        <w:t xml:space="preserve">The user </w:t>
+      </w:r>
+      <w:r>
+        <w:t>selected a level to view</w:t>
+      </w:r>
+      <w:r>
+        <w:t>.</w:t>
+      </w:r>
+    </w:p>
+    <w:p>
+      <w:pPr>
+        <w:pStyle w:val="NoSpacing"/>
+        <w:ind w:firstLine="720"/>
+      </w:pPr>
+      <w:r>
+        <w:t xml:space="preserve">3. </w:t>
+      </w:r>
+      <w:r>
+        <w:t xml:space="preserve">The software shows the </w:t>
+      </w:r>
+      <w:r>
+        <w:t>level</w:t>
+      </w:r>
+      <w:r>
+        <w:t xml:space="preserve"> details.</w:t>
+      </w:r>
+    </w:p>
+    <w:p>
+      <w:pPr>
+        <w:pStyle w:val="NoSpacing"/>
+        <w:rPr>
+          <w:rStyle w:val="Heading1Char"/>
+        </w:rPr>
+      </w:pPr>
+      <w:r>
+        <w:rPr>
+          <w:rStyle w:val="Heading1Char"/>
+        </w:rPr>
+        <w:t>Variations</w:t>
+      </w:r>
+    </w:p>
+    <w:p>
+      <w:pPr>
+        <w:pStyle w:val="NoSpacing"/>
+      </w:pPr>
+      <w:r>
+        <w:t>not required</w:t>
+      </w:r>
+    </w:p>
+    <w:p>
+      <w:pPr>
+        <w:pStyle w:val="NoSpacing"/>
+      </w:pPr>
+    </w:p>
+    <w:p>
+      <w:pPr>
+        <w:pStyle w:val="NoSpacing"/>
+      </w:pPr>
+      <w:r>
+        <w:rPr>
+          <w:noProof/>
+          <w:lang w:val="en-US"/>
+        </w:rPr>
+        <w:drawing>
+          <wp:inline distT="0" distB="0" distL="0" distR="0" wp14:anchorId="1F837286" wp14:editId="587C8048">
+            <wp:extent cx="2566035" cy="1733646"/>
+            <wp:effectExtent l="0" t="0" r="0" b="0"/>
+            <wp:docPr id="5" name="Picture 5" descr="../../Desktop/Screen%20Shot%202016-03-09%20at%2017.10.34.png"/>
+            <wp:cNvGraphicFramePr>
+              <a:graphicFrameLocks xmlns:a="http://schemas.openxmlformats.org/drawingml/2006/main" noChangeAspect="1"/>
+            </wp:cNvGraphicFramePr>
+            <a:graphic xmlns:a="http://schemas.openxmlformats.org/drawingml/2006/main">
+              <a:graphicData uri="http://schemas.openxmlformats.org/drawingml/2006/picture">
+                <pic:pic xmlns:pic="http://schemas.openxmlformats.org/drawingml/2006/picture">
+                  <pic:nvPicPr>
+                    <pic:cNvPr id="0" name="Picture 5" descr="../../Desktop/Screen%20Shot%202016-03-09%20at%2017.10.34.png"/>
+                    <pic:cNvPicPr>
+                      <a:picLocks noChangeAspect="1" noChangeArrowheads="1"/>
+                    </pic:cNvPicPr>
+                  </pic:nvPicPr>
+                  <pic:blipFill>
+                    <a:blip r:embed="rId9">
+                      <a:extLst>
+                        <a:ext uri="{28A0092B-C50C-407E-A947-70E740481C1C}">
+                          <a14:useLocalDpi xmlns:a14="http://schemas.microsoft.com/office/drawing/2010/main" val="0"/>
+                        </a:ext>
+                      </a:extLst>
+                    </a:blip>
+                    <a:srcRect/>
+                    <a:stretch>
+                      <a:fillRect/>
+                    </a:stretch>
+                  </pic:blipFill>
+                  <pic:spPr bwMode="auto">
+                    <a:xfrm>
+                      <a:off x="0" y="0"/>
+                      <a:ext cx="2574762" cy="1739542"/>
+                    </a:xfrm>
+                    <a:prstGeom prst="rect">
+                      <a:avLst/>
+                    </a:prstGeom>
+                    <a:noFill/>
+                    <a:ln>
+                      <a:noFill/>
+                    </a:ln>
+                  </pic:spPr>
+                </pic:pic>
+              </a:graphicData>
+            </a:graphic>
+          </wp:inline>
+        </w:drawing>
+      </w:r>
+    </w:p>
+    <w:p>
+      <w:pPr>
+        <w:pStyle w:val="NoSpacing"/>
+      </w:pPr>
+    </w:p>
+    <w:p>
+      <w:pPr>
+        <w:pStyle w:val="NoSpacing"/>
       </w:pPr>
       <w:bookmarkStart w:id="0" w:name="_GoBack"/>
       <w:bookmarkEnd w:id="0"/>
@@ -1347,6 +2680,95 @@
     </w:lvl>
   </w:abstractNum>
   <w:abstractNum w:abstractNumId="1">
+    <w:nsid w:val="1F11137C"/>
+    <w:multiLevelType w:val="hybridMultilevel"/>
+    <w:tmpl w:val="79320858"/>
+    <w:lvl w:ilvl="0" w:tplc="319A366E">
+      <w:start w:val="1"/>
+      <w:numFmt w:val="decimal"/>
+      <w:lvlText w:val="%1."/>
+      <w:lvlJc w:val="left"/>
+      <w:pPr>
+        <w:ind w:left="1080" w:hanging="360"/>
+      </w:pPr>
+      <w:rPr>
+        <w:rFonts w:hint="default"/>
+      </w:rPr>
+    </w:lvl>
+    <w:lvl w:ilvl="1" w:tplc="04090019" w:tentative="1">
+      <w:start w:val="1"/>
+      <w:numFmt w:val="lowerLetter"/>
+      <w:lvlText w:val="%2."/>
+      <w:lvlJc w:val="left"/>
+      <w:pPr>
+        <w:ind w:left="1800" w:hanging="360"/>
+      </w:pPr>
+    </w:lvl>
+    <w:lvl w:ilvl="2" w:tplc="0409001B" w:tentative="1">
+      <w:start w:val="1"/>
+      <w:numFmt w:val="lowerRoman"/>
+      <w:lvlText w:val="%3."/>
+      <w:lvlJc w:val="right"/>
+      <w:pPr>
+        <w:ind w:left="2520" w:hanging="180"/>
+      </w:pPr>
+    </w:lvl>
+    <w:lvl w:ilvl="3" w:tplc="0409000F" w:tentative="1">
+      <w:start w:val="1"/>
+      <w:numFmt w:val="decimal"/>
+      <w:lvlText w:val="%4."/>
+      <w:lvlJc w:val="left"/>
+      <w:pPr>
+        <w:ind w:left="3240" w:hanging="360"/>
+      </w:pPr>
+    </w:lvl>
+    <w:lvl w:ilvl="4" w:tplc="04090019" w:tentative="1">
+      <w:start w:val="1"/>
+      <w:numFmt w:val="lowerLetter"/>
+      <w:lvlText w:val="%5."/>
+      <w:lvlJc w:val="left"/>
+      <w:pPr>
+        <w:ind w:left="3960" w:hanging="360"/>
+      </w:pPr>
+    </w:lvl>
+    <w:lvl w:ilvl="5" w:tplc="0409001B" w:tentative="1">
+      <w:start w:val="1"/>
+      <w:numFmt w:val="lowerRoman"/>
+      <w:lvlText w:val="%6."/>
+      <w:lvlJc w:val="right"/>
+      <w:pPr>
+        <w:ind w:left="4680" w:hanging="180"/>
+      </w:pPr>
+    </w:lvl>
+    <w:lvl w:ilvl="6" w:tplc="0409000F" w:tentative="1">
+      <w:start w:val="1"/>
+      <w:numFmt w:val="decimal"/>
+      <w:lvlText w:val="%7."/>
+      <w:lvlJc w:val="left"/>
+      <w:pPr>
+        <w:ind w:left="5400" w:hanging="360"/>
+      </w:pPr>
+    </w:lvl>
+    <w:lvl w:ilvl="7" w:tplc="04090019" w:tentative="1">
+      <w:start w:val="1"/>
+      <w:numFmt w:val="lowerLetter"/>
+      <w:lvlText w:val="%8."/>
+      <w:lvlJc w:val="left"/>
+      <w:pPr>
+        <w:ind w:left="6120" w:hanging="360"/>
+      </w:pPr>
+    </w:lvl>
+    <w:lvl w:ilvl="8" w:tplc="0409001B" w:tentative="1">
+      <w:start w:val="1"/>
+      <w:numFmt w:val="lowerRoman"/>
+      <w:lvlText w:val="%9."/>
+      <w:lvlJc w:val="right"/>
+      <w:pPr>
+        <w:ind w:left="6840" w:hanging="180"/>
+      </w:pPr>
+    </w:lvl>
+  </w:abstractNum>
+  <w:abstractNum w:abstractNumId="2">
     <w:nsid w:val="28E8048C"/>
     <w:multiLevelType w:val="hybridMultilevel"/>
     <w:tmpl w:val="8210426E"/>
@@ -1435,11 +2857,314 @@
       </w:pPr>
     </w:lvl>
   </w:abstractNum>
+  <w:abstractNum w:abstractNumId="3">
+    <w:nsid w:val="30086671"/>
+    <w:multiLevelType w:val="hybridMultilevel"/>
+    <w:tmpl w:val="DB4697CC"/>
+    <w:lvl w:ilvl="0" w:tplc="06DA3EE2">
+      <w:start w:val="1"/>
+      <w:numFmt w:val="decimal"/>
+      <w:lvlText w:val="%1."/>
+      <w:lvlJc w:val="left"/>
+      <w:pPr>
+        <w:ind w:left="1080" w:hanging="360"/>
+      </w:pPr>
+      <w:rPr>
+        <w:rFonts w:hint="default"/>
+      </w:rPr>
+    </w:lvl>
+    <w:lvl w:ilvl="1" w:tplc="04090019" w:tentative="1">
+      <w:start w:val="1"/>
+      <w:numFmt w:val="lowerLetter"/>
+      <w:lvlText w:val="%2."/>
+      <w:lvlJc w:val="left"/>
+      <w:pPr>
+        <w:ind w:left="1800" w:hanging="360"/>
+      </w:pPr>
+    </w:lvl>
+    <w:lvl w:ilvl="2" w:tplc="0409001B" w:tentative="1">
+      <w:start w:val="1"/>
+      <w:numFmt w:val="lowerRoman"/>
+      <w:lvlText w:val="%3."/>
+      <w:lvlJc w:val="right"/>
+      <w:pPr>
+        <w:ind w:left="2520" w:hanging="180"/>
+      </w:pPr>
+    </w:lvl>
+    <w:lvl w:ilvl="3" w:tplc="0409000F" w:tentative="1">
+      <w:start w:val="1"/>
+      <w:numFmt w:val="decimal"/>
+      <w:lvlText w:val="%4."/>
+      <w:lvlJc w:val="left"/>
+      <w:pPr>
+        <w:ind w:left="3240" w:hanging="360"/>
+      </w:pPr>
+    </w:lvl>
+    <w:lvl w:ilvl="4" w:tplc="04090019" w:tentative="1">
+      <w:start w:val="1"/>
+      <w:numFmt w:val="lowerLetter"/>
+      <w:lvlText w:val="%5."/>
+      <w:lvlJc w:val="left"/>
+      <w:pPr>
+        <w:ind w:left="3960" w:hanging="360"/>
+      </w:pPr>
+    </w:lvl>
+    <w:lvl w:ilvl="5" w:tplc="0409001B" w:tentative="1">
+      <w:start w:val="1"/>
+      <w:numFmt w:val="lowerRoman"/>
+      <w:lvlText w:val="%6."/>
+      <w:lvlJc w:val="right"/>
+      <w:pPr>
+        <w:ind w:left="4680" w:hanging="180"/>
+      </w:pPr>
+    </w:lvl>
+    <w:lvl w:ilvl="6" w:tplc="0409000F" w:tentative="1">
+      <w:start w:val="1"/>
+      <w:numFmt w:val="decimal"/>
+      <w:lvlText w:val="%7."/>
+      <w:lvlJc w:val="left"/>
+      <w:pPr>
+        <w:ind w:left="5400" w:hanging="360"/>
+      </w:pPr>
+    </w:lvl>
+    <w:lvl w:ilvl="7" w:tplc="04090019" w:tentative="1">
+      <w:start w:val="1"/>
+      <w:numFmt w:val="lowerLetter"/>
+      <w:lvlText w:val="%8."/>
+      <w:lvlJc w:val="left"/>
+      <w:pPr>
+        <w:ind w:left="6120" w:hanging="360"/>
+      </w:pPr>
+    </w:lvl>
+    <w:lvl w:ilvl="8" w:tplc="0409001B" w:tentative="1">
+      <w:start w:val="1"/>
+      <w:numFmt w:val="lowerRoman"/>
+      <w:lvlText w:val="%9."/>
+      <w:lvlJc w:val="right"/>
+      <w:pPr>
+        <w:ind w:left="6840" w:hanging="180"/>
+      </w:pPr>
+    </w:lvl>
+  </w:abstractNum>
+  <w:abstractNum w:abstractNumId="4">
+    <w:nsid w:val="6B544A11"/>
+    <w:multiLevelType w:val="hybridMultilevel"/>
+    <w:tmpl w:val="7488E46A"/>
+    <w:lvl w:ilvl="0" w:tplc="AA7282C6">
+      <w:start w:val="2"/>
+      <w:numFmt w:val="bullet"/>
+      <w:lvlText w:val="-"/>
+      <w:lvlJc w:val="left"/>
+      <w:pPr>
+        <w:ind w:left="1080" w:hanging="360"/>
+      </w:pPr>
+      <w:rPr>
+        <w:rFonts w:ascii="Cambria" w:eastAsiaTheme="minorHAnsi" w:hAnsi="Cambria" w:cstheme="minorBidi" w:hint="default"/>
+      </w:rPr>
+    </w:lvl>
+    <w:lvl w:ilvl="1" w:tplc="04090003" w:tentative="1">
+      <w:start w:val="1"/>
+      <w:numFmt w:val="bullet"/>
+      <w:lvlText w:val="o"/>
+      <w:lvlJc w:val="left"/>
+      <w:pPr>
+        <w:ind w:left="1800" w:hanging="360"/>
+      </w:pPr>
+      <w:rPr>
+        <w:rFonts w:ascii="Courier New" w:hAnsi="Courier New" w:cs="Courier New" w:hint="default"/>
+      </w:rPr>
+    </w:lvl>
+    <w:lvl w:ilvl="2" w:tplc="04090005" w:tentative="1">
+      <w:start w:val="1"/>
+      <w:numFmt w:val="bullet"/>
+      <w:lvlText w:val=""/>
+      <w:lvlJc w:val="left"/>
+      <w:pPr>
+        <w:ind w:left="2520" w:hanging="360"/>
+      </w:pPr>
+      <w:rPr>
+        <w:rFonts w:ascii="Wingdings" w:hAnsi="Wingdings" w:hint="default"/>
+      </w:rPr>
+    </w:lvl>
+    <w:lvl w:ilvl="3" w:tplc="04090001" w:tentative="1">
+      <w:start w:val="1"/>
+      <w:numFmt w:val="bullet"/>
+      <w:lvlText w:val=""/>
+      <w:lvlJc w:val="left"/>
+      <w:pPr>
+        <w:ind w:left="3240" w:hanging="360"/>
+      </w:pPr>
+      <w:rPr>
+        <w:rFonts w:ascii="Symbol" w:hAnsi="Symbol" w:hint="default"/>
+      </w:rPr>
+    </w:lvl>
+    <w:lvl w:ilvl="4" w:tplc="04090003" w:tentative="1">
+      <w:start w:val="1"/>
+      <w:numFmt w:val="bullet"/>
+      <w:lvlText w:val="o"/>
+      <w:lvlJc w:val="left"/>
+      <w:pPr>
+        <w:ind w:left="3960" w:hanging="360"/>
+      </w:pPr>
+      <w:rPr>
+        <w:rFonts w:ascii="Courier New" w:hAnsi="Courier New" w:cs="Courier New" w:hint="default"/>
+      </w:rPr>
+    </w:lvl>
+    <w:lvl w:ilvl="5" w:tplc="04090005" w:tentative="1">
+      <w:start w:val="1"/>
+      <w:numFmt w:val="bullet"/>
+      <w:lvlText w:val=""/>
+      <w:lvlJc w:val="left"/>
+      <w:pPr>
+        <w:ind w:left="4680" w:hanging="360"/>
+      </w:pPr>
+      <w:rPr>
+        <w:rFonts w:ascii="Wingdings" w:hAnsi="Wingdings" w:hint="default"/>
+      </w:rPr>
+    </w:lvl>
+    <w:lvl w:ilvl="6" w:tplc="04090001" w:tentative="1">
+      <w:start w:val="1"/>
+      <w:numFmt w:val="bullet"/>
+      <w:lvlText w:val=""/>
+      <w:lvlJc w:val="left"/>
+      <w:pPr>
+        <w:ind w:left="5400" w:hanging="360"/>
+      </w:pPr>
+      <w:rPr>
+        <w:rFonts w:ascii="Symbol" w:hAnsi="Symbol" w:hint="default"/>
+      </w:rPr>
+    </w:lvl>
+    <w:lvl w:ilvl="7" w:tplc="04090003" w:tentative="1">
+      <w:start w:val="1"/>
+      <w:numFmt w:val="bullet"/>
+      <w:lvlText w:val="o"/>
+      <w:lvlJc w:val="left"/>
+      <w:pPr>
+        <w:ind w:left="6120" w:hanging="360"/>
+      </w:pPr>
+      <w:rPr>
+        <w:rFonts w:ascii="Courier New" w:hAnsi="Courier New" w:cs="Courier New" w:hint="default"/>
+      </w:rPr>
+    </w:lvl>
+    <w:lvl w:ilvl="8" w:tplc="04090005" w:tentative="1">
+      <w:start w:val="1"/>
+      <w:numFmt w:val="bullet"/>
+      <w:lvlText w:val=""/>
+      <w:lvlJc w:val="left"/>
+      <w:pPr>
+        <w:ind w:left="6840" w:hanging="360"/>
+      </w:pPr>
+      <w:rPr>
+        <w:rFonts w:ascii="Wingdings" w:hAnsi="Wingdings" w:hint="default"/>
+      </w:rPr>
+    </w:lvl>
+  </w:abstractNum>
+  <w:abstractNum w:abstractNumId="5">
+    <w:nsid w:val="76351B5C"/>
+    <w:multiLevelType w:val="hybridMultilevel"/>
+    <w:tmpl w:val="E9588F08"/>
+    <w:lvl w:ilvl="0" w:tplc="2C4CD61E">
+      <w:start w:val="1"/>
+      <w:numFmt w:val="decimal"/>
+      <w:lvlText w:val="%1."/>
+      <w:lvlJc w:val="left"/>
+      <w:pPr>
+        <w:ind w:left="1080" w:hanging="360"/>
+      </w:pPr>
+      <w:rPr>
+        <w:rFonts w:hint="default"/>
+      </w:rPr>
+    </w:lvl>
+    <w:lvl w:ilvl="1" w:tplc="04090019" w:tentative="1">
+      <w:start w:val="1"/>
+      <w:numFmt w:val="lowerLetter"/>
+      <w:lvlText w:val="%2."/>
+      <w:lvlJc w:val="left"/>
+      <w:pPr>
+        <w:ind w:left="1800" w:hanging="360"/>
+      </w:pPr>
+    </w:lvl>
+    <w:lvl w:ilvl="2" w:tplc="0409001B" w:tentative="1">
+      <w:start w:val="1"/>
+      <w:numFmt w:val="lowerRoman"/>
+      <w:lvlText w:val="%3."/>
+      <w:lvlJc w:val="right"/>
+      <w:pPr>
+        <w:ind w:left="2520" w:hanging="180"/>
+      </w:pPr>
+    </w:lvl>
+    <w:lvl w:ilvl="3" w:tplc="0409000F" w:tentative="1">
+      <w:start w:val="1"/>
+      <w:numFmt w:val="decimal"/>
+      <w:lvlText w:val="%4."/>
+      <w:lvlJc w:val="left"/>
+      <w:pPr>
+        <w:ind w:left="3240" w:hanging="360"/>
+      </w:pPr>
+    </w:lvl>
+    <w:lvl w:ilvl="4" w:tplc="04090019" w:tentative="1">
+      <w:start w:val="1"/>
+      <w:numFmt w:val="lowerLetter"/>
+      <w:lvlText w:val="%5."/>
+      <w:lvlJc w:val="left"/>
+      <w:pPr>
+        <w:ind w:left="3960" w:hanging="360"/>
+      </w:pPr>
+    </w:lvl>
+    <w:lvl w:ilvl="5" w:tplc="0409001B" w:tentative="1">
+      <w:start w:val="1"/>
+      <w:numFmt w:val="lowerRoman"/>
+      <w:lvlText w:val="%6."/>
+      <w:lvlJc w:val="right"/>
+      <w:pPr>
+        <w:ind w:left="4680" w:hanging="180"/>
+      </w:pPr>
+    </w:lvl>
+    <w:lvl w:ilvl="6" w:tplc="0409000F" w:tentative="1">
+      <w:start w:val="1"/>
+      <w:numFmt w:val="decimal"/>
+      <w:lvlText w:val="%7."/>
+      <w:lvlJc w:val="left"/>
+      <w:pPr>
+        <w:ind w:left="5400" w:hanging="360"/>
+      </w:pPr>
+    </w:lvl>
+    <w:lvl w:ilvl="7" w:tplc="04090019" w:tentative="1">
+      <w:start w:val="1"/>
+      <w:numFmt w:val="lowerLetter"/>
+      <w:lvlText w:val="%8."/>
+      <w:lvlJc w:val="left"/>
+      <w:pPr>
+        <w:ind w:left="6120" w:hanging="360"/>
+      </w:pPr>
+    </w:lvl>
+    <w:lvl w:ilvl="8" w:tplc="0409001B" w:tentative="1">
+      <w:start w:val="1"/>
+      <w:numFmt w:val="lowerRoman"/>
+      <w:lvlText w:val="%9."/>
+      <w:lvlJc w:val="right"/>
+      <w:pPr>
+        <w:ind w:left="6840" w:hanging="180"/>
+      </w:pPr>
+    </w:lvl>
+  </w:abstractNum>
   <w:num w:numId="1">
-    <w:abstractNumId w:val="1"/>
+    <w:abstractNumId w:val="2"/>
   </w:num>
   <w:num w:numId="2">
     <w:abstractNumId w:val="0"/>
+  </w:num>
+  <w:num w:numId="3">
+    <w:abstractNumId w:val="4"/>
+  </w:num>
+  <w:num w:numId="4">
+    <w:abstractNumId w:val="5"/>
+  </w:num>
+  <w:num w:numId="5">
+    <w:abstractNumId w:val="3"/>
+  </w:num>
+  <w:num w:numId="6">
+    <w:abstractNumId w:val="1"/>
   </w:num>
 </w:numbering>
 </file>

</xml_diff>

<commit_message>
added more use case scenarios
</commit_message>
<xml_diff>
--- a/coursework1 - design.docx
+++ b/coursework1 - design.docx
@@ -69,10 +69,18 @@
         <w:t>&lt;R1&gt;</w:t>
       </w:r>
       <w:r>
-        <w:t>The software allows the user to build a course.</w:t>
-      </w:r>
-      <w:r>
-        <w:t>&lt;/R1&gt;</w:t>
+        <w:t xml:space="preserve">The software allows the user to build a </w:t>
+      </w:r>
+      <w:proofErr w:type="gramStart"/>
+      <w:r>
+        <w:t>course.</w:t>
+      </w:r>
+      <w:r>
+        <w:t>&lt;</w:t>
+      </w:r>
+      <w:proofErr w:type="gramEnd"/>
+      <w:r>
+        <w:t>/R1&gt;</w:t>
       </w:r>
     </w:p>
     <w:p>
@@ -80,7 +88,577 @@
         <w:t>&lt;description&gt;</w:t>
       </w:r>
       <w:r>
-        <w:t>The user is able to build a course in order to find out the outcome of his degree, real or by predicting marks.</w:t>
+        <w:t xml:space="preserve">The user is able to build a course in order to find out the outcome of his degree, real or by predicting </w:t>
+      </w:r>
+      <w:proofErr w:type="gramStart"/>
+      <w:r>
+        <w:t>marks.</w:t>
+      </w:r>
+      <w:r>
+        <w:t>&lt;</w:t>
+      </w:r>
+      <w:proofErr w:type="gramEnd"/>
+      <w:r>
+        <w:t>/description&gt;</w:t>
+      </w:r>
+    </w:p>
+    <w:p/>
+    <w:p>
+      <w:r>
+        <w:t>&lt;R2&gt;</w:t>
+      </w:r>
+      <w:r>
+        <w:t xml:space="preserve">The software shall allow the user to record the name of the </w:t>
+      </w:r>
+      <w:proofErr w:type="gramStart"/>
+      <w:r>
+        <w:t>course.</w:t>
+      </w:r>
+      <w:r>
+        <w:t>&lt;</w:t>
+      </w:r>
+      <w:proofErr w:type="gramEnd"/>
+      <w:r>
+        <w:t>/R2&gt;</w:t>
+      </w:r>
+    </w:p>
+    <w:p>
+      <w:r>
+        <w:t>&lt;description&gt;</w:t>
+      </w:r>
+      <w:r>
+        <w:t xml:space="preserve">The student is able to </w:t>
+      </w:r>
+      <w:r>
+        <w:t xml:space="preserve">add </w:t>
+      </w:r>
+      <w:r>
+        <w:t xml:space="preserve">the course name. The user </w:t>
+      </w:r>
+      <w:r>
+        <w:t>should be able to change the name of the course</w:t>
+      </w:r>
+      <w:r>
+        <w:t xml:space="preserve">, for example, when a student decides to switch to a different </w:t>
+      </w:r>
+      <w:proofErr w:type="gramStart"/>
+      <w:r>
+        <w:t>course</w:t>
+      </w:r>
+      <w:r>
+        <w:t>.</w:t>
+      </w:r>
+      <w:r>
+        <w:t>&lt;</w:t>
+      </w:r>
+      <w:proofErr w:type="gramEnd"/>
+      <w:r>
+        <w:t>/description&gt;</w:t>
+      </w:r>
+    </w:p>
+    <w:p/>
+    <w:p>
+      <w:r>
+        <w:t>&lt;R3&gt;</w:t>
+      </w:r>
+      <w:r>
+        <w:t xml:space="preserve">The software shall allow the user to add modules to the </w:t>
+      </w:r>
+      <w:proofErr w:type="gramStart"/>
+      <w:r>
+        <w:t>course.</w:t>
+      </w:r>
+      <w:r>
+        <w:t>&lt;</w:t>
+      </w:r>
+      <w:proofErr w:type="gramEnd"/>
+      <w:r>
+        <w:t>/R3&gt;</w:t>
+      </w:r>
+    </w:p>
+    <w:p>
+      <w:r>
+        <w:t>&lt;description&gt;</w:t>
+      </w:r>
+      <w:r>
+        <w:t xml:space="preserve">The student can create modules and add them to the </w:t>
+      </w:r>
+      <w:proofErr w:type="gramStart"/>
+      <w:r>
+        <w:t>course.</w:t>
+      </w:r>
+      <w:r>
+        <w:t>&lt;</w:t>
+      </w:r>
+      <w:proofErr w:type="gramEnd"/>
+      <w:r>
+        <w:t>/description&gt;</w:t>
+      </w:r>
+    </w:p>
+    <w:p/>
+    <w:p>
+      <w:r>
+        <w:t>&lt;R4&gt;</w:t>
+      </w:r>
+      <w:r>
+        <w:t xml:space="preserve">The software shall allow the user to add a credit value to each </w:t>
+      </w:r>
+      <w:proofErr w:type="gramStart"/>
+      <w:r>
+        <w:t>module.</w:t>
+      </w:r>
+      <w:r>
+        <w:t>&lt;</w:t>
+      </w:r>
+      <w:proofErr w:type="gramEnd"/>
+      <w:r>
+        <w:t>/R4&gt;</w:t>
+      </w:r>
+    </w:p>
+    <w:p>
+      <w:r>
+        <w:t>&lt;description&gt;</w:t>
+      </w:r>
+      <w:r>
+        <w:t>Each module has a credit value. Most of them are 15 credits but there are also modules with 30 credits.</w:t>
+      </w:r>
+      <w:r>
+        <w:t xml:space="preserve"> There is also a final year project worth 45 credits.</w:t>
+      </w:r>
+      <w:r>
+        <w:t xml:space="preserve"> Therefore, the user should be able to add a credit value to the each </w:t>
+      </w:r>
+      <w:proofErr w:type="gramStart"/>
+      <w:r>
+        <w:t>module.</w:t>
+      </w:r>
+      <w:r>
+        <w:t>&lt;</w:t>
+      </w:r>
+      <w:proofErr w:type="gramEnd"/>
+      <w:r>
+        <w:t>/description&gt;</w:t>
+      </w:r>
+    </w:p>
+    <w:p/>
+    <w:p>
+      <w:r>
+        <w:t>&lt;R5&gt;</w:t>
+      </w:r>
+      <w:r>
+        <w:t xml:space="preserve">The software shall allow the user to input </w:t>
+      </w:r>
+      <w:proofErr w:type="gramStart"/>
+      <w:r>
+        <w:t>assessments(</w:t>
+      </w:r>
+      <w:proofErr w:type="gramEnd"/>
+      <w:r>
+        <w:t xml:space="preserve">tutorial, coursework, </w:t>
+      </w:r>
+      <w:r>
+        <w:t>exam) for each module.</w:t>
+      </w:r>
+      <w:r>
+        <w:t>&lt;/R5&gt;</w:t>
+      </w:r>
+    </w:p>
+    <w:p>
+      <w:r>
+        <w:t>&lt;description&gt;</w:t>
+      </w:r>
+      <w:r>
+        <w:t xml:space="preserve">The user can add assessments to each module, including a tutorial exercise, coursework, exam et al. Each assessment has name and </w:t>
+      </w:r>
+      <w:proofErr w:type="gramStart"/>
+      <w:r>
+        <w:t>weight.</w:t>
+      </w:r>
+      <w:r>
+        <w:t>&lt;</w:t>
+      </w:r>
+      <w:proofErr w:type="gramEnd"/>
+      <w:r>
+        <w:t>/description&gt;</w:t>
+      </w:r>
+    </w:p>
+    <w:p/>
+    <w:p>
+      <w:r>
+        <w:t>&lt;R6&gt;</w:t>
+      </w:r>
+      <w:r>
+        <w:t xml:space="preserve">The software should show the new module </w:t>
+      </w:r>
+      <w:proofErr w:type="gramStart"/>
+      <w:r>
+        <w:t>added.</w:t>
+      </w:r>
+      <w:r>
+        <w:t>&lt;</w:t>
+      </w:r>
+      <w:proofErr w:type="gramEnd"/>
+      <w:r>
+        <w:t>/R6&gt;</w:t>
+      </w:r>
+    </w:p>
+    <w:p>
+      <w:r>
+        <w:t>&lt;description&gt;</w:t>
+      </w:r>
+      <w:r>
+        <w:t>After each module entry, if everything is correct, the module will be shown in the software. However, some information can be deleted in case some of errors. For example if the as</w:t>
+      </w:r>
+      <w:r>
+        <w:t xml:space="preserve">sessments do not add up to 100% or invalid weight for </w:t>
+      </w:r>
+      <w:proofErr w:type="gramStart"/>
+      <w:r>
+        <w:t>assessments.</w:t>
+      </w:r>
+      <w:r>
+        <w:t>&lt;</w:t>
+      </w:r>
+      <w:proofErr w:type="gramEnd"/>
+      <w:r>
+        <w:t>/description&gt;</w:t>
+      </w:r>
+    </w:p>
+    <w:p/>
+    <w:p>
+      <w:r>
+        <w:t>&lt;R7&gt;</w:t>
+      </w:r>
+      <w:r>
+        <w:t xml:space="preserve">The software shall allow the user to add modules until the course is </w:t>
+      </w:r>
+      <w:proofErr w:type="gramStart"/>
+      <w:r>
+        <w:t>complete.</w:t>
+      </w:r>
+      <w:r>
+        <w:t>&lt;</w:t>
+      </w:r>
+      <w:proofErr w:type="gramEnd"/>
+      <w:r>
+        <w:t>/R7&gt;</w:t>
+      </w:r>
+    </w:p>
+    <w:p>
+      <w:r>
+        <w:t>&lt;description&gt;</w:t>
+      </w:r>
+      <w:r>
+        <w:t>A course should be complete when the sum o</w:t>
+      </w:r>
+      <w:r>
+        <w:t>f 120 credits per year has been reached</w:t>
+      </w:r>
+      <w:r>
+        <w:t xml:space="preserve"> in all three years of </w:t>
+      </w:r>
+      <w:proofErr w:type="gramStart"/>
+      <w:r>
+        <w:t>study</w:t>
+      </w:r>
+      <w:r>
+        <w:t>.</w:t>
+      </w:r>
+      <w:r>
+        <w:t>&lt;</w:t>
+      </w:r>
+      <w:proofErr w:type="gramEnd"/>
+      <w:r>
+        <w:t>/description&gt;</w:t>
+      </w:r>
+    </w:p>
+    <w:p/>
+    <w:p>
+      <w:r>
+        <w:t>&lt;R8&gt;</w:t>
+      </w:r>
+      <w:r>
+        <w:t xml:space="preserve">The software shall allow the user to save the status of </w:t>
+      </w:r>
+      <w:r>
+        <w:t>the</w:t>
+      </w:r>
+      <w:r>
+        <w:t xml:space="preserve"> </w:t>
+      </w:r>
+      <w:proofErr w:type="gramStart"/>
+      <w:r>
+        <w:t>course.</w:t>
+      </w:r>
+      <w:r>
+        <w:t>&lt;</w:t>
+      </w:r>
+      <w:proofErr w:type="gramEnd"/>
+      <w:r>
+        <w:t>/R8&gt;</w:t>
+      </w:r>
+    </w:p>
+    <w:p>
+      <w:r>
+        <w:t>&lt;description&gt;</w:t>
+      </w:r>
+      <w:r>
+        <w:t>The user should be able to save</w:t>
+      </w:r>
+      <w:r>
+        <w:t xml:space="preserve"> manually</w:t>
+      </w:r>
+      <w:r>
+        <w:t xml:space="preserve"> the status of </w:t>
+      </w:r>
+      <w:r>
+        <w:t>the</w:t>
+      </w:r>
+      <w:r>
+        <w:t xml:space="preserve"> course using a save button. The </w:t>
+      </w:r>
+      <w:r>
+        <w:t>software</w:t>
+      </w:r>
+      <w:r>
+        <w:t xml:space="preserve"> </w:t>
+      </w:r>
+      <w:r>
+        <w:t>will</w:t>
+      </w:r>
+      <w:r>
+        <w:t xml:space="preserve"> also save</w:t>
+      </w:r>
+      <w:r>
+        <w:t xml:space="preserve"> automatically</w:t>
+      </w:r>
+      <w:r>
+        <w:t xml:space="preserve"> any changes on </w:t>
+      </w:r>
+      <w:proofErr w:type="gramStart"/>
+      <w:r>
+        <w:t>exit.</w:t>
+      </w:r>
+      <w:r>
+        <w:t>&lt;</w:t>
+      </w:r>
+      <w:proofErr w:type="gramEnd"/>
+      <w:r>
+        <w:t>/description&gt;</w:t>
+      </w:r>
+    </w:p>
+    <w:p/>
+    <w:p>
+      <w:r>
+        <w:lastRenderedPageBreak/>
+        <w:t xml:space="preserve">&lt;R9&gt;The software shall continue from the last edit </w:t>
+      </w:r>
+      <w:proofErr w:type="gramStart"/>
+      <w:r>
+        <w:t>version.&lt;</w:t>
+      </w:r>
+      <w:proofErr w:type="gramEnd"/>
+      <w:r>
+        <w:t>/R9&gt;</w:t>
+      </w:r>
+    </w:p>
+    <w:p>
+      <w:r>
+        <w:t xml:space="preserve">&lt;description&gt;If the software is not at its first run, then it should use the existing data to build the interface and resume to the last edit </w:t>
+      </w:r>
+      <w:proofErr w:type="gramStart"/>
+      <w:r>
+        <w:t>stage.&lt;</w:t>
+      </w:r>
+      <w:proofErr w:type="gramEnd"/>
+      <w:r>
+        <w:t>/description&gt;</w:t>
+      </w:r>
+    </w:p>
+    <w:p/>
+    <w:p>
+      <w:r>
+        <w:t>&lt;R10&gt;</w:t>
+      </w:r>
+      <w:r>
+        <w:t xml:space="preserve">The software shall save the file changes in the </w:t>
+      </w:r>
+      <w:proofErr w:type="gramStart"/>
+      <w:r>
+        <w:t>background.</w:t>
+      </w:r>
+      <w:r>
+        <w:t>&lt;</w:t>
+      </w:r>
+      <w:proofErr w:type="gramEnd"/>
+      <w:r>
+        <w:t>/R10&gt;</w:t>
+      </w:r>
+    </w:p>
+    <w:p>
+      <w:r>
+        <w:t>&lt;description&gt;</w:t>
+      </w:r>
+      <w:r>
+        <w:t xml:space="preserve">The software will save changes in the background to simulate writing to a </w:t>
+      </w:r>
+      <w:proofErr w:type="gramStart"/>
+      <w:r>
+        <w:t>database.</w:t>
+      </w:r>
+      <w:r>
+        <w:t>&lt;</w:t>
+      </w:r>
+      <w:proofErr w:type="gramEnd"/>
+      <w:r>
+        <w:t>/description&gt;</w:t>
+      </w:r>
+    </w:p>
+    <w:p/>
+    <w:p>
+      <w:r>
+        <w:t>&lt;R11&gt;The software shall update any changes in the summary tab</w:t>
+      </w:r>
+      <w:r>
+        <w:t xml:space="preserve"> (level summary and main one)</w:t>
+      </w:r>
+      <w:r>
+        <w:t xml:space="preserve"> as the user edits any module details for the purpose of predicting the outcome of his </w:t>
+      </w:r>
+      <w:proofErr w:type="gramStart"/>
+      <w:r>
+        <w:t>degree.&lt;</w:t>
+      </w:r>
+      <w:proofErr w:type="gramEnd"/>
+      <w:r>
+        <w:t>/R11</w:t>
+      </w:r>
+      <w:r>
+        <w:t>&gt;</w:t>
+      </w:r>
+    </w:p>
+    <w:p>
+      <w:r>
+        <w:t>&lt;description&gt;&lt;/description&gt;</w:t>
+      </w:r>
+    </w:p>
+    <w:p/>
+    <w:p>
+      <w:r>
+        <w:t xml:space="preserve">&lt;R12&gt;The software shall allow the user to add modules for 3 years of </w:t>
+      </w:r>
+      <w:proofErr w:type="gramStart"/>
+      <w:r>
+        <w:t>study.&lt;</w:t>
+      </w:r>
+      <w:proofErr w:type="gramEnd"/>
+      <w:r>
+        <w:t>/R12</w:t>
+      </w:r>
+      <w:r>
+        <w:t>&gt;</w:t>
+      </w:r>
+    </w:p>
+    <w:p>
+      <w:r>
+        <w:t>&lt;description&gt;</w:t>
+      </w:r>
+      <w:r>
+        <w:t xml:space="preserve">The user can add modules for 3 years of study. Each module will have a credit amount. All modules should add to 120 credits per </w:t>
+      </w:r>
+      <w:proofErr w:type="gramStart"/>
+      <w:r>
+        <w:t>year.</w:t>
+      </w:r>
+      <w:r>
+        <w:t>&lt;</w:t>
+      </w:r>
+      <w:proofErr w:type="gramEnd"/>
+      <w:r>
+        <w:t>/description&gt;</w:t>
+      </w:r>
+    </w:p>
+    <w:p/>
+    <w:p>
+      <w:r>
+        <w:t>&lt;R13&gt;</w:t>
+      </w:r>
+      <w:r>
+        <w:t xml:space="preserve">The software shall show results on each level </w:t>
+      </w:r>
+      <w:proofErr w:type="gramStart"/>
+      <w:r>
+        <w:t>summary.</w:t>
+      </w:r>
+      <w:r>
+        <w:t>&lt;</w:t>
+      </w:r>
+      <w:proofErr w:type="gramEnd"/>
+      <w:r>
+        <w:t>/R13</w:t>
+      </w:r>
+      <w:r>
+        <w:t>&gt;</w:t>
+      </w:r>
+    </w:p>
+    <w:p>
+      <w:r>
+        <w:t>&lt;description&gt;</w:t>
+      </w:r>
+      <w:r>
+        <w:t xml:space="preserve">On a level summary the user can see the outcome of each module. For example: User Experience Design: 45% Pass or 35% Referral or 25% </w:t>
+      </w:r>
+      <w:proofErr w:type="gramStart"/>
+      <w:r>
+        <w:t>Fail.</w:t>
+      </w:r>
+      <w:r>
+        <w:t>&lt;</w:t>
+      </w:r>
+      <w:proofErr w:type="gramEnd"/>
+      <w:r>
+        <w:t>/description&gt;</w:t>
+      </w:r>
+    </w:p>
+    <w:p/>
+    <w:p>
+      <w:r>
+        <w:t xml:space="preserve">&lt;R14&gt;The software shall have a main Summary tab where the user can see the final outcome for each level of study and the final outcome of their </w:t>
+      </w:r>
+      <w:proofErr w:type="gramStart"/>
+      <w:r>
+        <w:t>degree.&lt;</w:t>
+      </w:r>
+      <w:proofErr w:type="gramEnd"/>
+      <w:r>
+        <w:t>/R14</w:t>
+      </w:r>
+      <w:r>
+        <w:t>&gt;</w:t>
+      </w:r>
+    </w:p>
+    <w:p>
+      <w:r>
+        <w:t>&lt;description&gt;</w:t>
+      </w:r>
+      <w:r>
+        <w:t>The main summary tab will cover all three levels of study with each percentage and the final outcome for the user’s degree. For example: level 4: 44%, level 5: 60</w:t>
+      </w:r>
+      <w:proofErr w:type="gramStart"/>
+      <w:r>
+        <w:t>% ,</w:t>
+      </w:r>
+      <w:proofErr w:type="gramEnd"/>
+      <w:r>
+        <w:t xml:space="preserve"> level 6: 75%. Outcome: </w:t>
+      </w:r>
+      <w:proofErr w:type="gramStart"/>
+      <w:r>
+        <w:t>second  upper</w:t>
+      </w:r>
+      <w:proofErr w:type="gramEnd"/>
+      <w:r>
+        <w:t xml:space="preserve"> class degree.</w:t>
       </w:r>
       <w:r>
         <w:t>&lt;/description&gt;</w:t>
@@ -89,13 +667,21 @@
     <w:p/>
     <w:p>
       <w:r>
-        <w:t>&lt;R2&gt;</w:t>
-      </w:r>
-      <w:r>
-        <w:t>The software shall allow the user to record the name of the course.</w:t>
-      </w:r>
-      <w:r>
-        <w:t>&lt;/R2</w:t>
+        <w:t xml:space="preserve">&lt;R15&gt;The software shall allow the user to </w:t>
+      </w:r>
+      <w:r>
+        <w:t>delete</w:t>
+      </w:r>
+      <w:r>
+        <w:t xml:space="preserve"> a </w:t>
+      </w:r>
+      <w:proofErr w:type="gramStart"/>
+      <w:r>
+        <w:t>course.&lt;</w:t>
+      </w:r>
+      <w:proofErr w:type="gramEnd"/>
+      <w:r>
+        <w:t>/R15</w:t>
       </w:r>
       <w:r>
         <w:t>&gt;</w:t>
@@ -106,37 +692,32 @@
         <w:t>&lt;description&gt;</w:t>
       </w:r>
       <w:r>
-        <w:t xml:space="preserve">The student is able to </w:t>
-      </w:r>
-      <w:r>
-        <w:t xml:space="preserve">add </w:t>
-      </w:r>
-      <w:r>
-        <w:t xml:space="preserve">the course name. The user </w:t>
-      </w:r>
-      <w:r>
-        <w:t>should be able to change the name of the course</w:t>
-      </w:r>
-      <w:r>
-        <w:t>, for example, when a student decides to switch to a different course</w:t>
-      </w:r>
-      <w:r>
-        <w:t>.</w:t>
-      </w:r>
-      <w:r>
-        <w:t>&lt;/description&gt;</w:t>
+        <w:t xml:space="preserve">The user is able to delete a course. The user might want to change the course. Or to create the final outcome for a friends’ degree without deleting his own </w:t>
+      </w:r>
+      <w:proofErr w:type="gramStart"/>
+      <w:r>
+        <w:t>data.</w:t>
+      </w:r>
+      <w:r>
+        <w:t>&lt;</w:t>
+      </w:r>
+      <w:proofErr w:type="gramEnd"/>
+      <w:r>
+        <w:t>/description&gt;</w:t>
       </w:r>
     </w:p>
     <w:p/>
     <w:p>
       <w:r>
-        <w:t>&lt;R3&gt;</w:t>
-      </w:r>
-      <w:r>
-        <w:t>The software shall allow the user to add modules to the course.</w:t>
-      </w:r>
-      <w:r>
-        <w:t>&lt;/R3</w:t>
+        <w:t xml:space="preserve">&lt;R16&gt;The software shall allow the user to add the name of the student taking the </w:t>
+      </w:r>
+      <w:proofErr w:type="gramStart"/>
+      <w:r>
+        <w:t>course.&lt;</w:t>
+      </w:r>
+      <w:proofErr w:type="gramEnd"/>
+      <w:r>
+        <w:t>/R16</w:t>
       </w:r>
       <w:r>
         <w:t>&gt;</w:t>
@@ -147,377 +728,33 @@
         <w:t>&lt;description&gt;</w:t>
       </w:r>
       <w:r>
-        <w:t>The student can create modules and add them to the course.</w:t>
-      </w:r>
-      <w:r>
-        <w:t>&lt;/description&gt;</w:t>
-      </w:r>
-    </w:p>
-    <w:p/>
-    <w:p>
-      <w:r>
-        <w:t>&lt;R4&gt;</w:t>
-      </w:r>
-      <w:r>
-        <w:t>The software shall allow the user to add a credit value to each module.</w:t>
-      </w:r>
-      <w:r>
-        <w:t>&lt;/R4</w:t>
-      </w:r>
-      <w:r>
-        <w:t>&gt;</w:t>
-      </w:r>
-    </w:p>
-    <w:p>
-      <w:r>
-        <w:t>&lt;description&gt;</w:t>
-      </w:r>
-      <w:r>
-        <w:t>Each module has a credit value. Most of them are 15 credits but there are also modules with 30 credits.</w:t>
-      </w:r>
-      <w:r>
-        <w:t xml:space="preserve"> There is also a final year project worth 45 credits.</w:t>
-      </w:r>
-      <w:r>
-        <w:t xml:space="preserve"> Therefore, the user should be able to add a credit value to the each module.</w:t>
-      </w:r>
-      <w:r>
-        <w:t>&lt;/description&gt;</w:t>
-      </w:r>
-    </w:p>
-    <w:p/>
-    <w:p>
-      <w:r>
-        <w:t>&lt;R5&gt;</w:t>
-      </w:r>
-      <w:r>
-        <w:t>The software shall allow the user to input assessments(</w:t>
-      </w:r>
-      <w:r>
-        <w:t xml:space="preserve">tutorial, coursework, </w:t>
-      </w:r>
-      <w:r>
-        <w:t>exam) for each module.</w:t>
-      </w:r>
-      <w:r>
-        <w:t>&lt;/R5</w:t>
-      </w:r>
-      <w:r>
-        <w:t>&gt;</w:t>
-      </w:r>
-    </w:p>
-    <w:p>
-      <w:r>
-        <w:t>&lt;description&gt;</w:t>
-      </w:r>
-      <w:r>
-        <w:t>The user can add assessments to each module, including a tutorial exercise, coursework, exam et al. Each assessment has name and weight.</w:t>
-      </w:r>
-      <w:r>
-        <w:t>&lt;/description&gt;</w:t>
-      </w:r>
-    </w:p>
-    <w:p/>
-    <w:p>
-      <w:r>
-        <w:t>&lt;R6&gt;</w:t>
-      </w:r>
-      <w:r>
-        <w:t>The software should show the new module added.</w:t>
-      </w:r>
-      <w:r>
-        <w:t>&lt;/R6</w:t>
-      </w:r>
-      <w:r>
-        <w:t>&gt;</w:t>
-      </w:r>
-    </w:p>
-    <w:p>
-      <w:r>
-        <w:t>&lt;description&gt;</w:t>
-      </w:r>
-      <w:r>
-        <w:t>After each module entry, if everything is correct, the module will be shown in the software. However, some information can be deleted in case some of errors. For example if the as</w:t>
-      </w:r>
-      <w:r>
-        <w:t>sessments do not add up to 100% or invalid weight for assessments.</w:t>
-      </w:r>
-      <w:r>
-        <w:t>&lt;/description&gt;</w:t>
-      </w:r>
-    </w:p>
-    <w:p/>
-    <w:p>
-      <w:r>
-        <w:t>&lt;R7&gt;</w:t>
-      </w:r>
-      <w:r>
-        <w:t>The software shall allow the user to add modules until the course is complete.</w:t>
-      </w:r>
-      <w:r>
-        <w:t>&lt;/R7</w:t>
-      </w:r>
-      <w:r>
-        <w:t>&gt;</w:t>
-      </w:r>
-    </w:p>
-    <w:p>
-      <w:r>
-        <w:t>&lt;description&gt;</w:t>
-      </w:r>
-      <w:r>
-        <w:t>A course should be complete when the sum o</w:t>
-      </w:r>
-      <w:r>
-        <w:t>f 120 credits per year has been reached</w:t>
-      </w:r>
-      <w:r>
-        <w:t xml:space="preserve"> in all three years of study</w:t>
-      </w:r>
-      <w:r>
-        <w:t>.</w:t>
-      </w:r>
-      <w:r>
-        <w:t>&lt;/description&gt;</w:t>
-      </w:r>
-    </w:p>
-    <w:p/>
-    <w:p>
-      <w:r>
-        <w:t>&lt;R8&gt;</w:t>
-      </w:r>
-      <w:r>
-        <w:t xml:space="preserve">The software shall allow the user to save the status of </w:t>
-      </w:r>
-      <w:r>
-        <w:t>the</w:t>
-      </w:r>
-      <w:r>
-        <w:t xml:space="preserve"> course.</w:t>
-      </w:r>
-      <w:r>
-        <w:t>&lt;/R8</w:t>
-      </w:r>
-      <w:r>
-        <w:t>&gt;</w:t>
-      </w:r>
-    </w:p>
-    <w:p>
-      <w:r>
-        <w:t>&lt;description&gt;</w:t>
-      </w:r>
-      <w:r>
-        <w:t>The user should be able to save</w:t>
-      </w:r>
-      <w:r>
-        <w:t xml:space="preserve"> manually</w:t>
-      </w:r>
-      <w:r>
-        <w:t xml:space="preserve"> the status of </w:t>
-      </w:r>
-      <w:r>
-        <w:t>the</w:t>
-      </w:r>
-      <w:r>
-        <w:t xml:space="preserve"> course using a save button. The </w:t>
-      </w:r>
-      <w:r>
-        <w:t>software</w:t>
-      </w:r>
-      <w:r>
-        <w:t xml:space="preserve"> </w:t>
-      </w:r>
-      <w:r>
-        <w:t>will</w:t>
-      </w:r>
-      <w:r>
-        <w:t xml:space="preserve"> also save</w:t>
-      </w:r>
-      <w:r>
-        <w:t xml:space="preserve"> automatically</w:t>
-      </w:r>
-      <w:r>
-        <w:t xml:space="preserve"> any changes on exit.</w:t>
-      </w:r>
-      <w:r>
-        <w:t>&lt;/description&gt;</w:t>
-      </w:r>
-    </w:p>
-    <w:p/>
-    <w:p>
-      <w:r>
-        <w:lastRenderedPageBreak/>
-        <w:t>&lt;R9&gt;The software shall continue from the last edit version.&lt;/R9&gt;</w:t>
-      </w:r>
-    </w:p>
-    <w:p>
-      <w:r>
-        <w:t>&lt;description&gt;If the software is not at its first run, then it should use the existing data to build the interface and resume to the last edit stage.&lt;/description&gt;</w:t>
-      </w:r>
-    </w:p>
-    <w:p/>
-    <w:p>
-      <w:r>
-        <w:t>&lt;R10&gt;</w:t>
-      </w:r>
-      <w:r>
-        <w:t>The software shall save the file changes in the background.</w:t>
-      </w:r>
-      <w:r>
-        <w:t>&lt;/R10</w:t>
-      </w:r>
-      <w:r>
-        <w:t>&gt;</w:t>
-      </w:r>
-    </w:p>
-    <w:p>
-      <w:r>
-        <w:t>&lt;description&gt;</w:t>
-      </w:r>
-      <w:r>
-        <w:t>The software will save changes in the background to simulate writing to a database.</w:t>
-      </w:r>
-      <w:r>
-        <w:t>&lt;/description&gt;</w:t>
-      </w:r>
-    </w:p>
-    <w:p/>
-    <w:p>
-      <w:r>
-        <w:t>&lt;R11&gt;The software shall update any changes in the summary tab</w:t>
-      </w:r>
-      <w:r>
-        <w:t xml:space="preserve"> (level summary and main one)</w:t>
-      </w:r>
-      <w:r>
-        <w:t xml:space="preserve"> as the user edits any module details for the purpose of predicting the outcome of his degree.&lt;/R11</w:t>
-      </w:r>
-      <w:r>
-        <w:t>&gt;</w:t>
-      </w:r>
-    </w:p>
-    <w:p>
-      <w:r>
-        <w:t>&lt;description&gt;&lt;/description&gt;</w:t>
-      </w:r>
-    </w:p>
-    <w:p/>
-    <w:p>
-      <w:r>
-        <w:t>&lt;R12&gt;The software shall allow the user to add modules for 3 years of study.&lt;/R12</w:t>
-      </w:r>
-      <w:r>
-        <w:t>&gt;</w:t>
-      </w:r>
-    </w:p>
-    <w:p>
-      <w:r>
-        <w:t>&lt;description&gt;</w:t>
-      </w:r>
-      <w:r>
-        <w:t>The user can add modules for 3 years of study. Each module will have a credit amount. All modules should add to 120 credits per year.</w:t>
-      </w:r>
-      <w:r>
-        <w:t>&lt;/description&gt;</w:t>
-      </w:r>
-    </w:p>
-    <w:p/>
-    <w:p>
-      <w:r>
-        <w:t>&lt;R13&gt;</w:t>
-      </w:r>
-      <w:r>
-        <w:t>The software shall show results on each level summary.</w:t>
-      </w:r>
-      <w:r>
-        <w:t>&lt;/R13</w:t>
-      </w:r>
-      <w:r>
-        <w:t>&gt;</w:t>
-      </w:r>
-    </w:p>
-    <w:p>
-      <w:r>
-        <w:t>&lt;description&gt;</w:t>
-      </w:r>
-      <w:r>
-        <w:t>On a level summary the user can see the outcome of each module. For example: User Experience Design: 45% Pass or 35% Referral or 25% Fail.</w:t>
-      </w:r>
-      <w:r>
-        <w:t>&lt;/description&gt;</w:t>
-      </w:r>
-    </w:p>
-    <w:p/>
-    <w:p>
-      <w:r>
-        <w:t>&lt;R14&gt;The software shall have a main Summary tab where the user can see the final outcome for each level of study and the final outcome of their degree.&lt;/R14</w:t>
-      </w:r>
-      <w:r>
-        <w:t>&gt;</w:t>
-      </w:r>
-    </w:p>
-    <w:p>
-      <w:r>
-        <w:t>&lt;description&gt;</w:t>
-      </w:r>
-      <w:r>
-        <w:t>The main summary tab will cover all three levels of study with each percentage and the final outcome for the user’s degree. For example: level 4: 44%, level 5: 60% , level 6: 75%. Outcome: second  upper class degree.</w:t>
-      </w:r>
-      <w:r>
-        <w:t>&lt;/description&gt;</w:t>
-      </w:r>
-    </w:p>
-    <w:p/>
-    <w:p>
-      <w:r>
-        <w:t xml:space="preserve">&lt;R15&gt;The software shall allow the user to </w:t>
-      </w:r>
-      <w:r>
-        <w:t>delete</w:t>
-      </w:r>
-      <w:r>
-        <w:t xml:space="preserve"> a course.&lt;/R15</w:t>
-      </w:r>
-      <w:r>
-        <w:t>&gt;</w:t>
-      </w:r>
-    </w:p>
-    <w:p>
-      <w:r>
-        <w:t>&lt;description&gt;</w:t>
-      </w:r>
-      <w:r>
-        <w:t>The user is able to delete a course. The user might want to change the course. Or to create the final outcome for a friends’ degree without deleting his own data.</w:t>
-      </w:r>
-      <w:r>
-        <w:t>&lt;/description&gt;</w:t>
-      </w:r>
-    </w:p>
-    <w:p/>
-    <w:p>
-      <w:r>
-        <w:t>&lt;R16&gt;The software shall allow the user to add the name of the student taking the course.&lt;/R16</w:t>
-      </w:r>
-      <w:r>
-        <w:t>&gt;</w:t>
-      </w:r>
-    </w:p>
-    <w:p>
-      <w:r>
-        <w:t>&lt;description&gt;</w:t>
-      </w:r>
-      <w:r>
-        <w:t>The student or a friend of the student might want to find the outcome of their degree. They need to have a different name so that it could become distinctive on the table.</w:t>
-      </w:r>
-      <w:r>
-        <w:t>&lt;/description&gt;</w:t>
+        <w:t xml:space="preserve">The student or a friend of the student might want to find the outcome of their degree. They need to have a different name so that it could become distinctive on the </w:t>
+      </w:r>
+      <w:proofErr w:type="gramStart"/>
+      <w:r>
+        <w:t>table.</w:t>
+      </w:r>
+      <w:r>
+        <w:t>&lt;</w:t>
+      </w:r>
+      <w:proofErr w:type="gramEnd"/>
+      <w:r>
+        <w:t>/description&gt;</w:t>
       </w:r>
     </w:p>
     <w:p/>
     <w:p/>
     <w:p>
       <w:r>
-        <w:t>&lt;R17&gt;The software shall allow the user to reset a year of study.&lt;/R17</w:t>
+        <w:t xml:space="preserve">&lt;R17&gt;The software shall allow the user to reset a year of </w:t>
+      </w:r>
+      <w:proofErr w:type="gramStart"/>
+      <w:r>
+        <w:t>study.&lt;</w:t>
+      </w:r>
+      <w:proofErr w:type="gramEnd"/>
+      <w:r>
+        <w:t>/R17</w:t>
       </w:r>
       <w:r>
         <w:t>&gt;</w:t>
@@ -528,17 +765,33 @@
         <w:t>&lt;description&gt;</w:t>
       </w:r>
       <w:r>
-        <w:t>When changing the course or for any other reason, the user shall be allowed to reset the year of study to make the data input easier. This will reset the year of study to 0 modules added.</w:t>
-      </w:r>
-      <w:r>
-        <w:t>&lt;/description&gt;</w:t>
+        <w:t xml:space="preserve">When changing the course or for any other reason, the user shall be allowed to reset the year of study to make the data input easier. This will reset the year of study to 0 modules </w:t>
+      </w:r>
+      <w:proofErr w:type="gramStart"/>
+      <w:r>
+        <w:t>added.</w:t>
+      </w:r>
+      <w:r>
+        <w:t>&lt;</w:t>
+      </w:r>
+      <w:proofErr w:type="gramEnd"/>
+      <w:r>
+        <w:t>/description&gt;</w:t>
       </w:r>
     </w:p>
     <w:p/>
     <w:p/>
     <w:p>
       <w:r>
-        <w:t>&lt;R18&gt;The software shall allow the user to delete the module and its assessments.&lt;/R18</w:t>
+        <w:t xml:space="preserve">&lt;R18&gt;The software shall allow the user to delete the module and its </w:t>
+      </w:r>
+      <w:proofErr w:type="gramStart"/>
+      <w:r>
+        <w:t>assessments.&lt;</w:t>
+      </w:r>
+      <w:proofErr w:type="gramEnd"/>
+      <w:r>
+        <w:t>/R18</w:t>
       </w:r>
       <w:r>
         <w:t>&gt;</w:t>
@@ -546,13 +799,22 @@
     </w:p>
     <w:p>
       <w:r>
+        <w:lastRenderedPageBreak/>
         <w:t>&lt;description&gt;</w:t>
       </w:r>
       <w:r>
-        <w:t>If the student decided to drop a module, the student might want to delete the module and all it contains.</w:t>
-      </w:r>
-      <w:r>
-        <w:t>&lt;/description&gt;</w:t>
+        <w:t xml:space="preserve">If the student decided to drop a module, the student might want to delete the module and all it </w:t>
+      </w:r>
+      <w:proofErr w:type="gramStart"/>
+      <w:r>
+        <w:t>contains.</w:t>
+      </w:r>
+      <w:r>
+        <w:t>&lt;</w:t>
+      </w:r>
+      <w:proofErr w:type="gramEnd"/>
+      <w:r>
+        <w:t>/description&gt;</w:t>
       </w:r>
     </w:p>
     <w:p/>
@@ -568,10 +830,18 @@
         <w:t>9&gt;</w:t>
       </w:r>
       <w:r>
-        <w:t>The software shall allow the user to delete an assessment.</w:t>
-      </w:r>
-      <w:r>
-        <w:t>&lt;/R</w:t>
+        <w:t xml:space="preserve">The software shall allow the user to delete an </w:t>
+      </w:r>
+      <w:proofErr w:type="gramStart"/>
+      <w:r>
+        <w:t>assessment.</w:t>
+      </w:r>
+      <w:r>
+        <w:t>&lt;</w:t>
+      </w:r>
+      <w:proofErr w:type="gramEnd"/>
+      <w:r>
+        <w:t>/R</w:t>
       </w:r>
       <w:r>
         <w:t>1</w:t>
@@ -606,10 +876,18 @@
         <w:t xml:space="preserve">save </w:t>
       </w:r>
       <w:r>
-        <w:t>changes to a database</w:t>
-      </w:r>
-      <w:r>
-        <w:t>.&lt;/R</w:t>
+        <w:t xml:space="preserve">changes to a </w:t>
+      </w:r>
+      <w:proofErr w:type="gramStart"/>
+      <w:r>
+        <w:t>database</w:t>
+      </w:r>
+      <w:r>
+        <w:t>.&lt;</w:t>
+      </w:r>
+      <w:proofErr w:type="gramEnd"/>
+      <w:r>
+        <w:t>/R</w:t>
       </w:r>
       <w:r>
         <w:t>20</w:t>
@@ -626,10 +904,18 @@
         <w:t>The software shall save changes to a database</w:t>
       </w:r>
       <w:r>
-        <w:t xml:space="preserve"> either manual or automatically.</w:t>
-      </w:r>
-      <w:r>
-        <w:t>&lt;/description&gt;</w:t>
+        <w:t xml:space="preserve"> either manual or </w:t>
+      </w:r>
+      <w:proofErr w:type="gramStart"/>
+      <w:r>
+        <w:t>automatically.</w:t>
+      </w:r>
+      <w:r>
+        <w:t>&lt;</w:t>
+      </w:r>
+      <w:proofErr w:type="gramEnd"/>
+      <w:r>
+        <w:t>/description&gt;</w:t>
       </w:r>
     </w:p>
     <w:p>
@@ -654,7 +940,15 @@
     <w:p/>
     <w:p>
       <w:r>
-        <w:t>&lt;NF1&gt;The software should not crash under any user input.&lt;/NF1&gt;</w:t>
+        <w:t xml:space="preserve">&lt;NF1&gt;The software should not crash under any user </w:t>
+      </w:r>
+      <w:proofErr w:type="gramStart"/>
+      <w:r>
+        <w:t>input.&lt;</w:t>
+      </w:r>
+      <w:proofErr w:type="gramEnd"/>
+      <w:r>
+        <w:t>/NF1&gt;</w:t>
       </w:r>
     </w:p>
     <w:p>
@@ -665,7 +959,84 @@
     <w:p/>
     <w:p>
       <w:r>
-        <w:t>&lt;NF2&gt;The software should be able to recover from previous versions in case of a crash.&lt;/NF2</w:t>
+        <w:t xml:space="preserve">&lt;NF2&gt;The software should be able to recover from previous versions in case of a </w:t>
+      </w:r>
+      <w:proofErr w:type="gramStart"/>
+      <w:r>
+        <w:t>crash.&lt;</w:t>
+      </w:r>
+      <w:proofErr w:type="gramEnd"/>
+      <w:r>
+        <w:t>/NF2&gt;</w:t>
+      </w:r>
+    </w:p>
+    <w:p>
+      <w:r>
+        <w:t xml:space="preserve">&lt;description&gt;In case the software doesn’t manage all the errors, it should recover from the previous version without having to input all the data </w:t>
+      </w:r>
+      <w:proofErr w:type="gramStart"/>
+      <w:r>
+        <w:t>again.&lt;</w:t>
+      </w:r>
+      <w:proofErr w:type="gramEnd"/>
+      <w:r>
+        <w:t>/description&gt;</w:t>
+      </w:r>
+    </w:p>
+    <w:p/>
+    <w:p>
+      <w:r>
+        <w:t>&lt;NF3&gt;</w:t>
+      </w:r>
+      <w:r>
+        <w:t>The capacity</w:t>
+      </w:r>
+      <w:r>
+        <w:t xml:space="preserve"> of the app should not be </w:t>
+      </w:r>
+      <w:proofErr w:type="gramStart"/>
+      <w:r>
+        <w:t>limited.</w:t>
+      </w:r>
+      <w:r>
+        <w:t>&lt;</w:t>
+      </w:r>
+      <w:proofErr w:type="gramEnd"/>
+      <w:r>
+        <w:t>/NF3&gt;</w:t>
+      </w:r>
+    </w:p>
+    <w:p>
+      <w:r>
+        <w:t>&lt;description&gt;</w:t>
+      </w:r>
+      <w:r>
+        <w:t xml:space="preserve">The user can create more than one course entry. In this case it can be used by lecturers and university staff as </w:t>
+      </w:r>
+      <w:proofErr w:type="gramStart"/>
+      <w:r>
+        <w:t>well.</w:t>
+      </w:r>
+      <w:r>
+        <w:t>&lt;</w:t>
+      </w:r>
+      <w:proofErr w:type="gramEnd"/>
+      <w:r>
+        <w:t>/description&gt;</w:t>
+      </w:r>
+    </w:p>
+    <w:p/>
+    <w:p>
+      <w:r>
+        <w:t xml:space="preserve">&lt;NF4&gt;The application should be </w:t>
+      </w:r>
+      <w:proofErr w:type="gramStart"/>
+      <w:r>
+        <w:t>secure.&lt;</w:t>
+      </w:r>
+      <w:proofErr w:type="gramEnd"/>
+      <w:r>
+        <w:t>/NF4</w:t>
       </w:r>
       <w:r>
         <w:t>&gt;</w:t>
@@ -676,25 +1047,38 @@
         <w:t>&lt;description&gt;</w:t>
       </w:r>
       <w:r>
-        <w:t>In case the software doesn’t manage all the errors, it should recover from the previous version without having to input all the data again.</w:t>
-      </w:r>
-      <w:r>
-        <w:t>&lt;/description&gt;</w:t>
+        <w:t xml:space="preserve">The application holds personal information given by the user, so it should be secure in order to conform with the data protection </w:t>
+      </w:r>
+      <w:proofErr w:type="gramStart"/>
+      <w:r>
+        <w:t>act.</w:t>
+      </w:r>
+      <w:r>
+        <w:t>&lt;</w:t>
+      </w:r>
+      <w:proofErr w:type="gramEnd"/>
+      <w:r>
+        <w:t>/description&gt;</w:t>
       </w:r>
     </w:p>
     <w:p/>
     <w:p>
       <w:r>
-        <w:t>&lt;NF3&gt;</w:t>
-      </w:r>
-      <w:r>
-        <w:t>The capacity</w:t>
-      </w:r>
-      <w:r>
-        <w:t xml:space="preserve"> of the app should not be limited.</w:t>
-      </w:r>
-      <w:r>
-        <w:t>&lt;/NF3</w:t>
+        <w:t xml:space="preserve">&lt;NF5&gt;The response time </w:t>
+      </w:r>
+      <w:r>
+        <w:t xml:space="preserve">should be </w:t>
+      </w:r>
+      <w:proofErr w:type="gramStart"/>
+      <w:r>
+        <w:t>minimum.</w:t>
+      </w:r>
+      <w:r>
+        <w:t>&lt;</w:t>
+      </w:r>
+      <w:proofErr w:type="gramEnd"/>
+      <w:r>
+        <w:t>/NF5</w:t>
       </w:r>
       <w:r>
         <w:t>&gt;</w:t>
@@ -705,19 +1089,38 @@
         <w:t>&lt;description&gt;</w:t>
       </w:r>
       <w:r>
-        <w:t>The user can create more than one course entry. In this case it can be used by lecturers and university staff as well.</w:t>
-      </w:r>
-      <w:r>
-        <w:t>&lt;/description&gt;</w:t>
+        <w:t xml:space="preserve">The software should be optimised in order to minimize the time </w:t>
+      </w:r>
+      <w:proofErr w:type="gramStart"/>
+      <w:r>
+        <w:t>response.</w:t>
+      </w:r>
+      <w:r>
+        <w:t>&lt;</w:t>
+      </w:r>
+      <w:proofErr w:type="gramEnd"/>
+      <w:r>
+        <w:t>/description&gt;</w:t>
       </w:r>
     </w:p>
     <w:p/>
     <w:p>
       <w:r>
-        <w:t>&lt;NF4&gt;The application should be secure.&lt;/NF4</w:t>
-      </w:r>
-      <w:r>
-        <w:t>&gt;</w:t>
+        <w:t>&lt;NF6&gt;</w:t>
+      </w:r>
+      <w:r>
+        <w:t xml:space="preserve">The software should be managed </w:t>
+      </w:r>
+      <w:proofErr w:type="gramStart"/>
+      <w:r>
+        <w:t>easily.</w:t>
+      </w:r>
+      <w:r>
+        <w:t>&lt;</w:t>
+      </w:r>
+      <w:proofErr w:type="gramEnd"/>
+      <w:r>
+        <w:t>/NF6&gt;</w:t>
       </w:r>
     </w:p>
     <w:p>
@@ -725,62 +1128,18 @@
         <w:t>&lt;description&gt;</w:t>
       </w:r>
       <w:r>
-        <w:t>The application holds personal information given by the user, so it should be secure in order to conform with the data protection act.</w:t>
-      </w:r>
-      <w:r>
-        <w:t>&lt;/description&gt;</w:t>
-      </w:r>
-    </w:p>
-    <w:p/>
-    <w:p>
-      <w:r>
-        <w:t xml:space="preserve">&lt;NF5&gt;The response time </w:t>
-      </w:r>
-      <w:r>
-        <w:t>should be minimum.</w:t>
-      </w:r>
-      <w:r>
-        <w:t>&lt;/NF5</w:t>
-      </w:r>
-      <w:r>
-        <w:t>&gt;</w:t>
-      </w:r>
-    </w:p>
-    <w:p>
-      <w:r>
-        <w:t>&lt;description&gt;</w:t>
-      </w:r>
-      <w:r>
-        <w:t>The software should be optimised in order to minimize the time response.</w:t>
-      </w:r>
-      <w:r>
-        <w:t>&lt;/description&gt;</w:t>
-      </w:r>
-    </w:p>
-    <w:p/>
-    <w:p>
-      <w:r>
-        <w:t>&lt;NF6&gt;</w:t>
-      </w:r>
-      <w:r>
-        <w:t>The software should be managed easily.</w:t>
-      </w:r>
-      <w:r>
-        <w:t>&lt;/NF6</w:t>
-      </w:r>
-      <w:r>
-        <w:t>&gt;</w:t>
-      </w:r>
-    </w:p>
-    <w:p>
-      <w:r>
-        <w:t>&lt;description&gt;</w:t>
-      </w:r>
-      <w:r>
-        <w:t>The software should be easily managed by any user with no prior experience with it. Should also be intuitive.</w:t>
-      </w:r>
-      <w:r>
-        <w:t>&lt;/description&gt;</w:t>
+        <w:t xml:space="preserve">The software should be easily managed by any user with no prior experience with it. Should also be </w:t>
+      </w:r>
+      <w:proofErr w:type="gramStart"/>
+      <w:r>
+        <w:t>intuitive.</w:t>
+      </w:r>
+      <w:r>
+        <w:t>&lt;</w:t>
+      </w:r>
+      <w:proofErr w:type="gramEnd"/>
+      <w:r>
+        <w:t>/description&gt;</w:t>
       </w:r>
     </w:p>
     <w:p>
@@ -795,27 +1154,28 @@
     </w:p>
     <w:p>
       <w:r>
-        <w:t>&lt;NF7</w:t>
-      </w:r>
-      <w:r>
-        <w:t xml:space="preserve">&gt;The software should </w:t>
-      </w:r>
-      <w:r>
-        <w:t>be run on a machine with internet connection.&lt;/NF7</w:t>
-      </w:r>
-      <w:r>
-        <w:t>&gt;</w:t>
-      </w:r>
-    </w:p>
-    <w:p>
-      <w:r>
-        <w:t>&lt;description&gt;</w:t>
-      </w:r>
-      <w:r>
-        <w:t>The software should be used on a machine with internet connection to enable reading and writing from and to a database</w:t>
-      </w:r>
-      <w:r>
-        <w:t>.&lt;/description&gt;</w:t>
+        <w:t xml:space="preserve">&lt;NF7&gt;The software should be run on a machine with internet </w:t>
+      </w:r>
+      <w:proofErr w:type="gramStart"/>
+      <w:r>
+        <w:t>connection.&lt;</w:t>
+      </w:r>
+      <w:proofErr w:type="gramEnd"/>
+      <w:r>
+        <w:t>/NF7&gt;</w:t>
+      </w:r>
+    </w:p>
+    <w:p>
+      <w:r>
+        <w:t xml:space="preserve">&lt;description&gt;The software should be used on a machine with internet connection to enable reading and writing from and to a </w:t>
+      </w:r>
+      <w:proofErr w:type="gramStart"/>
+      <w:r>
+        <w:t>database.&lt;</w:t>
+      </w:r>
+      <w:proofErr w:type="gramEnd"/>
+      <w:r>
+        <w:t>/description&gt;</w:t>
       </w:r>
     </w:p>
     <w:p>
@@ -828,13 +1188,8 @@
         <w:pStyle w:val="Heading1"/>
       </w:pPr>
       <w:r>
-        <w:t>Part B</w:t>
-      </w:r>
-      <w:r>
-        <w:t xml:space="preserve"> – </w:t>
-      </w:r>
-      <w:r>
-        <w:t>Use Case Diagrams</w:t>
+        <w:lastRenderedPageBreak/>
+        <w:t>Part B – Use Case Diagrams</w:t>
       </w:r>
     </w:p>
     <w:p/>
@@ -1152,7 +1507,7 @@
         <w:t xml:space="preserve"> </w:t>
       </w:r>
       <w:r>
-        <w:t>none</w:t>
+        <w:t>Course leader</w:t>
       </w:r>
     </w:p>
     <w:p>
@@ -1166,7 +1521,7 @@
         <w:t xml:space="preserve">Stakeholders and Interests: </w:t>
       </w:r>
       <w:r>
-        <w:t>none</w:t>
+        <w:t>University</w:t>
       </w:r>
     </w:p>
     <w:p>
@@ -1297,6 +1652,7 @@
         <w:pStyle w:val="Heading1"/>
       </w:pPr>
       <w:r>
+        <w:lastRenderedPageBreak/>
         <w:t>Main success scenario</w:t>
       </w:r>
     </w:p>
@@ -1406,18 +1762,10 @@
     </w:p>
     <w:p>
       <w:pPr>
-        <w:pStyle w:val="NoSpacing"/>
-      </w:pPr>
-    </w:p>
-    <w:p>
-      <w:pPr>
         <w:pStyle w:val="Heading1"/>
       </w:pPr>
       <w:r>
-        <w:t>Use case scenario</w:t>
-      </w:r>
-      <w:r>
-        <w:t xml:space="preserve"> 2</w:t>
+        <w:t>Use case scenario 2</w:t>
       </w:r>
     </w:p>
     <w:p>
@@ -1539,7 +1887,10 @@
         <w:t>Supporting actors:</w:t>
       </w:r>
       <w:r>
-        <w:t xml:space="preserve"> none</w:t>
+        <w:t xml:space="preserve"> </w:t>
+      </w:r>
+      <w:r>
+        <w:t>Course leader</w:t>
       </w:r>
     </w:p>
     <w:p>
@@ -1553,7 +1904,7 @@
         <w:t xml:space="preserve">Stakeholders and Interests: </w:t>
       </w:r>
       <w:r>
-        <w:t>none</w:t>
+        <w:t>University</w:t>
       </w:r>
     </w:p>
     <w:p>
@@ -1750,6 +2101,7 @@
         <w:ind w:firstLine="720"/>
       </w:pPr>
       <w:r>
+        <w:lastRenderedPageBreak/>
         <w:t>4. The software asks for the Course title and Student name.</w:t>
       </w:r>
     </w:p>
@@ -1834,18 +2186,10 @@
     </w:p>
     <w:p>
       <w:pPr>
-        <w:pStyle w:val="NoSpacing"/>
-      </w:pPr>
-    </w:p>
-    <w:p>
-      <w:pPr>
         <w:pStyle w:val="Heading1"/>
       </w:pPr>
       <w:r>
-        <w:t>Use case scenario</w:t>
-      </w:r>
-      <w:r>
-        <w:t xml:space="preserve"> 3</w:t>
+        <w:t>Use case scenario 3</w:t>
       </w:r>
     </w:p>
     <w:p>
@@ -1867,95 +2211,89 @@
         <w:t>Use Case:</w:t>
       </w:r>
       <w:r>
+        <w:t xml:space="preserve"> View course</w:t>
+      </w:r>
+    </w:p>
+    <w:p>
+      <w:pPr>
+        <w:pStyle w:val="NoSpacing"/>
+      </w:pPr>
+      <w:r>
+        <w:rPr>
+          <w:b/>
+        </w:rPr>
+        <w:t>Id:</w:t>
+      </w:r>
+      <w:r>
+        <w:t xml:space="preserve"> UC-003</w:t>
+      </w:r>
+    </w:p>
+    <w:p>
+      <w:pPr>
+        <w:pStyle w:val="NoSpacing"/>
+        <w:rPr>
+          <w:b/>
+        </w:rPr>
+      </w:pPr>
+      <w:r>
+        <w:rPr>
+          <w:b/>
+        </w:rPr>
+        <w:t xml:space="preserve">Description: </w:t>
+      </w:r>
+      <w:r>
+        <w:t xml:space="preserve">The user has opened the Grade Prediction Software. There is at least one course added. The student </w:t>
+      </w:r>
+      <w:r>
+        <w:t>wants to view the course to add extra details, to check the status of their degree or to start a prediction.</w:t>
+      </w:r>
+    </w:p>
+    <w:p>
+      <w:pPr>
+        <w:pStyle w:val="NoSpacing"/>
+      </w:pPr>
+      <w:r>
+        <w:rPr>
+          <w:b/>
+        </w:rPr>
+        <w:t>Level:</w:t>
+      </w:r>
+      <w:r>
+        <w:t xml:space="preserve"> High Level Summary</w:t>
+      </w:r>
+    </w:p>
+    <w:p>
+      <w:pPr>
+        <w:pStyle w:val="NoSpacing"/>
+      </w:pPr>
+      <w:r>
+        <w:rPr>
+          <w:b/>
+        </w:rPr>
+        <w:t>Primary actor:</w:t>
+      </w:r>
+      <w:r>
         <w:t xml:space="preserve"> </w:t>
       </w:r>
       <w:r>
-        <w:t>View</w:t>
-      </w:r>
-      <w:r>
-        <w:t xml:space="preserve"> course</w:t>
-      </w:r>
-    </w:p>
-    <w:p>
-      <w:pPr>
-        <w:pStyle w:val="NoSpacing"/>
-      </w:pPr>
-      <w:r>
-        <w:rPr>
-          <w:b/>
-        </w:rPr>
-        <w:t>Id:</w:t>
-      </w:r>
-      <w:r>
-        <w:t xml:space="preserve"> UC-</w:t>
-      </w:r>
-      <w:r>
-        <w:t>003</w:t>
-      </w:r>
-    </w:p>
-    <w:p>
-      <w:pPr>
-        <w:pStyle w:val="NoSpacing"/>
-        <w:rPr>
-          <w:b/>
-        </w:rPr>
-      </w:pPr>
-      <w:r>
-        <w:rPr>
-          <w:b/>
-        </w:rPr>
-        <w:t xml:space="preserve">Description: </w:t>
-      </w:r>
-      <w:r>
-        <w:t xml:space="preserve">The user has opened the Grade Prediction Software. There is at least one course added. The student </w:t>
-      </w:r>
-      <w:r>
-        <w:t>wants to view the course to add extra details, to check the status of their degree or to start a prediction.</w:t>
-      </w:r>
-    </w:p>
-    <w:p>
-      <w:pPr>
-        <w:pStyle w:val="NoSpacing"/>
-      </w:pPr>
-      <w:r>
-        <w:rPr>
-          <w:b/>
-        </w:rPr>
-        <w:t>Level:</w:t>
-      </w:r>
-      <w:r>
-        <w:t xml:space="preserve"> High Level Summary</w:t>
-      </w:r>
-    </w:p>
-    <w:p>
-      <w:pPr>
-        <w:pStyle w:val="NoSpacing"/>
-      </w:pPr>
-      <w:r>
-        <w:rPr>
-          <w:b/>
-        </w:rPr>
-        <w:t>Primary actor:</w:t>
+        <w:t>Student</w:t>
+      </w:r>
+    </w:p>
+    <w:p>
+      <w:pPr>
+        <w:pStyle w:val="NoSpacing"/>
+      </w:pPr>
+      <w:r>
+        <w:rPr>
+          <w:b/>
+        </w:rPr>
+        <w:t>Supporting actors:</w:t>
       </w:r>
       <w:r>
         <w:t xml:space="preserve"> </w:t>
       </w:r>
       <w:r>
-        <w:t>Student</w:t>
-      </w:r>
-    </w:p>
-    <w:p>
-      <w:pPr>
-        <w:pStyle w:val="NoSpacing"/>
-      </w:pPr>
-      <w:r>
-        <w:rPr>
-          <w:b/>
-        </w:rPr>
-        <w:t>Supporting actors:</w:t>
-      </w:r>
-      <w:r>
-        <w:t xml:space="preserve"> none</w:t>
+        <w:t>Course leader</w:t>
       </w:r>
     </w:p>
     <w:p>
@@ -1969,7 +2307,7 @@
         <w:t xml:space="preserve">Stakeholders and Interests: </w:t>
       </w:r>
       <w:r>
-        <w:t>none</w:t>
+        <w:t>University</w:t>
       </w:r>
     </w:p>
     <w:p>
@@ -2146,10 +2484,11 @@
           <w:noProof/>
           <w:lang w:val="en-US"/>
         </w:rPr>
+        <w:lastRenderedPageBreak/>
         <w:drawing>
-          <wp:inline distT="0" distB="0" distL="0" distR="0" wp14:anchorId="4135DCFE" wp14:editId="62C5D587">
-            <wp:extent cx="2566035" cy="1982651"/>
-            <wp:effectExtent l="0" t="0" r="0" b="0"/>
+          <wp:inline distT="0" distB="0" distL="0" distR="0" wp14:anchorId="4135DCFE" wp14:editId="4502626B">
+            <wp:extent cx="2908935" cy="2247593"/>
+            <wp:effectExtent l="0" t="0" r="12065" b="0"/>
             <wp:docPr id="4" name="Picture 4" descr="../../Desktop/Screen%20Shot%202016-03-09%20at%2017.10.03.png"/>
             <wp:cNvGraphicFramePr>
               <a:graphicFrameLocks xmlns:a="http://schemas.openxmlformats.org/drawingml/2006/main" noChangeAspect="1"/>
@@ -2179,7 +2518,7 @@
                   <pic:spPr bwMode="auto">
                     <a:xfrm>
                       <a:off x="0" y="0"/>
-                      <a:ext cx="2576176" cy="1990487"/>
+                      <a:ext cx="2914690" cy="2252040"/>
                     </a:xfrm>
                     <a:prstGeom prst="rect">
                       <a:avLst/>
@@ -2201,10 +2540,7 @@
         <w:pStyle w:val="Heading1"/>
       </w:pPr>
       <w:r>
-        <w:t>Use case scenario</w:t>
-      </w:r>
-      <w:r>
-        <w:t xml:space="preserve"> 4</w:t>
+        <w:t>Use case scenario 4</w:t>
       </w:r>
     </w:p>
     <w:p>
@@ -2226,10 +2562,7 @@
         <w:t>Use Case:</w:t>
       </w:r>
       <w:r>
-        <w:t xml:space="preserve"> View </w:t>
-      </w:r>
-      <w:r>
-        <w:t>level</w:t>
+        <w:t xml:space="preserve"> View level</w:t>
       </w:r>
     </w:p>
     <w:p>
@@ -2243,10 +2576,7 @@
         <w:t>Id:</w:t>
       </w:r>
       <w:r>
-        <w:t xml:space="preserve"> UC-</w:t>
-      </w:r>
-      <w:r>
-        <w:t>004</w:t>
+        <w:t xml:space="preserve"> UC-004</w:t>
       </w:r>
     </w:p>
     <w:p>
@@ -2311,7 +2641,10 @@
         <w:t>Supporting actors:</w:t>
       </w:r>
       <w:r>
-        <w:t xml:space="preserve"> none</w:t>
+        <w:t xml:space="preserve"> </w:t>
+      </w:r>
+      <w:r>
+        <w:t>Course leader</w:t>
       </w:r>
     </w:p>
     <w:p>
@@ -2325,7 +2658,7 @@
         <w:t xml:space="preserve">Stakeholders and Interests: </w:t>
       </w:r>
       <w:r>
-        <w:t>none</w:t>
+        <w:t>University</w:t>
       </w:r>
     </w:p>
     <w:p>
@@ -2453,13 +2786,7 @@
         <w:t xml:space="preserve">. </w:t>
       </w:r>
       <w:r>
-        <w:t xml:space="preserve">The user </w:t>
-      </w:r>
-      <w:r>
-        <w:t>selected a level to view</w:t>
-      </w:r>
-      <w:r>
-        <w:t>.</w:t>
+        <w:t>The user selected a level to view.</w:t>
       </w:r>
     </w:p>
     <w:p>
@@ -2468,16 +2795,7 @@
         <w:ind w:firstLine="720"/>
       </w:pPr>
       <w:r>
-        <w:t xml:space="preserve">3. </w:t>
-      </w:r>
-      <w:r>
-        <w:t xml:space="preserve">The software shows the </w:t>
-      </w:r>
-      <w:r>
-        <w:t>level</w:t>
-      </w:r>
-      <w:r>
-        <w:t xml:space="preserve"> details.</w:t>
+        <w:t>3. The software shows the level details.</w:t>
       </w:r>
     </w:p>
     <w:p>
@@ -2516,11 +2834,12 @@
           <w:noProof/>
           <w:lang w:val="en-US"/>
         </w:rPr>
+        <w:lastRenderedPageBreak/>
         <w:drawing>
-          <wp:inline distT="0" distB="0" distL="0" distR="0" wp14:anchorId="1F837286" wp14:editId="587C8048">
-            <wp:extent cx="2566035" cy="1733646"/>
-            <wp:effectExtent l="0" t="0" r="0" b="0"/>
-            <wp:docPr id="5" name="Picture 5" descr="../../Desktop/Screen%20Shot%202016-03-09%20at%2017.10.34.png"/>
+          <wp:inline distT="0" distB="0" distL="0" distR="0" wp14:anchorId="7D3C27CF" wp14:editId="47FBD396">
+            <wp:extent cx="3137535" cy="1892543"/>
+            <wp:effectExtent l="0" t="0" r="12065" b="12700"/>
+            <wp:docPr id="7" name="Picture 7" descr="../../Desktop/Screen%20Shot%202016-03-09%20at%2017.10.34.png"/>
             <wp:cNvGraphicFramePr>
               <a:graphicFrameLocks xmlns:a="http://schemas.openxmlformats.org/drawingml/2006/main" noChangeAspect="1"/>
             </wp:cNvGraphicFramePr>
@@ -2528,7 +2847,7 @@
               <a:graphicData uri="http://schemas.openxmlformats.org/drawingml/2006/picture">
                 <pic:pic xmlns:pic="http://schemas.openxmlformats.org/drawingml/2006/picture">
                   <pic:nvPicPr>
-                    <pic:cNvPr id="0" name="Picture 5" descr="../../Desktop/Screen%20Shot%202016-03-09%20at%2017.10.34.png"/>
+                    <pic:cNvPr id="0" name="Picture 7" descr="../../Desktop/Screen%20Shot%202016-03-09%20at%2017.10.34.png"/>
                     <pic:cNvPicPr>
                       <a:picLocks noChangeAspect="1" noChangeArrowheads="1"/>
                     </pic:cNvPicPr>
@@ -2549,7 +2868,7 @@
                   <pic:spPr bwMode="auto">
                     <a:xfrm>
                       <a:off x="0" y="0"/>
-                      <a:ext cx="2574762" cy="1739542"/>
+                      <a:ext cx="3164255" cy="1908660"/>
                     </a:xfrm>
                     <a:prstGeom prst="rect">
                       <a:avLst/>
@@ -2565,18 +2884,2118 @@
           </wp:inline>
         </w:drawing>
       </w:r>
-    </w:p>
-    <w:p>
-      <w:pPr>
-        <w:pStyle w:val="NoSpacing"/>
-      </w:pPr>
-    </w:p>
-    <w:p>
-      <w:pPr>
-        <w:pStyle w:val="NoSpacing"/>
-      </w:pPr>
+      <w:r>
+        <w:rPr>
+          <w:noProof/>
+          <w:lang w:val="en-US"/>
+        </w:rPr>
+        <w:drawing>
+          <wp:inline distT="0" distB="0" distL="0" distR="0" wp14:anchorId="70BA0B21" wp14:editId="2702733F">
+            <wp:extent cx="2223135" cy="1074843"/>
+            <wp:effectExtent l="0" t="0" r="0" b="0"/>
+            <wp:docPr id="6" name="Picture 6" descr="../../Desktop/Screen%20Shot%202016-03-09%20at%2017.10.42.png"/>
+            <wp:cNvGraphicFramePr>
+              <a:graphicFrameLocks xmlns:a="http://schemas.openxmlformats.org/drawingml/2006/main" noChangeAspect="1"/>
+            </wp:cNvGraphicFramePr>
+            <a:graphic xmlns:a="http://schemas.openxmlformats.org/drawingml/2006/main">
+              <a:graphicData uri="http://schemas.openxmlformats.org/drawingml/2006/picture">
+                <pic:pic xmlns:pic="http://schemas.openxmlformats.org/drawingml/2006/picture">
+                  <pic:nvPicPr>
+                    <pic:cNvPr id="0" name="Picture 6" descr="../../Desktop/Screen%20Shot%202016-03-09%20at%2017.10.42.png"/>
+                    <pic:cNvPicPr>
+                      <a:picLocks noChangeAspect="1" noChangeArrowheads="1"/>
+                    </pic:cNvPicPr>
+                  </pic:nvPicPr>
+                  <pic:blipFill>
+                    <a:blip r:embed="rId10">
+                      <a:extLst>
+                        <a:ext uri="{28A0092B-C50C-407E-A947-70E740481C1C}">
+                          <a14:useLocalDpi xmlns:a14="http://schemas.microsoft.com/office/drawing/2010/main" val="0"/>
+                        </a:ext>
+                      </a:extLst>
+                    </a:blip>
+                    <a:srcRect/>
+                    <a:stretch>
+                      <a:fillRect/>
+                    </a:stretch>
+                  </pic:blipFill>
+                  <pic:spPr bwMode="auto">
+                    <a:xfrm>
+                      <a:off x="0" y="0"/>
+                      <a:ext cx="2226791" cy="1076611"/>
+                    </a:xfrm>
+                    <a:prstGeom prst="rect">
+                      <a:avLst/>
+                    </a:prstGeom>
+                    <a:noFill/>
+                    <a:ln>
+                      <a:noFill/>
+                    </a:ln>
+                  </pic:spPr>
+                </pic:pic>
+              </a:graphicData>
+            </a:graphic>
+          </wp:inline>
+        </w:drawing>
+      </w:r>
+    </w:p>
+    <w:p>
+      <w:pPr>
+        <w:pStyle w:val="Heading1"/>
+      </w:pPr>
+      <w:r>
+        <w:t>Use case scenario 5</w:t>
+      </w:r>
+    </w:p>
+    <w:p>
+      <w:pPr>
+        <w:pStyle w:val="NoSpacing"/>
+        <w:rPr>
+          <w:b/>
+        </w:rPr>
+      </w:pPr>
+    </w:p>
+    <w:p>
+      <w:pPr>
+        <w:pStyle w:val="NoSpacing"/>
+      </w:pPr>
+      <w:r>
+        <w:rPr>
+          <w:b/>
+        </w:rPr>
+        <w:t>Use Case:</w:t>
+      </w:r>
+      <w:r>
+        <w:t xml:space="preserve"> </w:t>
+      </w:r>
+      <w:r>
+        <w:t>Add module</w:t>
+      </w:r>
+    </w:p>
+    <w:p>
+      <w:pPr>
+        <w:pStyle w:val="NoSpacing"/>
+      </w:pPr>
+      <w:r>
+        <w:rPr>
+          <w:b/>
+        </w:rPr>
+        <w:t>Id:</w:t>
+      </w:r>
+      <w:r>
+        <w:t xml:space="preserve"> UC-005</w:t>
+      </w:r>
+    </w:p>
+    <w:p>
+      <w:pPr>
+        <w:pStyle w:val="NoSpacing"/>
+        <w:rPr>
+          <w:b/>
+        </w:rPr>
+      </w:pPr>
+      <w:r>
+        <w:rPr>
+          <w:b/>
+        </w:rPr>
+        <w:t xml:space="preserve">Description: </w:t>
+      </w:r>
+      <w:r>
+        <w:t xml:space="preserve">The student is viewing the </w:t>
+      </w:r>
+      <w:r>
+        <w:t>level</w:t>
+      </w:r>
+      <w:r>
+        <w:t xml:space="preserve"> details. </w:t>
+      </w:r>
+      <w:r>
+        <w:t>The user wants to add a new module.</w:t>
+      </w:r>
+    </w:p>
+    <w:p>
+      <w:pPr>
+        <w:pStyle w:val="NoSpacing"/>
+      </w:pPr>
+      <w:r>
+        <w:rPr>
+          <w:b/>
+        </w:rPr>
+        <w:t>Level:</w:t>
+      </w:r>
+      <w:r>
+        <w:t xml:space="preserve"> High Level Summary</w:t>
+      </w:r>
+    </w:p>
+    <w:p>
+      <w:pPr>
+        <w:pStyle w:val="NoSpacing"/>
+      </w:pPr>
+      <w:r>
+        <w:rPr>
+          <w:b/>
+        </w:rPr>
+        <w:t>Primary actor:</w:t>
+      </w:r>
+      <w:r>
+        <w:t xml:space="preserve"> </w:t>
+      </w:r>
+      <w:r>
+        <w:t>Student</w:t>
+      </w:r>
+    </w:p>
+    <w:p>
+      <w:pPr>
+        <w:pStyle w:val="NoSpacing"/>
+      </w:pPr>
+      <w:r>
+        <w:rPr>
+          <w:b/>
+        </w:rPr>
+        <w:t>Supporting actors:</w:t>
+      </w:r>
+      <w:r>
+        <w:t xml:space="preserve"> </w:t>
+      </w:r>
+      <w:r>
+        <w:t>Module leader</w:t>
+      </w:r>
+    </w:p>
+    <w:p>
+      <w:pPr>
+        <w:pStyle w:val="NoSpacing"/>
+      </w:pPr>
+      <w:r>
+        <w:rPr>
+          <w:b/>
+        </w:rPr>
+        <w:t xml:space="preserve">Stakeholders and Interests: </w:t>
+      </w:r>
+      <w:r>
+        <w:t>University</w:t>
+      </w:r>
+    </w:p>
+    <w:p>
+      <w:pPr>
+        <w:pStyle w:val="NoSpacing"/>
+        <w:rPr>
+          <w:b/>
+        </w:rPr>
+      </w:pPr>
+      <w:r>
+        <w:rPr>
+          <w:b/>
+        </w:rPr>
+        <w:t>Pre-conditions:</w:t>
+      </w:r>
+      <w:r>
+        <w:rPr>
+          <w:b/>
+        </w:rPr>
+        <w:t xml:space="preserve"> </w:t>
+      </w:r>
+    </w:p>
+    <w:p>
+      <w:pPr>
+        <w:pStyle w:val="NoSpacing"/>
+        <w:numPr>
+          <w:ilvl w:val="0"/>
+          <w:numId w:val="3"/>
+        </w:numPr>
+      </w:pPr>
+      <w:r>
+        <w:t xml:space="preserve">The system needs to have a stable internet connection. </w:t>
+      </w:r>
+    </w:p>
+    <w:p>
+      <w:pPr>
+        <w:pStyle w:val="NoSpacing"/>
+        <w:numPr>
+          <w:ilvl w:val="0"/>
+          <w:numId w:val="3"/>
+        </w:numPr>
+      </w:pPr>
+      <w:r>
+        <w:t>The user needs to know the module title.</w:t>
+      </w:r>
+    </w:p>
+    <w:p>
+      <w:pPr>
+        <w:pStyle w:val="NoSpacing"/>
+        <w:rPr>
+          <w:b/>
+        </w:rPr>
+      </w:pPr>
+      <w:r>
+        <w:rPr>
+          <w:b/>
+        </w:rPr>
+        <w:t>Post conditions:</w:t>
+      </w:r>
+      <w:r>
+        <w:rPr>
+          <w:b/>
+        </w:rPr>
+        <w:t xml:space="preserve"> </w:t>
+      </w:r>
+    </w:p>
+    <w:p>
+      <w:pPr>
+        <w:pStyle w:val="NoSpacing"/>
+        <w:numPr>
+          <w:ilvl w:val="0"/>
+          <w:numId w:val="3"/>
+        </w:numPr>
+      </w:pPr>
+      <w:r>
+        <w:t>In order to create a valid module entry, the user needs to input valid characters for a module name.</w:t>
+      </w:r>
+    </w:p>
+    <w:p>
+      <w:pPr>
+        <w:pStyle w:val="NoSpacing"/>
+      </w:pPr>
+      <w:r>
+        <w:rPr>
+          <w:b/>
+        </w:rPr>
+        <w:t>Trigger:</w:t>
+      </w:r>
+      <w:r>
+        <w:rPr>
+          <w:b/>
+        </w:rPr>
+        <w:t xml:space="preserve"> </w:t>
+      </w:r>
+      <w:r>
+        <w:t xml:space="preserve">The user wants to create a </w:t>
+      </w:r>
+      <w:r>
+        <w:t>new module in order to build the degree and get an outcome or prediction.</w:t>
+      </w:r>
+    </w:p>
+    <w:p>
+      <w:pPr>
+        <w:pStyle w:val="Heading1"/>
+      </w:pPr>
+      <w:r>
+        <w:t>Main success scenario</w:t>
+      </w:r>
+    </w:p>
+    <w:p>
+      <w:pPr>
+        <w:pStyle w:val="NoSpacing"/>
+        <w:ind w:firstLine="720"/>
+      </w:pPr>
+      <w:r>
+        <w:t xml:space="preserve">1. </w:t>
+      </w:r>
+      <w:r>
+        <w:t>The student is viewing the level details.</w:t>
+      </w:r>
+    </w:p>
+    <w:p>
+      <w:pPr>
+        <w:pStyle w:val="NoSpacing"/>
+        <w:ind w:firstLine="720"/>
+      </w:pPr>
+      <w:r>
+        <w:t>2</w:t>
+      </w:r>
+      <w:r>
+        <w:t xml:space="preserve">. The user decided to create a new </w:t>
+      </w:r>
+      <w:r>
+        <w:t>module</w:t>
+      </w:r>
+      <w:r>
+        <w:t>.</w:t>
+      </w:r>
+    </w:p>
+    <w:p>
+      <w:pPr>
+        <w:pStyle w:val="NoSpacing"/>
+        <w:ind w:firstLine="720"/>
+      </w:pPr>
+      <w:r>
+        <w:t>3</w:t>
+      </w:r>
+      <w:r>
+        <w:t xml:space="preserve">. The software asks for the </w:t>
+      </w:r>
+      <w:r>
+        <w:t>module</w:t>
+      </w:r>
+      <w:r>
+        <w:t xml:space="preserve"> title.</w:t>
+      </w:r>
+    </w:p>
+    <w:p>
+      <w:pPr>
+        <w:pStyle w:val="NoSpacing"/>
+        <w:ind w:firstLine="720"/>
+      </w:pPr>
+      <w:r>
+        <w:t>4</w:t>
+      </w:r>
+      <w:r>
+        <w:t xml:space="preserve">. The user added </w:t>
+      </w:r>
+      <w:r>
+        <w:t>an entry</w:t>
+      </w:r>
+      <w:r>
+        <w:t xml:space="preserve"> for </w:t>
+      </w:r>
+      <w:r>
+        <w:t>module name</w:t>
+      </w:r>
+      <w:r>
+        <w:t xml:space="preserve"> and saved.</w:t>
+      </w:r>
+    </w:p>
+    <w:p>
+      <w:pPr>
+        <w:pStyle w:val="NoSpacing"/>
+        <w:ind w:firstLine="720"/>
+      </w:pPr>
+      <w:r>
+        <w:t>5</w:t>
+      </w:r>
+      <w:r>
+        <w:t>. Th</w:t>
+      </w:r>
+      <w:r>
+        <w:t>e software validated the entry</w:t>
+      </w:r>
+      <w:r>
+        <w:t xml:space="preserve"> and saved the </w:t>
+      </w:r>
+      <w:r>
+        <w:t>module</w:t>
+      </w:r>
+      <w:r>
+        <w:t xml:space="preserve"> entry.</w:t>
+      </w:r>
+    </w:p>
+    <w:p>
+      <w:pPr>
+        <w:pStyle w:val="NoSpacing"/>
+        <w:ind w:firstLine="720"/>
+      </w:pPr>
+      <w:r>
+        <w:t>6</w:t>
+      </w:r>
+      <w:r>
+        <w:t>. The software connects to the database, saves the changes and closes the connection to the database.</w:t>
+      </w:r>
+    </w:p>
+    <w:p>
+      <w:pPr>
+        <w:pStyle w:val="NoSpacing"/>
+        <w:ind w:firstLine="720"/>
+      </w:pPr>
+      <w:r>
+        <w:t>7</w:t>
+      </w:r>
+      <w:r>
+        <w:t>. The software updates the summary view.</w:t>
+      </w:r>
+    </w:p>
+    <w:p>
+      <w:pPr>
+        <w:pStyle w:val="NoSpacing"/>
+        <w:rPr>
+          <w:rStyle w:val="Heading1Char"/>
+        </w:rPr>
+      </w:pPr>
+      <w:r>
+        <w:rPr>
+          <w:rStyle w:val="Heading1Char"/>
+        </w:rPr>
+        <w:t>Variations</w:t>
+      </w:r>
+    </w:p>
+    <w:p>
+      <w:pPr>
+        <w:pStyle w:val="NoSpacing"/>
+        <w:numPr>
+          <w:ilvl w:val="0"/>
+          <w:numId w:val="3"/>
+        </w:numPr>
+      </w:pPr>
+      <w:r>
+        <w:t>not required</w:t>
+      </w:r>
+    </w:p>
+    <w:p>
+      <w:r>
+        <w:br w:type="page"/>
+      </w:r>
+    </w:p>
+    <w:p>
+      <w:pPr>
+        <w:pStyle w:val="Heading1"/>
+      </w:pPr>
+      <w:r>
+        <w:lastRenderedPageBreak/>
+        <w:t>Use case scenario 6</w:t>
+      </w:r>
+    </w:p>
+    <w:p>
+      <w:pPr>
+        <w:pStyle w:val="NoSpacing"/>
+        <w:rPr>
+          <w:b/>
+        </w:rPr>
+      </w:pPr>
+    </w:p>
+    <w:p>
+      <w:pPr>
+        <w:pStyle w:val="NoSpacing"/>
+      </w:pPr>
+      <w:r>
+        <w:rPr>
+          <w:b/>
+        </w:rPr>
+        <w:t>Use Case:</w:t>
+      </w:r>
+      <w:r>
+        <w:t xml:space="preserve"> View module</w:t>
+      </w:r>
+    </w:p>
+    <w:p>
+      <w:pPr>
+        <w:pStyle w:val="NoSpacing"/>
+      </w:pPr>
+      <w:r>
+        <w:rPr>
+          <w:b/>
+        </w:rPr>
+        <w:t>Id:</w:t>
+      </w:r>
+      <w:r>
+        <w:t xml:space="preserve"> UC-006</w:t>
+      </w:r>
+    </w:p>
+    <w:p>
+      <w:pPr>
+        <w:pStyle w:val="NoSpacing"/>
+        <w:rPr>
+          <w:b/>
+        </w:rPr>
+      </w:pPr>
+      <w:r>
+        <w:rPr>
+          <w:b/>
+        </w:rPr>
+        <w:t xml:space="preserve">Description: </w:t>
+      </w:r>
+      <w:r>
+        <w:t>The student is viewing the level details. The user wants to view a module details.</w:t>
+      </w:r>
+    </w:p>
+    <w:p>
+      <w:pPr>
+        <w:pStyle w:val="NoSpacing"/>
+      </w:pPr>
+      <w:r>
+        <w:rPr>
+          <w:b/>
+        </w:rPr>
+        <w:t>Level:</w:t>
+      </w:r>
+      <w:r>
+        <w:t xml:space="preserve"> High Level Summary</w:t>
+      </w:r>
+    </w:p>
+    <w:p>
+      <w:pPr>
+        <w:pStyle w:val="NoSpacing"/>
+      </w:pPr>
+      <w:r>
+        <w:rPr>
+          <w:b/>
+        </w:rPr>
+        <w:t>Primary actor:</w:t>
+      </w:r>
+      <w:r>
+        <w:t xml:space="preserve"> </w:t>
+      </w:r>
+      <w:r>
+        <w:t>Student</w:t>
+      </w:r>
+    </w:p>
+    <w:p>
+      <w:pPr>
+        <w:pStyle w:val="NoSpacing"/>
+      </w:pPr>
+      <w:r>
+        <w:rPr>
+          <w:b/>
+        </w:rPr>
+        <w:t>Supporting actors:</w:t>
+      </w:r>
+      <w:r>
+        <w:t xml:space="preserve"> Module leader</w:t>
+      </w:r>
+    </w:p>
+    <w:p>
+      <w:pPr>
+        <w:pStyle w:val="NoSpacing"/>
+      </w:pPr>
+      <w:r>
+        <w:rPr>
+          <w:b/>
+        </w:rPr>
+        <w:t xml:space="preserve">Stakeholders and Interests: </w:t>
+      </w:r>
+      <w:r>
+        <w:t>University</w:t>
+      </w:r>
+    </w:p>
+    <w:p>
+      <w:pPr>
+        <w:pStyle w:val="NoSpacing"/>
+        <w:rPr>
+          <w:b/>
+        </w:rPr>
+      </w:pPr>
+      <w:r>
+        <w:rPr>
+          <w:b/>
+        </w:rPr>
+        <w:t>Pre-conditions:</w:t>
+      </w:r>
+      <w:r>
+        <w:rPr>
+          <w:b/>
+        </w:rPr>
+        <w:t xml:space="preserve"> </w:t>
+      </w:r>
+    </w:p>
+    <w:p>
+      <w:pPr>
+        <w:pStyle w:val="NoSpacing"/>
+        <w:numPr>
+          <w:ilvl w:val="0"/>
+          <w:numId w:val="3"/>
+        </w:numPr>
+      </w:pPr>
+      <w:r>
+        <w:t xml:space="preserve">The system needs to have a stable internet connection. </w:t>
+      </w:r>
+    </w:p>
+    <w:p>
+      <w:pPr>
+        <w:pStyle w:val="NoSpacing"/>
+      </w:pPr>
+      <w:r>
+        <w:rPr>
+          <w:b/>
+        </w:rPr>
+        <w:t>Post conditions:</w:t>
+      </w:r>
+      <w:r>
+        <w:rPr>
+          <w:b/>
+        </w:rPr>
+        <w:t xml:space="preserve"> </w:t>
+      </w:r>
+      <w:r>
+        <w:t>none</w:t>
+      </w:r>
+    </w:p>
+    <w:p>
+      <w:pPr>
+        <w:pStyle w:val="NoSpacing"/>
+      </w:pPr>
+      <w:r>
+        <w:rPr>
+          <w:b/>
+        </w:rPr>
+        <w:t>Trigger:</w:t>
+      </w:r>
+      <w:r>
+        <w:rPr>
+          <w:b/>
+        </w:rPr>
+        <w:t xml:space="preserve"> </w:t>
+      </w:r>
+      <w:r>
+        <w:t xml:space="preserve">The user wants to </w:t>
+      </w:r>
+      <w:r>
+        <w:t>view</w:t>
+      </w:r>
+      <w:r>
+        <w:t xml:space="preserve"> a module</w:t>
+      </w:r>
+      <w:r>
+        <w:t xml:space="preserve"> details.</w:t>
+      </w:r>
+    </w:p>
+    <w:p>
+      <w:pPr>
+        <w:pStyle w:val="Heading1"/>
+      </w:pPr>
+      <w:r>
+        <w:t>Main success scenario</w:t>
+      </w:r>
+    </w:p>
+    <w:p>
+      <w:pPr>
+        <w:pStyle w:val="NoSpacing"/>
+        <w:ind w:firstLine="720"/>
+      </w:pPr>
+      <w:r>
+        <w:t>1. The student is viewing the level details.</w:t>
+      </w:r>
+    </w:p>
+    <w:p>
+      <w:pPr>
+        <w:pStyle w:val="NoSpacing"/>
+        <w:ind w:firstLine="720"/>
+      </w:pPr>
+      <w:r>
+        <w:t xml:space="preserve">2. The user decided to </w:t>
+      </w:r>
+      <w:r>
+        <w:t>view</w:t>
+      </w:r>
+      <w:r>
+        <w:t xml:space="preserve"> a </w:t>
+      </w:r>
+      <w:r>
+        <w:t>particular</w:t>
+      </w:r>
+      <w:r>
+        <w:t xml:space="preserve"> module.</w:t>
+      </w:r>
+    </w:p>
+    <w:p>
+      <w:pPr>
+        <w:pStyle w:val="NoSpacing"/>
+        <w:ind w:firstLine="720"/>
+      </w:pPr>
+      <w:r>
+        <w:t xml:space="preserve">3. The software </w:t>
+      </w:r>
+      <w:r>
+        <w:t>shows</w:t>
+      </w:r>
+      <w:r>
+        <w:t xml:space="preserve"> the module </w:t>
+      </w:r>
+      <w:r>
+        <w:t>details</w:t>
+      </w:r>
+      <w:r>
+        <w:t>.</w:t>
+      </w:r>
+    </w:p>
+    <w:p>
+      <w:pPr>
+        <w:pStyle w:val="NoSpacing"/>
+        <w:rPr>
+          <w:rStyle w:val="Heading1Char"/>
+        </w:rPr>
+      </w:pPr>
+      <w:r>
+        <w:rPr>
+          <w:rStyle w:val="Heading1Char"/>
+        </w:rPr>
+        <w:t>Variations</w:t>
+      </w:r>
+    </w:p>
+    <w:p>
+      <w:pPr>
+        <w:pStyle w:val="NoSpacing"/>
+        <w:numPr>
+          <w:ilvl w:val="0"/>
+          <w:numId w:val="3"/>
+        </w:numPr>
+      </w:pPr>
+      <w:r>
+        <w:t>not required</w:t>
+      </w:r>
+    </w:p>
+    <w:p>
+      <w:pPr>
+        <w:pStyle w:val="Heading1"/>
+      </w:pPr>
+      <w:r>
+        <w:t>Use case scenario 7</w:t>
+      </w:r>
+    </w:p>
+    <w:p>
+      <w:pPr>
+        <w:pStyle w:val="NoSpacing"/>
+        <w:rPr>
+          <w:b/>
+        </w:rPr>
+      </w:pPr>
+    </w:p>
+    <w:p>
+      <w:pPr>
+        <w:pStyle w:val="NoSpacing"/>
+      </w:pPr>
+      <w:r>
+        <w:rPr>
+          <w:b/>
+        </w:rPr>
+        <w:t>Use Case:</w:t>
+      </w:r>
+      <w:r>
+        <w:t xml:space="preserve"> </w:t>
+      </w:r>
+      <w:r>
+        <w:t>Reset</w:t>
+      </w:r>
+      <w:r>
+        <w:t xml:space="preserve"> module</w:t>
+      </w:r>
+    </w:p>
+    <w:p>
+      <w:pPr>
+        <w:pStyle w:val="NoSpacing"/>
+      </w:pPr>
+      <w:r>
+        <w:rPr>
+          <w:b/>
+        </w:rPr>
+        <w:t>Id:</w:t>
+      </w:r>
+      <w:r>
+        <w:t xml:space="preserve"> UC-007</w:t>
+      </w:r>
+    </w:p>
+    <w:p>
+      <w:pPr>
+        <w:pStyle w:val="NoSpacing"/>
+        <w:rPr>
+          <w:b/>
+        </w:rPr>
+      </w:pPr>
+      <w:r>
+        <w:rPr>
+          <w:b/>
+        </w:rPr>
+        <w:t xml:space="preserve">Description: </w:t>
+      </w:r>
+      <w:r>
+        <w:t xml:space="preserve">The student is viewing the level details. The user wants to </w:t>
+      </w:r>
+      <w:r>
+        <w:t xml:space="preserve">reset the level </w:t>
+      </w:r>
+      <w:r>
+        <w:t>and all its modules to make it easy to edit a course when the student changes degrees.</w:t>
+      </w:r>
+    </w:p>
+    <w:p>
+      <w:pPr>
+        <w:pStyle w:val="NoSpacing"/>
+      </w:pPr>
+      <w:r>
+        <w:rPr>
+          <w:b/>
+        </w:rPr>
+        <w:t>Level:</w:t>
+      </w:r>
+      <w:r>
+        <w:t xml:space="preserve"> High Level Summary</w:t>
+      </w:r>
+    </w:p>
+    <w:p>
+      <w:pPr>
+        <w:pStyle w:val="NoSpacing"/>
+      </w:pPr>
+      <w:r>
+        <w:rPr>
+          <w:b/>
+        </w:rPr>
+        <w:t>Primary actor:</w:t>
+      </w:r>
+      <w:r>
+        <w:t xml:space="preserve"> </w:t>
+      </w:r>
+      <w:r>
+        <w:t>Student</w:t>
+      </w:r>
+    </w:p>
+    <w:p>
+      <w:pPr>
+        <w:pStyle w:val="NoSpacing"/>
+      </w:pPr>
+      <w:r>
+        <w:rPr>
+          <w:b/>
+        </w:rPr>
+        <w:t>Supporting actors:</w:t>
+      </w:r>
+      <w:r>
+        <w:t xml:space="preserve"> </w:t>
+      </w:r>
+      <w:r>
+        <w:t>Course</w:t>
+      </w:r>
+      <w:r>
+        <w:t xml:space="preserve"> leader</w:t>
+      </w:r>
+    </w:p>
+    <w:p>
+      <w:pPr>
+        <w:pStyle w:val="NoSpacing"/>
+      </w:pPr>
+      <w:r>
+        <w:rPr>
+          <w:b/>
+        </w:rPr>
+        <w:t xml:space="preserve">Stakeholders and Interests: </w:t>
+      </w:r>
+      <w:r>
+        <w:t>University</w:t>
+      </w:r>
+    </w:p>
+    <w:p>
+      <w:pPr>
+        <w:pStyle w:val="NoSpacing"/>
+        <w:rPr>
+          <w:b/>
+        </w:rPr>
+      </w:pPr>
+      <w:r>
+        <w:rPr>
+          <w:b/>
+        </w:rPr>
+        <w:t>Pre-conditions:</w:t>
+      </w:r>
+      <w:r>
+        <w:rPr>
+          <w:b/>
+        </w:rPr>
+        <w:t xml:space="preserve"> </w:t>
+      </w:r>
+    </w:p>
+    <w:p>
+      <w:pPr>
+        <w:pStyle w:val="NoSpacing"/>
+        <w:numPr>
+          <w:ilvl w:val="0"/>
+          <w:numId w:val="3"/>
+        </w:numPr>
+      </w:pPr>
+      <w:r>
+        <w:t xml:space="preserve">The system needs to have a stable internet connection. </w:t>
+      </w:r>
+    </w:p>
+    <w:p>
+      <w:pPr>
+        <w:pStyle w:val="NoSpacing"/>
+      </w:pPr>
+      <w:r>
+        <w:rPr>
+          <w:b/>
+        </w:rPr>
+        <w:t>Post conditions:</w:t>
+      </w:r>
+      <w:r>
+        <w:rPr>
+          <w:b/>
+        </w:rPr>
+        <w:t xml:space="preserve"> </w:t>
+      </w:r>
+      <w:r>
+        <w:t>none</w:t>
+      </w:r>
+    </w:p>
+    <w:p>
+      <w:pPr>
+        <w:pStyle w:val="NoSpacing"/>
+      </w:pPr>
+      <w:r>
+        <w:rPr>
+          <w:b/>
+        </w:rPr>
+        <w:t>Trigger:</w:t>
+      </w:r>
+      <w:r>
+        <w:rPr>
+          <w:b/>
+        </w:rPr>
+        <w:t xml:space="preserve"> </w:t>
+      </w:r>
+      <w:r>
+        <w:t>The user wants to reset the level and all its modules</w:t>
+      </w:r>
+      <w:r>
+        <w:t>.</w:t>
+      </w:r>
+    </w:p>
+    <w:p>
+      <w:pPr>
+        <w:pStyle w:val="Heading1"/>
+      </w:pPr>
+      <w:r>
+        <w:t>Main success scenario</w:t>
+      </w:r>
+    </w:p>
+    <w:p>
+      <w:pPr>
+        <w:pStyle w:val="NoSpacing"/>
+        <w:ind w:firstLine="720"/>
+      </w:pPr>
+      <w:r>
+        <w:t>1. The student is viewing the level details.</w:t>
+      </w:r>
+    </w:p>
+    <w:p>
+      <w:pPr>
+        <w:pStyle w:val="NoSpacing"/>
+        <w:ind w:firstLine="720"/>
+      </w:pPr>
+      <w:r>
+        <w:t xml:space="preserve">2. The user decided to </w:t>
+      </w:r>
+      <w:r>
+        <w:t>reset the level with all its modules.</w:t>
+      </w:r>
+    </w:p>
+    <w:p>
+      <w:pPr>
+        <w:pStyle w:val="NoSpacing"/>
+        <w:ind w:firstLine="720"/>
+      </w:pPr>
+      <w:r>
+        <w:t xml:space="preserve">3. The software asks for </w:t>
+      </w:r>
+      <w:r>
+        <w:t>if the user is sure</w:t>
+      </w:r>
+      <w:r>
+        <w:t>.</w:t>
+      </w:r>
+    </w:p>
+    <w:p>
+      <w:pPr>
+        <w:pStyle w:val="NoSpacing"/>
+        <w:ind w:firstLine="720"/>
+      </w:pPr>
+      <w:r>
+        <w:t xml:space="preserve">4. The user </w:t>
+      </w:r>
+      <w:r>
+        <w:t>confirms the reset of that particular level.</w:t>
+      </w:r>
+    </w:p>
+    <w:p>
+      <w:pPr>
+        <w:pStyle w:val="NoSpacing"/>
+        <w:ind w:firstLine="720"/>
+      </w:pPr>
+      <w:r>
+        <w:t xml:space="preserve">5. The software </w:t>
+      </w:r>
+      <w:r>
+        <w:t>resets the level (the modules are being dropped with all assessments connected to them) and saves the changes.</w:t>
+      </w:r>
+    </w:p>
+    <w:p>
+      <w:pPr>
+        <w:pStyle w:val="NoSpacing"/>
+        <w:ind w:firstLine="720"/>
+      </w:pPr>
+      <w:r>
+        <w:t>6. The software connects to the database, saves the changes and closes the connection to the database.</w:t>
+      </w:r>
+    </w:p>
+    <w:p>
+      <w:pPr>
+        <w:pStyle w:val="NoSpacing"/>
+        <w:ind w:firstLine="720"/>
+      </w:pPr>
+      <w:r>
+        <w:lastRenderedPageBreak/>
+        <w:t>7. The software updates the summary view.</w:t>
+      </w:r>
+    </w:p>
+    <w:p>
+      <w:pPr>
+        <w:pStyle w:val="NoSpacing"/>
+        <w:rPr>
+          <w:rStyle w:val="Heading1Char"/>
+        </w:rPr>
+      </w:pPr>
+      <w:r>
+        <w:rPr>
+          <w:rStyle w:val="Heading1Char"/>
+        </w:rPr>
+        <w:t>Variations</w:t>
+      </w:r>
+    </w:p>
+    <w:p>
+      <w:pPr>
+        <w:pStyle w:val="NoSpacing"/>
+        <w:numPr>
+          <w:ilvl w:val="0"/>
+          <w:numId w:val="3"/>
+        </w:numPr>
+      </w:pPr>
+      <w:r>
+        <w:t>not required</w:t>
+      </w:r>
+    </w:p>
+    <w:p>
+      <w:pPr>
+        <w:pStyle w:val="NoSpacing"/>
+        <w:ind w:left="1080"/>
+      </w:pPr>
+    </w:p>
+    <w:p>
+      <w:pPr>
+        <w:pStyle w:val="NoSpacing"/>
+      </w:pPr>
+      <w:r>
+        <w:rPr>
+          <w:noProof/>
+          <w:lang w:val="en-US"/>
+        </w:rPr>
+        <w:drawing>
+          <wp:inline distT="0" distB="0" distL="0" distR="0" wp14:anchorId="66E8B5A0" wp14:editId="05D9F2C6">
+            <wp:extent cx="2451735" cy="2150048"/>
+            <wp:effectExtent l="0" t="0" r="0" b="9525"/>
+            <wp:docPr id="8" name="Picture 8" descr="../../Desktop/Screen%20Shot%202016-03-09%20at%2017.10.52.png"/>
+            <wp:cNvGraphicFramePr>
+              <a:graphicFrameLocks xmlns:a="http://schemas.openxmlformats.org/drawingml/2006/main" noChangeAspect="1"/>
+            </wp:cNvGraphicFramePr>
+            <a:graphic xmlns:a="http://schemas.openxmlformats.org/drawingml/2006/main">
+              <a:graphicData uri="http://schemas.openxmlformats.org/drawingml/2006/picture">
+                <pic:pic xmlns:pic="http://schemas.openxmlformats.org/drawingml/2006/picture">
+                  <pic:nvPicPr>
+                    <pic:cNvPr id="0" name="Picture 8" descr="../../Desktop/Screen%20Shot%202016-03-09%20at%2017.10.52.png"/>
+                    <pic:cNvPicPr>
+                      <a:picLocks noChangeAspect="1" noChangeArrowheads="1"/>
+                    </pic:cNvPicPr>
+                  </pic:nvPicPr>
+                  <pic:blipFill>
+                    <a:blip r:embed="rId11">
+                      <a:extLst>
+                        <a:ext uri="{28A0092B-C50C-407E-A947-70E740481C1C}">
+                          <a14:useLocalDpi xmlns:a14="http://schemas.microsoft.com/office/drawing/2010/main" val="0"/>
+                        </a:ext>
+                      </a:extLst>
+                    </a:blip>
+                    <a:srcRect/>
+                    <a:stretch>
+                      <a:fillRect/>
+                    </a:stretch>
+                  </pic:blipFill>
+                  <pic:spPr bwMode="auto">
+                    <a:xfrm>
+                      <a:off x="0" y="0"/>
+                      <a:ext cx="2479985" cy="2174822"/>
+                    </a:xfrm>
+                    <a:prstGeom prst="rect">
+                      <a:avLst/>
+                    </a:prstGeom>
+                    <a:noFill/>
+                    <a:ln>
+                      <a:noFill/>
+                    </a:ln>
+                  </pic:spPr>
+                </pic:pic>
+              </a:graphicData>
+            </a:graphic>
+          </wp:inline>
+        </w:drawing>
+      </w:r>
+      <w:r>
+        <w:rPr>
+          <w:noProof/>
+          <w:lang w:val="en-US"/>
+        </w:rPr>
+        <w:drawing>
+          <wp:inline distT="0" distB="0" distL="0" distR="0" wp14:anchorId="1227E391" wp14:editId="5E716FC4">
+            <wp:extent cx="3197323" cy="1602385"/>
+            <wp:effectExtent l="0" t="0" r="3175" b="0"/>
+            <wp:docPr id="9" name="Picture 9" descr="../../Desktop/Screen%20Shot%202016-03-09%20at%2017.11.11.png"/>
+            <wp:cNvGraphicFramePr>
+              <a:graphicFrameLocks xmlns:a="http://schemas.openxmlformats.org/drawingml/2006/main" noChangeAspect="1"/>
+            </wp:cNvGraphicFramePr>
+            <a:graphic xmlns:a="http://schemas.openxmlformats.org/drawingml/2006/main">
+              <a:graphicData uri="http://schemas.openxmlformats.org/drawingml/2006/picture">
+                <pic:pic xmlns:pic="http://schemas.openxmlformats.org/drawingml/2006/picture">
+                  <pic:nvPicPr>
+                    <pic:cNvPr id="0" name="Picture 9" descr="../../Desktop/Screen%20Shot%202016-03-09%20at%2017.11.11.png"/>
+                    <pic:cNvPicPr>
+                      <a:picLocks noChangeAspect="1" noChangeArrowheads="1"/>
+                    </pic:cNvPicPr>
+                  </pic:nvPicPr>
+                  <pic:blipFill>
+                    <a:blip r:embed="rId12">
+                      <a:extLst>
+                        <a:ext uri="{28A0092B-C50C-407E-A947-70E740481C1C}">
+                          <a14:useLocalDpi xmlns:a14="http://schemas.microsoft.com/office/drawing/2010/main" val="0"/>
+                        </a:ext>
+                      </a:extLst>
+                    </a:blip>
+                    <a:srcRect/>
+                    <a:stretch>
+                      <a:fillRect/>
+                    </a:stretch>
+                  </pic:blipFill>
+                  <pic:spPr bwMode="auto">
+                    <a:xfrm>
+                      <a:off x="0" y="0"/>
+                      <a:ext cx="3272828" cy="1640226"/>
+                    </a:xfrm>
+                    <a:prstGeom prst="rect">
+                      <a:avLst/>
+                    </a:prstGeom>
+                    <a:noFill/>
+                    <a:ln>
+                      <a:noFill/>
+                    </a:ln>
+                  </pic:spPr>
+                </pic:pic>
+              </a:graphicData>
+            </a:graphic>
+          </wp:inline>
+        </w:drawing>
+      </w:r>
+      <w:r>
+        <w:rPr>
+          <w:noProof/>
+          <w:lang w:val="en-US"/>
+        </w:rPr>
+        <w:drawing>
+          <wp:inline distT="0" distB="0" distL="0" distR="0" wp14:anchorId="321612F1" wp14:editId="71EAC28C">
+            <wp:extent cx="2794876" cy="1871785"/>
+            <wp:effectExtent l="0" t="0" r="0" b="8255"/>
+            <wp:docPr id="12" name="Picture 12" descr="../../Desktop/Screen%20Shot%202016-03-11%20at%2019.25.09.png"/>
+            <wp:cNvGraphicFramePr>
+              <a:graphicFrameLocks xmlns:a="http://schemas.openxmlformats.org/drawingml/2006/main" noChangeAspect="1"/>
+            </wp:cNvGraphicFramePr>
+            <a:graphic xmlns:a="http://schemas.openxmlformats.org/drawingml/2006/main">
+              <a:graphicData uri="http://schemas.openxmlformats.org/drawingml/2006/picture">
+                <pic:pic xmlns:pic="http://schemas.openxmlformats.org/drawingml/2006/picture">
+                  <pic:nvPicPr>
+                    <pic:cNvPr id="0" name="Picture 12" descr="../../Desktop/Screen%20Shot%202016-03-11%20at%2019.25.09.png"/>
+                    <pic:cNvPicPr>
+                      <a:picLocks noChangeAspect="1" noChangeArrowheads="1"/>
+                    </pic:cNvPicPr>
+                  </pic:nvPicPr>
+                  <pic:blipFill>
+                    <a:blip r:embed="rId13">
+                      <a:extLst>
+                        <a:ext uri="{28A0092B-C50C-407E-A947-70E740481C1C}">
+                          <a14:useLocalDpi xmlns:a14="http://schemas.microsoft.com/office/drawing/2010/main" val="0"/>
+                        </a:ext>
+                      </a:extLst>
+                    </a:blip>
+                    <a:srcRect/>
+                    <a:stretch>
+                      <a:fillRect/>
+                    </a:stretch>
+                  </pic:blipFill>
+                  <pic:spPr bwMode="auto">
+                    <a:xfrm>
+                      <a:off x="0" y="0"/>
+                      <a:ext cx="2816635" cy="1886357"/>
+                    </a:xfrm>
+                    <a:prstGeom prst="rect">
+                      <a:avLst/>
+                    </a:prstGeom>
+                    <a:noFill/>
+                    <a:ln>
+                      <a:noFill/>
+                    </a:ln>
+                  </pic:spPr>
+                </pic:pic>
+              </a:graphicData>
+            </a:graphic>
+          </wp:inline>
+        </w:drawing>
+      </w:r>
+      <w:r>
+        <w:rPr>
+          <w:noProof/>
+          <w:lang w:val="en-US"/>
+        </w:rPr>
+        <w:drawing>
+          <wp:inline distT="0" distB="0" distL="0" distR="0" wp14:anchorId="014163A2" wp14:editId="4497DD79">
+            <wp:extent cx="2803401" cy="1875302"/>
+            <wp:effectExtent l="0" t="0" r="0" b="4445"/>
+            <wp:docPr id="10" name="Picture 10" descr="../../Desktop/Screen%20Shot%202016-03-09%20at%2017.11.05.png"/>
+            <wp:cNvGraphicFramePr>
+              <a:graphicFrameLocks xmlns:a="http://schemas.openxmlformats.org/drawingml/2006/main" noChangeAspect="1"/>
+            </wp:cNvGraphicFramePr>
+            <a:graphic xmlns:a="http://schemas.openxmlformats.org/drawingml/2006/main">
+              <a:graphicData uri="http://schemas.openxmlformats.org/drawingml/2006/picture">
+                <pic:pic xmlns:pic="http://schemas.openxmlformats.org/drawingml/2006/picture">
+                  <pic:nvPicPr>
+                    <pic:cNvPr id="0" name="Picture 10" descr="../../Desktop/Screen%20Shot%202016-03-09%20at%2017.11.05.png"/>
+                    <pic:cNvPicPr>
+                      <a:picLocks noChangeAspect="1" noChangeArrowheads="1"/>
+                    </pic:cNvPicPr>
+                  </pic:nvPicPr>
+                  <pic:blipFill>
+                    <a:blip r:embed="rId14">
+                      <a:extLst>
+                        <a:ext uri="{28A0092B-C50C-407E-A947-70E740481C1C}">
+                          <a14:useLocalDpi xmlns:a14="http://schemas.microsoft.com/office/drawing/2010/main" val="0"/>
+                        </a:ext>
+                      </a:extLst>
+                    </a:blip>
+                    <a:srcRect/>
+                    <a:stretch>
+                      <a:fillRect/>
+                    </a:stretch>
+                  </pic:blipFill>
+                  <pic:spPr bwMode="auto">
+                    <a:xfrm>
+                      <a:off x="0" y="0"/>
+                      <a:ext cx="2857150" cy="1911257"/>
+                    </a:xfrm>
+                    <a:prstGeom prst="rect">
+                      <a:avLst/>
+                    </a:prstGeom>
+                    <a:noFill/>
+                    <a:ln>
+                      <a:noFill/>
+                    </a:ln>
+                  </pic:spPr>
+                </pic:pic>
+              </a:graphicData>
+            </a:graphic>
+          </wp:inline>
+        </w:drawing>
+      </w:r>
+    </w:p>
+    <w:p>
+      <w:pPr>
+        <w:pStyle w:val="NoSpacing"/>
+      </w:pPr>
+    </w:p>
+    <w:p>
+      <w:pPr>
+        <w:pStyle w:val="Heading1"/>
+      </w:pPr>
+      <w:r>
+        <w:t>Use case scenario 8</w:t>
+      </w:r>
+    </w:p>
+    <w:p>
+      <w:pPr>
+        <w:pStyle w:val="NoSpacing"/>
+        <w:rPr>
+          <w:b/>
+        </w:rPr>
+      </w:pPr>
+    </w:p>
+    <w:p>
+      <w:pPr>
+        <w:pStyle w:val="NoSpacing"/>
+      </w:pPr>
+      <w:r>
+        <w:rPr>
+          <w:b/>
+        </w:rPr>
+        <w:t>Use Case:</w:t>
+      </w:r>
+      <w:r>
+        <w:t xml:space="preserve"> Edit </w:t>
+      </w:r>
+      <w:r>
+        <w:t>module</w:t>
+      </w:r>
+    </w:p>
+    <w:p>
+      <w:pPr>
+        <w:pStyle w:val="NoSpacing"/>
+      </w:pPr>
+      <w:r>
+        <w:rPr>
+          <w:b/>
+        </w:rPr>
+        <w:t>Id:</w:t>
+      </w:r>
+      <w:r>
+        <w:t xml:space="preserve"> UC-</w:t>
+      </w:r>
+      <w:r>
+        <w:t>008</w:t>
+      </w:r>
+    </w:p>
+    <w:p>
+      <w:pPr>
+        <w:pStyle w:val="NoSpacing"/>
+        <w:rPr>
+          <w:b/>
+        </w:rPr>
+      </w:pPr>
+      <w:r>
+        <w:rPr>
+          <w:b/>
+        </w:rPr>
+        <w:t xml:space="preserve">Description: </w:t>
+      </w:r>
+      <w:r>
+        <w:t>The student has requested to change an optional module with another.</w:t>
+      </w:r>
+      <w:r>
+        <w:t xml:space="preserve"> The user will change the name of that certain module. This feature can also be used when a module title is mistyped.</w:t>
+      </w:r>
+    </w:p>
+    <w:p>
+      <w:pPr>
+        <w:pStyle w:val="NoSpacing"/>
+      </w:pPr>
+      <w:r>
+        <w:rPr>
+          <w:b/>
+        </w:rPr>
+        <w:t>Level:</w:t>
+      </w:r>
+      <w:r>
+        <w:t xml:space="preserve"> High Level Summary</w:t>
+      </w:r>
+    </w:p>
+    <w:p>
+      <w:pPr>
+        <w:pStyle w:val="NoSpacing"/>
+      </w:pPr>
+      <w:r>
+        <w:rPr>
+          <w:b/>
+        </w:rPr>
+        <w:t>Primary actor:</w:t>
+      </w:r>
+      <w:r>
+        <w:t xml:space="preserve"> </w:t>
+      </w:r>
+      <w:r>
+        <w:t>Student</w:t>
+      </w:r>
+    </w:p>
+    <w:p>
+      <w:pPr>
+        <w:pStyle w:val="NoSpacing"/>
+      </w:pPr>
+      <w:r>
+        <w:rPr>
+          <w:b/>
+        </w:rPr>
+        <w:t>Supporting actors:</w:t>
+      </w:r>
+      <w:r>
+        <w:t xml:space="preserve"> Course leader</w:t>
+      </w:r>
+    </w:p>
+    <w:p>
+      <w:pPr>
+        <w:pStyle w:val="NoSpacing"/>
+      </w:pPr>
+      <w:r>
+        <w:rPr>
+          <w:b/>
+        </w:rPr>
+        <w:t xml:space="preserve">Stakeholders and Interests: </w:t>
+      </w:r>
+      <w:r>
+        <w:t>University</w:t>
+      </w:r>
+    </w:p>
+    <w:p>
+      <w:pPr>
+        <w:pStyle w:val="NoSpacing"/>
+        <w:rPr>
+          <w:b/>
+        </w:rPr>
+      </w:pPr>
+      <w:r>
+        <w:rPr>
+          <w:b/>
+        </w:rPr>
+        <w:t>Pre-conditions:</w:t>
+      </w:r>
+      <w:r>
+        <w:rPr>
+          <w:b/>
+        </w:rPr>
+        <w:t xml:space="preserve"> </w:t>
+      </w:r>
+    </w:p>
+    <w:p>
+      <w:pPr>
+        <w:pStyle w:val="NoSpacing"/>
+        <w:numPr>
+          <w:ilvl w:val="0"/>
+          <w:numId w:val="3"/>
+        </w:numPr>
+      </w:pPr>
+      <w:r>
+        <w:t xml:space="preserve">The system needs to have a stable internet connection. </w:t>
+      </w:r>
+    </w:p>
+    <w:p>
+      <w:pPr>
+        <w:pStyle w:val="NoSpacing"/>
+        <w:numPr>
+          <w:ilvl w:val="0"/>
+          <w:numId w:val="3"/>
+        </w:numPr>
+      </w:pPr>
+      <w:r>
+        <w:t>At least one course entry needs to be created already.</w:t>
+      </w:r>
+    </w:p>
+    <w:p>
+      <w:pPr>
+        <w:pStyle w:val="NoSpacing"/>
+        <w:numPr>
+          <w:ilvl w:val="0"/>
+          <w:numId w:val="3"/>
+        </w:numPr>
+      </w:pPr>
+      <w:r>
+        <w:t xml:space="preserve">At least one </w:t>
+      </w:r>
+      <w:r>
+        <w:t>module</w:t>
+      </w:r>
+      <w:r>
+        <w:t xml:space="preserve"> entry needs to be created already.</w:t>
+      </w:r>
+    </w:p>
+    <w:p>
+      <w:pPr>
+        <w:pStyle w:val="NoSpacing"/>
+        <w:numPr>
+          <w:ilvl w:val="0"/>
+          <w:numId w:val="3"/>
+        </w:numPr>
+      </w:pPr>
+      <w:r>
+        <w:t>The user needs to know the</w:t>
+      </w:r>
+      <w:r>
+        <w:t xml:space="preserve"> new</w:t>
+      </w:r>
+      <w:r>
+        <w:t xml:space="preserve"> </w:t>
+      </w:r>
+      <w:r>
+        <w:t>module</w:t>
+      </w:r>
+      <w:r>
+        <w:t xml:space="preserve"> title.</w:t>
+      </w:r>
+    </w:p>
+    <w:p>
+      <w:pPr>
+        <w:pStyle w:val="NoSpacing"/>
+        <w:rPr>
+          <w:b/>
+        </w:rPr>
+      </w:pPr>
+      <w:r>
+        <w:rPr>
+          <w:b/>
+        </w:rPr>
+        <w:t>Post conditions:</w:t>
+      </w:r>
+      <w:r>
+        <w:rPr>
+          <w:b/>
+        </w:rPr>
+        <w:t xml:space="preserve"> </w:t>
+      </w:r>
+    </w:p>
+    <w:p>
+      <w:pPr>
+        <w:pStyle w:val="NoSpacing"/>
+        <w:numPr>
+          <w:ilvl w:val="0"/>
+          <w:numId w:val="3"/>
+        </w:numPr>
+      </w:pPr>
+      <w:r>
+        <w:t>In order to create a valid module entry, the user needs to input valid characters for a module name.</w:t>
+      </w:r>
+    </w:p>
+    <w:p>
+      <w:pPr>
+        <w:pStyle w:val="NoSpacing"/>
+        <w:rPr>
+          <w:b/>
+        </w:rPr>
+      </w:pPr>
+      <w:r>
+        <w:rPr>
+          <w:b/>
+        </w:rPr>
+        <w:lastRenderedPageBreak/>
+        <w:t>Trigger:</w:t>
+      </w:r>
+      <w:r>
+        <w:rPr>
+          <w:b/>
+        </w:rPr>
+        <w:t xml:space="preserve"> </w:t>
+      </w:r>
+      <w:r>
+        <w:t xml:space="preserve">The student has requested to change </w:t>
+      </w:r>
+      <w:r>
+        <w:t>an optional module with another or the student wants to correct mistyping errors.</w:t>
+      </w:r>
+    </w:p>
+    <w:p>
+      <w:pPr>
+        <w:pStyle w:val="Heading1"/>
+      </w:pPr>
+      <w:r>
+        <w:t>Main success scenario</w:t>
+      </w:r>
+    </w:p>
+    <w:p>
+      <w:pPr>
+        <w:pStyle w:val="NoSpacing"/>
+        <w:ind w:firstLine="720"/>
+      </w:pPr>
+      <w:r>
+        <w:t>1</w:t>
+      </w:r>
+      <w:r>
+        <w:t xml:space="preserve">. The user decided to edit the </w:t>
+      </w:r>
+      <w:r>
+        <w:t>module</w:t>
+      </w:r>
+      <w:r>
+        <w:t>.</w:t>
+      </w:r>
+    </w:p>
+    <w:p>
+      <w:pPr>
+        <w:pStyle w:val="NoSpacing"/>
+        <w:ind w:firstLine="720"/>
+      </w:pPr>
+      <w:r>
+        <w:t>2</w:t>
+      </w:r>
+      <w:r>
+        <w:t xml:space="preserve">. The software asks for the </w:t>
+      </w:r>
+      <w:r>
+        <w:t>module title</w:t>
+      </w:r>
+      <w:r>
+        <w:t>.</w:t>
+      </w:r>
+    </w:p>
+    <w:p>
+      <w:pPr>
+        <w:pStyle w:val="NoSpacing"/>
+        <w:ind w:firstLine="720"/>
+      </w:pPr>
+      <w:r>
+        <w:t>3</w:t>
+      </w:r>
+      <w:r>
+        <w:t xml:space="preserve">. The user edited the entry for the </w:t>
+      </w:r>
+      <w:r>
+        <w:t>module</w:t>
+      </w:r>
+      <w:r>
+        <w:t xml:space="preserve"> and saved.</w:t>
+      </w:r>
+    </w:p>
+    <w:p>
+      <w:pPr>
+        <w:pStyle w:val="NoSpacing"/>
+        <w:ind w:firstLine="720"/>
+      </w:pPr>
+      <w:r>
+        <w:t>4</w:t>
+      </w:r>
+      <w:r>
+        <w:t>. T</w:t>
+      </w:r>
+      <w:r>
+        <w:t>he software validated the entry</w:t>
+      </w:r>
+      <w:r>
+        <w:t xml:space="preserve"> and saved the </w:t>
+      </w:r>
+      <w:r>
+        <w:t>module</w:t>
+      </w:r>
+      <w:r>
+        <w:t>.</w:t>
+      </w:r>
+    </w:p>
+    <w:p>
+      <w:pPr>
+        <w:pStyle w:val="NoSpacing"/>
+        <w:ind w:firstLine="720"/>
+      </w:pPr>
+      <w:r>
+        <w:t>5</w:t>
+      </w:r>
+      <w:r>
+        <w:t>. The software connects to the database, saves the changes and closes the connection to the database.</w:t>
+      </w:r>
+    </w:p>
+    <w:p>
+      <w:pPr>
+        <w:pStyle w:val="NoSpacing"/>
+        <w:ind w:firstLine="720"/>
+      </w:pPr>
+      <w:r>
+        <w:t>6</w:t>
+      </w:r>
+      <w:r>
+        <w:t>. The software updates the summary view.</w:t>
+      </w:r>
+    </w:p>
+    <w:p>
+      <w:pPr>
+        <w:pStyle w:val="NoSpacing"/>
+        <w:rPr>
+          <w:rStyle w:val="Heading1Char"/>
+        </w:rPr>
+      </w:pPr>
+      <w:r>
+        <w:rPr>
+          <w:rStyle w:val="Heading1Char"/>
+        </w:rPr>
+        <w:t>Variations</w:t>
+      </w:r>
+    </w:p>
+    <w:p>
+      <w:pPr>
+        <w:pStyle w:val="NoSpacing"/>
+        <w:numPr>
+          <w:ilvl w:val="0"/>
+          <w:numId w:val="3"/>
+        </w:numPr>
+      </w:pPr>
+      <w:r>
+        <w:t>not required</w:t>
+      </w:r>
+    </w:p>
+    <w:p>
+      <w:pPr>
+        <w:pStyle w:val="Heading1"/>
+      </w:pPr>
+      <w:r>
+        <w:t>Use case scenario 9</w:t>
+      </w:r>
+    </w:p>
+    <w:p>
+      <w:pPr>
+        <w:pStyle w:val="NoSpacing"/>
+        <w:rPr>
+          <w:b/>
+        </w:rPr>
+      </w:pPr>
+    </w:p>
+    <w:p>
+      <w:pPr>
+        <w:pStyle w:val="NoSpacing"/>
+      </w:pPr>
+      <w:r>
+        <w:rPr>
+          <w:b/>
+        </w:rPr>
+        <w:t>Use Case:</w:t>
+      </w:r>
+      <w:r>
+        <w:t xml:space="preserve"> Add </w:t>
+      </w:r>
+      <w:r>
+        <w:t>assessment</w:t>
+      </w:r>
+    </w:p>
+    <w:p>
+      <w:pPr>
+        <w:pStyle w:val="NoSpacing"/>
+      </w:pPr>
+      <w:r>
+        <w:rPr>
+          <w:b/>
+        </w:rPr>
+        <w:t>Id:</w:t>
+      </w:r>
+      <w:r>
+        <w:t xml:space="preserve"> UC-009</w:t>
+      </w:r>
+    </w:p>
+    <w:p>
+      <w:pPr>
+        <w:pStyle w:val="NoSpacing"/>
+        <w:rPr>
+          <w:b/>
+        </w:rPr>
+      </w:pPr>
+      <w:r>
+        <w:rPr>
+          <w:b/>
+        </w:rPr>
+        <w:t xml:space="preserve">Description: </w:t>
+      </w:r>
+      <w:r>
+        <w:t xml:space="preserve">The student is viewing the </w:t>
+      </w:r>
+      <w:r>
+        <w:t>module</w:t>
+      </w:r>
+      <w:r>
+        <w:t xml:space="preserve"> details. The user wants to add a new </w:t>
+      </w:r>
+      <w:r>
+        <w:t>assessment</w:t>
+      </w:r>
+      <w:r>
+        <w:t>.</w:t>
+      </w:r>
+    </w:p>
+    <w:p>
+      <w:pPr>
+        <w:pStyle w:val="NoSpacing"/>
+      </w:pPr>
+      <w:r>
+        <w:rPr>
+          <w:b/>
+        </w:rPr>
+        <w:t>Level:</w:t>
+      </w:r>
+      <w:r>
+        <w:t xml:space="preserve"> High Level Summary</w:t>
+      </w:r>
+    </w:p>
+    <w:p>
+      <w:pPr>
+        <w:pStyle w:val="NoSpacing"/>
+      </w:pPr>
+      <w:r>
+        <w:rPr>
+          <w:b/>
+        </w:rPr>
+        <w:t>Primary actor:</w:t>
+      </w:r>
+      <w:r>
+        <w:t xml:space="preserve"> </w:t>
+      </w:r>
+      <w:r>
+        <w:t>Student</w:t>
+      </w:r>
+    </w:p>
+    <w:p>
+      <w:pPr>
+        <w:pStyle w:val="NoSpacing"/>
+      </w:pPr>
+      <w:r>
+        <w:rPr>
+          <w:b/>
+        </w:rPr>
+        <w:t>Supporting actors:</w:t>
+      </w:r>
+      <w:r>
+        <w:t xml:space="preserve"> Module leader</w:t>
+      </w:r>
+    </w:p>
+    <w:p>
+      <w:pPr>
+        <w:pStyle w:val="NoSpacing"/>
+      </w:pPr>
+      <w:r>
+        <w:rPr>
+          <w:b/>
+        </w:rPr>
+        <w:t xml:space="preserve">Stakeholders and Interests: </w:t>
+      </w:r>
+      <w:r>
+        <w:t>University</w:t>
+      </w:r>
+    </w:p>
+    <w:p>
+      <w:pPr>
+        <w:pStyle w:val="NoSpacing"/>
+        <w:rPr>
+          <w:b/>
+        </w:rPr>
+      </w:pPr>
+      <w:r>
+        <w:rPr>
+          <w:b/>
+        </w:rPr>
+        <w:t>Pre-conditions:</w:t>
+      </w:r>
+      <w:r>
+        <w:rPr>
+          <w:b/>
+        </w:rPr>
+        <w:t xml:space="preserve"> </w:t>
+      </w:r>
+    </w:p>
+    <w:p>
+      <w:pPr>
+        <w:pStyle w:val="NoSpacing"/>
+        <w:numPr>
+          <w:ilvl w:val="0"/>
+          <w:numId w:val="3"/>
+        </w:numPr>
+      </w:pPr>
+      <w:r>
+        <w:t xml:space="preserve">The system needs to have a stable internet connection. </w:t>
+      </w:r>
+    </w:p>
+    <w:p>
+      <w:pPr>
+        <w:pStyle w:val="NoSpacing"/>
+        <w:numPr>
+          <w:ilvl w:val="0"/>
+          <w:numId w:val="3"/>
+        </w:numPr>
+      </w:pPr>
+      <w:r>
+        <w:t xml:space="preserve">The user needs to know the </w:t>
+      </w:r>
+      <w:r>
+        <w:t>assessment</w:t>
+      </w:r>
+      <w:r>
+        <w:t xml:space="preserve"> </w:t>
+      </w:r>
+      <w:r>
+        <w:t>details</w:t>
+      </w:r>
+      <w:r>
+        <w:t>.</w:t>
+      </w:r>
+    </w:p>
+    <w:p>
+      <w:pPr>
+        <w:pStyle w:val="NoSpacing"/>
+        <w:rPr>
+          <w:b/>
+        </w:rPr>
+      </w:pPr>
+      <w:r>
+        <w:rPr>
+          <w:b/>
+        </w:rPr>
+        <w:t>Post conditions:</w:t>
+      </w:r>
+      <w:r>
+        <w:rPr>
+          <w:b/>
+        </w:rPr>
+        <w:t xml:space="preserve"> </w:t>
+      </w:r>
+    </w:p>
+    <w:p>
+      <w:pPr>
+        <w:pStyle w:val="NoSpacing"/>
+        <w:numPr>
+          <w:ilvl w:val="0"/>
+          <w:numId w:val="3"/>
+        </w:numPr>
+      </w:pPr>
+      <w:r>
+        <w:t xml:space="preserve">In order to create a valid </w:t>
+      </w:r>
+      <w:r>
+        <w:t>assessment</w:t>
+      </w:r>
+      <w:r>
+        <w:t xml:space="preserve"> entry, the user needs to i</w:t>
+      </w:r>
+      <w:r>
+        <w:t>nput valid characters for an assessment name and weight</w:t>
+      </w:r>
+      <w:r>
+        <w:t>.</w:t>
+      </w:r>
+    </w:p>
+    <w:p>
+      <w:pPr>
+        <w:pStyle w:val="NoSpacing"/>
+      </w:pPr>
+      <w:r>
+        <w:rPr>
+          <w:b/>
+        </w:rPr>
+        <w:t>Trigger:</w:t>
+      </w:r>
+      <w:r>
+        <w:rPr>
+          <w:b/>
+        </w:rPr>
+        <w:t xml:space="preserve"> </w:t>
+      </w:r>
+      <w:r>
+        <w:t xml:space="preserve">The user wants to create a new </w:t>
+      </w:r>
+      <w:r>
+        <w:t>assessment</w:t>
+      </w:r>
+      <w:r>
+        <w:t xml:space="preserve"> in order to build the </w:t>
+      </w:r>
+      <w:r>
+        <w:t>module</w:t>
+      </w:r>
+      <w:r>
+        <w:t xml:space="preserve"> and get an outcome or prediction.</w:t>
+      </w:r>
+    </w:p>
+    <w:p>
+      <w:pPr>
+        <w:pStyle w:val="Heading1"/>
+      </w:pPr>
+      <w:r>
+        <w:t>Main success scenario</w:t>
+      </w:r>
+    </w:p>
+    <w:p>
+      <w:pPr>
+        <w:pStyle w:val="NoSpacing"/>
+        <w:ind w:firstLine="720"/>
+      </w:pPr>
+      <w:r>
+        <w:t xml:space="preserve">1. The student is viewing the </w:t>
+      </w:r>
+      <w:r>
+        <w:t>module</w:t>
+      </w:r>
+      <w:r>
+        <w:t xml:space="preserve"> details.</w:t>
+      </w:r>
+    </w:p>
+    <w:p>
+      <w:pPr>
+        <w:pStyle w:val="NoSpacing"/>
+        <w:ind w:firstLine="720"/>
+      </w:pPr>
+      <w:r>
+        <w:t xml:space="preserve">2. The user decided to create a new </w:t>
+      </w:r>
+      <w:r>
+        <w:t>assessment</w:t>
+      </w:r>
+      <w:r>
+        <w:t>.</w:t>
+      </w:r>
+    </w:p>
+    <w:p>
+      <w:pPr>
+        <w:pStyle w:val="NoSpacing"/>
+        <w:ind w:firstLine="720"/>
+      </w:pPr>
+      <w:r>
+        <w:t xml:space="preserve">3. The software asks for the </w:t>
+      </w:r>
+      <w:r>
+        <w:t>assessment</w:t>
+      </w:r>
+      <w:r>
+        <w:t xml:space="preserve"> name and weight</w:t>
+      </w:r>
+      <w:r>
+        <w:t>.</w:t>
+      </w:r>
+    </w:p>
+    <w:p>
+      <w:pPr>
+        <w:pStyle w:val="NoSpacing"/>
+        <w:ind w:firstLine="720"/>
+      </w:pPr>
+      <w:r>
+        <w:t xml:space="preserve">4. The user added an entry for </w:t>
+      </w:r>
+      <w:r>
+        <w:t>assessment</w:t>
+      </w:r>
+      <w:r>
+        <w:t xml:space="preserve"> name, weight</w:t>
+      </w:r>
+      <w:r>
+        <w:t xml:space="preserve"> and saved.</w:t>
+      </w:r>
+    </w:p>
+    <w:p>
+      <w:pPr>
+        <w:pStyle w:val="NoSpacing"/>
+        <w:ind w:firstLine="720"/>
+      </w:pPr>
+      <w:r>
+        <w:t xml:space="preserve">5. The software validated the entry and saved the </w:t>
+      </w:r>
+      <w:r>
+        <w:t>assessment</w:t>
+      </w:r>
+      <w:r>
+        <w:t xml:space="preserve"> </w:t>
+      </w:r>
+      <w:r>
+        <w:t>entry.</w:t>
+      </w:r>
+    </w:p>
+    <w:p>
+      <w:pPr>
+        <w:pStyle w:val="NoSpacing"/>
+        <w:ind w:firstLine="720"/>
+      </w:pPr>
+      <w:r>
+        <w:t>6. The software connects to the database, saves the changes and closes the connection to the database.</w:t>
+      </w:r>
+    </w:p>
+    <w:p>
+      <w:pPr>
+        <w:pStyle w:val="NoSpacing"/>
+        <w:ind w:firstLine="720"/>
+      </w:pPr>
+      <w:r>
+        <w:t>7. The software updates the summary view.</w:t>
+      </w:r>
+    </w:p>
+    <w:p>
+      <w:pPr>
+        <w:pStyle w:val="NoSpacing"/>
+        <w:rPr>
+          <w:rStyle w:val="Heading1Char"/>
+        </w:rPr>
+      </w:pPr>
+      <w:r>
+        <w:rPr>
+          <w:rStyle w:val="Heading1Char"/>
+        </w:rPr>
+        <w:t>Variations</w:t>
+      </w:r>
+    </w:p>
+    <w:p>
+      <w:pPr>
+        <w:pStyle w:val="NoSpacing"/>
+        <w:numPr>
+          <w:ilvl w:val="0"/>
+          <w:numId w:val="3"/>
+        </w:numPr>
+      </w:pPr>
+      <w:r>
+        <w:t>not required</w:t>
+      </w:r>
       <w:bookmarkStart w:id="0" w:name="_GoBack"/>
       <w:bookmarkEnd w:id="0"/>
+    </w:p>
+    <w:p>
+      <w:pPr>
+        <w:pStyle w:val="NoSpacing"/>
+      </w:pPr>
     </w:p>
     <w:sectPr>
       <w:pgSz w:w="11900" w:h="16840"/>

</xml_diff>

<commit_message>
started working on domain model
</commit_message>
<xml_diff>
--- a/coursework1 - design.docx
+++ b/coursework1 - design.docx
@@ -69,10 +69,18 @@
         <w:t>&lt;R1&gt;</w:t>
       </w:r>
       <w:r>
-        <w:t>The software allows the user to build a course.</w:t>
-      </w:r>
-      <w:r>
-        <w:t>&lt;/R1&gt;</w:t>
+        <w:t xml:space="preserve">The software allows the user to build a </w:t>
+      </w:r>
+      <w:proofErr w:type="gramStart"/>
+      <w:r>
+        <w:t>course.</w:t>
+      </w:r>
+      <w:r>
+        <w:t>&lt;</w:t>
+      </w:r>
+      <w:proofErr w:type="gramEnd"/>
+      <w:r>
+        <w:t>/R1&gt;</w:t>
       </w:r>
     </w:p>
     <w:p>
@@ -80,7 +88,576 @@
         <w:t>&lt;description&gt;</w:t>
       </w:r>
       <w:r>
-        <w:t>The user is able to build a course in order to find out the outcome of his degree, real or by predicting marks.</w:t>
+        <w:t xml:space="preserve">The user is able to build a course in order to find out the outcome of his degree, real or by predicting </w:t>
+      </w:r>
+      <w:proofErr w:type="gramStart"/>
+      <w:r>
+        <w:t>marks.</w:t>
+      </w:r>
+      <w:r>
+        <w:t>&lt;</w:t>
+      </w:r>
+      <w:proofErr w:type="gramEnd"/>
+      <w:r>
+        <w:t>/description&gt;</w:t>
+      </w:r>
+    </w:p>
+    <w:p/>
+    <w:p>
+      <w:r>
+        <w:t>&lt;R2&gt;</w:t>
+      </w:r>
+      <w:r>
+        <w:t xml:space="preserve">The software shall allow the user to record the name of the </w:t>
+      </w:r>
+      <w:proofErr w:type="gramStart"/>
+      <w:r>
+        <w:t>course.</w:t>
+      </w:r>
+      <w:r>
+        <w:t>&lt;</w:t>
+      </w:r>
+      <w:proofErr w:type="gramEnd"/>
+      <w:r>
+        <w:t>/R2&gt;</w:t>
+      </w:r>
+    </w:p>
+    <w:p>
+      <w:r>
+        <w:t>&lt;description&gt;</w:t>
+      </w:r>
+      <w:r>
+        <w:t xml:space="preserve">The student is able to </w:t>
+      </w:r>
+      <w:r>
+        <w:t xml:space="preserve">add </w:t>
+      </w:r>
+      <w:r>
+        <w:t xml:space="preserve">the course name. The user </w:t>
+      </w:r>
+      <w:r>
+        <w:t>should be able to change the name of the course</w:t>
+      </w:r>
+      <w:r>
+        <w:t xml:space="preserve">, for example, when a student decides to switch to a different </w:t>
+      </w:r>
+      <w:proofErr w:type="gramStart"/>
+      <w:r>
+        <w:t>course</w:t>
+      </w:r>
+      <w:r>
+        <w:t>.</w:t>
+      </w:r>
+      <w:r>
+        <w:t>&lt;</w:t>
+      </w:r>
+      <w:proofErr w:type="gramEnd"/>
+      <w:r>
+        <w:t>/description&gt;</w:t>
+      </w:r>
+    </w:p>
+    <w:p/>
+    <w:p>
+      <w:r>
+        <w:t>&lt;R3&gt;</w:t>
+      </w:r>
+      <w:r>
+        <w:t xml:space="preserve">The software shall allow the user to add modules to the </w:t>
+      </w:r>
+      <w:proofErr w:type="gramStart"/>
+      <w:r>
+        <w:t>course.</w:t>
+      </w:r>
+      <w:r>
+        <w:t>&lt;</w:t>
+      </w:r>
+      <w:proofErr w:type="gramEnd"/>
+      <w:r>
+        <w:t>/R3&gt;</w:t>
+      </w:r>
+    </w:p>
+    <w:p>
+      <w:r>
+        <w:t>&lt;description&gt;</w:t>
+      </w:r>
+      <w:r>
+        <w:t xml:space="preserve">The student can create modules and add them to the </w:t>
+      </w:r>
+      <w:proofErr w:type="gramStart"/>
+      <w:r>
+        <w:t>course.</w:t>
+      </w:r>
+      <w:r>
+        <w:t>&lt;</w:t>
+      </w:r>
+      <w:proofErr w:type="gramEnd"/>
+      <w:r>
+        <w:t>/description&gt;</w:t>
+      </w:r>
+    </w:p>
+    <w:p/>
+    <w:p>
+      <w:r>
+        <w:t>&lt;R4&gt;</w:t>
+      </w:r>
+      <w:r>
+        <w:t xml:space="preserve">The software shall allow the user to add a credit value to each </w:t>
+      </w:r>
+      <w:proofErr w:type="gramStart"/>
+      <w:r>
+        <w:t>module.</w:t>
+      </w:r>
+      <w:r>
+        <w:t>&lt;</w:t>
+      </w:r>
+      <w:proofErr w:type="gramEnd"/>
+      <w:r>
+        <w:t>/R4&gt;</w:t>
+      </w:r>
+    </w:p>
+    <w:p>
+      <w:r>
+        <w:t>&lt;description&gt;</w:t>
+      </w:r>
+      <w:r>
+        <w:t>Each module has a credit value. Most of them are 15 credits but there are also modules with 30 credits.</w:t>
+      </w:r>
+      <w:r>
+        <w:t xml:space="preserve"> There is also a final year project worth 45 credits.</w:t>
+      </w:r>
+      <w:r>
+        <w:t xml:space="preserve"> Therefore, the user should be able to add a credit value to the each </w:t>
+      </w:r>
+      <w:proofErr w:type="gramStart"/>
+      <w:r>
+        <w:t>module.</w:t>
+      </w:r>
+      <w:r>
+        <w:t>&lt;</w:t>
+      </w:r>
+      <w:proofErr w:type="gramEnd"/>
+      <w:r>
+        <w:t>/description&gt;</w:t>
+      </w:r>
+    </w:p>
+    <w:p/>
+    <w:p>
+      <w:r>
+        <w:t>&lt;R5&gt;</w:t>
+      </w:r>
+      <w:r>
+        <w:t xml:space="preserve">The software shall allow the user to input </w:t>
+      </w:r>
+      <w:proofErr w:type="gramStart"/>
+      <w:r>
+        <w:t>assessments(</w:t>
+      </w:r>
+      <w:proofErr w:type="gramEnd"/>
+      <w:r>
+        <w:t xml:space="preserve">tutorial, coursework, </w:t>
+      </w:r>
+      <w:r>
+        <w:t>exam) for each module.</w:t>
+      </w:r>
+      <w:r>
+        <w:t>&lt;/R5&gt;</w:t>
+      </w:r>
+    </w:p>
+    <w:p>
+      <w:r>
+        <w:t>&lt;description&gt;</w:t>
+      </w:r>
+      <w:r>
+        <w:t xml:space="preserve">The user can add assessments to each module, including a tutorial exercise, coursework, exam et al. Each assessment has name and </w:t>
+      </w:r>
+      <w:proofErr w:type="gramStart"/>
+      <w:r>
+        <w:t>weight.</w:t>
+      </w:r>
+      <w:r>
+        <w:t>&lt;</w:t>
+      </w:r>
+      <w:proofErr w:type="gramEnd"/>
+      <w:r>
+        <w:t>/description&gt;</w:t>
+      </w:r>
+    </w:p>
+    <w:p/>
+    <w:p>
+      <w:r>
+        <w:t>&lt;R6&gt;</w:t>
+      </w:r>
+      <w:r>
+        <w:t xml:space="preserve">The software should show the new module </w:t>
+      </w:r>
+      <w:proofErr w:type="gramStart"/>
+      <w:r>
+        <w:t>added.</w:t>
+      </w:r>
+      <w:r>
+        <w:t>&lt;</w:t>
+      </w:r>
+      <w:proofErr w:type="gramEnd"/>
+      <w:r>
+        <w:t>/R6&gt;</w:t>
+      </w:r>
+    </w:p>
+    <w:p>
+      <w:r>
+        <w:t>&lt;description&gt;</w:t>
+      </w:r>
+      <w:r>
+        <w:t>After each module entry, if everything is correct, the module will be shown in the software. However, some information can be deleted in case some of errors. For example if the as</w:t>
+      </w:r>
+      <w:r>
+        <w:t xml:space="preserve">sessments do not add up to 100% or invalid weight for </w:t>
+      </w:r>
+      <w:proofErr w:type="gramStart"/>
+      <w:r>
+        <w:t>assessments.</w:t>
+      </w:r>
+      <w:r>
+        <w:t>&lt;</w:t>
+      </w:r>
+      <w:proofErr w:type="gramEnd"/>
+      <w:r>
+        <w:t>/description&gt;</w:t>
+      </w:r>
+    </w:p>
+    <w:p/>
+    <w:p>
+      <w:r>
+        <w:t>&lt;R7&gt;</w:t>
+      </w:r>
+      <w:r>
+        <w:t xml:space="preserve">The software shall allow the user to add modules until the course is </w:t>
+      </w:r>
+      <w:proofErr w:type="gramStart"/>
+      <w:r>
+        <w:t>complete.</w:t>
+      </w:r>
+      <w:r>
+        <w:t>&lt;</w:t>
+      </w:r>
+      <w:proofErr w:type="gramEnd"/>
+      <w:r>
+        <w:t>/R7&gt;</w:t>
+      </w:r>
+    </w:p>
+    <w:p>
+      <w:r>
+        <w:t>&lt;description&gt;</w:t>
+      </w:r>
+      <w:r>
+        <w:t>A course should be complete when the sum o</w:t>
+      </w:r>
+      <w:r>
+        <w:t>f 120 credits per year has been reached</w:t>
+      </w:r>
+      <w:r>
+        <w:t xml:space="preserve"> in all three years of </w:t>
+      </w:r>
+      <w:proofErr w:type="gramStart"/>
+      <w:r>
+        <w:t>study</w:t>
+      </w:r>
+      <w:r>
+        <w:t>.</w:t>
+      </w:r>
+      <w:r>
+        <w:t>&lt;</w:t>
+      </w:r>
+      <w:proofErr w:type="gramEnd"/>
+      <w:r>
+        <w:t>/description&gt;</w:t>
+      </w:r>
+    </w:p>
+    <w:p/>
+    <w:p>
+      <w:r>
+        <w:t>&lt;R8&gt;</w:t>
+      </w:r>
+      <w:r>
+        <w:t xml:space="preserve">The software shall allow the user to save the status of </w:t>
+      </w:r>
+      <w:r>
+        <w:t>the</w:t>
+      </w:r>
+      <w:r>
+        <w:t xml:space="preserve"> </w:t>
+      </w:r>
+      <w:proofErr w:type="gramStart"/>
+      <w:r>
+        <w:t>course.</w:t>
+      </w:r>
+      <w:r>
+        <w:t>&lt;</w:t>
+      </w:r>
+      <w:proofErr w:type="gramEnd"/>
+      <w:r>
+        <w:t>/R8&gt;</w:t>
+      </w:r>
+    </w:p>
+    <w:p>
+      <w:r>
+        <w:t>&lt;description&gt;</w:t>
+      </w:r>
+      <w:r>
+        <w:t>The user should be able to save</w:t>
+      </w:r>
+      <w:r>
+        <w:t xml:space="preserve"> manually</w:t>
+      </w:r>
+      <w:r>
+        <w:t xml:space="preserve"> the status of </w:t>
+      </w:r>
+      <w:r>
+        <w:t>the</w:t>
+      </w:r>
+      <w:r>
+        <w:t xml:space="preserve"> course using a save button. The </w:t>
+      </w:r>
+      <w:r>
+        <w:t>software</w:t>
+      </w:r>
+      <w:r>
+        <w:t xml:space="preserve"> </w:t>
+      </w:r>
+      <w:r>
+        <w:t>will</w:t>
+      </w:r>
+      <w:r>
+        <w:t xml:space="preserve"> also save</w:t>
+      </w:r>
+      <w:r>
+        <w:t xml:space="preserve"> automatically</w:t>
+      </w:r>
+      <w:r>
+        <w:t xml:space="preserve"> any changes on </w:t>
+      </w:r>
+      <w:proofErr w:type="gramStart"/>
+      <w:r>
+        <w:t>exit.</w:t>
+      </w:r>
+      <w:r>
+        <w:t>&lt;</w:t>
+      </w:r>
+      <w:proofErr w:type="gramEnd"/>
+      <w:r>
+        <w:t>/description&gt;</w:t>
+      </w:r>
+    </w:p>
+    <w:p/>
+    <w:p>
+      <w:r>
+        <w:t xml:space="preserve">&lt;R9&gt;The software shall continue from the last edit </w:t>
+      </w:r>
+      <w:proofErr w:type="gramStart"/>
+      <w:r>
+        <w:t>version.&lt;</w:t>
+      </w:r>
+      <w:proofErr w:type="gramEnd"/>
+      <w:r>
+        <w:t>/R9&gt;</w:t>
+      </w:r>
+    </w:p>
+    <w:p>
+      <w:r>
+        <w:t xml:space="preserve">&lt;description&gt;If the software is not at its first run, then it should use the existing data to build the interface and resume to the last edit </w:t>
+      </w:r>
+      <w:proofErr w:type="gramStart"/>
+      <w:r>
+        <w:t>stage.&lt;</w:t>
+      </w:r>
+      <w:proofErr w:type="gramEnd"/>
+      <w:r>
+        <w:t>/description&gt;</w:t>
+      </w:r>
+    </w:p>
+    <w:p/>
+    <w:p>
+      <w:r>
+        <w:t>&lt;R10&gt;</w:t>
+      </w:r>
+      <w:r>
+        <w:t xml:space="preserve">The software shall save the file changes in the </w:t>
+      </w:r>
+      <w:proofErr w:type="gramStart"/>
+      <w:r>
+        <w:t>background.</w:t>
+      </w:r>
+      <w:r>
+        <w:t>&lt;</w:t>
+      </w:r>
+      <w:proofErr w:type="gramEnd"/>
+      <w:r>
+        <w:t>/R10&gt;</w:t>
+      </w:r>
+    </w:p>
+    <w:p>
+      <w:r>
+        <w:t>&lt;description&gt;</w:t>
+      </w:r>
+      <w:r>
+        <w:t xml:space="preserve">The software will save changes in the background to simulate writing to a </w:t>
+      </w:r>
+      <w:proofErr w:type="gramStart"/>
+      <w:r>
+        <w:t>database.</w:t>
+      </w:r>
+      <w:r>
+        <w:t>&lt;</w:t>
+      </w:r>
+      <w:proofErr w:type="gramEnd"/>
+      <w:r>
+        <w:t>/description&gt;</w:t>
+      </w:r>
+    </w:p>
+    <w:p/>
+    <w:p>
+      <w:r>
+        <w:t>&lt;R11&gt;The software shall update any changes in the summary tab</w:t>
+      </w:r>
+      <w:r>
+        <w:t xml:space="preserve"> (level summary and main one)</w:t>
+      </w:r>
+      <w:r>
+        <w:t xml:space="preserve"> as the user edits any module details for the purpose of predicting the outcome of his </w:t>
+      </w:r>
+      <w:proofErr w:type="gramStart"/>
+      <w:r>
+        <w:t>degree.&lt;</w:t>
+      </w:r>
+      <w:proofErr w:type="gramEnd"/>
+      <w:r>
+        <w:t>/R11</w:t>
+      </w:r>
+      <w:r>
+        <w:t>&gt;</w:t>
+      </w:r>
+    </w:p>
+    <w:p>
+      <w:r>
+        <w:t>&lt;description&gt;&lt;/description&gt;</w:t>
+      </w:r>
+    </w:p>
+    <w:p/>
+    <w:p>
+      <w:r>
+        <w:t xml:space="preserve">&lt;R12&gt;The software shall allow the user to add modules for 3 years of </w:t>
+      </w:r>
+      <w:proofErr w:type="gramStart"/>
+      <w:r>
+        <w:t>study.&lt;</w:t>
+      </w:r>
+      <w:proofErr w:type="gramEnd"/>
+      <w:r>
+        <w:t>/R12</w:t>
+      </w:r>
+      <w:r>
+        <w:t>&gt;</w:t>
+      </w:r>
+    </w:p>
+    <w:p>
+      <w:r>
+        <w:t>&lt;description&gt;</w:t>
+      </w:r>
+      <w:r>
+        <w:t xml:space="preserve">The user can add modules for 3 years of study. Each module will have a credit amount. All modules should add to 120 credits per </w:t>
+      </w:r>
+      <w:proofErr w:type="gramStart"/>
+      <w:r>
+        <w:t>year.</w:t>
+      </w:r>
+      <w:r>
+        <w:t>&lt;</w:t>
+      </w:r>
+      <w:proofErr w:type="gramEnd"/>
+      <w:r>
+        <w:t>/description&gt;</w:t>
+      </w:r>
+    </w:p>
+    <w:p/>
+    <w:p>
+      <w:r>
+        <w:t>&lt;R13&gt;</w:t>
+      </w:r>
+      <w:r>
+        <w:t xml:space="preserve">The software shall show results on each level </w:t>
+      </w:r>
+      <w:proofErr w:type="gramStart"/>
+      <w:r>
+        <w:t>summary.</w:t>
+      </w:r>
+      <w:r>
+        <w:t>&lt;</w:t>
+      </w:r>
+      <w:proofErr w:type="gramEnd"/>
+      <w:r>
+        <w:t>/R13</w:t>
+      </w:r>
+      <w:r>
+        <w:t>&gt;</w:t>
+      </w:r>
+    </w:p>
+    <w:p>
+      <w:r>
+        <w:t>&lt;description&gt;</w:t>
+      </w:r>
+      <w:r>
+        <w:t xml:space="preserve">On a level summary the user can see the outcome of each module. For example: User Experience Design: 45% Pass or 35% Referral or 25% </w:t>
+      </w:r>
+      <w:proofErr w:type="gramStart"/>
+      <w:r>
+        <w:t>Fail.</w:t>
+      </w:r>
+      <w:r>
+        <w:t>&lt;</w:t>
+      </w:r>
+      <w:proofErr w:type="gramEnd"/>
+      <w:r>
+        <w:t>/description&gt;</w:t>
+      </w:r>
+    </w:p>
+    <w:p/>
+    <w:p>
+      <w:r>
+        <w:t xml:space="preserve">&lt;R14&gt;The software shall have a main Summary tab where the user can see the final outcome for each level of study and the final outcome of their </w:t>
+      </w:r>
+      <w:proofErr w:type="gramStart"/>
+      <w:r>
+        <w:t>degree.&lt;</w:t>
+      </w:r>
+      <w:proofErr w:type="gramEnd"/>
+      <w:r>
+        <w:t>/R14</w:t>
+      </w:r>
+      <w:r>
+        <w:t>&gt;</w:t>
+      </w:r>
+    </w:p>
+    <w:p>
+      <w:r>
+        <w:t>&lt;description&gt;</w:t>
+      </w:r>
+      <w:r>
+        <w:t>The main summary tab will cover all three levels of study with each percentage and the final outcome for the user’s degree. For example: level 4: 44%, level 5: 60</w:t>
+      </w:r>
+      <w:proofErr w:type="gramStart"/>
+      <w:r>
+        <w:t>% ,</w:t>
+      </w:r>
+      <w:proofErr w:type="gramEnd"/>
+      <w:r>
+        <w:t xml:space="preserve"> level 6: 75%. Outcome: </w:t>
+      </w:r>
+      <w:proofErr w:type="gramStart"/>
+      <w:r>
+        <w:t>second  upper</w:t>
+      </w:r>
+      <w:proofErr w:type="gramEnd"/>
+      <w:r>
+        <w:t xml:space="preserve"> class degree.</w:t>
       </w:r>
       <w:r>
         <w:t>&lt;/description&gt;</w:t>
@@ -89,13 +666,24 @@
     <w:p/>
     <w:p>
       <w:r>
-        <w:t>&lt;R2&gt;</w:t>
-      </w:r>
-      <w:r>
-        <w:t>The software shall allow the user to record the name of the course.</w:t>
-      </w:r>
-      <w:r>
-        <w:t>&lt;/R2&gt;</w:t>
+        <w:t xml:space="preserve">&lt;R15&gt;The software shall allow the user to </w:t>
+      </w:r>
+      <w:r>
+        <w:t>delete</w:t>
+      </w:r>
+      <w:r>
+        <w:t xml:space="preserve"> a </w:t>
+      </w:r>
+      <w:proofErr w:type="gramStart"/>
+      <w:r>
+        <w:t>course.&lt;</w:t>
+      </w:r>
+      <w:proofErr w:type="gramEnd"/>
+      <w:r>
+        <w:t>/R15</w:t>
+      </w:r>
+      <w:r>
+        <w:t>&gt;</w:t>
       </w:r>
     </w:p>
     <w:p>
@@ -103,37 +691,35 @@
         <w:t>&lt;description&gt;</w:t>
       </w:r>
       <w:r>
-        <w:t xml:space="preserve">The student is able to </w:t>
-      </w:r>
-      <w:r>
-        <w:t xml:space="preserve">add </w:t>
-      </w:r>
-      <w:r>
-        <w:t xml:space="preserve">the course name. The user </w:t>
-      </w:r>
-      <w:r>
-        <w:t>should be able to change the name of the course</w:t>
-      </w:r>
-      <w:r>
-        <w:t>, for example, when a student decides to switch to a different course</w:t>
-      </w:r>
-      <w:r>
-        <w:t>.</w:t>
-      </w:r>
-      <w:r>
-        <w:t>&lt;/description&gt;</w:t>
+        <w:t xml:space="preserve">The user is able to delete a course. The user might want to change the course. Or to create the final outcome for a friends’ degree without deleting his own </w:t>
+      </w:r>
+      <w:proofErr w:type="gramStart"/>
+      <w:r>
+        <w:t>data.</w:t>
+      </w:r>
+      <w:r>
+        <w:t>&lt;</w:t>
+      </w:r>
+      <w:proofErr w:type="gramEnd"/>
+      <w:r>
+        <w:t>/description&gt;</w:t>
       </w:r>
     </w:p>
     <w:p/>
     <w:p>
       <w:r>
-        <w:t>&lt;R3&gt;</w:t>
-      </w:r>
-      <w:r>
-        <w:t>The software shall allow the user to add modules to the course.</w:t>
-      </w:r>
-      <w:r>
-        <w:t>&lt;/R3&gt;</w:t>
+        <w:t xml:space="preserve">&lt;R16&gt;The software shall allow the user to add the name of the student taking the </w:t>
+      </w:r>
+      <w:proofErr w:type="gramStart"/>
+      <w:r>
+        <w:t>course.&lt;</w:t>
+      </w:r>
+      <w:proofErr w:type="gramEnd"/>
+      <w:r>
+        <w:t>/R16</w:t>
+      </w:r>
+      <w:r>
+        <w:t>&gt;</w:t>
       </w:r>
     </w:p>
     <w:p>
@@ -141,358 +727,33 @@
         <w:t>&lt;description&gt;</w:t>
       </w:r>
       <w:r>
-        <w:t>The student can create modules and add them to the course.</w:t>
-      </w:r>
-      <w:r>
-        <w:t>&lt;/description&gt;</w:t>
-      </w:r>
-    </w:p>
-    <w:p/>
-    <w:p>
-      <w:r>
-        <w:t>&lt;R4&gt;</w:t>
-      </w:r>
-      <w:r>
-        <w:t>The software shall allow the user to add a credit value to each module.</w:t>
-      </w:r>
-      <w:r>
-        <w:t>&lt;/R4&gt;</w:t>
-      </w:r>
-    </w:p>
-    <w:p>
-      <w:r>
-        <w:t>&lt;description&gt;</w:t>
-      </w:r>
-      <w:r>
-        <w:t>Each module has a credit value. Most of them are 15 credits but there are also modules with 30 credits.</w:t>
-      </w:r>
-      <w:r>
-        <w:t xml:space="preserve"> There is also a final year project worth 45 credits.</w:t>
-      </w:r>
-      <w:r>
-        <w:t xml:space="preserve"> Therefore, the user should be able to add a credit value to the each module.</w:t>
-      </w:r>
-      <w:r>
-        <w:t>&lt;/description&gt;</w:t>
-      </w:r>
-    </w:p>
-    <w:p/>
-    <w:p>
-      <w:r>
-        <w:t>&lt;R5&gt;</w:t>
-      </w:r>
-      <w:r>
-        <w:t>The software shall allow the user to input assessments(</w:t>
-      </w:r>
-      <w:r>
-        <w:t xml:space="preserve">tutorial, coursework, </w:t>
-      </w:r>
-      <w:r>
-        <w:t>exam) for each module.</w:t>
-      </w:r>
-      <w:r>
-        <w:t>&lt;/R5&gt;</w:t>
-      </w:r>
-    </w:p>
-    <w:p>
-      <w:r>
-        <w:t>&lt;description&gt;</w:t>
-      </w:r>
-      <w:r>
-        <w:t>The user can add assessments to each module, including a tutorial exercise, coursework, exam et al. Each assessment has name and weight.</w:t>
-      </w:r>
-      <w:r>
-        <w:t>&lt;/description&gt;</w:t>
-      </w:r>
-    </w:p>
-    <w:p/>
-    <w:p>
-      <w:r>
-        <w:t>&lt;R6&gt;</w:t>
-      </w:r>
-      <w:r>
-        <w:t>The software should show the new module added.</w:t>
-      </w:r>
-      <w:r>
-        <w:t>&lt;/R6&gt;</w:t>
-      </w:r>
-    </w:p>
-    <w:p>
-      <w:r>
-        <w:t>&lt;description&gt;</w:t>
-      </w:r>
-      <w:r>
-        <w:t>After each module entry, if everything is correct, the module will be shown in the software. However, some information can be deleted in case some of errors. For example if the as</w:t>
-      </w:r>
-      <w:r>
-        <w:t>sessments do not add up to 100% or invalid weight for assessments.</w:t>
-      </w:r>
-      <w:r>
-        <w:t>&lt;/description&gt;</w:t>
-      </w:r>
-    </w:p>
-    <w:p/>
-    <w:p>
-      <w:r>
-        <w:t>&lt;R7&gt;</w:t>
-      </w:r>
-      <w:r>
-        <w:t>The software shall allow the user to add modules until the course is complete.</w:t>
-      </w:r>
-      <w:r>
-        <w:t>&lt;/R7&gt;</w:t>
-      </w:r>
-    </w:p>
-    <w:p>
-      <w:r>
-        <w:t>&lt;description&gt;</w:t>
-      </w:r>
-      <w:r>
-        <w:t>A course should be complete when the sum o</w:t>
-      </w:r>
-      <w:r>
-        <w:t>f 120 credits per year has been reached</w:t>
-      </w:r>
-      <w:r>
-        <w:t xml:space="preserve"> in all three years of study</w:t>
-      </w:r>
-      <w:r>
-        <w:t>.</w:t>
-      </w:r>
-      <w:r>
-        <w:t>&lt;/description&gt;</w:t>
-      </w:r>
-    </w:p>
-    <w:p/>
-    <w:p>
-      <w:r>
-        <w:t>&lt;R8&gt;</w:t>
-      </w:r>
-      <w:r>
-        <w:t xml:space="preserve">The software shall allow the user to save the status of </w:t>
-      </w:r>
-      <w:r>
-        <w:t>the</w:t>
-      </w:r>
-      <w:r>
-        <w:t xml:space="preserve"> course.</w:t>
-      </w:r>
-      <w:r>
-        <w:t>&lt;/R8&gt;</w:t>
-      </w:r>
-    </w:p>
-    <w:p>
-      <w:r>
-        <w:t>&lt;description&gt;</w:t>
-      </w:r>
-      <w:r>
-        <w:t>The user should be able to save</w:t>
-      </w:r>
-      <w:r>
-        <w:t xml:space="preserve"> manually</w:t>
-      </w:r>
-      <w:r>
-        <w:t xml:space="preserve"> the status of </w:t>
-      </w:r>
-      <w:r>
-        <w:t>the</w:t>
-      </w:r>
-      <w:r>
-        <w:t xml:space="preserve"> course using a save button. The </w:t>
-      </w:r>
-      <w:r>
-        <w:t>software</w:t>
-      </w:r>
-      <w:r>
-        <w:t xml:space="preserve"> </w:t>
-      </w:r>
-      <w:r>
-        <w:t>will</w:t>
-      </w:r>
-      <w:r>
-        <w:t xml:space="preserve"> also save</w:t>
-      </w:r>
-      <w:r>
-        <w:t xml:space="preserve"> automatically</w:t>
-      </w:r>
-      <w:r>
-        <w:t xml:space="preserve"> any changes on exit.</w:t>
-      </w:r>
-      <w:r>
-        <w:t>&lt;/description&gt;</w:t>
-      </w:r>
-    </w:p>
-    <w:p/>
-    <w:p>
-      <w:r>
-        <w:t>&lt;R9&gt;The software shall continue from the last edit version.&lt;/R9&gt;</w:t>
-      </w:r>
-    </w:p>
-    <w:p>
-      <w:r>
-        <w:t>&lt;description&gt;If the software is not at its first run, then it should use the existing data to build the interface and resume to the last edit stage.&lt;/description&gt;</w:t>
-      </w:r>
-    </w:p>
-    <w:p/>
-    <w:p>
-      <w:r>
-        <w:t>&lt;R10&gt;</w:t>
-      </w:r>
-      <w:r>
-        <w:t>The software shall save the file changes in the background.</w:t>
-      </w:r>
-      <w:r>
-        <w:t>&lt;/R10&gt;</w:t>
-      </w:r>
-    </w:p>
-    <w:p>
-      <w:r>
-        <w:t>&lt;description&gt;</w:t>
-      </w:r>
-      <w:r>
-        <w:t>The software will save changes in the background to simulate writing to a database.</w:t>
-      </w:r>
-      <w:r>
-        <w:t>&lt;/description&gt;</w:t>
-      </w:r>
-    </w:p>
-    <w:p/>
-    <w:p>
-      <w:r>
-        <w:t>&lt;R11&gt;The software shall update any changes in the summary tab</w:t>
-      </w:r>
-      <w:r>
-        <w:t xml:space="preserve"> (level summary and main one)</w:t>
-      </w:r>
-      <w:r>
-        <w:t xml:space="preserve"> as the user edits any module details for the purpose of predicting the outcome of his degree.&lt;/R11</w:t>
-      </w:r>
-      <w:r>
-        <w:t>&gt;</w:t>
-      </w:r>
-    </w:p>
-    <w:p>
-      <w:r>
-        <w:t>&lt;description&gt;&lt;/description&gt;</w:t>
-      </w:r>
-    </w:p>
-    <w:p/>
-    <w:p>
-      <w:r>
-        <w:t>&lt;R12&gt;The software shall allow the user to add modules for 3 years of study.&lt;/R12</w:t>
-      </w:r>
-      <w:r>
-        <w:t>&gt;</w:t>
-      </w:r>
-    </w:p>
-    <w:p>
-      <w:r>
-        <w:t>&lt;description&gt;</w:t>
-      </w:r>
-      <w:r>
-        <w:t>The user can add modules for 3 years of study. Each module will have a credit amount. All modules should add to 120 credits per year.</w:t>
-      </w:r>
-      <w:r>
-        <w:t>&lt;/description&gt;</w:t>
-      </w:r>
-    </w:p>
-    <w:p/>
-    <w:p>
-      <w:r>
-        <w:t>&lt;R13&gt;</w:t>
-      </w:r>
-      <w:r>
-        <w:t>The software shall show results on each level summary.</w:t>
-      </w:r>
-      <w:r>
-        <w:t>&lt;/R13</w:t>
-      </w:r>
-      <w:r>
-        <w:t>&gt;</w:t>
-      </w:r>
-    </w:p>
-    <w:p>
-      <w:r>
-        <w:t>&lt;description&gt;</w:t>
-      </w:r>
-      <w:r>
-        <w:t>On a level summary the user can see the outcome of each module. For example: User Experience Design: 45% Pass or 35% Referral or 25% Fail.</w:t>
-      </w:r>
-      <w:r>
-        <w:t>&lt;/description&gt;</w:t>
-      </w:r>
-    </w:p>
-    <w:p/>
-    <w:p>
-      <w:r>
-        <w:t>&lt;R14&gt;The software shall have a main Summary tab where the user can see the final outcome for each level of study and the final outcome of their degree.&lt;/R14</w:t>
-      </w:r>
-      <w:r>
-        <w:t>&gt;</w:t>
-      </w:r>
-    </w:p>
-    <w:p>
-      <w:r>
-        <w:t>&lt;description&gt;</w:t>
-      </w:r>
-      <w:r>
-        <w:t>The main summary tab will cover all three levels of study with each percentage and the final outcome for the user’s degree. For example: level 4: 44%, level 5: 60% , level 6: 75%. Outcome: second  upper class degree.</w:t>
-      </w:r>
-      <w:r>
-        <w:t>&lt;/description&gt;</w:t>
-      </w:r>
-    </w:p>
-    <w:p/>
-    <w:p>
-      <w:r>
-        <w:t xml:space="preserve">&lt;R15&gt;The software shall allow the user to </w:t>
-      </w:r>
-      <w:r>
-        <w:t>delete</w:t>
-      </w:r>
-      <w:r>
-        <w:t xml:space="preserve"> a course.&lt;/R15</w:t>
-      </w:r>
-      <w:r>
-        <w:t>&gt;</w:t>
-      </w:r>
-    </w:p>
-    <w:p>
-      <w:r>
-        <w:t>&lt;description&gt;</w:t>
-      </w:r>
-      <w:r>
-        <w:t>The user is able to delete a course. The user might want to change the course. Or to create the final outcome for a friends’ degree without deleting his own data.</w:t>
-      </w:r>
-      <w:r>
-        <w:t>&lt;/description&gt;</w:t>
-      </w:r>
-    </w:p>
-    <w:p/>
-    <w:p>
-      <w:r>
-        <w:t>&lt;R16&gt;The software shall allow the user to add the name of the student taking the course.&lt;/R16</w:t>
-      </w:r>
-      <w:r>
-        <w:t>&gt;</w:t>
-      </w:r>
-    </w:p>
-    <w:p>
-      <w:r>
-        <w:t>&lt;description&gt;</w:t>
-      </w:r>
-      <w:r>
-        <w:t>The student or a friend of the student might want to find the outcome of their degree. They need to have a different name so that it could become distinctive on the table.</w:t>
-      </w:r>
-      <w:r>
-        <w:t>&lt;/description&gt;</w:t>
+        <w:t xml:space="preserve">The student or a friend of the student might want to find the outcome of their degree. They need to have a different name so that it could become distinctive on the </w:t>
+      </w:r>
+      <w:proofErr w:type="gramStart"/>
+      <w:r>
+        <w:t>table.</w:t>
+      </w:r>
+      <w:r>
+        <w:t>&lt;</w:t>
+      </w:r>
+      <w:proofErr w:type="gramEnd"/>
+      <w:r>
+        <w:t>/description&gt;</w:t>
       </w:r>
     </w:p>
     <w:p/>
     <w:p/>
     <w:p>
       <w:r>
-        <w:t>&lt;R17&gt;The software shall allow the user to reset a year of study.&lt;/R17</w:t>
+        <w:t xml:space="preserve">&lt;R17&gt;The software shall allow the user to reset a year of </w:t>
+      </w:r>
+      <w:proofErr w:type="gramStart"/>
+      <w:r>
+        <w:t>study.&lt;</w:t>
+      </w:r>
+      <w:proofErr w:type="gramEnd"/>
+      <w:r>
+        <w:t>/R17</w:t>
       </w:r>
       <w:r>
         <w:t>&gt;</w:t>
@@ -503,17 +764,33 @@
         <w:t>&lt;description&gt;</w:t>
       </w:r>
       <w:r>
-        <w:t>When changing the course or for any other reason, the user shall be allowed to reset the year of study to make the data input easier. This will reset the year of study to 0 modules added.</w:t>
-      </w:r>
-      <w:r>
-        <w:t>&lt;/description&gt;</w:t>
+        <w:t xml:space="preserve">When changing the course or for any other reason, the user shall be allowed to reset the year of study to make the data input easier. This will reset the year of study to 0 modules </w:t>
+      </w:r>
+      <w:proofErr w:type="gramStart"/>
+      <w:r>
+        <w:t>added.</w:t>
+      </w:r>
+      <w:r>
+        <w:t>&lt;</w:t>
+      </w:r>
+      <w:proofErr w:type="gramEnd"/>
+      <w:r>
+        <w:t>/description&gt;</w:t>
       </w:r>
     </w:p>
     <w:p/>
     <w:p/>
     <w:p>
       <w:r>
-        <w:t>&lt;R18&gt;The software shall allow the user to delete the module and its assessments.&lt;/R18</w:t>
+        <w:t xml:space="preserve">&lt;R18&gt;The software shall allow the user to delete the module and its </w:t>
+      </w:r>
+      <w:proofErr w:type="gramStart"/>
+      <w:r>
+        <w:t>assessments.&lt;</w:t>
+      </w:r>
+      <w:proofErr w:type="gramEnd"/>
+      <w:r>
+        <w:t>/R18</w:t>
       </w:r>
       <w:r>
         <w:t>&gt;</w:t>
@@ -524,10 +801,18 @@
         <w:t>&lt;description&gt;</w:t>
       </w:r>
       <w:r>
-        <w:t>If the student decided to drop a module, the student might want to delete the module and all it contains.</w:t>
-      </w:r>
-      <w:r>
-        <w:t>&lt;/description&gt;</w:t>
+        <w:t xml:space="preserve">If the student decided to drop a module, the student might want to delete the module and all it </w:t>
+      </w:r>
+      <w:proofErr w:type="gramStart"/>
+      <w:r>
+        <w:t>contains.</w:t>
+      </w:r>
+      <w:r>
+        <w:t>&lt;</w:t>
+      </w:r>
+      <w:proofErr w:type="gramEnd"/>
+      <w:r>
+        <w:t>/description&gt;</w:t>
       </w:r>
     </w:p>
     <w:p/>
@@ -543,10 +828,18 @@
         <w:t>9&gt;</w:t>
       </w:r>
       <w:r>
-        <w:t>The software shall allow the user to delete an assessment.</w:t>
-      </w:r>
-      <w:r>
-        <w:t>&lt;/R</w:t>
+        <w:t xml:space="preserve">The software shall allow the user to delete an </w:t>
+      </w:r>
+      <w:proofErr w:type="gramStart"/>
+      <w:r>
+        <w:t>assessment.</w:t>
+      </w:r>
+      <w:r>
+        <w:t>&lt;</w:t>
+      </w:r>
+      <w:proofErr w:type="gramEnd"/>
+      <w:r>
+        <w:t>/R</w:t>
       </w:r>
       <w:r>
         <w:t>1</w:t>
@@ -581,10 +874,18 @@
         <w:t xml:space="preserve">save </w:t>
       </w:r>
       <w:r>
-        <w:t>changes to a database</w:t>
-      </w:r>
-      <w:r>
-        <w:t>.&lt;/R</w:t>
+        <w:t xml:space="preserve">changes to a </w:t>
+      </w:r>
+      <w:proofErr w:type="gramStart"/>
+      <w:r>
+        <w:t>database</w:t>
+      </w:r>
+      <w:r>
+        <w:t>.&lt;</w:t>
+      </w:r>
+      <w:proofErr w:type="gramEnd"/>
+      <w:r>
+        <w:t>/R</w:t>
       </w:r>
       <w:r>
         <w:t>20</w:t>
@@ -601,10 +902,18 @@
         <w:t>The software shall save changes to a database</w:t>
       </w:r>
       <w:r>
-        <w:t xml:space="preserve"> either manual or automatically.</w:t>
-      </w:r>
-      <w:r>
-        <w:t>&lt;/description&gt;</w:t>
+        <w:t xml:space="preserve"> either manual or </w:t>
+      </w:r>
+      <w:proofErr w:type="gramStart"/>
+      <w:r>
+        <w:t>automatically.</w:t>
+      </w:r>
+      <w:r>
+        <w:t>&lt;</w:t>
+      </w:r>
+      <w:proofErr w:type="gramEnd"/>
+      <w:r>
+        <w:t>/description&gt;</w:t>
       </w:r>
     </w:p>
     <w:p>
@@ -642,7 +951,15 @@
     <w:p/>
     <w:p>
       <w:r>
-        <w:t>&lt;NF1&gt;The software should not crash under any user input.&lt;/NF1&gt;</w:t>
+        <w:t xml:space="preserve">&lt;NF1&gt;The software should not crash under any user </w:t>
+      </w:r>
+      <w:proofErr w:type="gramStart"/>
+      <w:r>
+        <w:t>input.&lt;</w:t>
+      </w:r>
+      <w:proofErr w:type="gramEnd"/>
+      <w:r>
+        <w:t>/NF1&gt;</w:t>
       </w:r>
     </w:p>
     <w:p>
@@ -653,12 +970,28 @@
     <w:p/>
     <w:p>
       <w:r>
-        <w:t>&lt;NF2&gt;The software should be able to recover from previous versions in case of a crash.&lt;/NF2&gt;</w:t>
-      </w:r>
-    </w:p>
-    <w:p>
-      <w:r>
-        <w:t>&lt;description&gt;In case the software doesn’t manage all the errors, it should recover from the previous version without having to input all the data again.&lt;/description&gt;</w:t>
+        <w:t xml:space="preserve">&lt;NF2&gt;The software should be able to recover from previous versions in case of a </w:t>
+      </w:r>
+      <w:proofErr w:type="gramStart"/>
+      <w:r>
+        <w:t>crash.&lt;</w:t>
+      </w:r>
+      <w:proofErr w:type="gramEnd"/>
+      <w:r>
+        <w:t>/NF2&gt;</w:t>
+      </w:r>
+    </w:p>
+    <w:p>
+      <w:r>
+        <w:t xml:space="preserve">&lt;description&gt;In case the software doesn’t manage all the errors, it should recover from the previous version without having to input all the data </w:t>
+      </w:r>
+      <w:proofErr w:type="gramStart"/>
+      <w:r>
+        <w:t>again.&lt;</w:t>
+      </w:r>
+      <w:proofErr w:type="gramEnd"/>
+      <w:r>
+        <w:t>/description&gt;</w:t>
       </w:r>
     </w:p>
     <w:p/>
@@ -670,10 +1003,18 @@
         <w:t>The capacity</w:t>
       </w:r>
       <w:r>
-        <w:t xml:space="preserve"> of the app should not be limited.</w:t>
-      </w:r>
-      <w:r>
-        <w:t>&lt;/NF3&gt;</w:t>
+        <w:t xml:space="preserve"> of the app should not be </w:t>
+      </w:r>
+      <w:proofErr w:type="gramStart"/>
+      <w:r>
+        <w:t>limited.</w:t>
+      </w:r>
+      <w:r>
+        <w:t>&lt;</w:t>
+      </w:r>
+      <w:proofErr w:type="gramEnd"/>
+      <w:r>
+        <w:t>/NF3&gt;</w:t>
       </w:r>
     </w:p>
     <w:p>
@@ -681,16 +1022,32 @@
         <w:t>&lt;description&gt;</w:t>
       </w:r>
       <w:r>
-        <w:t>The user can create more than one course entry. In this case it can be used by lecturers and university staff as well.</w:t>
-      </w:r>
-      <w:r>
-        <w:t>&lt;/description&gt;</w:t>
+        <w:t xml:space="preserve">The user can create more than one course entry. In this case it can be used by lecturers and university staff as </w:t>
+      </w:r>
+      <w:proofErr w:type="gramStart"/>
+      <w:r>
+        <w:t>well.</w:t>
+      </w:r>
+      <w:r>
+        <w:t>&lt;</w:t>
+      </w:r>
+      <w:proofErr w:type="gramEnd"/>
+      <w:r>
+        <w:t>/description&gt;</w:t>
       </w:r>
     </w:p>
     <w:p/>
     <w:p>
       <w:r>
-        <w:t>&lt;NF4&gt;The application should be secure.&lt;/NF4</w:t>
+        <w:t xml:space="preserve">&lt;NF4&gt;The application should be </w:t>
+      </w:r>
+      <w:proofErr w:type="gramStart"/>
+      <w:r>
+        <w:t>secure.&lt;</w:t>
+      </w:r>
+      <w:proofErr w:type="gramEnd"/>
+      <w:r>
+        <w:t>/NF4</w:t>
       </w:r>
       <w:r>
         <w:t>&gt;</w:t>
@@ -701,10 +1058,18 @@
         <w:t>&lt;description&gt;</w:t>
       </w:r>
       <w:r>
-        <w:t>The application holds personal information given by the user, so it should be secure in order to conform with the data protection act.</w:t>
-      </w:r>
-      <w:r>
-        <w:t>&lt;/description&gt;</w:t>
+        <w:t xml:space="preserve">The application holds personal information given by the user, so it should be secure in order to conform with the data protection </w:t>
+      </w:r>
+      <w:proofErr w:type="gramStart"/>
+      <w:r>
+        <w:t>act.</w:t>
+      </w:r>
+      <w:r>
+        <w:t>&lt;</w:t>
+      </w:r>
+      <w:proofErr w:type="gramEnd"/>
+      <w:r>
+        <w:t>/description&gt;</w:t>
       </w:r>
     </w:p>
     <w:p/>
@@ -713,10 +1078,18 @@
         <w:t xml:space="preserve">&lt;NF5&gt;The response time </w:t>
       </w:r>
       <w:r>
-        <w:t>should be minimum.</w:t>
-      </w:r>
-      <w:r>
-        <w:t>&lt;/NF5</w:t>
+        <w:t xml:space="preserve">should be </w:t>
+      </w:r>
+      <w:proofErr w:type="gramStart"/>
+      <w:r>
+        <w:t>minimum.</w:t>
+      </w:r>
+      <w:r>
+        <w:t>&lt;</w:t>
+      </w:r>
+      <w:proofErr w:type="gramEnd"/>
+      <w:r>
+        <w:t>/NF5</w:t>
       </w:r>
       <w:r>
         <w:t>&gt;</w:t>
@@ -727,10 +1100,18 @@
         <w:t>&lt;description&gt;</w:t>
       </w:r>
       <w:r>
-        <w:t>The software should be optimised in order to minimize the time response.</w:t>
-      </w:r>
-      <w:r>
-        <w:t>&lt;/description&gt;</w:t>
+        <w:t xml:space="preserve">The software should be optimised in order to minimize the time </w:t>
+      </w:r>
+      <w:proofErr w:type="gramStart"/>
+      <w:r>
+        <w:t>response.</w:t>
+      </w:r>
+      <w:r>
+        <w:t>&lt;</w:t>
+      </w:r>
+      <w:proofErr w:type="gramEnd"/>
+      <w:r>
+        <w:t>/description&gt;</w:t>
       </w:r>
     </w:p>
     <w:p/>
@@ -739,10 +1120,18 @@
         <w:t>&lt;NF6&gt;</w:t>
       </w:r>
       <w:r>
-        <w:t>The software should be managed easily.</w:t>
-      </w:r>
-      <w:r>
-        <w:t>&lt;/NF6&gt;</w:t>
+        <w:t xml:space="preserve">The software should be managed </w:t>
+      </w:r>
+      <w:proofErr w:type="gramStart"/>
+      <w:r>
+        <w:t>easily.</w:t>
+      </w:r>
+      <w:r>
+        <w:t>&lt;</w:t>
+      </w:r>
+      <w:proofErr w:type="gramEnd"/>
+      <w:r>
+        <w:t>/NF6&gt;</w:t>
       </w:r>
     </w:p>
     <w:p>
@@ -750,10 +1139,18 @@
         <w:t>&lt;description&gt;</w:t>
       </w:r>
       <w:r>
-        <w:t>The software should be easily managed by any user with no prior experience with it. Should also be intuitive.</w:t>
-      </w:r>
-      <w:r>
-        <w:t>&lt;/description&gt;</w:t>
+        <w:t xml:space="preserve">The software should be easily managed by any user with no prior experience with it. Should also be </w:t>
+      </w:r>
+      <w:proofErr w:type="gramStart"/>
+      <w:r>
+        <w:t>intuitive.</w:t>
+      </w:r>
+      <w:r>
+        <w:t>&lt;</w:t>
+      </w:r>
+      <w:proofErr w:type="gramEnd"/>
+      <w:r>
+        <w:t>/description&gt;</w:t>
       </w:r>
     </w:p>
     <w:p>
@@ -768,12 +1165,28 @@
     </w:p>
     <w:p>
       <w:r>
-        <w:t>&lt;NF7&gt;The software should be run on a machine with internet connection.&lt;/NF7&gt;</w:t>
-      </w:r>
-    </w:p>
-    <w:p>
-      <w:r>
-        <w:t>&lt;description&gt;The software should be used on a machine with internet connection to enable reading and writing from and to a database.&lt;/description&gt;</w:t>
+        <w:t xml:space="preserve">&lt;NF7&gt;The software should be run on a machine with internet </w:t>
+      </w:r>
+      <w:proofErr w:type="gramStart"/>
+      <w:r>
+        <w:t>connection.&lt;</w:t>
+      </w:r>
+      <w:proofErr w:type="gramEnd"/>
+      <w:r>
+        <w:t>/NF7&gt;</w:t>
+      </w:r>
+    </w:p>
+    <w:p>
+      <w:r>
+        <w:t xml:space="preserve">&lt;description&gt;The software should be used on a machine with internet connection to enable reading and writing from and to a </w:t>
+      </w:r>
+      <w:proofErr w:type="gramStart"/>
+      <w:r>
+        <w:t>database.&lt;</w:t>
+      </w:r>
+      <w:proofErr w:type="gramEnd"/>
+      <w:r>
+        <w:t>/description&gt;</w:t>
       </w:r>
     </w:p>
     <w:p>
@@ -5359,12 +5772,14 @@
               </w:numPr>
               <w:ind w:left="417"/>
             </w:pPr>
+            <w:proofErr w:type="spellStart"/>
             <w:r>
               <w:t>EntryP</w:t>
             </w:r>
             <w:r>
               <w:t>oint</w:t>
             </w:r>
+            <w:proofErr w:type="spellEnd"/>
           </w:p>
         </w:tc>
         <w:tc>
@@ -5656,6 +6071,7 @@
               </w:numPr>
               <w:ind w:left="417"/>
             </w:pPr>
+            <w:proofErr w:type="spellStart"/>
             <w:r>
               <w:t>Interface</w:t>
             </w:r>
@@ -5665,6 +6081,7 @@
             <w:r>
               <w:t>ave</w:t>
             </w:r>
+            <w:proofErr w:type="spellEnd"/>
           </w:p>
         </w:tc>
         <w:tc>
@@ -5686,7 +6103,7 @@
       </w:tr>
       <w:tr>
         <w:trPr>
-          <w:trHeight w:val="840"/>
+          <w:trHeight w:val="891"/>
         </w:trPr>
         <w:tc>
           <w:tcPr>
@@ -5701,6 +6118,7 @@
               </w:numPr>
               <w:ind w:left="417"/>
             </w:pPr>
+            <w:proofErr w:type="spellStart"/>
             <w:r>
               <w:t>Interface</w:t>
             </w:r>
@@ -5710,6 +6128,7 @@
             <w:r>
               <w:t>elete</w:t>
             </w:r>
+            <w:proofErr w:type="spellEnd"/>
           </w:p>
         </w:tc>
         <w:tc>
@@ -5743,9 +6162,14 @@
               </w:numPr>
               <w:ind w:left="417"/>
             </w:pPr>
+            <w:proofErr w:type="spellStart"/>
+            <w:r>
+              <w:t>overall</w:t>
+            </w:r>
             <w:r>
               <w:t>Controller</w:t>
             </w:r>
+            <w:proofErr w:type="spellEnd"/>
           </w:p>
         </w:tc>
         <w:tc>
@@ -5882,9 +6306,11 @@
             <w:pPr>
               <w:pStyle w:val="NoSpacing"/>
             </w:pPr>
+            <w:proofErr w:type="spellStart"/>
             <w:r>
               <w:t>EntryPoint</w:t>
             </w:r>
+            <w:proofErr w:type="spellEnd"/>
           </w:p>
         </w:tc>
         <w:tc>
@@ -5925,7 +6351,18 @@
               <w:t>Courses, Database,</w:t>
             </w:r>
             <w:r>
-              <w:t xml:space="preserve"> Controller</w:t>
+              <w:t xml:space="preserve"> </w:t>
+            </w:r>
+            <w:proofErr w:type="spellStart"/>
+            <w:r>
+              <w:t>overallController</w:t>
+            </w:r>
+            <w:proofErr w:type="spellEnd"/>
+            <w:r>
+              <w:t xml:space="preserve">, </w:t>
+            </w:r>
+            <w:r>
+              <w:t>Sanitizer</w:t>
             </w:r>
           </w:p>
         </w:tc>
@@ -5942,6 +6379,7 @@
             <w:pPr>
               <w:pStyle w:val="NoSpacing"/>
             </w:pPr>
+            <w:proofErr w:type="spellStart"/>
             <w:r>
               <w:t>Create</w:t>
             </w:r>
@@ -5951,6 +6389,7 @@
             <w:r>
               <w:t>View</w:t>
             </w:r>
+            <w:proofErr w:type="spellEnd"/>
           </w:p>
         </w:tc>
         <w:tc>
@@ -5987,12 +6426,14 @@
             <w:pPr>
               <w:pStyle w:val="NoSpacing"/>
             </w:pPr>
+            <w:proofErr w:type="spellStart"/>
             <w:r>
               <w:t>CreateEntryPointView</w:t>
             </w:r>
             <w:r>
               <w:t>Controller</w:t>
             </w:r>
+            <w:proofErr w:type="spellEnd"/>
           </w:p>
         </w:tc>
       </w:tr>
@@ -6165,8 +6606,35 @@
               <w:t xml:space="preserve">Level, </w:t>
             </w:r>
             <w:r>
-              <w:t>Database, Controller</w:t>
-            </w:r>
+              <w:t xml:space="preserve">Database, </w:t>
+            </w:r>
+            <w:proofErr w:type="spellStart"/>
+            <w:r>
+              <w:t>overallController</w:t>
+            </w:r>
+            <w:proofErr w:type="spellEnd"/>
+            <w:r>
+              <w:t xml:space="preserve">, </w:t>
+            </w:r>
+            <w:r>
+              <w:t>Sanitizer</w:t>
+            </w:r>
+            <w:r>
+              <w:t xml:space="preserve">, </w:t>
+            </w:r>
+            <w:proofErr w:type="spellStart"/>
+            <w:r>
+              <w:t>InterfaceSave</w:t>
+            </w:r>
+            <w:proofErr w:type="spellEnd"/>
+            <w:r>
+              <w:t xml:space="preserve">, </w:t>
+            </w:r>
+            <w:proofErr w:type="spellStart"/>
+            <w:r>
+              <w:t>InterfaceDelete</w:t>
+            </w:r>
+            <w:proofErr w:type="spellEnd"/>
           </w:p>
         </w:tc>
       </w:tr>
@@ -6182,9 +6650,11 @@
             <w:pPr>
               <w:pStyle w:val="NoSpacing"/>
             </w:pPr>
+            <w:proofErr w:type="spellStart"/>
             <w:r>
               <w:t>CreateCourseView</w:t>
             </w:r>
+            <w:proofErr w:type="spellEnd"/>
           </w:p>
         </w:tc>
         <w:tc>
@@ -6209,7 +6679,16 @@
               <w:pStyle w:val="NoSpacing"/>
             </w:pPr>
             <w:r>
-              <w:t>View for the main screen of the application.</w:t>
+              <w:t xml:space="preserve">View for the </w:t>
+            </w:r>
+            <w:r>
+              <w:t xml:space="preserve">course the </w:t>
+            </w:r>
+            <w:r>
+              <w:t>user</w:t>
+            </w:r>
+            <w:r>
+              <w:t xml:space="preserve"> has created.</w:t>
             </w:r>
           </w:p>
         </w:tc>
@@ -6221,14 +6700,14 @@
             <w:pPr>
               <w:pStyle w:val="NoSpacing"/>
             </w:pPr>
+            <w:proofErr w:type="spellStart"/>
             <w:r>
               <w:t>CreateCourseView</w:t>
             </w:r>
-            <w:bookmarkStart w:id="0" w:name="_GoBack"/>
-            <w:bookmarkEnd w:id="0"/>
             <w:r>
               <w:t>Controller</w:t>
             </w:r>
+            <w:proofErr w:type="spellEnd"/>
           </w:p>
         </w:tc>
       </w:tr>
@@ -6239,9 +6718,1967 @@
       </w:pPr>
     </w:p>
     <w:p>
-      <w:pPr>
-        <w:pStyle w:val="NoSpacing"/>
-      </w:pPr>
+      <w:r>
+        <w:br w:type="page"/>
+      </w:r>
+    </w:p>
+    <w:p>
+      <w:pPr>
+        <w:pStyle w:val="NoSpacing"/>
+        <w:numPr>
+          <w:ilvl w:val="0"/>
+          <w:numId w:val="8"/>
+        </w:numPr>
+      </w:pPr>
+    </w:p>
+    <w:tbl>
+      <w:tblPr>
+        <w:tblStyle w:val="TableGrid"/>
+        <w:tblW w:w="10696" w:type="dxa"/>
+        <w:tblLook w:val="04A0" w:firstRow="1" w:lastRow="0" w:firstColumn="1" w:lastColumn="0" w:noHBand="0" w:noVBand="1"/>
+      </w:tblPr>
+      <w:tblGrid>
+        <w:gridCol w:w="2576"/>
+        <w:gridCol w:w="2176"/>
+        <w:gridCol w:w="2293"/>
+        <w:gridCol w:w="3651"/>
+      </w:tblGrid>
+      <w:tr>
+        <w:trPr>
+          <w:trHeight w:val="397"/>
+        </w:trPr>
+        <w:tc>
+          <w:tcPr>
+            <w:tcW w:w="2576" w:type="dxa"/>
+          </w:tcPr>
+          <w:p>
+            <w:pPr>
+              <w:pStyle w:val="NoSpacing"/>
+              <w:rPr>
+                <w:sz w:val="32"/>
+              </w:rPr>
+            </w:pPr>
+            <w:r>
+              <w:rPr>
+                <w:sz w:val="32"/>
+              </w:rPr>
+              <w:t>Class name</w:t>
+            </w:r>
+          </w:p>
+        </w:tc>
+        <w:tc>
+          <w:tcPr>
+            <w:tcW w:w="2176" w:type="dxa"/>
+          </w:tcPr>
+          <w:p>
+            <w:pPr>
+              <w:pStyle w:val="NoSpacing"/>
+              <w:rPr>
+                <w:sz w:val="32"/>
+              </w:rPr>
+            </w:pPr>
+            <w:r>
+              <w:rPr>
+                <w:sz w:val="32"/>
+              </w:rPr>
+              <w:t>Type</w:t>
+            </w:r>
+          </w:p>
+        </w:tc>
+        <w:tc>
+          <w:tcPr>
+            <w:tcW w:w="2293" w:type="dxa"/>
+          </w:tcPr>
+          <w:p>
+            <w:pPr>
+              <w:pStyle w:val="NoSpacing"/>
+              <w:rPr>
+                <w:sz w:val="32"/>
+              </w:rPr>
+            </w:pPr>
+            <w:r>
+              <w:rPr>
+                <w:sz w:val="32"/>
+              </w:rPr>
+              <w:t>Responsibility</w:t>
+            </w:r>
+          </w:p>
+        </w:tc>
+        <w:tc>
+          <w:tcPr>
+            <w:tcW w:w="3651" w:type="dxa"/>
+          </w:tcPr>
+          <w:p>
+            <w:pPr>
+              <w:pStyle w:val="NoSpacing"/>
+              <w:rPr>
+                <w:sz w:val="32"/>
+              </w:rPr>
+            </w:pPr>
+            <w:r>
+              <w:rPr>
+                <w:sz w:val="32"/>
+              </w:rPr>
+              <w:t>Collaborations</w:t>
+            </w:r>
+          </w:p>
+        </w:tc>
+      </w:tr>
+      <w:tr>
+        <w:trPr>
+          <w:trHeight w:val="894"/>
+        </w:trPr>
+        <w:tc>
+          <w:tcPr>
+            <w:tcW w:w="2576" w:type="dxa"/>
+          </w:tcPr>
+          <w:p>
+            <w:pPr>
+              <w:pStyle w:val="NoSpacing"/>
+            </w:pPr>
+            <w:r>
+              <w:t>Module</w:t>
+            </w:r>
+          </w:p>
+        </w:tc>
+        <w:tc>
+          <w:tcPr>
+            <w:tcW w:w="2176" w:type="dxa"/>
+          </w:tcPr>
+          <w:p>
+            <w:pPr>
+              <w:pStyle w:val="NoSpacing"/>
+            </w:pPr>
+            <w:r>
+              <w:t>Model</w:t>
+            </w:r>
+          </w:p>
+        </w:tc>
+        <w:tc>
+          <w:tcPr>
+            <w:tcW w:w="2293" w:type="dxa"/>
+          </w:tcPr>
+          <w:p>
+            <w:pPr>
+              <w:pStyle w:val="NoSpacing"/>
+            </w:pPr>
+            <w:r>
+              <w:t xml:space="preserve">Creates </w:t>
+            </w:r>
+            <w:r>
+              <w:t xml:space="preserve">a module that will hold </w:t>
+            </w:r>
+            <w:r>
+              <w:t xml:space="preserve">all </w:t>
+            </w:r>
+            <w:r>
+              <w:t>assessments</w:t>
+            </w:r>
+            <w:r>
+              <w:t xml:space="preserve"> with weights and final outcome.</w:t>
+            </w:r>
+          </w:p>
+        </w:tc>
+        <w:tc>
+          <w:tcPr>
+            <w:tcW w:w="3651" w:type="dxa"/>
+          </w:tcPr>
+          <w:p>
+            <w:pPr>
+              <w:pStyle w:val="NoSpacing"/>
+            </w:pPr>
+            <w:r>
+              <w:t>Assessment</w:t>
+            </w:r>
+            <w:r>
+              <w:t xml:space="preserve">, Database, </w:t>
+            </w:r>
+            <w:proofErr w:type="spellStart"/>
+            <w:r>
+              <w:t>overallController</w:t>
+            </w:r>
+            <w:proofErr w:type="spellEnd"/>
+            <w:r>
+              <w:t xml:space="preserve">, </w:t>
+            </w:r>
+            <w:r>
+              <w:t>Sanitizer</w:t>
+            </w:r>
+            <w:r>
+              <w:t xml:space="preserve">, </w:t>
+            </w:r>
+            <w:proofErr w:type="spellStart"/>
+            <w:r>
+              <w:t>InterfaceSave</w:t>
+            </w:r>
+            <w:proofErr w:type="spellEnd"/>
+            <w:r>
+              <w:t xml:space="preserve">, </w:t>
+            </w:r>
+            <w:proofErr w:type="spellStart"/>
+            <w:r>
+              <w:t>InterfaceDelete</w:t>
+            </w:r>
+            <w:proofErr w:type="spellEnd"/>
+          </w:p>
+        </w:tc>
+      </w:tr>
+      <w:tr>
+        <w:trPr>
+          <w:trHeight w:val="894"/>
+        </w:trPr>
+        <w:tc>
+          <w:tcPr>
+            <w:tcW w:w="2576" w:type="dxa"/>
+          </w:tcPr>
+          <w:p>
+            <w:pPr>
+              <w:pStyle w:val="NoSpacing"/>
+            </w:pPr>
+            <w:proofErr w:type="spellStart"/>
+            <w:r>
+              <w:t>CreateModuleView</w:t>
+            </w:r>
+            <w:proofErr w:type="spellEnd"/>
+          </w:p>
+        </w:tc>
+        <w:tc>
+          <w:tcPr>
+            <w:tcW w:w="2176" w:type="dxa"/>
+          </w:tcPr>
+          <w:p>
+            <w:pPr>
+              <w:pStyle w:val="NoSpacing"/>
+            </w:pPr>
+            <w:r>
+              <w:t>View(Form)</w:t>
+            </w:r>
+          </w:p>
+        </w:tc>
+        <w:tc>
+          <w:tcPr>
+            <w:tcW w:w="2293" w:type="dxa"/>
+          </w:tcPr>
+          <w:p>
+            <w:pPr>
+              <w:pStyle w:val="NoSpacing"/>
+            </w:pPr>
+            <w:r>
+              <w:t xml:space="preserve">View for the </w:t>
+            </w:r>
+            <w:r>
+              <w:t>module</w:t>
+            </w:r>
+            <w:r>
+              <w:t xml:space="preserve"> the </w:t>
+            </w:r>
+            <w:r>
+              <w:t>user</w:t>
+            </w:r>
+            <w:r>
+              <w:t xml:space="preserve"> has created.</w:t>
+            </w:r>
+          </w:p>
+        </w:tc>
+        <w:tc>
+          <w:tcPr>
+            <w:tcW w:w="3651" w:type="dxa"/>
+          </w:tcPr>
+          <w:p>
+            <w:pPr>
+              <w:pStyle w:val="NoSpacing"/>
+            </w:pPr>
+            <w:proofErr w:type="spellStart"/>
+            <w:r>
+              <w:t>CreateModuleView</w:t>
+            </w:r>
+            <w:r>
+              <w:t>Controller</w:t>
+            </w:r>
+            <w:proofErr w:type="spellEnd"/>
+          </w:p>
+        </w:tc>
+      </w:tr>
+    </w:tbl>
+    <w:p>
+      <w:pPr>
+        <w:pStyle w:val="NoSpacing"/>
+      </w:pPr>
+    </w:p>
+    <w:p>
+      <w:pPr>
+        <w:pStyle w:val="NoSpacing"/>
+        <w:numPr>
+          <w:ilvl w:val="0"/>
+          <w:numId w:val="8"/>
+        </w:numPr>
+      </w:pPr>
+    </w:p>
+    <w:tbl>
+      <w:tblPr>
+        <w:tblStyle w:val="TableGrid"/>
+        <w:tblW w:w="10696" w:type="dxa"/>
+        <w:tblLook w:val="04A0" w:firstRow="1" w:lastRow="0" w:firstColumn="1" w:lastColumn="0" w:noHBand="0" w:noVBand="1"/>
+      </w:tblPr>
+      <w:tblGrid>
+        <w:gridCol w:w="2609"/>
+        <w:gridCol w:w="2140"/>
+        <w:gridCol w:w="2287"/>
+        <w:gridCol w:w="3660"/>
+      </w:tblGrid>
+      <w:tr>
+        <w:trPr>
+          <w:trHeight w:val="397"/>
+        </w:trPr>
+        <w:tc>
+          <w:tcPr>
+            <w:tcW w:w="2576" w:type="dxa"/>
+          </w:tcPr>
+          <w:p>
+            <w:pPr>
+              <w:pStyle w:val="NoSpacing"/>
+              <w:rPr>
+                <w:sz w:val="32"/>
+              </w:rPr>
+            </w:pPr>
+            <w:r>
+              <w:rPr>
+                <w:sz w:val="32"/>
+              </w:rPr>
+              <w:t>Class name</w:t>
+            </w:r>
+          </w:p>
+        </w:tc>
+        <w:tc>
+          <w:tcPr>
+            <w:tcW w:w="2176" w:type="dxa"/>
+          </w:tcPr>
+          <w:p>
+            <w:pPr>
+              <w:pStyle w:val="NoSpacing"/>
+              <w:rPr>
+                <w:sz w:val="32"/>
+              </w:rPr>
+            </w:pPr>
+            <w:r>
+              <w:rPr>
+                <w:sz w:val="32"/>
+              </w:rPr>
+              <w:t>Type</w:t>
+            </w:r>
+          </w:p>
+        </w:tc>
+        <w:tc>
+          <w:tcPr>
+            <w:tcW w:w="2293" w:type="dxa"/>
+          </w:tcPr>
+          <w:p>
+            <w:pPr>
+              <w:pStyle w:val="NoSpacing"/>
+              <w:rPr>
+                <w:sz w:val="32"/>
+              </w:rPr>
+            </w:pPr>
+            <w:r>
+              <w:rPr>
+                <w:sz w:val="32"/>
+              </w:rPr>
+              <w:t>Responsibility</w:t>
+            </w:r>
+          </w:p>
+        </w:tc>
+        <w:tc>
+          <w:tcPr>
+            <w:tcW w:w="3651" w:type="dxa"/>
+          </w:tcPr>
+          <w:p>
+            <w:pPr>
+              <w:pStyle w:val="NoSpacing"/>
+              <w:rPr>
+                <w:sz w:val="32"/>
+              </w:rPr>
+            </w:pPr>
+            <w:r>
+              <w:rPr>
+                <w:sz w:val="32"/>
+              </w:rPr>
+              <w:t>Collaborations</w:t>
+            </w:r>
+          </w:p>
+        </w:tc>
+      </w:tr>
+      <w:tr>
+        <w:trPr>
+          <w:trHeight w:val="894"/>
+        </w:trPr>
+        <w:tc>
+          <w:tcPr>
+            <w:tcW w:w="2576" w:type="dxa"/>
+          </w:tcPr>
+          <w:p>
+            <w:pPr>
+              <w:pStyle w:val="NoSpacing"/>
+            </w:pPr>
+            <w:r>
+              <w:t>Assessment</w:t>
+            </w:r>
+          </w:p>
+        </w:tc>
+        <w:tc>
+          <w:tcPr>
+            <w:tcW w:w="2176" w:type="dxa"/>
+          </w:tcPr>
+          <w:p>
+            <w:pPr>
+              <w:pStyle w:val="NoSpacing"/>
+            </w:pPr>
+            <w:r>
+              <w:t>Model</w:t>
+            </w:r>
+          </w:p>
+        </w:tc>
+        <w:tc>
+          <w:tcPr>
+            <w:tcW w:w="2293" w:type="dxa"/>
+          </w:tcPr>
+          <w:p>
+            <w:pPr>
+              <w:pStyle w:val="NoSpacing"/>
+            </w:pPr>
+            <w:r>
+              <w:t>Creates a module that will hold all assessments with weights and final outcome.</w:t>
+            </w:r>
+          </w:p>
+        </w:tc>
+        <w:tc>
+          <w:tcPr>
+            <w:tcW w:w="3651" w:type="dxa"/>
+          </w:tcPr>
+          <w:p>
+            <w:pPr>
+              <w:pStyle w:val="NoSpacing"/>
+            </w:pPr>
+            <w:r>
+              <w:t xml:space="preserve">Assessment, Database, </w:t>
+            </w:r>
+            <w:proofErr w:type="spellStart"/>
+            <w:r>
+              <w:t>overallController</w:t>
+            </w:r>
+            <w:proofErr w:type="spellEnd"/>
+            <w:r>
+              <w:t xml:space="preserve">, </w:t>
+            </w:r>
+            <w:r>
+              <w:t>Sanitizer</w:t>
+            </w:r>
+            <w:r>
+              <w:t xml:space="preserve">, </w:t>
+            </w:r>
+            <w:proofErr w:type="spellStart"/>
+            <w:r>
+              <w:t>InterfaceSave</w:t>
+            </w:r>
+            <w:proofErr w:type="spellEnd"/>
+            <w:r>
+              <w:t xml:space="preserve">, </w:t>
+            </w:r>
+            <w:proofErr w:type="spellStart"/>
+            <w:r>
+              <w:t>InterfaceDelete</w:t>
+            </w:r>
+            <w:proofErr w:type="spellEnd"/>
+          </w:p>
+        </w:tc>
+      </w:tr>
+      <w:tr>
+        <w:trPr>
+          <w:trHeight w:val="894"/>
+        </w:trPr>
+        <w:tc>
+          <w:tcPr>
+            <w:tcW w:w="2576" w:type="dxa"/>
+          </w:tcPr>
+          <w:p>
+            <w:pPr>
+              <w:pStyle w:val="NoSpacing"/>
+            </w:pPr>
+            <w:proofErr w:type="spellStart"/>
+            <w:r>
+              <w:t>Create</w:t>
+            </w:r>
+            <w:r>
+              <w:t>Assessment</w:t>
+            </w:r>
+            <w:r>
+              <w:t>View</w:t>
+            </w:r>
+            <w:proofErr w:type="spellEnd"/>
+          </w:p>
+        </w:tc>
+        <w:tc>
+          <w:tcPr>
+            <w:tcW w:w="2176" w:type="dxa"/>
+          </w:tcPr>
+          <w:p>
+            <w:pPr>
+              <w:pStyle w:val="NoSpacing"/>
+            </w:pPr>
+            <w:r>
+              <w:t>View(Form)</w:t>
+            </w:r>
+          </w:p>
+        </w:tc>
+        <w:tc>
+          <w:tcPr>
+            <w:tcW w:w="2293" w:type="dxa"/>
+          </w:tcPr>
+          <w:p>
+            <w:pPr>
+              <w:pStyle w:val="NoSpacing"/>
+            </w:pPr>
+            <w:r>
+              <w:t>View for the module the user has created.</w:t>
+            </w:r>
+          </w:p>
+        </w:tc>
+        <w:tc>
+          <w:tcPr>
+            <w:tcW w:w="3651" w:type="dxa"/>
+          </w:tcPr>
+          <w:p>
+            <w:pPr>
+              <w:pStyle w:val="NoSpacing"/>
+            </w:pPr>
+            <w:proofErr w:type="spellStart"/>
+            <w:r>
+              <w:t>CreateAssessmentView</w:t>
+            </w:r>
+            <w:r>
+              <w:t>Controller</w:t>
+            </w:r>
+            <w:proofErr w:type="spellEnd"/>
+          </w:p>
+        </w:tc>
+      </w:tr>
+    </w:tbl>
+    <w:p>
+      <w:pPr>
+        <w:pStyle w:val="NoSpacing"/>
+      </w:pPr>
+    </w:p>
+    <w:p>
+      <w:pPr>
+        <w:pStyle w:val="NoSpacing"/>
+        <w:numPr>
+          <w:ilvl w:val="0"/>
+          <w:numId w:val="8"/>
+        </w:numPr>
+      </w:pPr>
+    </w:p>
+    <w:tbl>
+      <w:tblPr>
+        <w:tblStyle w:val="TableGrid"/>
+        <w:tblW w:w="10696" w:type="dxa"/>
+        <w:tblLook w:val="04A0" w:firstRow="1" w:lastRow="0" w:firstColumn="1" w:lastColumn="0" w:noHBand="0" w:noVBand="1"/>
+      </w:tblPr>
+      <w:tblGrid>
+        <w:gridCol w:w="2576"/>
+        <w:gridCol w:w="2176"/>
+        <w:gridCol w:w="2293"/>
+        <w:gridCol w:w="3651"/>
+      </w:tblGrid>
+      <w:tr>
+        <w:trPr>
+          <w:trHeight w:val="397"/>
+        </w:trPr>
+        <w:tc>
+          <w:tcPr>
+            <w:tcW w:w="2576" w:type="dxa"/>
+          </w:tcPr>
+          <w:p>
+            <w:pPr>
+              <w:pStyle w:val="NoSpacing"/>
+              <w:rPr>
+                <w:sz w:val="32"/>
+              </w:rPr>
+            </w:pPr>
+            <w:r>
+              <w:rPr>
+                <w:sz w:val="32"/>
+              </w:rPr>
+              <w:t>Class name</w:t>
+            </w:r>
+          </w:p>
+        </w:tc>
+        <w:tc>
+          <w:tcPr>
+            <w:tcW w:w="2176" w:type="dxa"/>
+          </w:tcPr>
+          <w:p>
+            <w:pPr>
+              <w:pStyle w:val="NoSpacing"/>
+              <w:rPr>
+                <w:sz w:val="32"/>
+              </w:rPr>
+            </w:pPr>
+            <w:r>
+              <w:rPr>
+                <w:sz w:val="32"/>
+              </w:rPr>
+              <w:t>Type</w:t>
+            </w:r>
+          </w:p>
+        </w:tc>
+        <w:tc>
+          <w:tcPr>
+            <w:tcW w:w="2293" w:type="dxa"/>
+          </w:tcPr>
+          <w:p>
+            <w:pPr>
+              <w:pStyle w:val="NoSpacing"/>
+              <w:rPr>
+                <w:sz w:val="32"/>
+              </w:rPr>
+            </w:pPr>
+            <w:r>
+              <w:rPr>
+                <w:sz w:val="32"/>
+              </w:rPr>
+              <w:t>Responsibility</w:t>
+            </w:r>
+          </w:p>
+        </w:tc>
+        <w:tc>
+          <w:tcPr>
+            <w:tcW w:w="3651" w:type="dxa"/>
+          </w:tcPr>
+          <w:p>
+            <w:pPr>
+              <w:pStyle w:val="NoSpacing"/>
+              <w:rPr>
+                <w:sz w:val="32"/>
+              </w:rPr>
+            </w:pPr>
+            <w:r>
+              <w:rPr>
+                <w:sz w:val="32"/>
+              </w:rPr>
+              <w:t>Collaborations</w:t>
+            </w:r>
+          </w:p>
+        </w:tc>
+      </w:tr>
+      <w:tr>
+        <w:trPr>
+          <w:trHeight w:val="894"/>
+        </w:trPr>
+        <w:tc>
+          <w:tcPr>
+            <w:tcW w:w="2576" w:type="dxa"/>
+          </w:tcPr>
+          <w:p>
+            <w:pPr>
+              <w:pStyle w:val="NoSpacing"/>
+            </w:pPr>
+            <w:r>
+              <w:t>Summary</w:t>
+            </w:r>
+          </w:p>
+        </w:tc>
+        <w:tc>
+          <w:tcPr>
+            <w:tcW w:w="2176" w:type="dxa"/>
+          </w:tcPr>
+          <w:p>
+            <w:pPr>
+              <w:pStyle w:val="NoSpacing"/>
+            </w:pPr>
+            <w:r>
+              <w:t>Model</w:t>
+            </w:r>
+          </w:p>
+        </w:tc>
+        <w:tc>
+          <w:tcPr>
+            <w:tcW w:w="2293" w:type="dxa"/>
+          </w:tcPr>
+          <w:p>
+            <w:pPr>
+              <w:pStyle w:val="NoSpacing"/>
+            </w:pPr>
+            <w:r>
+              <w:t xml:space="preserve">Creates a module that will hold all </w:t>
+            </w:r>
+            <w:r>
+              <w:t xml:space="preserve">details and updates on course, module, assessments. </w:t>
+            </w:r>
+          </w:p>
+        </w:tc>
+        <w:tc>
+          <w:tcPr>
+            <w:tcW w:w="3651" w:type="dxa"/>
+          </w:tcPr>
+          <w:p>
+            <w:pPr>
+              <w:pStyle w:val="NoSpacing"/>
+            </w:pPr>
+            <w:r>
+              <w:t xml:space="preserve">Course, Level, Module, </w:t>
+            </w:r>
+            <w:r>
+              <w:t xml:space="preserve">Assessment, Database, </w:t>
+            </w:r>
+            <w:proofErr w:type="spellStart"/>
+            <w:r>
+              <w:t>overallController</w:t>
+            </w:r>
+            <w:proofErr w:type="spellEnd"/>
+            <w:r>
+              <w:t>, Sanitizer</w:t>
+            </w:r>
+          </w:p>
+        </w:tc>
+      </w:tr>
+      <w:tr>
+        <w:trPr>
+          <w:trHeight w:val="894"/>
+        </w:trPr>
+        <w:tc>
+          <w:tcPr>
+            <w:tcW w:w="2576" w:type="dxa"/>
+          </w:tcPr>
+          <w:p>
+            <w:pPr>
+              <w:pStyle w:val="NoSpacing"/>
+            </w:pPr>
+            <w:proofErr w:type="spellStart"/>
+            <w:r>
+              <w:t>CreateSummaryView</w:t>
+            </w:r>
+            <w:proofErr w:type="spellEnd"/>
+          </w:p>
+        </w:tc>
+        <w:tc>
+          <w:tcPr>
+            <w:tcW w:w="2176" w:type="dxa"/>
+          </w:tcPr>
+          <w:p>
+            <w:pPr>
+              <w:pStyle w:val="NoSpacing"/>
+            </w:pPr>
+            <w:r>
+              <w:t>View(Form)</w:t>
+            </w:r>
+          </w:p>
+        </w:tc>
+        <w:tc>
+          <w:tcPr>
+            <w:tcW w:w="2293" w:type="dxa"/>
+          </w:tcPr>
+          <w:p>
+            <w:pPr>
+              <w:pStyle w:val="NoSpacing"/>
+            </w:pPr>
+            <w:r>
+              <w:t xml:space="preserve">View for the </w:t>
+            </w:r>
+            <w:r>
+              <w:t>summary of the course.</w:t>
+            </w:r>
+          </w:p>
+        </w:tc>
+        <w:tc>
+          <w:tcPr>
+            <w:tcW w:w="3651" w:type="dxa"/>
+          </w:tcPr>
+          <w:p>
+            <w:pPr>
+              <w:pStyle w:val="NoSpacing"/>
+            </w:pPr>
+            <w:proofErr w:type="spellStart"/>
+            <w:r>
+              <w:t>CreateSummaryViewController</w:t>
+            </w:r>
+            <w:proofErr w:type="spellEnd"/>
+          </w:p>
+        </w:tc>
+      </w:tr>
+    </w:tbl>
+    <w:p>
+      <w:pPr>
+        <w:pStyle w:val="NoSpacing"/>
+      </w:pPr>
+    </w:p>
+    <w:p>
+      <w:pPr>
+        <w:pStyle w:val="NoSpacing"/>
+        <w:numPr>
+          <w:ilvl w:val="0"/>
+          <w:numId w:val="8"/>
+        </w:numPr>
+      </w:pPr>
+    </w:p>
+    <w:tbl>
+      <w:tblPr>
+        <w:tblStyle w:val="TableGrid"/>
+        <w:tblW w:w="10696" w:type="dxa"/>
+        <w:tblLook w:val="04A0" w:firstRow="1" w:lastRow="0" w:firstColumn="1" w:lastColumn="0" w:noHBand="0" w:noVBand="1"/>
+      </w:tblPr>
+      <w:tblGrid>
+        <w:gridCol w:w="2576"/>
+        <w:gridCol w:w="2176"/>
+        <w:gridCol w:w="2293"/>
+        <w:gridCol w:w="3651"/>
+      </w:tblGrid>
+      <w:tr>
+        <w:trPr>
+          <w:trHeight w:val="397"/>
+        </w:trPr>
+        <w:tc>
+          <w:tcPr>
+            <w:tcW w:w="2576" w:type="dxa"/>
+          </w:tcPr>
+          <w:p>
+            <w:pPr>
+              <w:pStyle w:val="NoSpacing"/>
+              <w:rPr>
+                <w:sz w:val="32"/>
+              </w:rPr>
+            </w:pPr>
+            <w:r>
+              <w:rPr>
+                <w:sz w:val="32"/>
+              </w:rPr>
+              <w:t>Class name</w:t>
+            </w:r>
+          </w:p>
+        </w:tc>
+        <w:tc>
+          <w:tcPr>
+            <w:tcW w:w="2176" w:type="dxa"/>
+          </w:tcPr>
+          <w:p>
+            <w:pPr>
+              <w:pStyle w:val="NoSpacing"/>
+              <w:rPr>
+                <w:sz w:val="32"/>
+              </w:rPr>
+            </w:pPr>
+            <w:r>
+              <w:rPr>
+                <w:sz w:val="32"/>
+              </w:rPr>
+              <w:t>Type</w:t>
+            </w:r>
+          </w:p>
+        </w:tc>
+        <w:tc>
+          <w:tcPr>
+            <w:tcW w:w="2293" w:type="dxa"/>
+          </w:tcPr>
+          <w:p>
+            <w:pPr>
+              <w:pStyle w:val="NoSpacing"/>
+              <w:rPr>
+                <w:sz w:val="32"/>
+              </w:rPr>
+            </w:pPr>
+            <w:r>
+              <w:rPr>
+                <w:sz w:val="32"/>
+              </w:rPr>
+              <w:t>Responsibility</w:t>
+            </w:r>
+          </w:p>
+        </w:tc>
+        <w:tc>
+          <w:tcPr>
+            <w:tcW w:w="3651" w:type="dxa"/>
+          </w:tcPr>
+          <w:p>
+            <w:pPr>
+              <w:pStyle w:val="NoSpacing"/>
+              <w:rPr>
+                <w:sz w:val="32"/>
+              </w:rPr>
+            </w:pPr>
+            <w:r>
+              <w:rPr>
+                <w:sz w:val="32"/>
+              </w:rPr>
+              <w:t>Collaborations</w:t>
+            </w:r>
+          </w:p>
+        </w:tc>
+      </w:tr>
+      <w:tr>
+        <w:trPr>
+          <w:trHeight w:val="894"/>
+        </w:trPr>
+        <w:tc>
+          <w:tcPr>
+            <w:tcW w:w="2576" w:type="dxa"/>
+          </w:tcPr>
+          <w:p>
+            <w:pPr>
+              <w:pStyle w:val="NoSpacing"/>
+            </w:pPr>
+            <w:r>
+              <w:t>Database</w:t>
+            </w:r>
+          </w:p>
+        </w:tc>
+        <w:tc>
+          <w:tcPr>
+            <w:tcW w:w="2176" w:type="dxa"/>
+          </w:tcPr>
+          <w:p>
+            <w:pPr>
+              <w:pStyle w:val="NoSpacing"/>
+            </w:pPr>
+            <w:r>
+              <w:t>Model</w:t>
+            </w:r>
+          </w:p>
+        </w:tc>
+        <w:tc>
+          <w:tcPr>
+            <w:tcW w:w="2293" w:type="dxa"/>
+          </w:tcPr>
+          <w:p>
+            <w:pPr>
+              <w:pStyle w:val="NoSpacing"/>
+            </w:pPr>
+            <w:r>
+              <w:t xml:space="preserve">Creates a </w:t>
+            </w:r>
+            <w:r>
+              <w:t>connection to the database that allows to save and retrieve data.</w:t>
+            </w:r>
+            <w:r>
+              <w:t xml:space="preserve"> </w:t>
+            </w:r>
+          </w:p>
+        </w:tc>
+        <w:tc>
+          <w:tcPr>
+            <w:tcW w:w="3651" w:type="dxa"/>
+          </w:tcPr>
+          <w:p>
+            <w:pPr>
+              <w:pStyle w:val="NoSpacing"/>
+            </w:pPr>
+            <w:r>
+              <w:t>Course, Level, Module, Assessment</w:t>
+            </w:r>
+            <w:r>
+              <w:t>,</w:t>
+            </w:r>
+            <w:r>
+              <w:t xml:space="preserve"> </w:t>
+            </w:r>
+            <w:proofErr w:type="spellStart"/>
+            <w:r>
+              <w:t>overallController</w:t>
+            </w:r>
+            <w:proofErr w:type="spellEnd"/>
+          </w:p>
+        </w:tc>
+      </w:tr>
+    </w:tbl>
+    <w:p>
+      <w:pPr>
+        <w:pStyle w:val="NoSpacing"/>
+      </w:pPr>
+    </w:p>
+    <w:p>
+      <w:pPr>
+        <w:pStyle w:val="NoSpacing"/>
+        <w:numPr>
+          <w:ilvl w:val="0"/>
+          <w:numId w:val="8"/>
+        </w:numPr>
+      </w:pPr>
+    </w:p>
+    <w:tbl>
+      <w:tblPr>
+        <w:tblStyle w:val="TableGrid"/>
+        <w:tblW w:w="10696" w:type="dxa"/>
+        <w:tblLook w:val="04A0" w:firstRow="1" w:lastRow="0" w:firstColumn="1" w:lastColumn="0" w:noHBand="0" w:noVBand="1"/>
+      </w:tblPr>
+      <w:tblGrid>
+        <w:gridCol w:w="2576"/>
+        <w:gridCol w:w="2176"/>
+        <w:gridCol w:w="2293"/>
+        <w:gridCol w:w="3651"/>
+      </w:tblGrid>
+      <w:tr>
+        <w:trPr>
+          <w:trHeight w:val="457"/>
+        </w:trPr>
+        <w:tc>
+          <w:tcPr>
+            <w:tcW w:w="2576" w:type="dxa"/>
+          </w:tcPr>
+          <w:p>
+            <w:pPr>
+              <w:pStyle w:val="NoSpacing"/>
+              <w:rPr>
+                <w:sz w:val="32"/>
+              </w:rPr>
+            </w:pPr>
+            <w:r>
+              <w:rPr>
+                <w:sz w:val="32"/>
+              </w:rPr>
+              <w:t>Class name</w:t>
+            </w:r>
+          </w:p>
+        </w:tc>
+        <w:tc>
+          <w:tcPr>
+            <w:tcW w:w="2176" w:type="dxa"/>
+          </w:tcPr>
+          <w:p>
+            <w:pPr>
+              <w:pStyle w:val="NoSpacing"/>
+              <w:rPr>
+                <w:sz w:val="32"/>
+              </w:rPr>
+            </w:pPr>
+            <w:r>
+              <w:rPr>
+                <w:sz w:val="32"/>
+              </w:rPr>
+              <w:t>Type</w:t>
+            </w:r>
+          </w:p>
+        </w:tc>
+        <w:tc>
+          <w:tcPr>
+            <w:tcW w:w="2293" w:type="dxa"/>
+          </w:tcPr>
+          <w:p>
+            <w:pPr>
+              <w:pStyle w:val="NoSpacing"/>
+              <w:rPr>
+                <w:sz w:val="32"/>
+              </w:rPr>
+            </w:pPr>
+            <w:r>
+              <w:rPr>
+                <w:sz w:val="32"/>
+              </w:rPr>
+              <w:t>Responsibility</w:t>
+            </w:r>
+          </w:p>
+        </w:tc>
+        <w:tc>
+          <w:tcPr>
+            <w:tcW w:w="3651" w:type="dxa"/>
+          </w:tcPr>
+          <w:p>
+            <w:pPr>
+              <w:pStyle w:val="NoSpacing"/>
+              <w:rPr>
+                <w:sz w:val="32"/>
+              </w:rPr>
+            </w:pPr>
+            <w:r>
+              <w:rPr>
+                <w:sz w:val="32"/>
+              </w:rPr>
+              <w:t>Collaborations</w:t>
+            </w:r>
+          </w:p>
+        </w:tc>
+      </w:tr>
+      <w:tr>
+        <w:trPr>
+          <w:trHeight w:val="894"/>
+        </w:trPr>
+        <w:tc>
+          <w:tcPr>
+            <w:tcW w:w="2576" w:type="dxa"/>
+          </w:tcPr>
+          <w:p>
+            <w:pPr>
+              <w:pStyle w:val="NoSpacing"/>
+            </w:pPr>
+            <w:r>
+              <w:t>Level</w:t>
+            </w:r>
+          </w:p>
+        </w:tc>
+        <w:tc>
+          <w:tcPr>
+            <w:tcW w:w="2176" w:type="dxa"/>
+          </w:tcPr>
+          <w:p>
+            <w:pPr>
+              <w:pStyle w:val="NoSpacing"/>
+            </w:pPr>
+            <w:r>
+              <w:t>Model</w:t>
+            </w:r>
+          </w:p>
+        </w:tc>
+        <w:tc>
+          <w:tcPr>
+            <w:tcW w:w="2293" w:type="dxa"/>
+          </w:tcPr>
+          <w:p>
+            <w:pPr>
+              <w:pStyle w:val="NoSpacing"/>
+            </w:pPr>
+            <w:r>
+              <w:t>Creates a</w:t>
+            </w:r>
+            <w:r>
+              <w:t xml:space="preserve"> study</w:t>
+            </w:r>
+            <w:r>
+              <w:t xml:space="preserve"> </w:t>
+            </w:r>
+            <w:r>
+              <w:t>level</w:t>
+            </w:r>
+            <w:r>
+              <w:t xml:space="preserve"> that will hold all details and updates on </w:t>
+            </w:r>
+            <w:r>
+              <w:t>modules</w:t>
+            </w:r>
+            <w:r>
+              <w:t>.</w:t>
+            </w:r>
+          </w:p>
+        </w:tc>
+        <w:tc>
+          <w:tcPr>
+            <w:tcW w:w="3651" w:type="dxa"/>
+          </w:tcPr>
+          <w:p>
+            <w:pPr>
+              <w:pStyle w:val="NoSpacing"/>
+            </w:pPr>
+            <w:r>
+              <w:t xml:space="preserve">Database, </w:t>
+            </w:r>
+            <w:proofErr w:type="spellStart"/>
+            <w:r>
+              <w:t>overallController</w:t>
+            </w:r>
+            <w:proofErr w:type="spellEnd"/>
+            <w:r>
+              <w:t xml:space="preserve">, Module, </w:t>
+            </w:r>
+            <w:r>
+              <w:t>Sanitizer</w:t>
+            </w:r>
+          </w:p>
+        </w:tc>
+      </w:tr>
+      <w:tr>
+        <w:trPr>
+          <w:trHeight w:val="894"/>
+        </w:trPr>
+        <w:tc>
+          <w:tcPr>
+            <w:tcW w:w="2576" w:type="dxa"/>
+          </w:tcPr>
+          <w:p>
+            <w:pPr>
+              <w:pStyle w:val="NoSpacing"/>
+            </w:pPr>
+            <w:proofErr w:type="spellStart"/>
+            <w:r>
+              <w:t>Create</w:t>
+            </w:r>
+            <w:r>
+              <w:t>Level</w:t>
+            </w:r>
+            <w:r>
+              <w:t>View</w:t>
+            </w:r>
+            <w:proofErr w:type="spellEnd"/>
+          </w:p>
+        </w:tc>
+        <w:tc>
+          <w:tcPr>
+            <w:tcW w:w="2176" w:type="dxa"/>
+          </w:tcPr>
+          <w:p>
+            <w:pPr>
+              <w:pStyle w:val="NoSpacing"/>
+            </w:pPr>
+            <w:r>
+              <w:t>View(Form)</w:t>
+            </w:r>
+          </w:p>
+        </w:tc>
+        <w:tc>
+          <w:tcPr>
+            <w:tcW w:w="2293" w:type="dxa"/>
+          </w:tcPr>
+          <w:p>
+            <w:pPr>
+              <w:pStyle w:val="NoSpacing"/>
+            </w:pPr>
+            <w:r>
+              <w:t>View for creating a new</w:t>
+            </w:r>
+            <w:r>
+              <w:t xml:space="preserve"> </w:t>
+            </w:r>
+            <w:r>
+              <w:t>level</w:t>
+            </w:r>
+            <w:r>
+              <w:t>.</w:t>
+            </w:r>
+          </w:p>
+        </w:tc>
+        <w:tc>
+          <w:tcPr>
+            <w:tcW w:w="3651" w:type="dxa"/>
+          </w:tcPr>
+          <w:p>
+            <w:pPr>
+              <w:pStyle w:val="NoSpacing"/>
+            </w:pPr>
+            <w:proofErr w:type="spellStart"/>
+            <w:r>
+              <w:t>CreateLevelViewController</w:t>
+            </w:r>
+            <w:proofErr w:type="spellEnd"/>
+          </w:p>
+        </w:tc>
+      </w:tr>
+    </w:tbl>
+    <w:p>
+      <w:pPr>
+        <w:pStyle w:val="NoSpacing"/>
+        <w:numPr>
+          <w:ilvl w:val="0"/>
+          <w:numId w:val="8"/>
+        </w:numPr>
+      </w:pPr>
+    </w:p>
+    <w:tbl>
+      <w:tblPr>
+        <w:tblStyle w:val="TableGrid"/>
+        <w:tblW w:w="10696" w:type="dxa"/>
+        <w:tblLook w:val="04A0" w:firstRow="1" w:lastRow="0" w:firstColumn="1" w:lastColumn="0" w:noHBand="0" w:noVBand="1"/>
+      </w:tblPr>
+      <w:tblGrid>
+        <w:gridCol w:w="2576"/>
+        <w:gridCol w:w="2176"/>
+        <w:gridCol w:w="2293"/>
+        <w:gridCol w:w="3651"/>
+      </w:tblGrid>
+      <w:tr>
+        <w:trPr>
+          <w:trHeight w:val="397"/>
+        </w:trPr>
+        <w:tc>
+          <w:tcPr>
+            <w:tcW w:w="2576" w:type="dxa"/>
+          </w:tcPr>
+          <w:p>
+            <w:pPr>
+              <w:pStyle w:val="NoSpacing"/>
+              <w:rPr>
+                <w:sz w:val="32"/>
+              </w:rPr>
+            </w:pPr>
+            <w:r>
+              <w:rPr>
+                <w:sz w:val="32"/>
+              </w:rPr>
+              <w:t>Class name</w:t>
+            </w:r>
+          </w:p>
+        </w:tc>
+        <w:tc>
+          <w:tcPr>
+            <w:tcW w:w="2176" w:type="dxa"/>
+          </w:tcPr>
+          <w:p>
+            <w:pPr>
+              <w:pStyle w:val="NoSpacing"/>
+              <w:rPr>
+                <w:sz w:val="32"/>
+              </w:rPr>
+            </w:pPr>
+            <w:r>
+              <w:rPr>
+                <w:sz w:val="32"/>
+              </w:rPr>
+              <w:t>Type</w:t>
+            </w:r>
+          </w:p>
+        </w:tc>
+        <w:tc>
+          <w:tcPr>
+            <w:tcW w:w="2293" w:type="dxa"/>
+          </w:tcPr>
+          <w:p>
+            <w:pPr>
+              <w:pStyle w:val="NoSpacing"/>
+              <w:rPr>
+                <w:sz w:val="32"/>
+              </w:rPr>
+            </w:pPr>
+            <w:r>
+              <w:rPr>
+                <w:sz w:val="32"/>
+              </w:rPr>
+              <w:t>Responsibility</w:t>
+            </w:r>
+          </w:p>
+        </w:tc>
+        <w:tc>
+          <w:tcPr>
+            <w:tcW w:w="3651" w:type="dxa"/>
+          </w:tcPr>
+          <w:p>
+            <w:pPr>
+              <w:pStyle w:val="NoSpacing"/>
+              <w:rPr>
+                <w:sz w:val="32"/>
+              </w:rPr>
+            </w:pPr>
+            <w:r>
+              <w:rPr>
+                <w:sz w:val="32"/>
+              </w:rPr>
+              <w:t>Collaborations</w:t>
+            </w:r>
+          </w:p>
+        </w:tc>
+      </w:tr>
+      <w:tr>
+        <w:trPr>
+          <w:trHeight w:val="894"/>
+        </w:trPr>
+        <w:tc>
+          <w:tcPr>
+            <w:tcW w:w="2576" w:type="dxa"/>
+          </w:tcPr>
+          <w:p>
+            <w:pPr>
+              <w:pStyle w:val="NoSpacing"/>
+            </w:pPr>
+            <w:r>
+              <w:t>Sanitizer</w:t>
+            </w:r>
+          </w:p>
+        </w:tc>
+        <w:tc>
+          <w:tcPr>
+            <w:tcW w:w="2176" w:type="dxa"/>
+          </w:tcPr>
+          <w:p>
+            <w:pPr>
+              <w:pStyle w:val="NoSpacing"/>
+            </w:pPr>
+            <w:r>
+              <w:t>Controller</w:t>
+            </w:r>
+          </w:p>
+        </w:tc>
+        <w:tc>
+          <w:tcPr>
+            <w:tcW w:w="2293" w:type="dxa"/>
+          </w:tcPr>
+          <w:p>
+            <w:pPr>
+              <w:pStyle w:val="NoSpacing"/>
+            </w:pPr>
+            <w:r>
+              <w:t>Allows the data input from the user to be processed into the system.</w:t>
+            </w:r>
+          </w:p>
+        </w:tc>
+        <w:tc>
+          <w:tcPr>
+            <w:tcW w:w="3651" w:type="dxa"/>
+          </w:tcPr>
+          <w:p>
+            <w:pPr>
+              <w:pStyle w:val="NoSpacing"/>
+            </w:pPr>
+            <w:r>
+              <w:t xml:space="preserve">Course, Level, Module, Assessment, </w:t>
+            </w:r>
+            <w:proofErr w:type="spellStart"/>
+            <w:r>
+              <w:t>overallController</w:t>
+            </w:r>
+            <w:proofErr w:type="spellEnd"/>
+          </w:p>
+        </w:tc>
+      </w:tr>
+    </w:tbl>
+    <w:p>
+      <w:pPr>
+        <w:pStyle w:val="NoSpacing"/>
+      </w:pPr>
+    </w:p>
+    <w:p>
+      <w:pPr>
+        <w:pStyle w:val="NoSpacing"/>
+        <w:numPr>
+          <w:ilvl w:val="0"/>
+          <w:numId w:val="8"/>
+        </w:numPr>
+      </w:pPr>
+    </w:p>
+    <w:tbl>
+      <w:tblPr>
+        <w:tblStyle w:val="TableGrid"/>
+        <w:tblW w:w="10696" w:type="dxa"/>
+        <w:tblLook w:val="04A0" w:firstRow="1" w:lastRow="0" w:firstColumn="1" w:lastColumn="0" w:noHBand="0" w:noVBand="1"/>
+      </w:tblPr>
+      <w:tblGrid>
+        <w:gridCol w:w="2576"/>
+        <w:gridCol w:w="2176"/>
+        <w:gridCol w:w="2293"/>
+        <w:gridCol w:w="3651"/>
+      </w:tblGrid>
+      <w:tr>
+        <w:trPr>
+          <w:trHeight w:val="429"/>
+        </w:trPr>
+        <w:tc>
+          <w:tcPr>
+            <w:tcW w:w="2576" w:type="dxa"/>
+          </w:tcPr>
+          <w:p>
+            <w:pPr>
+              <w:pStyle w:val="NoSpacing"/>
+              <w:rPr>
+                <w:sz w:val="32"/>
+              </w:rPr>
+            </w:pPr>
+            <w:r>
+              <w:rPr>
+                <w:sz w:val="32"/>
+              </w:rPr>
+              <w:t>Class name</w:t>
+            </w:r>
+          </w:p>
+        </w:tc>
+        <w:tc>
+          <w:tcPr>
+            <w:tcW w:w="2176" w:type="dxa"/>
+          </w:tcPr>
+          <w:p>
+            <w:pPr>
+              <w:pStyle w:val="NoSpacing"/>
+              <w:rPr>
+                <w:sz w:val="32"/>
+              </w:rPr>
+            </w:pPr>
+            <w:r>
+              <w:rPr>
+                <w:sz w:val="32"/>
+              </w:rPr>
+              <w:t>Type</w:t>
+            </w:r>
+          </w:p>
+        </w:tc>
+        <w:tc>
+          <w:tcPr>
+            <w:tcW w:w="2293" w:type="dxa"/>
+          </w:tcPr>
+          <w:p>
+            <w:pPr>
+              <w:pStyle w:val="NoSpacing"/>
+              <w:rPr>
+                <w:sz w:val="32"/>
+              </w:rPr>
+            </w:pPr>
+            <w:r>
+              <w:rPr>
+                <w:sz w:val="32"/>
+              </w:rPr>
+              <w:t>Responsibility</w:t>
+            </w:r>
+          </w:p>
+        </w:tc>
+        <w:tc>
+          <w:tcPr>
+            <w:tcW w:w="3651" w:type="dxa"/>
+          </w:tcPr>
+          <w:p>
+            <w:pPr>
+              <w:pStyle w:val="NoSpacing"/>
+              <w:rPr>
+                <w:sz w:val="32"/>
+              </w:rPr>
+            </w:pPr>
+            <w:r>
+              <w:rPr>
+                <w:sz w:val="32"/>
+              </w:rPr>
+              <w:t>Collaborations</w:t>
+            </w:r>
+          </w:p>
+        </w:tc>
+      </w:tr>
+      <w:tr>
+        <w:trPr>
+          <w:trHeight w:val="1101"/>
+        </w:trPr>
+        <w:tc>
+          <w:tcPr>
+            <w:tcW w:w="2576" w:type="dxa"/>
+          </w:tcPr>
+          <w:p>
+            <w:pPr>
+              <w:pStyle w:val="NoSpacing"/>
+            </w:pPr>
+            <w:proofErr w:type="spellStart"/>
+            <w:r>
+              <w:t>InterfaceSave</w:t>
+            </w:r>
+            <w:proofErr w:type="spellEnd"/>
+          </w:p>
+        </w:tc>
+        <w:tc>
+          <w:tcPr>
+            <w:tcW w:w="2176" w:type="dxa"/>
+          </w:tcPr>
+          <w:p>
+            <w:pPr>
+              <w:pStyle w:val="NoSpacing"/>
+            </w:pPr>
+            <w:r>
+              <w:t>Interface</w:t>
+            </w:r>
+          </w:p>
+        </w:tc>
+        <w:tc>
+          <w:tcPr>
+            <w:tcW w:w="2293" w:type="dxa"/>
+          </w:tcPr>
+          <w:p>
+            <w:pPr>
+              <w:pStyle w:val="NoSpacing"/>
+            </w:pPr>
+            <w:r>
+              <w:t xml:space="preserve">This interface enforces a certain pattern to make sure the content is sanitized first, saved to the model, saved to the database, </w:t>
+            </w:r>
+            <w:r>
+              <w:t>GUI updated</w:t>
+            </w:r>
+            <w:r>
+              <w:t>.</w:t>
+            </w:r>
+          </w:p>
+        </w:tc>
+        <w:tc>
+          <w:tcPr>
+            <w:tcW w:w="3651" w:type="dxa"/>
+          </w:tcPr>
+          <w:p>
+            <w:pPr>
+              <w:pStyle w:val="NoSpacing"/>
+            </w:pPr>
+            <w:r>
+              <w:t>Course, Level, Module, Assessment</w:t>
+            </w:r>
+            <w:r>
+              <w:t xml:space="preserve">, </w:t>
+            </w:r>
+            <w:proofErr w:type="spellStart"/>
+            <w:r>
+              <w:t>overallController</w:t>
+            </w:r>
+            <w:proofErr w:type="spellEnd"/>
+          </w:p>
+        </w:tc>
+      </w:tr>
+    </w:tbl>
+    <w:p>
+      <w:pPr>
+        <w:pStyle w:val="NoSpacing"/>
+      </w:pPr>
+    </w:p>
+    <w:p>
+      <w:pPr>
+        <w:pStyle w:val="NoSpacing"/>
+        <w:numPr>
+          <w:ilvl w:val="0"/>
+          <w:numId w:val="8"/>
+        </w:numPr>
+      </w:pPr>
+    </w:p>
+    <w:tbl>
+      <w:tblPr>
+        <w:tblStyle w:val="TableGrid"/>
+        <w:tblW w:w="10696" w:type="dxa"/>
+        <w:tblLook w:val="04A0" w:firstRow="1" w:lastRow="0" w:firstColumn="1" w:lastColumn="0" w:noHBand="0" w:noVBand="1"/>
+      </w:tblPr>
+      <w:tblGrid>
+        <w:gridCol w:w="2576"/>
+        <w:gridCol w:w="2176"/>
+        <w:gridCol w:w="2293"/>
+        <w:gridCol w:w="3651"/>
+      </w:tblGrid>
+      <w:tr>
+        <w:trPr>
+          <w:trHeight w:val="429"/>
+        </w:trPr>
+        <w:tc>
+          <w:tcPr>
+            <w:tcW w:w="2576" w:type="dxa"/>
+          </w:tcPr>
+          <w:p>
+            <w:pPr>
+              <w:pStyle w:val="NoSpacing"/>
+              <w:rPr>
+                <w:sz w:val="32"/>
+              </w:rPr>
+            </w:pPr>
+            <w:r>
+              <w:rPr>
+                <w:sz w:val="32"/>
+              </w:rPr>
+              <w:t>Class name</w:t>
+            </w:r>
+          </w:p>
+        </w:tc>
+        <w:tc>
+          <w:tcPr>
+            <w:tcW w:w="2176" w:type="dxa"/>
+          </w:tcPr>
+          <w:p>
+            <w:pPr>
+              <w:pStyle w:val="NoSpacing"/>
+              <w:rPr>
+                <w:sz w:val="32"/>
+              </w:rPr>
+            </w:pPr>
+            <w:r>
+              <w:rPr>
+                <w:sz w:val="32"/>
+              </w:rPr>
+              <w:t>Type</w:t>
+            </w:r>
+          </w:p>
+        </w:tc>
+        <w:tc>
+          <w:tcPr>
+            <w:tcW w:w="2293" w:type="dxa"/>
+          </w:tcPr>
+          <w:p>
+            <w:pPr>
+              <w:pStyle w:val="NoSpacing"/>
+              <w:rPr>
+                <w:sz w:val="32"/>
+              </w:rPr>
+            </w:pPr>
+            <w:r>
+              <w:rPr>
+                <w:sz w:val="32"/>
+              </w:rPr>
+              <w:t>Responsibility</w:t>
+            </w:r>
+          </w:p>
+        </w:tc>
+        <w:tc>
+          <w:tcPr>
+            <w:tcW w:w="3651" w:type="dxa"/>
+          </w:tcPr>
+          <w:p>
+            <w:pPr>
+              <w:pStyle w:val="NoSpacing"/>
+              <w:rPr>
+                <w:sz w:val="32"/>
+              </w:rPr>
+            </w:pPr>
+            <w:r>
+              <w:rPr>
+                <w:sz w:val="32"/>
+              </w:rPr>
+              <w:t>Collaborations</w:t>
+            </w:r>
+          </w:p>
+        </w:tc>
+      </w:tr>
+      <w:tr>
+        <w:trPr>
+          <w:trHeight w:val="1101"/>
+        </w:trPr>
+        <w:tc>
+          <w:tcPr>
+            <w:tcW w:w="2576" w:type="dxa"/>
+          </w:tcPr>
+          <w:p>
+            <w:pPr>
+              <w:pStyle w:val="NoSpacing"/>
+            </w:pPr>
+            <w:proofErr w:type="spellStart"/>
+            <w:r>
+              <w:t>Interface</w:t>
+            </w:r>
+            <w:r>
+              <w:t>Delete</w:t>
+            </w:r>
+            <w:proofErr w:type="spellEnd"/>
+          </w:p>
+        </w:tc>
+        <w:tc>
+          <w:tcPr>
+            <w:tcW w:w="2176" w:type="dxa"/>
+          </w:tcPr>
+          <w:p>
+            <w:pPr>
+              <w:pStyle w:val="NoSpacing"/>
+            </w:pPr>
+            <w:r>
+              <w:t>Interface</w:t>
+            </w:r>
+          </w:p>
+        </w:tc>
+        <w:tc>
+          <w:tcPr>
+            <w:tcW w:w="2293" w:type="dxa"/>
+          </w:tcPr>
+          <w:p>
+            <w:pPr>
+              <w:pStyle w:val="NoSpacing"/>
+            </w:pPr>
+            <w:r>
+              <w:t xml:space="preserve">This interface enforces a certain pattern to make sure the content is </w:t>
+            </w:r>
+            <w:r>
+              <w:t xml:space="preserve">removed first from the GUI, </w:t>
+            </w:r>
+            <w:r>
+              <w:t>from the model</w:t>
+            </w:r>
+            <w:r>
+              <w:t xml:space="preserve"> and </w:t>
+            </w:r>
+            <w:r>
+              <w:t>from the database</w:t>
+            </w:r>
+            <w:r>
+              <w:t>.</w:t>
+            </w:r>
+          </w:p>
+        </w:tc>
+        <w:tc>
+          <w:tcPr>
+            <w:tcW w:w="3651" w:type="dxa"/>
+          </w:tcPr>
+          <w:p>
+            <w:pPr>
+              <w:pStyle w:val="NoSpacing"/>
+            </w:pPr>
+            <w:r>
+              <w:t xml:space="preserve">Course, Level, Module, Assessment, </w:t>
+            </w:r>
+            <w:proofErr w:type="spellStart"/>
+            <w:r>
+              <w:t>overallController</w:t>
+            </w:r>
+            <w:proofErr w:type="spellEnd"/>
+          </w:p>
+        </w:tc>
+      </w:tr>
+    </w:tbl>
+    <w:p>
+      <w:pPr>
+        <w:pStyle w:val="NoSpacing"/>
+      </w:pPr>
+    </w:p>
+    <w:p>
+      <w:pPr>
+        <w:pStyle w:val="NoSpacing"/>
+        <w:numPr>
+          <w:ilvl w:val="0"/>
+          <w:numId w:val="8"/>
+        </w:numPr>
+      </w:pPr>
+    </w:p>
+    <w:tbl>
+      <w:tblPr>
+        <w:tblStyle w:val="TableGrid"/>
+        <w:tblW w:w="10696" w:type="dxa"/>
+        <w:tblLook w:val="04A0" w:firstRow="1" w:lastRow="0" w:firstColumn="1" w:lastColumn="0" w:noHBand="0" w:noVBand="1"/>
+      </w:tblPr>
+      <w:tblGrid>
+        <w:gridCol w:w="2576"/>
+        <w:gridCol w:w="2176"/>
+        <w:gridCol w:w="2293"/>
+        <w:gridCol w:w="3651"/>
+      </w:tblGrid>
+      <w:tr>
+        <w:trPr>
+          <w:trHeight w:val="429"/>
+        </w:trPr>
+        <w:tc>
+          <w:tcPr>
+            <w:tcW w:w="2576" w:type="dxa"/>
+          </w:tcPr>
+          <w:p>
+            <w:pPr>
+              <w:pStyle w:val="NoSpacing"/>
+              <w:rPr>
+                <w:sz w:val="32"/>
+              </w:rPr>
+            </w:pPr>
+            <w:r>
+              <w:rPr>
+                <w:sz w:val="32"/>
+              </w:rPr>
+              <w:t>Class name</w:t>
+            </w:r>
+          </w:p>
+        </w:tc>
+        <w:tc>
+          <w:tcPr>
+            <w:tcW w:w="2176" w:type="dxa"/>
+          </w:tcPr>
+          <w:p>
+            <w:pPr>
+              <w:pStyle w:val="NoSpacing"/>
+              <w:rPr>
+                <w:sz w:val="32"/>
+              </w:rPr>
+            </w:pPr>
+            <w:r>
+              <w:rPr>
+                <w:sz w:val="32"/>
+              </w:rPr>
+              <w:t>Type</w:t>
+            </w:r>
+          </w:p>
+        </w:tc>
+        <w:tc>
+          <w:tcPr>
+            <w:tcW w:w="2293" w:type="dxa"/>
+          </w:tcPr>
+          <w:p>
+            <w:pPr>
+              <w:pStyle w:val="NoSpacing"/>
+              <w:rPr>
+                <w:sz w:val="32"/>
+              </w:rPr>
+            </w:pPr>
+            <w:r>
+              <w:rPr>
+                <w:sz w:val="32"/>
+              </w:rPr>
+              <w:t>Responsibility</w:t>
+            </w:r>
+          </w:p>
+        </w:tc>
+        <w:tc>
+          <w:tcPr>
+            <w:tcW w:w="3651" w:type="dxa"/>
+          </w:tcPr>
+          <w:p>
+            <w:pPr>
+              <w:pStyle w:val="NoSpacing"/>
+              <w:rPr>
+                <w:sz w:val="32"/>
+              </w:rPr>
+            </w:pPr>
+            <w:r>
+              <w:rPr>
+                <w:sz w:val="32"/>
+              </w:rPr>
+              <w:t>Collaborations</w:t>
+            </w:r>
+          </w:p>
+        </w:tc>
+      </w:tr>
+      <w:tr>
+        <w:trPr>
+          <w:trHeight w:val="2233"/>
+        </w:trPr>
+        <w:tc>
+          <w:tcPr>
+            <w:tcW w:w="2576" w:type="dxa"/>
+          </w:tcPr>
+          <w:p>
+            <w:pPr>
+              <w:pStyle w:val="NoSpacing"/>
+            </w:pPr>
+            <w:proofErr w:type="spellStart"/>
+            <w:r>
+              <w:t>overallController</w:t>
+            </w:r>
+            <w:proofErr w:type="spellEnd"/>
+          </w:p>
+        </w:tc>
+        <w:tc>
+          <w:tcPr>
+            <w:tcW w:w="2176" w:type="dxa"/>
+          </w:tcPr>
+          <w:p>
+            <w:pPr>
+              <w:pStyle w:val="NoSpacing"/>
+            </w:pPr>
+            <w:r>
+              <w:t>Controller</w:t>
+            </w:r>
+          </w:p>
+        </w:tc>
+        <w:tc>
+          <w:tcPr>
+            <w:tcW w:w="2293" w:type="dxa"/>
+          </w:tcPr>
+          <w:p>
+            <w:pPr>
+              <w:pStyle w:val="NoSpacing"/>
+            </w:pPr>
+            <w:r>
+              <w:t>This class will make sure everything will run smooth by managing all the above.</w:t>
+            </w:r>
+          </w:p>
+        </w:tc>
+        <w:tc>
+          <w:tcPr>
+            <w:tcW w:w="3651" w:type="dxa"/>
+          </w:tcPr>
+          <w:p>
+            <w:pPr>
+              <w:pStyle w:val="NoSpacing"/>
+            </w:pPr>
+            <w:r>
+              <w:t>Course, Level, Module, Assessment</w:t>
+            </w:r>
+            <w:r>
+              <w:t>, Database</w:t>
+            </w:r>
+          </w:p>
+        </w:tc>
+      </w:tr>
+    </w:tbl>
+    <w:p>
+      <w:pPr>
+        <w:pStyle w:val="NoSpacing"/>
+      </w:pPr>
+    </w:p>
+    <w:p>
+      <w:r>
+        <w:br w:type="page"/>
+      </w:r>
+    </w:p>
+    <w:p>
+      <w:pPr>
+        <w:pStyle w:val="NoSpacing"/>
+      </w:pPr>
+      <w:bookmarkStart w:id="0" w:name="_GoBack"/>
+      <w:bookmarkEnd w:id="0"/>
     </w:p>
     <w:sectPr>
       <w:pgSz w:w="11900" w:h="16840"/>
@@ -6701,7 +9138,7 @@
     </w:lvl>
   </w:abstractNum>
   <w:abstractNum w:abstractNumId="5">
-    <w:nsid w:val="61624570"/>
+    <w:nsid w:val="30707652"/>
     <w:multiLevelType w:val="hybridMultilevel"/>
     <w:tmpl w:val="D80245C8"/>
     <w:lvl w:ilvl="0" w:tplc="0409000F">
@@ -6790,7 +9227,7 @@
     </w:lvl>
   </w:abstractNum>
   <w:abstractNum w:abstractNumId="6">
-    <w:nsid w:val="669772E7"/>
+    <w:nsid w:val="61624570"/>
     <w:multiLevelType w:val="hybridMultilevel"/>
     <w:tmpl w:val="D80245C8"/>
     <w:lvl w:ilvl="0" w:tplc="0409000F">
@@ -6879,6 +9316,95 @@
     </w:lvl>
   </w:abstractNum>
   <w:abstractNum w:abstractNumId="7">
+    <w:nsid w:val="669772E7"/>
+    <w:multiLevelType w:val="hybridMultilevel"/>
+    <w:tmpl w:val="D80245C8"/>
+    <w:lvl w:ilvl="0" w:tplc="0409000F">
+      <w:start w:val="1"/>
+      <w:numFmt w:val="decimal"/>
+      <w:lvlText w:val="%1."/>
+      <w:lvlJc w:val="left"/>
+      <w:pPr>
+        <w:ind w:left="720" w:hanging="360"/>
+      </w:pPr>
+      <w:rPr>
+        <w:rFonts w:hint="default"/>
+      </w:rPr>
+    </w:lvl>
+    <w:lvl w:ilvl="1" w:tplc="04090019" w:tentative="1">
+      <w:start w:val="1"/>
+      <w:numFmt w:val="lowerLetter"/>
+      <w:lvlText w:val="%2."/>
+      <w:lvlJc w:val="left"/>
+      <w:pPr>
+        <w:ind w:left="1440" w:hanging="360"/>
+      </w:pPr>
+    </w:lvl>
+    <w:lvl w:ilvl="2" w:tplc="0409001B" w:tentative="1">
+      <w:start w:val="1"/>
+      <w:numFmt w:val="lowerRoman"/>
+      <w:lvlText w:val="%3."/>
+      <w:lvlJc w:val="right"/>
+      <w:pPr>
+        <w:ind w:left="2160" w:hanging="180"/>
+      </w:pPr>
+    </w:lvl>
+    <w:lvl w:ilvl="3" w:tplc="0409000F" w:tentative="1">
+      <w:start w:val="1"/>
+      <w:numFmt w:val="decimal"/>
+      <w:lvlText w:val="%4."/>
+      <w:lvlJc w:val="left"/>
+      <w:pPr>
+        <w:ind w:left="2880" w:hanging="360"/>
+      </w:pPr>
+    </w:lvl>
+    <w:lvl w:ilvl="4" w:tplc="04090019" w:tentative="1">
+      <w:start w:val="1"/>
+      <w:numFmt w:val="lowerLetter"/>
+      <w:lvlText w:val="%5."/>
+      <w:lvlJc w:val="left"/>
+      <w:pPr>
+        <w:ind w:left="3600" w:hanging="360"/>
+      </w:pPr>
+    </w:lvl>
+    <w:lvl w:ilvl="5" w:tplc="0409001B" w:tentative="1">
+      <w:start w:val="1"/>
+      <w:numFmt w:val="lowerRoman"/>
+      <w:lvlText w:val="%6."/>
+      <w:lvlJc w:val="right"/>
+      <w:pPr>
+        <w:ind w:left="4320" w:hanging="180"/>
+      </w:pPr>
+    </w:lvl>
+    <w:lvl w:ilvl="6" w:tplc="0409000F" w:tentative="1">
+      <w:start w:val="1"/>
+      <w:numFmt w:val="decimal"/>
+      <w:lvlText w:val="%7."/>
+      <w:lvlJc w:val="left"/>
+      <w:pPr>
+        <w:ind w:left="5040" w:hanging="360"/>
+      </w:pPr>
+    </w:lvl>
+    <w:lvl w:ilvl="7" w:tplc="04090019" w:tentative="1">
+      <w:start w:val="1"/>
+      <w:numFmt w:val="lowerLetter"/>
+      <w:lvlText w:val="%8."/>
+      <w:lvlJc w:val="left"/>
+      <w:pPr>
+        <w:ind w:left="5760" w:hanging="360"/>
+      </w:pPr>
+    </w:lvl>
+    <w:lvl w:ilvl="8" w:tplc="0409001B" w:tentative="1">
+      <w:start w:val="1"/>
+      <w:numFmt w:val="lowerRoman"/>
+      <w:lvlText w:val="%9."/>
+      <w:lvlJc w:val="right"/>
+      <w:pPr>
+        <w:ind w:left="6480" w:hanging="180"/>
+      </w:pPr>
+    </w:lvl>
+  </w:abstractNum>
+  <w:abstractNum w:abstractNumId="8">
     <w:nsid w:val="6B544A11"/>
     <w:multiLevelType w:val="hybridMultilevel"/>
     <w:tmpl w:val="7488E46A"/>
@@ -6991,7 +9517,7 @@
       </w:rPr>
     </w:lvl>
   </w:abstractNum>
-  <w:abstractNum w:abstractNumId="8">
+  <w:abstractNum w:abstractNumId="9">
     <w:nsid w:val="76351B5C"/>
     <w:multiLevelType w:val="hybridMultilevel"/>
     <w:tmpl w:val="E9588F08"/>
@@ -7080,6 +9606,95 @@
       </w:pPr>
     </w:lvl>
   </w:abstractNum>
+  <w:abstractNum w:abstractNumId="10">
+    <w:nsid w:val="766262DD"/>
+    <w:multiLevelType w:val="hybridMultilevel"/>
+    <w:tmpl w:val="D80245C8"/>
+    <w:lvl w:ilvl="0" w:tplc="0409000F">
+      <w:start w:val="1"/>
+      <w:numFmt w:val="decimal"/>
+      <w:lvlText w:val="%1."/>
+      <w:lvlJc w:val="left"/>
+      <w:pPr>
+        <w:ind w:left="720" w:hanging="360"/>
+      </w:pPr>
+      <w:rPr>
+        <w:rFonts w:hint="default"/>
+      </w:rPr>
+    </w:lvl>
+    <w:lvl w:ilvl="1" w:tplc="04090019" w:tentative="1">
+      <w:start w:val="1"/>
+      <w:numFmt w:val="lowerLetter"/>
+      <w:lvlText w:val="%2."/>
+      <w:lvlJc w:val="left"/>
+      <w:pPr>
+        <w:ind w:left="1440" w:hanging="360"/>
+      </w:pPr>
+    </w:lvl>
+    <w:lvl w:ilvl="2" w:tplc="0409001B" w:tentative="1">
+      <w:start w:val="1"/>
+      <w:numFmt w:val="lowerRoman"/>
+      <w:lvlText w:val="%3."/>
+      <w:lvlJc w:val="right"/>
+      <w:pPr>
+        <w:ind w:left="2160" w:hanging="180"/>
+      </w:pPr>
+    </w:lvl>
+    <w:lvl w:ilvl="3" w:tplc="0409000F" w:tentative="1">
+      <w:start w:val="1"/>
+      <w:numFmt w:val="decimal"/>
+      <w:lvlText w:val="%4."/>
+      <w:lvlJc w:val="left"/>
+      <w:pPr>
+        <w:ind w:left="2880" w:hanging="360"/>
+      </w:pPr>
+    </w:lvl>
+    <w:lvl w:ilvl="4" w:tplc="04090019" w:tentative="1">
+      <w:start w:val="1"/>
+      <w:numFmt w:val="lowerLetter"/>
+      <w:lvlText w:val="%5."/>
+      <w:lvlJc w:val="left"/>
+      <w:pPr>
+        <w:ind w:left="3600" w:hanging="360"/>
+      </w:pPr>
+    </w:lvl>
+    <w:lvl w:ilvl="5" w:tplc="0409001B" w:tentative="1">
+      <w:start w:val="1"/>
+      <w:numFmt w:val="lowerRoman"/>
+      <w:lvlText w:val="%6."/>
+      <w:lvlJc w:val="right"/>
+      <w:pPr>
+        <w:ind w:left="4320" w:hanging="180"/>
+      </w:pPr>
+    </w:lvl>
+    <w:lvl w:ilvl="6" w:tplc="0409000F" w:tentative="1">
+      <w:start w:val="1"/>
+      <w:numFmt w:val="decimal"/>
+      <w:lvlText w:val="%7."/>
+      <w:lvlJc w:val="left"/>
+      <w:pPr>
+        <w:ind w:left="5040" w:hanging="360"/>
+      </w:pPr>
+    </w:lvl>
+    <w:lvl w:ilvl="7" w:tplc="04090019" w:tentative="1">
+      <w:start w:val="1"/>
+      <w:numFmt w:val="lowerLetter"/>
+      <w:lvlText w:val="%8."/>
+      <w:lvlJc w:val="left"/>
+      <w:pPr>
+        <w:ind w:left="5760" w:hanging="360"/>
+      </w:pPr>
+    </w:lvl>
+    <w:lvl w:ilvl="8" w:tplc="0409001B" w:tentative="1">
+      <w:start w:val="1"/>
+      <w:numFmt w:val="lowerRoman"/>
+      <w:lvlText w:val="%9."/>
+      <w:lvlJc w:val="right"/>
+      <w:pPr>
+        <w:ind w:left="6480" w:hanging="180"/>
+      </w:pPr>
+    </w:lvl>
+  </w:abstractNum>
   <w:num w:numId="1">
     <w:abstractNumId w:val="3"/>
   </w:num>
@@ -7087,10 +9702,10 @@
     <w:abstractNumId w:val="0"/>
   </w:num>
   <w:num w:numId="3">
-    <w:abstractNumId w:val="7"/>
+    <w:abstractNumId w:val="8"/>
   </w:num>
   <w:num w:numId="4">
-    <w:abstractNumId w:val="8"/>
+    <w:abstractNumId w:val="9"/>
   </w:num>
   <w:num w:numId="5">
     <w:abstractNumId w:val="4"/>
@@ -7102,9 +9717,15 @@
     <w:abstractNumId w:val="2"/>
   </w:num>
   <w:num w:numId="8">
+    <w:abstractNumId w:val="7"/>
+  </w:num>
+  <w:num w:numId="9">
     <w:abstractNumId w:val="6"/>
   </w:num>
-  <w:num w:numId="9">
+  <w:num w:numId="10">
+    <w:abstractNumId w:val="10"/>
+  </w:num>
+  <w:num w:numId="11">
     <w:abstractNumId w:val="5"/>
   </w:num>
 </w:numbering>

</xml_diff>

<commit_message>
added sequence diagrams to report
</commit_message>
<xml_diff>
--- a/coursework1 - design.docx
+++ b/coursework1 - design.docx
@@ -69,10 +69,18 @@
         <w:t>&lt;R1&gt;</w:t>
       </w:r>
       <w:r>
-        <w:t>The software allows the user to build a course.</w:t>
-      </w:r>
-      <w:r>
-        <w:t>&lt;/R1&gt;</w:t>
+        <w:t xml:space="preserve">The software allows the user to build a </w:t>
+      </w:r>
+      <w:proofErr w:type="gramStart"/>
+      <w:r>
+        <w:t>course.</w:t>
+      </w:r>
+      <w:r>
+        <w:t>&lt;</w:t>
+      </w:r>
+      <w:proofErr w:type="gramEnd"/>
+      <w:r>
+        <w:t>/R1&gt;</w:t>
       </w:r>
     </w:p>
     <w:p>
@@ -80,7 +88,576 @@
         <w:t>&lt;description&gt;</w:t>
       </w:r>
       <w:r>
-        <w:t>The user is able to build a course in order to find out the outcome of his degree, real or by predicting marks.</w:t>
+        <w:t xml:space="preserve">The user is able to build a course in order to find out the outcome of his degree, real or by predicting </w:t>
+      </w:r>
+      <w:proofErr w:type="gramStart"/>
+      <w:r>
+        <w:t>marks.</w:t>
+      </w:r>
+      <w:r>
+        <w:t>&lt;</w:t>
+      </w:r>
+      <w:proofErr w:type="gramEnd"/>
+      <w:r>
+        <w:t>/description&gt;</w:t>
+      </w:r>
+    </w:p>
+    <w:p/>
+    <w:p>
+      <w:r>
+        <w:t>&lt;R2&gt;</w:t>
+      </w:r>
+      <w:r>
+        <w:t xml:space="preserve">The software shall allow the user to record the name of the </w:t>
+      </w:r>
+      <w:proofErr w:type="gramStart"/>
+      <w:r>
+        <w:t>course.</w:t>
+      </w:r>
+      <w:r>
+        <w:t>&lt;</w:t>
+      </w:r>
+      <w:proofErr w:type="gramEnd"/>
+      <w:r>
+        <w:t>/R2&gt;</w:t>
+      </w:r>
+    </w:p>
+    <w:p>
+      <w:r>
+        <w:t>&lt;description&gt;</w:t>
+      </w:r>
+      <w:r>
+        <w:t xml:space="preserve">The student is able to </w:t>
+      </w:r>
+      <w:r>
+        <w:t xml:space="preserve">add </w:t>
+      </w:r>
+      <w:r>
+        <w:t xml:space="preserve">the course name. The user </w:t>
+      </w:r>
+      <w:r>
+        <w:t>should be able to change the name of the course</w:t>
+      </w:r>
+      <w:r>
+        <w:t xml:space="preserve">, for example, when a student decides to switch to a different </w:t>
+      </w:r>
+      <w:proofErr w:type="gramStart"/>
+      <w:r>
+        <w:t>course</w:t>
+      </w:r>
+      <w:r>
+        <w:t>.</w:t>
+      </w:r>
+      <w:r>
+        <w:t>&lt;</w:t>
+      </w:r>
+      <w:proofErr w:type="gramEnd"/>
+      <w:r>
+        <w:t>/description&gt;</w:t>
+      </w:r>
+    </w:p>
+    <w:p/>
+    <w:p>
+      <w:r>
+        <w:t>&lt;R3&gt;</w:t>
+      </w:r>
+      <w:r>
+        <w:t xml:space="preserve">The software shall allow the user to add modules to the </w:t>
+      </w:r>
+      <w:proofErr w:type="gramStart"/>
+      <w:r>
+        <w:t>course.</w:t>
+      </w:r>
+      <w:r>
+        <w:t>&lt;</w:t>
+      </w:r>
+      <w:proofErr w:type="gramEnd"/>
+      <w:r>
+        <w:t>/R3&gt;</w:t>
+      </w:r>
+    </w:p>
+    <w:p>
+      <w:r>
+        <w:t>&lt;description&gt;</w:t>
+      </w:r>
+      <w:r>
+        <w:t xml:space="preserve">The student can create modules and add them to the </w:t>
+      </w:r>
+      <w:proofErr w:type="gramStart"/>
+      <w:r>
+        <w:t>course.</w:t>
+      </w:r>
+      <w:r>
+        <w:t>&lt;</w:t>
+      </w:r>
+      <w:proofErr w:type="gramEnd"/>
+      <w:r>
+        <w:t>/description&gt;</w:t>
+      </w:r>
+    </w:p>
+    <w:p/>
+    <w:p>
+      <w:r>
+        <w:t>&lt;R4&gt;</w:t>
+      </w:r>
+      <w:r>
+        <w:t xml:space="preserve">The software shall allow the user to add a credit value to each </w:t>
+      </w:r>
+      <w:proofErr w:type="gramStart"/>
+      <w:r>
+        <w:t>module.</w:t>
+      </w:r>
+      <w:r>
+        <w:t>&lt;</w:t>
+      </w:r>
+      <w:proofErr w:type="gramEnd"/>
+      <w:r>
+        <w:t>/R4&gt;</w:t>
+      </w:r>
+    </w:p>
+    <w:p>
+      <w:r>
+        <w:t>&lt;description&gt;</w:t>
+      </w:r>
+      <w:r>
+        <w:t>Each module has a credit value. Most of them are 15 credits but there are also modules with 30 credits.</w:t>
+      </w:r>
+      <w:r>
+        <w:t xml:space="preserve"> There is also a final year project worth 45 credits.</w:t>
+      </w:r>
+      <w:r>
+        <w:t xml:space="preserve"> Therefore, the user should be able to add a credit value to the each </w:t>
+      </w:r>
+      <w:proofErr w:type="gramStart"/>
+      <w:r>
+        <w:t>module.</w:t>
+      </w:r>
+      <w:r>
+        <w:t>&lt;</w:t>
+      </w:r>
+      <w:proofErr w:type="gramEnd"/>
+      <w:r>
+        <w:t>/description&gt;</w:t>
+      </w:r>
+    </w:p>
+    <w:p/>
+    <w:p>
+      <w:r>
+        <w:t>&lt;R5&gt;</w:t>
+      </w:r>
+      <w:r>
+        <w:t xml:space="preserve">The software shall allow the user to input </w:t>
+      </w:r>
+      <w:proofErr w:type="gramStart"/>
+      <w:r>
+        <w:t>assessments(</w:t>
+      </w:r>
+      <w:proofErr w:type="gramEnd"/>
+      <w:r>
+        <w:t xml:space="preserve">tutorial, coursework, </w:t>
+      </w:r>
+      <w:r>
+        <w:t>exam) for each module.</w:t>
+      </w:r>
+      <w:r>
+        <w:t>&lt;/R5&gt;</w:t>
+      </w:r>
+    </w:p>
+    <w:p>
+      <w:r>
+        <w:t>&lt;description&gt;</w:t>
+      </w:r>
+      <w:r>
+        <w:t xml:space="preserve">The user can add assessments to each module, including a tutorial exercise, coursework, exam et al. Each assessment has name and </w:t>
+      </w:r>
+      <w:proofErr w:type="gramStart"/>
+      <w:r>
+        <w:t>weight.</w:t>
+      </w:r>
+      <w:r>
+        <w:t>&lt;</w:t>
+      </w:r>
+      <w:proofErr w:type="gramEnd"/>
+      <w:r>
+        <w:t>/description&gt;</w:t>
+      </w:r>
+    </w:p>
+    <w:p/>
+    <w:p>
+      <w:r>
+        <w:t>&lt;R6&gt;</w:t>
+      </w:r>
+      <w:r>
+        <w:t xml:space="preserve">The software should show the new module </w:t>
+      </w:r>
+      <w:proofErr w:type="gramStart"/>
+      <w:r>
+        <w:t>added.</w:t>
+      </w:r>
+      <w:r>
+        <w:t>&lt;</w:t>
+      </w:r>
+      <w:proofErr w:type="gramEnd"/>
+      <w:r>
+        <w:t>/R6&gt;</w:t>
+      </w:r>
+    </w:p>
+    <w:p>
+      <w:r>
+        <w:t>&lt;description&gt;</w:t>
+      </w:r>
+      <w:r>
+        <w:t>After each module entry, if everything is correct, the module will be shown in the software. However, some information can be deleted in case some of errors. For example if the as</w:t>
+      </w:r>
+      <w:r>
+        <w:t xml:space="preserve">sessments do not add up to 100% or invalid weight for </w:t>
+      </w:r>
+      <w:proofErr w:type="gramStart"/>
+      <w:r>
+        <w:t>assessments.</w:t>
+      </w:r>
+      <w:r>
+        <w:t>&lt;</w:t>
+      </w:r>
+      <w:proofErr w:type="gramEnd"/>
+      <w:r>
+        <w:t>/description&gt;</w:t>
+      </w:r>
+    </w:p>
+    <w:p/>
+    <w:p>
+      <w:r>
+        <w:t>&lt;R7&gt;</w:t>
+      </w:r>
+      <w:r>
+        <w:t xml:space="preserve">The software shall allow the user to add modules until the course is </w:t>
+      </w:r>
+      <w:proofErr w:type="gramStart"/>
+      <w:r>
+        <w:t>complete.</w:t>
+      </w:r>
+      <w:r>
+        <w:t>&lt;</w:t>
+      </w:r>
+      <w:proofErr w:type="gramEnd"/>
+      <w:r>
+        <w:t>/R7&gt;</w:t>
+      </w:r>
+    </w:p>
+    <w:p>
+      <w:r>
+        <w:t>&lt;description&gt;</w:t>
+      </w:r>
+      <w:r>
+        <w:t>A course should be complete when the sum o</w:t>
+      </w:r>
+      <w:r>
+        <w:t>f 120 credits per year has been reached</w:t>
+      </w:r>
+      <w:r>
+        <w:t xml:space="preserve"> in all three years of </w:t>
+      </w:r>
+      <w:proofErr w:type="gramStart"/>
+      <w:r>
+        <w:t>study</w:t>
+      </w:r>
+      <w:r>
+        <w:t>.</w:t>
+      </w:r>
+      <w:r>
+        <w:t>&lt;</w:t>
+      </w:r>
+      <w:proofErr w:type="gramEnd"/>
+      <w:r>
+        <w:t>/description&gt;</w:t>
+      </w:r>
+    </w:p>
+    <w:p/>
+    <w:p>
+      <w:r>
+        <w:t>&lt;R8&gt;</w:t>
+      </w:r>
+      <w:r>
+        <w:t xml:space="preserve">The software shall allow the user to save the status of </w:t>
+      </w:r>
+      <w:r>
+        <w:t>the</w:t>
+      </w:r>
+      <w:r>
+        <w:t xml:space="preserve"> </w:t>
+      </w:r>
+      <w:proofErr w:type="gramStart"/>
+      <w:r>
+        <w:t>course.</w:t>
+      </w:r>
+      <w:r>
+        <w:t>&lt;</w:t>
+      </w:r>
+      <w:proofErr w:type="gramEnd"/>
+      <w:r>
+        <w:t>/R8&gt;</w:t>
+      </w:r>
+    </w:p>
+    <w:p>
+      <w:r>
+        <w:t>&lt;description&gt;</w:t>
+      </w:r>
+      <w:r>
+        <w:t>The user should be able to save</w:t>
+      </w:r>
+      <w:r>
+        <w:t xml:space="preserve"> manually</w:t>
+      </w:r>
+      <w:r>
+        <w:t xml:space="preserve"> the status of </w:t>
+      </w:r>
+      <w:r>
+        <w:t>the</w:t>
+      </w:r>
+      <w:r>
+        <w:t xml:space="preserve"> course using a save button. The </w:t>
+      </w:r>
+      <w:r>
+        <w:t>software</w:t>
+      </w:r>
+      <w:r>
+        <w:t xml:space="preserve"> </w:t>
+      </w:r>
+      <w:r>
+        <w:t>will</w:t>
+      </w:r>
+      <w:r>
+        <w:t xml:space="preserve"> also save</w:t>
+      </w:r>
+      <w:r>
+        <w:t xml:space="preserve"> automatically</w:t>
+      </w:r>
+      <w:r>
+        <w:t xml:space="preserve"> any changes on </w:t>
+      </w:r>
+      <w:proofErr w:type="gramStart"/>
+      <w:r>
+        <w:t>exit.</w:t>
+      </w:r>
+      <w:r>
+        <w:t>&lt;</w:t>
+      </w:r>
+      <w:proofErr w:type="gramEnd"/>
+      <w:r>
+        <w:t>/description&gt;</w:t>
+      </w:r>
+    </w:p>
+    <w:p/>
+    <w:p>
+      <w:r>
+        <w:t xml:space="preserve">&lt;R9&gt;The software shall continue from the last edit </w:t>
+      </w:r>
+      <w:proofErr w:type="gramStart"/>
+      <w:r>
+        <w:t>version.&lt;</w:t>
+      </w:r>
+      <w:proofErr w:type="gramEnd"/>
+      <w:r>
+        <w:t>/R9&gt;</w:t>
+      </w:r>
+    </w:p>
+    <w:p>
+      <w:r>
+        <w:t xml:space="preserve">&lt;description&gt;If the software is not at its first run, then it should use the existing data to build the interface and resume to the last edit </w:t>
+      </w:r>
+      <w:proofErr w:type="gramStart"/>
+      <w:r>
+        <w:t>stage.&lt;</w:t>
+      </w:r>
+      <w:proofErr w:type="gramEnd"/>
+      <w:r>
+        <w:t>/description&gt;</w:t>
+      </w:r>
+    </w:p>
+    <w:p/>
+    <w:p>
+      <w:r>
+        <w:t>&lt;R10&gt;</w:t>
+      </w:r>
+      <w:r>
+        <w:t xml:space="preserve">The software shall save the file changes in the </w:t>
+      </w:r>
+      <w:proofErr w:type="gramStart"/>
+      <w:r>
+        <w:t>background.</w:t>
+      </w:r>
+      <w:r>
+        <w:t>&lt;</w:t>
+      </w:r>
+      <w:proofErr w:type="gramEnd"/>
+      <w:r>
+        <w:t>/R10&gt;</w:t>
+      </w:r>
+    </w:p>
+    <w:p>
+      <w:r>
+        <w:t>&lt;description&gt;</w:t>
+      </w:r>
+      <w:r>
+        <w:t xml:space="preserve">The software will save changes in the background to simulate writing to a </w:t>
+      </w:r>
+      <w:proofErr w:type="gramStart"/>
+      <w:r>
+        <w:t>database.</w:t>
+      </w:r>
+      <w:r>
+        <w:t>&lt;</w:t>
+      </w:r>
+      <w:proofErr w:type="gramEnd"/>
+      <w:r>
+        <w:t>/description&gt;</w:t>
+      </w:r>
+    </w:p>
+    <w:p/>
+    <w:p>
+      <w:r>
+        <w:t>&lt;R11&gt;The software shall update any changes in the summary tab</w:t>
+      </w:r>
+      <w:r>
+        <w:t xml:space="preserve"> (level summary and main one)</w:t>
+      </w:r>
+      <w:r>
+        <w:t xml:space="preserve"> as the user edits any module details for the purpose of predicting the outcome of his </w:t>
+      </w:r>
+      <w:proofErr w:type="gramStart"/>
+      <w:r>
+        <w:t>degree.&lt;</w:t>
+      </w:r>
+      <w:proofErr w:type="gramEnd"/>
+      <w:r>
+        <w:t>/R11</w:t>
+      </w:r>
+      <w:r>
+        <w:t>&gt;</w:t>
+      </w:r>
+    </w:p>
+    <w:p>
+      <w:r>
+        <w:t>&lt;description&gt;&lt;/description&gt;</w:t>
+      </w:r>
+    </w:p>
+    <w:p/>
+    <w:p>
+      <w:r>
+        <w:t xml:space="preserve">&lt;R12&gt;The software shall allow the user to add modules for 3 years of </w:t>
+      </w:r>
+      <w:proofErr w:type="gramStart"/>
+      <w:r>
+        <w:t>study.&lt;</w:t>
+      </w:r>
+      <w:proofErr w:type="gramEnd"/>
+      <w:r>
+        <w:t>/R12</w:t>
+      </w:r>
+      <w:r>
+        <w:t>&gt;</w:t>
+      </w:r>
+    </w:p>
+    <w:p>
+      <w:r>
+        <w:t>&lt;description&gt;</w:t>
+      </w:r>
+      <w:r>
+        <w:t xml:space="preserve">The user can add modules for 3 years of study. Each module will have a credit amount. All modules should add to 120 credits per </w:t>
+      </w:r>
+      <w:proofErr w:type="gramStart"/>
+      <w:r>
+        <w:t>year.</w:t>
+      </w:r>
+      <w:r>
+        <w:t>&lt;</w:t>
+      </w:r>
+      <w:proofErr w:type="gramEnd"/>
+      <w:r>
+        <w:t>/description&gt;</w:t>
+      </w:r>
+    </w:p>
+    <w:p/>
+    <w:p>
+      <w:r>
+        <w:t>&lt;R13&gt;</w:t>
+      </w:r>
+      <w:r>
+        <w:t xml:space="preserve">The software shall show results on each level </w:t>
+      </w:r>
+      <w:proofErr w:type="gramStart"/>
+      <w:r>
+        <w:t>summary.</w:t>
+      </w:r>
+      <w:r>
+        <w:t>&lt;</w:t>
+      </w:r>
+      <w:proofErr w:type="gramEnd"/>
+      <w:r>
+        <w:t>/R13</w:t>
+      </w:r>
+      <w:r>
+        <w:t>&gt;</w:t>
+      </w:r>
+    </w:p>
+    <w:p>
+      <w:r>
+        <w:t>&lt;description&gt;</w:t>
+      </w:r>
+      <w:r>
+        <w:t xml:space="preserve">On a level summary the user can see the outcome of each module. For example: User Experience Design: 45% Pass or 35% Referral or 25% </w:t>
+      </w:r>
+      <w:proofErr w:type="gramStart"/>
+      <w:r>
+        <w:t>Fail.</w:t>
+      </w:r>
+      <w:r>
+        <w:t>&lt;</w:t>
+      </w:r>
+      <w:proofErr w:type="gramEnd"/>
+      <w:r>
+        <w:t>/description&gt;</w:t>
+      </w:r>
+    </w:p>
+    <w:p/>
+    <w:p>
+      <w:r>
+        <w:t xml:space="preserve">&lt;R14&gt;The software shall have a main Summary tab where the user can see the final outcome for each level of study and the final outcome of their </w:t>
+      </w:r>
+      <w:proofErr w:type="gramStart"/>
+      <w:r>
+        <w:t>degree.&lt;</w:t>
+      </w:r>
+      <w:proofErr w:type="gramEnd"/>
+      <w:r>
+        <w:t>/R14</w:t>
+      </w:r>
+      <w:r>
+        <w:t>&gt;</w:t>
+      </w:r>
+    </w:p>
+    <w:p>
+      <w:r>
+        <w:t>&lt;description&gt;</w:t>
+      </w:r>
+      <w:r>
+        <w:t>The main summary tab will cover all three levels of study with each percentage and the final outcome for the user’s degree. For example: level 4: 44%, level 5: 60</w:t>
+      </w:r>
+      <w:proofErr w:type="gramStart"/>
+      <w:r>
+        <w:t>% ,</w:t>
+      </w:r>
+      <w:proofErr w:type="gramEnd"/>
+      <w:r>
+        <w:t xml:space="preserve"> level 6: 75%. Outcome: </w:t>
+      </w:r>
+      <w:proofErr w:type="gramStart"/>
+      <w:r>
+        <w:t>second  upper</w:t>
+      </w:r>
+      <w:proofErr w:type="gramEnd"/>
+      <w:r>
+        <w:t xml:space="preserve"> class degree.</w:t>
       </w:r>
       <w:r>
         <w:t>&lt;/description&gt;</w:t>
@@ -89,13 +666,24 @@
     <w:p/>
     <w:p>
       <w:r>
-        <w:t>&lt;R2&gt;</w:t>
-      </w:r>
-      <w:r>
-        <w:t>The software shall allow the user to record the name of the course.</w:t>
-      </w:r>
-      <w:r>
-        <w:t>&lt;/R2&gt;</w:t>
+        <w:t xml:space="preserve">&lt;R15&gt;The software shall allow the user to </w:t>
+      </w:r>
+      <w:r>
+        <w:t>delete</w:t>
+      </w:r>
+      <w:r>
+        <w:t xml:space="preserve"> a </w:t>
+      </w:r>
+      <w:proofErr w:type="gramStart"/>
+      <w:r>
+        <w:t>course.&lt;</w:t>
+      </w:r>
+      <w:proofErr w:type="gramEnd"/>
+      <w:r>
+        <w:t>/R15</w:t>
+      </w:r>
+      <w:r>
+        <w:t>&gt;</w:t>
       </w:r>
     </w:p>
     <w:p>
@@ -103,37 +691,35 @@
         <w:t>&lt;description&gt;</w:t>
       </w:r>
       <w:r>
-        <w:t xml:space="preserve">The student is able to </w:t>
-      </w:r>
-      <w:r>
-        <w:t xml:space="preserve">add </w:t>
-      </w:r>
-      <w:r>
-        <w:t xml:space="preserve">the course name. The user </w:t>
-      </w:r>
-      <w:r>
-        <w:t>should be able to change the name of the course</w:t>
-      </w:r>
-      <w:r>
-        <w:t>, for example, when a student decides to switch to a different course</w:t>
-      </w:r>
-      <w:r>
-        <w:t>.</w:t>
-      </w:r>
-      <w:r>
-        <w:t>&lt;/description&gt;</w:t>
+        <w:t xml:space="preserve">The user is able to delete a course. The user might want to change the course. Or to create the final outcome for a friends’ degree without deleting his own </w:t>
+      </w:r>
+      <w:proofErr w:type="gramStart"/>
+      <w:r>
+        <w:t>data.</w:t>
+      </w:r>
+      <w:r>
+        <w:t>&lt;</w:t>
+      </w:r>
+      <w:proofErr w:type="gramEnd"/>
+      <w:r>
+        <w:t>/description&gt;</w:t>
       </w:r>
     </w:p>
     <w:p/>
     <w:p>
       <w:r>
-        <w:t>&lt;R3&gt;</w:t>
-      </w:r>
-      <w:r>
-        <w:t>The software shall allow the user to add modules to the course.</w:t>
-      </w:r>
-      <w:r>
-        <w:t>&lt;/R3&gt;</w:t>
+        <w:t xml:space="preserve">&lt;R16&gt;The software shall allow the user to add the name of the student taking the </w:t>
+      </w:r>
+      <w:proofErr w:type="gramStart"/>
+      <w:r>
+        <w:t>course.&lt;</w:t>
+      </w:r>
+      <w:proofErr w:type="gramEnd"/>
+      <w:r>
+        <w:t>/R16</w:t>
+      </w:r>
+      <w:r>
+        <w:t>&gt;</w:t>
       </w:r>
     </w:p>
     <w:p>
@@ -141,358 +727,33 @@
         <w:t>&lt;description&gt;</w:t>
       </w:r>
       <w:r>
-        <w:t>The student can create modules and add them to the course.</w:t>
-      </w:r>
-      <w:r>
-        <w:t>&lt;/description&gt;</w:t>
-      </w:r>
-    </w:p>
-    <w:p/>
-    <w:p>
-      <w:r>
-        <w:t>&lt;R4&gt;</w:t>
-      </w:r>
-      <w:r>
-        <w:t>The software shall allow the user to add a credit value to each module.</w:t>
-      </w:r>
-      <w:r>
-        <w:t>&lt;/R4&gt;</w:t>
-      </w:r>
-    </w:p>
-    <w:p>
-      <w:r>
-        <w:t>&lt;description&gt;</w:t>
-      </w:r>
-      <w:r>
-        <w:t>Each module has a credit value. Most of them are 15 credits but there are also modules with 30 credits.</w:t>
-      </w:r>
-      <w:r>
-        <w:t xml:space="preserve"> There is also a final year project worth 45 credits.</w:t>
-      </w:r>
-      <w:r>
-        <w:t xml:space="preserve"> Therefore, the user should be able to add a credit value to the each module.</w:t>
-      </w:r>
-      <w:r>
-        <w:t>&lt;/description&gt;</w:t>
-      </w:r>
-    </w:p>
-    <w:p/>
-    <w:p>
-      <w:r>
-        <w:t>&lt;R5&gt;</w:t>
-      </w:r>
-      <w:r>
-        <w:t>The software shall allow the user to input assessments(</w:t>
-      </w:r>
-      <w:r>
-        <w:t xml:space="preserve">tutorial, coursework, </w:t>
-      </w:r>
-      <w:r>
-        <w:t>exam) for each module.</w:t>
-      </w:r>
-      <w:r>
-        <w:t>&lt;/R5&gt;</w:t>
-      </w:r>
-    </w:p>
-    <w:p>
-      <w:r>
-        <w:t>&lt;description&gt;</w:t>
-      </w:r>
-      <w:r>
-        <w:t>The user can add assessments to each module, including a tutorial exercise, coursework, exam et al. Each assessment has name and weight.</w:t>
-      </w:r>
-      <w:r>
-        <w:t>&lt;/description&gt;</w:t>
-      </w:r>
-    </w:p>
-    <w:p/>
-    <w:p>
-      <w:r>
-        <w:t>&lt;R6&gt;</w:t>
-      </w:r>
-      <w:r>
-        <w:t>The software should show the new module added.</w:t>
-      </w:r>
-      <w:r>
-        <w:t>&lt;/R6&gt;</w:t>
-      </w:r>
-    </w:p>
-    <w:p>
-      <w:r>
-        <w:t>&lt;description&gt;</w:t>
-      </w:r>
-      <w:r>
-        <w:t>After each module entry, if everything is correct, the module will be shown in the software. However, some information can be deleted in case some of errors. For example if the as</w:t>
-      </w:r>
-      <w:r>
-        <w:t>sessments do not add up to 100% or invalid weight for assessments.</w:t>
-      </w:r>
-      <w:r>
-        <w:t>&lt;/description&gt;</w:t>
-      </w:r>
-    </w:p>
-    <w:p/>
-    <w:p>
-      <w:r>
-        <w:t>&lt;R7&gt;</w:t>
-      </w:r>
-      <w:r>
-        <w:t>The software shall allow the user to add modules until the course is complete.</w:t>
-      </w:r>
-      <w:r>
-        <w:t>&lt;/R7&gt;</w:t>
-      </w:r>
-    </w:p>
-    <w:p>
-      <w:r>
-        <w:t>&lt;description&gt;</w:t>
-      </w:r>
-      <w:r>
-        <w:t>A course should be complete when the sum o</w:t>
-      </w:r>
-      <w:r>
-        <w:t>f 120 credits per year has been reached</w:t>
-      </w:r>
-      <w:r>
-        <w:t xml:space="preserve"> in all three years of study</w:t>
-      </w:r>
-      <w:r>
-        <w:t>.</w:t>
-      </w:r>
-      <w:r>
-        <w:t>&lt;/description&gt;</w:t>
-      </w:r>
-    </w:p>
-    <w:p/>
-    <w:p>
-      <w:r>
-        <w:t>&lt;R8&gt;</w:t>
-      </w:r>
-      <w:r>
-        <w:t xml:space="preserve">The software shall allow the user to save the status of </w:t>
-      </w:r>
-      <w:r>
-        <w:t>the</w:t>
-      </w:r>
-      <w:r>
-        <w:t xml:space="preserve"> course.</w:t>
-      </w:r>
-      <w:r>
-        <w:t>&lt;/R8&gt;</w:t>
-      </w:r>
-    </w:p>
-    <w:p>
-      <w:r>
-        <w:t>&lt;description&gt;</w:t>
-      </w:r>
-      <w:r>
-        <w:t>The user should be able to save</w:t>
-      </w:r>
-      <w:r>
-        <w:t xml:space="preserve"> manually</w:t>
-      </w:r>
-      <w:r>
-        <w:t xml:space="preserve"> the status of </w:t>
-      </w:r>
-      <w:r>
-        <w:t>the</w:t>
-      </w:r>
-      <w:r>
-        <w:t xml:space="preserve"> course using a save button. The </w:t>
-      </w:r>
-      <w:r>
-        <w:t>software</w:t>
-      </w:r>
-      <w:r>
-        <w:t xml:space="preserve"> </w:t>
-      </w:r>
-      <w:r>
-        <w:t>will</w:t>
-      </w:r>
-      <w:r>
-        <w:t xml:space="preserve"> also save</w:t>
-      </w:r>
-      <w:r>
-        <w:t xml:space="preserve"> automatically</w:t>
-      </w:r>
-      <w:r>
-        <w:t xml:space="preserve"> any changes on exit.</w:t>
-      </w:r>
-      <w:r>
-        <w:t>&lt;/description&gt;</w:t>
-      </w:r>
-    </w:p>
-    <w:p/>
-    <w:p>
-      <w:r>
-        <w:t>&lt;R9&gt;The software shall continue from the last edit version.&lt;/R9&gt;</w:t>
-      </w:r>
-    </w:p>
-    <w:p>
-      <w:r>
-        <w:t>&lt;description&gt;If the software is not at its first run, then it should use the existing data to build the interface and resume to the last edit stage.&lt;/description&gt;</w:t>
-      </w:r>
-    </w:p>
-    <w:p/>
-    <w:p>
-      <w:r>
-        <w:t>&lt;R10&gt;</w:t>
-      </w:r>
-      <w:r>
-        <w:t>The software shall save the file changes in the background.</w:t>
-      </w:r>
-      <w:r>
-        <w:t>&lt;/R10&gt;</w:t>
-      </w:r>
-    </w:p>
-    <w:p>
-      <w:r>
-        <w:t>&lt;description&gt;</w:t>
-      </w:r>
-      <w:r>
-        <w:t>The software will save changes in the background to simulate writing to a database.</w:t>
-      </w:r>
-      <w:r>
-        <w:t>&lt;/description&gt;</w:t>
-      </w:r>
-    </w:p>
-    <w:p/>
-    <w:p>
-      <w:r>
-        <w:t>&lt;R11&gt;The software shall update any changes in the summary tab</w:t>
-      </w:r>
-      <w:r>
-        <w:t xml:space="preserve"> (level summary and main one)</w:t>
-      </w:r>
-      <w:r>
-        <w:t xml:space="preserve"> as the user edits any module details for the purpose of predicting the outcome of his degree.&lt;/R11</w:t>
-      </w:r>
-      <w:r>
-        <w:t>&gt;</w:t>
-      </w:r>
-    </w:p>
-    <w:p>
-      <w:r>
-        <w:t>&lt;description&gt;&lt;/description&gt;</w:t>
-      </w:r>
-    </w:p>
-    <w:p/>
-    <w:p>
-      <w:r>
-        <w:t>&lt;R12&gt;The software shall allow the user to add modules for 3 years of study.&lt;/R12</w:t>
-      </w:r>
-      <w:r>
-        <w:t>&gt;</w:t>
-      </w:r>
-    </w:p>
-    <w:p>
-      <w:r>
-        <w:t>&lt;description&gt;</w:t>
-      </w:r>
-      <w:r>
-        <w:t>The user can add modules for 3 years of study. Each module will have a credit amount. All modules should add to 120 credits per year.</w:t>
-      </w:r>
-      <w:r>
-        <w:t>&lt;/description&gt;</w:t>
-      </w:r>
-    </w:p>
-    <w:p/>
-    <w:p>
-      <w:r>
-        <w:t>&lt;R13&gt;</w:t>
-      </w:r>
-      <w:r>
-        <w:t>The software shall show results on each level summary.</w:t>
-      </w:r>
-      <w:r>
-        <w:t>&lt;/R13</w:t>
-      </w:r>
-      <w:r>
-        <w:t>&gt;</w:t>
-      </w:r>
-    </w:p>
-    <w:p>
-      <w:r>
-        <w:t>&lt;description&gt;</w:t>
-      </w:r>
-      <w:r>
-        <w:t>On a level summary the user can see the outcome of each module. For example: User Experience Design: 45% Pass or 35% Referral or 25% Fail.</w:t>
-      </w:r>
-      <w:r>
-        <w:t>&lt;/description&gt;</w:t>
-      </w:r>
-    </w:p>
-    <w:p/>
-    <w:p>
-      <w:r>
-        <w:t>&lt;R14&gt;The software shall have a main Summary tab where the user can see the final outcome for each level of study and the final outcome of their degree.&lt;/R14</w:t>
-      </w:r>
-      <w:r>
-        <w:t>&gt;</w:t>
-      </w:r>
-    </w:p>
-    <w:p>
-      <w:r>
-        <w:t>&lt;description&gt;</w:t>
-      </w:r>
-      <w:r>
-        <w:t>The main summary tab will cover all three levels of study with each percentage and the final outcome for the user’s degree. For example: level 4: 44%, level 5: 60% , level 6: 75%. Outcome: second  upper class degree.</w:t>
-      </w:r>
-      <w:r>
-        <w:t>&lt;/description&gt;</w:t>
-      </w:r>
-    </w:p>
-    <w:p/>
-    <w:p>
-      <w:r>
-        <w:t xml:space="preserve">&lt;R15&gt;The software shall allow the user to </w:t>
-      </w:r>
-      <w:r>
-        <w:t>delete</w:t>
-      </w:r>
-      <w:r>
-        <w:t xml:space="preserve"> a course.&lt;/R15</w:t>
-      </w:r>
-      <w:r>
-        <w:t>&gt;</w:t>
-      </w:r>
-    </w:p>
-    <w:p>
-      <w:r>
-        <w:t>&lt;description&gt;</w:t>
-      </w:r>
-      <w:r>
-        <w:t>The user is able to delete a course. The user might want to change the course. Or to create the final outcome for a friends’ degree without deleting his own data.</w:t>
-      </w:r>
-      <w:r>
-        <w:t>&lt;/description&gt;</w:t>
-      </w:r>
-    </w:p>
-    <w:p/>
-    <w:p>
-      <w:r>
-        <w:t>&lt;R16&gt;The software shall allow the user to add the name of the student taking the course.&lt;/R16</w:t>
-      </w:r>
-      <w:r>
-        <w:t>&gt;</w:t>
-      </w:r>
-    </w:p>
-    <w:p>
-      <w:r>
-        <w:t>&lt;description&gt;</w:t>
-      </w:r>
-      <w:r>
-        <w:t>The student or a friend of the student might want to find the outcome of their degree. They need to have a different name so that it could become distinctive on the table.</w:t>
-      </w:r>
-      <w:r>
-        <w:t>&lt;/description&gt;</w:t>
+        <w:t xml:space="preserve">The student or a friend of the student might want to find the outcome of their degree. They need to have a different name so that it could become distinctive on the </w:t>
+      </w:r>
+      <w:proofErr w:type="gramStart"/>
+      <w:r>
+        <w:t>table.</w:t>
+      </w:r>
+      <w:r>
+        <w:t>&lt;</w:t>
+      </w:r>
+      <w:proofErr w:type="gramEnd"/>
+      <w:r>
+        <w:t>/description&gt;</w:t>
       </w:r>
     </w:p>
     <w:p/>
     <w:p/>
     <w:p>
       <w:r>
-        <w:t>&lt;R17&gt;The software shall allow the user to reset a year of study.&lt;/R17</w:t>
+        <w:t xml:space="preserve">&lt;R17&gt;The software shall allow the user to reset a year of </w:t>
+      </w:r>
+      <w:proofErr w:type="gramStart"/>
+      <w:r>
+        <w:t>study.&lt;</w:t>
+      </w:r>
+      <w:proofErr w:type="gramEnd"/>
+      <w:r>
+        <w:t>/R17</w:t>
       </w:r>
       <w:r>
         <w:t>&gt;</w:t>
@@ -503,17 +764,33 @@
         <w:t>&lt;description&gt;</w:t>
       </w:r>
       <w:r>
-        <w:t>When changing the course or for any other reason, the user shall be allowed to reset the year of study to make the data input easier. This will reset the year of study to 0 modules added.</w:t>
-      </w:r>
-      <w:r>
-        <w:t>&lt;/description&gt;</w:t>
+        <w:t xml:space="preserve">When changing the course or for any other reason, the user shall be allowed to reset the year of study to make the data input easier. This will reset the year of study to 0 modules </w:t>
+      </w:r>
+      <w:proofErr w:type="gramStart"/>
+      <w:r>
+        <w:t>added.</w:t>
+      </w:r>
+      <w:r>
+        <w:t>&lt;</w:t>
+      </w:r>
+      <w:proofErr w:type="gramEnd"/>
+      <w:r>
+        <w:t>/description&gt;</w:t>
       </w:r>
     </w:p>
     <w:p/>
     <w:p/>
     <w:p>
       <w:r>
-        <w:t>&lt;R18&gt;The software shall allow the user to delete the module and its assessments.&lt;/R18</w:t>
+        <w:t xml:space="preserve">&lt;R18&gt;The software shall allow the user to delete the module and its </w:t>
+      </w:r>
+      <w:proofErr w:type="gramStart"/>
+      <w:r>
+        <w:t>assessments.&lt;</w:t>
+      </w:r>
+      <w:proofErr w:type="gramEnd"/>
+      <w:r>
+        <w:t>/R18</w:t>
       </w:r>
       <w:r>
         <w:t>&gt;</w:t>
@@ -524,10 +801,18 @@
         <w:t>&lt;description&gt;</w:t>
       </w:r>
       <w:r>
-        <w:t>If the student decided to drop a module, the student might want to delete the module and all it contains.</w:t>
-      </w:r>
-      <w:r>
-        <w:t>&lt;/description&gt;</w:t>
+        <w:t xml:space="preserve">If the student decided to drop a module, the student might want to delete the module and all it </w:t>
+      </w:r>
+      <w:proofErr w:type="gramStart"/>
+      <w:r>
+        <w:t>contains.</w:t>
+      </w:r>
+      <w:r>
+        <w:t>&lt;</w:t>
+      </w:r>
+      <w:proofErr w:type="gramEnd"/>
+      <w:r>
+        <w:t>/description&gt;</w:t>
       </w:r>
     </w:p>
     <w:p/>
@@ -543,10 +828,18 @@
         <w:t>9&gt;</w:t>
       </w:r>
       <w:r>
-        <w:t>The software shall allow the user to delete an assessment.</w:t>
-      </w:r>
-      <w:r>
-        <w:t>&lt;/R</w:t>
+        <w:t xml:space="preserve">The software shall allow the user to delete an </w:t>
+      </w:r>
+      <w:proofErr w:type="gramStart"/>
+      <w:r>
+        <w:t>assessment.</w:t>
+      </w:r>
+      <w:r>
+        <w:t>&lt;</w:t>
+      </w:r>
+      <w:proofErr w:type="gramEnd"/>
+      <w:r>
+        <w:t>/R</w:t>
       </w:r>
       <w:r>
         <w:t>1</w:t>
@@ -581,10 +874,18 @@
         <w:t xml:space="preserve">save </w:t>
       </w:r>
       <w:r>
-        <w:t>changes to a database</w:t>
-      </w:r>
-      <w:r>
-        <w:t>.&lt;/R</w:t>
+        <w:t xml:space="preserve">changes to a </w:t>
+      </w:r>
+      <w:proofErr w:type="gramStart"/>
+      <w:r>
+        <w:t>database</w:t>
+      </w:r>
+      <w:r>
+        <w:t>.&lt;</w:t>
+      </w:r>
+      <w:proofErr w:type="gramEnd"/>
+      <w:r>
+        <w:t>/R</w:t>
       </w:r>
       <w:r>
         <w:t>20</w:t>
@@ -601,10 +902,18 @@
         <w:t>The software shall save changes to a database</w:t>
       </w:r>
       <w:r>
-        <w:t xml:space="preserve"> either manual or automatically.</w:t>
-      </w:r>
-      <w:r>
-        <w:t>&lt;/description&gt;</w:t>
+        <w:t xml:space="preserve"> either manual or </w:t>
+      </w:r>
+      <w:proofErr w:type="gramStart"/>
+      <w:r>
+        <w:t>automatically.</w:t>
+      </w:r>
+      <w:r>
+        <w:t>&lt;</w:t>
+      </w:r>
+      <w:proofErr w:type="gramEnd"/>
+      <w:r>
+        <w:t>/description&gt;</w:t>
       </w:r>
     </w:p>
     <w:p>
@@ -642,7 +951,15 @@
     <w:p/>
     <w:p>
       <w:r>
-        <w:t>&lt;NF1&gt;The software should not crash under any user input.&lt;/NF1&gt;</w:t>
+        <w:t xml:space="preserve">&lt;NF1&gt;The software should not crash under any user </w:t>
+      </w:r>
+      <w:proofErr w:type="gramStart"/>
+      <w:r>
+        <w:t>input.&lt;</w:t>
+      </w:r>
+      <w:proofErr w:type="gramEnd"/>
+      <w:r>
+        <w:t>/NF1&gt;</w:t>
       </w:r>
     </w:p>
     <w:p>
@@ -653,12 +970,28 @@
     <w:p/>
     <w:p>
       <w:r>
-        <w:t>&lt;NF2&gt;The software should be able to recover from previous versions in case of a crash.&lt;/NF2&gt;</w:t>
-      </w:r>
-    </w:p>
-    <w:p>
-      <w:r>
-        <w:t>&lt;description&gt;In case the software doesn’t manage all the errors, it should recover from the previous version without having to input all the data again.&lt;/description&gt;</w:t>
+        <w:t xml:space="preserve">&lt;NF2&gt;The software should be able to recover from previous versions in case of a </w:t>
+      </w:r>
+      <w:proofErr w:type="gramStart"/>
+      <w:r>
+        <w:t>crash.&lt;</w:t>
+      </w:r>
+      <w:proofErr w:type="gramEnd"/>
+      <w:r>
+        <w:t>/NF2&gt;</w:t>
+      </w:r>
+    </w:p>
+    <w:p>
+      <w:r>
+        <w:t xml:space="preserve">&lt;description&gt;In case the software doesn’t manage all the errors, it should recover from the previous version without having to input all the data </w:t>
+      </w:r>
+      <w:proofErr w:type="gramStart"/>
+      <w:r>
+        <w:t>again.&lt;</w:t>
+      </w:r>
+      <w:proofErr w:type="gramEnd"/>
+      <w:r>
+        <w:t>/description&gt;</w:t>
       </w:r>
     </w:p>
     <w:p/>
@@ -670,10 +1003,18 @@
         <w:t>The capacity</w:t>
       </w:r>
       <w:r>
-        <w:t xml:space="preserve"> of the app should not be limited.</w:t>
-      </w:r>
-      <w:r>
-        <w:t>&lt;/NF3&gt;</w:t>
+        <w:t xml:space="preserve"> of the app should not be </w:t>
+      </w:r>
+      <w:proofErr w:type="gramStart"/>
+      <w:r>
+        <w:t>limited.</w:t>
+      </w:r>
+      <w:r>
+        <w:t>&lt;</w:t>
+      </w:r>
+      <w:proofErr w:type="gramEnd"/>
+      <w:r>
+        <w:t>/NF3&gt;</w:t>
       </w:r>
     </w:p>
     <w:p>
@@ -681,16 +1022,32 @@
         <w:t>&lt;description&gt;</w:t>
       </w:r>
       <w:r>
-        <w:t>The user can create more than one course entry. In this case it can be used by lecturers and university staff as well.</w:t>
-      </w:r>
-      <w:r>
-        <w:t>&lt;/description&gt;</w:t>
+        <w:t xml:space="preserve">The user can create more than one course entry. In this case it can be used by lecturers and university staff as </w:t>
+      </w:r>
+      <w:proofErr w:type="gramStart"/>
+      <w:r>
+        <w:t>well.</w:t>
+      </w:r>
+      <w:r>
+        <w:t>&lt;</w:t>
+      </w:r>
+      <w:proofErr w:type="gramEnd"/>
+      <w:r>
+        <w:t>/description&gt;</w:t>
       </w:r>
     </w:p>
     <w:p/>
     <w:p>
       <w:r>
-        <w:t>&lt;NF4&gt;The application should be secure.&lt;/NF4</w:t>
+        <w:t xml:space="preserve">&lt;NF4&gt;The application should be </w:t>
+      </w:r>
+      <w:proofErr w:type="gramStart"/>
+      <w:r>
+        <w:t>secure.&lt;</w:t>
+      </w:r>
+      <w:proofErr w:type="gramEnd"/>
+      <w:r>
+        <w:t>/NF4</w:t>
       </w:r>
       <w:r>
         <w:t>&gt;</w:t>
@@ -701,10 +1058,18 @@
         <w:t>&lt;description&gt;</w:t>
       </w:r>
       <w:r>
-        <w:t>The application holds personal information given by the user, so it should be secure in order to conform with the data protection act.</w:t>
-      </w:r>
-      <w:r>
-        <w:t>&lt;/description&gt;</w:t>
+        <w:t xml:space="preserve">The application holds personal information given by the user, so it should be secure in order to conform with the data protection </w:t>
+      </w:r>
+      <w:proofErr w:type="gramStart"/>
+      <w:r>
+        <w:t>act.</w:t>
+      </w:r>
+      <w:r>
+        <w:t>&lt;</w:t>
+      </w:r>
+      <w:proofErr w:type="gramEnd"/>
+      <w:r>
+        <w:t>/description&gt;</w:t>
       </w:r>
     </w:p>
     <w:p/>
@@ -713,10 +1078,18 @@
         <w:t xml:space="preserve">&lt;NF5&gt;The response time </w:t>
       </w:r>
       <w:r>
-        <w:t>should be minimum.</w:t>
-      </w:r>
-      <w:r>
-        <w:t>&lt;/NF5</w:t>
+        <w:t xml:space="preserve">should be </w:t>
+      </w:r>
+      <w:proofErr w:type="gramStart"/>
+      <w:r>
+        <w:t>minimum.</w:t>
+      </w:r>
+      <w:r>
+        <w:t>&lt;</w:t>
+      </w:r>
+      <w:proofErr w:type="gramEnd"/>
+      <w:r>
+        <w:t>/NF5</w:t>
       </w:r>
       <w:r>
         <w:t>&gt;</w:t>
@@ -727,10 +1100,18 @@
         <w:t>&lt;description&gt;</w:t>
       </w:r>
       <w:r>
-        <w:t>The software should be optimised in order to minimize the time response.</w:t>
-      </w:r>
-      <w:r>
-        <w:t>&lt;/description&gt;</w:t>
+        <w:t xml:space="preserve">The software should be optimised in order to minimize the time </w:t>
+      </w:r>
+      <w:proofErr w:type="gramStart"/>
+      <w:r>
+        <w:t>response.</w:t>
+      </w:r>
+      <w:r>
+        <w:t>&lt;</w:t>
+      </w:r>
+      <w:proofErr w:type="gramEnd"/>
+      <w:r>
+        <w:t>/description&gt;</w:t>
       </w:r>
     </w:p>
     <w:p/>
@@ -739,10 +1120,18 @@
         <w:t>&lt;NF6&gt;</w:t>
       </w:r>
       <w:r>
-        <w:t>The software should be managed easily.</w:t>
-      </w:r>
-      <w:r>
-        <w:t>&lt;/NF6&gt;</w:t>
+        <w:t xml:space="preserve">The software should be managed </w:t>
+      </w:r>
+      <w:proofErr w:type="gramStart"/>
+      <w:r>
+        <w:t>easily.</w:t>
+      </w:r>
+      <w:r>
+        <w:t>&lt;</w:t>
+      </w:r>
+      <w:proofErr w:type="gramEnd"/>
+      <w:r>
+        <w:t>/NF6&gt;</w:t>
       </w:r>
     </w:p>
     <w:p>
@@ -750,10 +1139,18 @@
         <w:t>&lt;description&gt;</w:t>
       </w:r>
       <w:r>
-        <w:t>The software should be easily managed by any user with no prior experience with it. Should also be intuitive.</w:t>
-      </w:r>
-      <w:r>
-        <w:t>&lt;/description&gt;</w:t>
+        <w:t xml:space="preserve">The software should be easily managed by any user with no prior experience with it. Should also be </w:t>
+      </w:r>
+      <w:proofErr w:type="gramStart"/>
+      <w:r>
+        <w:t>intuitive.</w:t>
+      </w:r>
+      <w:r>
+        <w:t>&lt;</w:t>
+      </w:r>
+      <w:proofErr w:type="gramEnd"/>
+      <w:r>
+        <w:t>/description&gt;</w:t>
       </w:r>
     </w:p>
     <w:p>
@@ -768,12 +1165,28 @@
     </w:p>
     <w:p>
       <w:r>
-        <w:t>&lt;NF7&gt;The software should be run on a machine with internet connection.&lt;/NF7&gt;</w:t>
-      </w:r>
-    </w:p>
-    <w:p>
-      <w:r>
-        <w:t>&lt;description&gt;The software should be used on a machine with internet connection to enable reading and writing from and to a database.&lt;/description&gt;</w:t>
+        <w:t xml:space="preserve">&lt;NF7&gt;The software should be run on a machine with internet </w:t>
+      </w:r>
+      <w:proofErr w:type="gramStart"/>
+      <w:r>
+        <w:t>connection.&lt;</w:t>
+      </w:r>
+      <w:proofErr w:type="gramEnd"/>
+      <w:r>
+        <w:t>/NF7&gt;</w:t>
+      </w:r>
+    </w:p>
+    <w:p>
+      <w:r>
+        <w:t xml:space="preserve">&lt;description&gt;The software should be used on a machine with internet connection to enable reading and writing from and to a </w:t>
+      </w:r>
+      <w:proofErr w:type="gramStart"/>
+      <w:r>
+        <w:t>database.&lt;</w:t>
+      </w:r>
+      <w:proofErr w:type="gramEnd"/>
+      <w:r>
+        <w:t>/description&gt;</w:t>
       </w:r>
     </w:p>
     <w:p>
@@ -5359,6 +5772,7 @@
               </w:numPr>
               <w:ind w:left="417"/>
             </w:pPr>
+            <w:proofErr w:type="spellStart"/>
             <w:r>
               <w:rPr>
                 <w:rFonts w:ascii="Helvetica Neue" w:hAnsi="Helvetica Neue" w:cs="Helvetica Neue"/>
@@ -5366,6 +5780,7 @@
               </w:rPr>
               <w:t>EntryPointView</w:t>
             </w:r>
+            <w:proofErr w:type="spellEnd"/>
           </w:p>
         </w:tc>
         <w:tc>
@@ -5396,6 +5811,7 @@
               </w:numPr>
               <w:ind w:left="417"/>
             </w:pPr>
+            <w:proofErr w:type="spellStart"/>
             <w:r>
               <w:rPr>
                 <w:rFonts w:ascii="Helvetica Neue" w:hAnsi="Helvetica Neue" w:cs="Helvetica Neue"/>
@@ -5403,6 +5819,7 @@
               </w:rPr>
               <w:t>CourseView</w:t>
             </w:r>
+            <w:proofErr w:type="spellEnd"/>
           </w:p>
         </w:tc>
         <w:tc>
@@ -5433,6 +5850,7 @@
               </w:numPr>
               <w:ind w:left="417"/>
             </w:pPr>
+            <w:proofErr w:type="spellStart"/>
             <w:r>
               <w:rPr>
                 <w:rFonts w:ascii="Helvetica Neue" w:hAnsi="Helvetica Neue" w:cs="Helvetica Neue"/>
@@ -5440,6 +5858,7 @@
               </w:rPr>
               <w:t>LevelView</w:t>
             </w:r>
+            <w:proofErr w:type="spellEnd"/>
           </w:p>
         </w:tc>
         <w:tc>
@@ -5470,6 +5889,7 @@
               </w:numPr>
               <w:ind w:left="417"/>
             </w:pPr>
+            <w:proofErr w:type="spellStart"/>
             <w:r>
               <w:rPr>
                 <w:rFonts w:ascii="Helvetica Neue" w:hAnsi="Helvetica Neue" w:cs="Helvetica Neue"/>
@@ -5477,6 +5897,7 @@
               </w:rPr>
               <w:t>ModuleView</w:t>
             </w:r>
+            <w:proofErr w:type="spellEnd"/>
           </w:p>
         </w:tc>
         <w:tc>
@@ -5507,6 +5928,7 @@
               </w:numPr>
               <w:ind w:left="417"/>
             </w:pPr>
+            <w:proofErr w:type="spellStart"/>
             <w:r>
               <w:rPr>
                 <w:rFonts w:ascii="Helvetica Neue" w:hAnsi="Helvetica Neue" w:cs="Helvetica Neue"/>
@@ -5514,6 +5936,7 @@
               </w:rPr>
               <w:t>AddCourseView</w:t>
             </w:r>
+            <w:proofErr w:type="spellEnd"/>
           </w:p>
         </w:tc>
         <w:tc>
@@ -5544,6 +5967,7 @@
               </w:numPr>
               <w:ind w:left="417"/>
             </w:pPr>
+            <w:proofErr w:type="spellStart"/>
             <w:r>
               <w:rPr>
                 <w:rFonts w:ascii="Helvetica Neue" w:hAnsi="Helvetica Neue" w:cs="Helvetica Neue"/>
@@ -5551,6 +5975,7 @@
               </w:rPr>
               <w:t>AddModuleView</w:t>
             </w:r>
+            <w:proofErr w:type="spellEnd"/>
           </w:p>
         </w:tc>
         <w:tc>
@@ -5581,6 +6006,7 @@
               </w:numPr>
               <w:ind w:left="417"/>
             </w:pPr>
+            <w:proofErr w:type="spellStart"/>
             <w:r>
               <w:rPr>
                 <w:rFonts w:ascii="Helvetica Neue" w:hAnsi="Helvetica Neue" w:cs="Helvetica Neue"/>
@@ -5588,6 +6014,7 @@
               </w:rPr>
               <w:t>AddAssessmentView</w:t>
             </w:r>
+            <w:proofErr w:type="spellEnd"/>
           </w:p>
         </w:tc>
         <w:tc>
@@ -5618,6 +6045,7 @@
               </w:numPr>
               <w:ind w:left="417"/>
             </w:pPr>
+            <w:proofErr w:type="spellStart"/>
             <w:r>
               <w:rPr>
                 <w:rFonts w:ascii="Helvetica Neue" w:hAnsi="Helvetica Neue" w:cs="Helvetica Neue"/>
@@ -5625,6 +6053,7 @@
               </w:rPr>
               <w:t>EditCourseView</w:t>
             </w:r>
+            <w:proofErr w:type="spellEnd"/>
           </w:p>
         </w:tc>
         <w:tc>
@@ -5655,6 +6084,7 @@
               </w:numPr>
               <w:ind w:left="417"/>
             </w:pPr>
+            <w:proofErr w:type="spellStart"/>
             <w:r>
               <w:rPr>
                 <w:rFonts w:ascii="Helvetica Neue" w:hAnsi="Helvetica Neue" w:cs="Helvetica Neue"/>
@@ -5662,6 +6092,7 @@
               </w:rPr>
               <w:t>EditModuleView</w:t>
             </w:r>
+            <w:proofErr w:type="spellEnd"/>
           </w:p>
         </w:tc>
         <w:tc>
@@ -5692,6 +6123,7 @@
               </w:numPr>
               <w:ind w:left="417"/>
             </w:pPr>
+            <w:proofErr w:type="spellStart"/>
             <w:r>
               <w:rPr>
                 <w:rFonts w:ascii="Helvetica Neue" w:hAnsi="Helvetica Neue" w:cs="Helvetica Neue"/>
@@ -5699,6 +6131,7 @@
               </w:rPr>
               <w:t>EditAssessmentView</w:t>
             </w:r>
+            <w:proofErr w:type="spellEnd"/>
           </w:p>
         </w:tc>
         <w:tc>
@@ -5729,6 +6162,7 @@
               </w:numPr>
               <w:ind w:left="417"/>
             </w:pPr>
+            <w:proofErr w:type="spellStart"/>
             <w:r>
               <w:rPr>
                 <w:rFonts w:ascii="Helvetica Neue" w:hAnsi="Helvetica Neue" w:cs="Helvetica Neue"/>
@@ -5736,6 +6170,7 @@
               </w:rPr>
               <w:t>CourseModel</w:t>
             </w:r>
+            <w:proofErr w:type="spellEnd"/>
           </w:p>
         </w:tc>
         <w:tc>
@@ -5766,6 +6201,7 @@
               </w:numPr>
               <w:ind w:left="417"/>
             </w:pPr>
+            <w:proofErr w:type="spellStart"/>
             <w:r>
               <w:rPr>
                 <w:rFonts w:ascii="Helvetica Neue" w:hAnsi="Helvetica Neue" w:cs="Helvetica Neue"/>
@@ -5773,6 +6209,7 @@
               </w:rPr>
               <w:t>LevelModel</w:t>
             </w:r>
+            <w:proofErr w:type="spellEnd"/>
           </w:p>
         </w:tc>
         <w:tc>
@@ -5803,6 +6240,7 @@
               </w:numPr>
               <w:ind w:left="417"/>
             </w:pPr>
+            <w:proofErr w:type="spellStart"/>
             <w:r>
               <w:rPr>
                 <w:rFonts w:ascii="Helvetica Neue" w:hAnsi="Helvetica Neue" w:cs="Helvetica Neue"/>
@@ -5810,6 +6248,7 @@
               </w:rPr>
               <w:t>ModuleModel</w:t>
             </w:r>
+            <w:proofErr w:type="spellEnd"/>
           </w:p>
         </w:tc>
         <w:tc>
@@ -5840,6 +6279,7 @@
               </w:numPr>
               <w:ind w:left="417"/>
             </w:pPr>
+            <w:proofErr w:type="spellStart"/>
             <w:r>
               <w:rPr>
                 <w:rFonts w:ascii="Helvetica Neue" w:hAnsi="Helvetica Neue" w:cs="Helvetica Neue"/>
@@ -5847,6 +6287,7 @@
               </w:rPr>
               <w:t>AssessmentModel</w:t>
             </w:r>
+            <w:proofErr w:type="spellEnd"/>
           </w:p>
         </w:tc>
         <w:tc>
@@ -5877,6 +6318,7 @@
               </w:numPr>
               <w:ind w:left="417"/>
             </w:pPr>
+            <w:proofErr w:type="spellStart"/>
             <w:r>
               <w:rPr>
                 <w:rFonts w:ascii="Helvetica Neue" w:hAnsi="Helvetica Neue" w:cs="Helvetica Neue"/>
@@ -5884,6 +6326,7 @@
               </w:rPr>
               <w:t>EntryPointController</w:t>
             </w:r>
+            <w:proofErr w:type="spellEnd"/>
           </w:p>
         </w:tc>
         <w:tc>
@@ -5914,6 +6357,7 @@
               </w:numPr>
               <w:ind w:left="417"/>
             </w:pPr>
+            <w:proofErr w:type="spellStart"/>
             <w:r>
               <w:rPr>
                 <w:rFonts w:ascii="Helvetica Neue" w:hAnsi="Helvetica Neue" w:cs="Helvetica Neue"/>
@@ -5921,6 +6365,7 @@
               </w:rPr>
               <w:t>CourseController</w:t>
             </w:r>
+            <w:proofErr w:type="spellEnd"/>
           </w:p>
         </w:tc>
         <w:tc>
@@ -5951,6 +6396,7 @@
               </w:numPr>
               <w:ind w:left="417"/>
             </w:pPr>
+            <w:proofErr w:type="spellStart"/>
             <w:r>
               <w:rPr>
                 <w:rFonts w:ascii="Helvetica Neue" w:hAnsi="Helvetica Neue" w:cs="Helvetica Neue"/>
@@ -5958,6 +6404,7 @@
               </w:rPr>
               <w:t>LevelController</w:t>
             </w:r>
+            <w:proofErr w:type="spellEnd"/>
           </w:p>
         </w:tc>
         <w:tc>
@@ -5988,6 +6435,7 @@
               </w:numPr>
               <w:ind w:left="417"/>
             </w:pPr>
+            <w:proofErr w:type="spellStart"/>
             <w:r>
               <w:rPr>
                 <w:rFonts w:ascii="Helvetica Neue" w:hAnsi="Helvetica Neue" w:cs="Helvetica Neue"/>
@@ -5995,6 +6443,7 @@
               </w:rPr>
               <w:t>ModuleController</w:t>
             </w:r>
+            <w:proofErr w:type="spellEnd"/>
           </w:p>
         </w:tc>
         <w:tc>
@@ -6025,6 +6474,7 @@
               </w:numPr>
               <w:ind w:left="417"/>
             </w:pPr>
+            <w:proofErr w:type="spellStart"/>
             <w:r>
               <w:rPr>
                 <w:rFonts w:ascii="Helvetica Neue" w:hAnsi="Helvetica Neue" w:cs="Helvetica Neue"/>
@@ -6032,6 +6482,7 @@
               </w:rPr>
               <w:t>EditAssessmentController</w:t>
             </w:r>
+            <w:proofErr w:type="spellEnd"/>
           </w:p>
         </w:tc>
         <w:tc>
@@ -6062,6 +6513,7 @@
               </w:numPr>
               <w:ind w:left="417"/>
             </w:pPr>
+            <w:proofErr w:type="spellStart"/>
             <w:r>
               <w:rPr>
                 <w:rFonts w:ascii="Helvetica Neue" w:hAnsi="Helvetica Neue" w:cs="Helvetica Neue"/>
@@ -6069,6 +6521,7 @@
               </w:rPr>
               <w:t>DatabaseManager</w:t>
             </w:r>
+            <w:proofErr w:type="spellEnd"/>
           </w:p>
         </w:tc>
         <w:tc>
@@ -6099,14 +6552,14 @@
               </w:numPr>
               <w:ind w:left="417"/>
             </w:pPr>
+            <w:proofErr w:type="spellStart"/>
             <w:r>
               <w:t>Sanitis</w:t>
             </w:r>
-            <w:bookmarkStart w:id="0" w:name="_GoBack"/>
-            <w:bookmarkEnd w:id="0"/>
             <w:r>
               <w:t>er</w:t>
             </w:r>
+            <w:proofErr w:type="spellEnd"/>
           </w:p>
         </w:tc>
         <w:tc>
@@ -6138,2457 +6591,17 @@
     <w:p>
       <w:pPr>
         <w:pStyle w:val="NoSpacing"/>
-        <w:numPr>
-          <w:ilvl w:val="0"/>
-          <w:numId w:val="8"/>
-        </w:numPr>
-      </w:pPr>
-    </w:p>
-    <w:tbl>
-      <w:tblPr>
-        <w:tblStyle w:val="TableGrid"/>
-        <w:tblW w:w="10696" w:type="dxa"/>
-        <w:tblLook w:val="04A0" w:firstRow="1" w:lastRow="0" w:firstColumn="1" w:lastColumn="0" w:noHBand="0" w:noVBand="1"/>
-      </w:tblPr>
-      <w:tblGrid>
-        <w:gridCol w:w="2576"/>
-        <w:gridCol w:w="2176"/>
-        <w:gridCol w:w="2293"/>
-        <w:gridCol w:w="3651"/>
-      </w:tblGrid>
-      <w:tr>
-        <w:trPr>
-          <w:trHeight w:val="397"/>
-        </w:trPr>
-        <w:tc>
-          <w:tcPr>
-            <w:tcW w:w="2576" w:type="dxa"/>
-          </w:tcPr>
-          <w:p>
-            <w:pPr>
-              <w:pStyle w:val="NoSpacing"/>
-              <w:rPr>
-                <w:sz w:val="32"/>
-              </w:rPr>
-            </w:pPr>
-            <w:r>
-              <w:rPr>
-                <w:sz w:val="32"/>
-              </w:rPr>
-              <w:t>Class name</w:t>
-            </w:r>
-          </w:p>
-        </w:tc>
-        <w:tc>
-          <w:tcPr>
-            <w:tcW w:w="2176" w:type="dxa"/>
-          </w:tcPr>
-          <w:p>
-            <w:pPr>
-              <w:pStyle w:val="NoSpacing"/>
-              <w:rPr>
-                <w:sz w:val="32"/>
-              </w:rPr>
-            </w:pPr>
-            <w:r>
-              <w:rPr>
-                <w:sz w:val="32"/>
-              </w:rPr>
-              <w:t>Type</w:t>
-            </w:r>
-          </w:p>
-        </w:tc>
-        <w:tc>
-          <w:tcPr>
-            <w:tcW w:w="2293" w:type="dxa"/>
-          </w:tcPr>
-          <w:p>
-            <w:pPr>
-              <w:pStyle w:val="NoSpacing"/>
-              <w:rPr>
-                <w:sz w:val="32"/>
-              </w:rPr>
-            </w:pPr>
-            <w:r>
-              <w:rPr>
-                <w:sz w:val="32"/>
-              </w:rPr>
-              <w:t>Responsibility</w:t>
-            </w:r>
-          </w:p>
-        </w:tc>
-        <w:tc>
-          <w:tcPr>
-            <w:tcW w:w="3651" w:type="dxa"/>
-          </w:tcPr>
-          <w:p>
-            <w:pPr>
-              <w:pStyle w:val="NoSpacing"/>
-              <w:rPr>
-                <w:sz w:val="32"/>
-              </w:rPr>
-            </w:pPr>
-            <w:r>
-              <w:rPr>
-                <w:sz w:val="32"/>
-              </w:rPr>
-              <w:t>Collaborations</w:t>
-            </w:r>
-          </w:p>
-        </w:tc>
-      </w:tr>
-      <w:tr>
-        <w:trPr>
-          <w:trHeight w:val="894"/>
-        </w:trPr>
-        <w:tc>
-          <w:tcPr>
-            <w:tcW w:w="2576" w:type="dxa"/>
-          </w:tcPr>
-          <w:p>
-            <w:pPr>
-              <w:pStyle w:val="NoSpacing"/>
-            </w:pPr>
-            <w:r>
-              <w:t>EntryPoint</w:t>
-            </w:r>
-          </w:p>
-        </w:tc>
-        <w:tc>
-          <w:tcPr>
-            <w:tcW w:w="2176" w:type="dxa"/>
-          </w:tcPr>
-          <w:p>
-            <w:pPr>
-              <w:pStyle w:val="NoSpacing"/>
-            </w:pPr>
-            <w:r>
-              <w:t>Model</w:t>
-            </w:r>
-          </w:p>
-        </w:tc>
-        <w:tc>
-          <w:tcPr>
-            <w:tcW w:w="2293" w:type="dxa"/>
-          </w:tcPr>
-          <w:p>
-            <w:pPr>
-              <w:pStyle w:val="NoSpacing"/>
-            </w:pPr>
-            <w:r>
-              <w:t>Holds all the courses that have been created.</w:t>
-            </w:r>
-          </w:p>
-        </w:tc>
-        <w:tc>
-          <w:tcPr>
-            <w:tcW w:w="3651" w:type="dxa"/>
-          </w:tcPr>
-          <w:p>
-            <w:pPr>
-              <w:pStyle w:val="NoSpacing"/>
-            </w:pPr>
-            <w:r>
-              <w:t xml:space="preserve">Courses, </w:t>
-            </w:r>
-            <w:r>
-              <w:t>DatabaseManager</w:t>
-            </w:r>
-            <w:r>
-              <w:t>,</w:t>
-            </w:r>
-            <w:r>
-              <w:t xml:space="preserve"> </w:t>
-            </w:r>
-            <w:r>
-              <w:t>O</w:t>
-            </w:r>
-            <w:r>
-              <w:t>verallController</w:t>
-            </w:r>
-            <w:r>
-              <w:t xml:space="preserve">, </w:t>
-            </w:r>
-            <w:r>
-              <w:t>Sanitizer</w:t>
-            </w:r>
-          </w:p>
-        </w:tc>
-      </w:tr>
-      <w:tr>
-        <w:trPr>
-          <w:trHeight w:val="894"/>
-        </w:trPr>
-        <w:tc>
-          <w:tcPr>
-            <w:tcW w:w="2576" w:type="dxa"/>
-          </w:tcPr>
-          <w:p>
-            <w:pPr>
-              <w:pStyle w:val="NoSpacing"/>
-            </w:pPr>
-            <w:r>
-              <w:t>Create</w:t>
-            </w:r>
-            <w:r>
-              <w:t>EntryPoint</w:t>
-            </w:r>
-            <w:r>
-              <w:t>View</w:t>
-            </w:r>
-          </w:p>
-        </w:tc>
-        <w:tc>
-          <w:tcPr>
-            <w:tcW w:w="2176" w:type="dxa"/>
-          </w:tcPr>
-          <w:p>
-            <w:pPr>
-              <w:pStyle w:val="NoSpacing"/>
-            </w:pPr>
-            <w:r>
-              <w:t>View(Form)</w:t>
-            </w:r>
-          </w:p>
-        </w:tc>
-        <w:tc>
-          <w:tcPr>
-            <w:tcW w:w="2293" w:type="dxa"/>
-          </w:tcPr>
-          <w:p>
-            <w:pPr>
-              <w:pStyle w:val="NoSpacing"/>
-            </w:pPr>
-            <w:r>
-              <w:t>View for the main screen of the application.</w:t>
-            </w:r>
-          </w:p>
-        </w:tc>
-        <w:tc>
-          <w:tcPr>
-            <w:tcW w:w="3651" w:type="dxa"/>
-          </w:tcPr>
-          <w:p>
-            <w:pPr>
-              <w:pStyle w:val="NoSpacing"/>
-            </w:pPr>
-            <w:r>
-              <w:t>CreateEntryPointView</w:t>
-            </w:r>
-            <w:r>
-              <w:t>Controller</w:t>
-            </w:r>
-          </w:p>
-        </w:tc>
-      </w:tr>
-    </w:tbl>
-    <w:p>
-      <w:pPr>
-        <w:pStyle w:val="NoSpacing"/>
-      </w:pPr>
-    </w:p>
-    <w:p>
-      <w:pPr>
-        <w:pStyle w:val="NoSpacing"/>
-        <w:numPr>
-          <w:ilvl w:val="0"/>
-          <w:numId w:val="8"/>
-        </w:numPr>
-      </w:pPr>
-    </w:p>
-    <w:tbl>
-      <w:tblPr>
-        <w:tblStyle w:val="TableGrid"/>
-        <w:tblW w:w="10696" w:type="dxa"/>
-        <w:tblLook w:val="04A0" w:firstRow="1" w:lastRow="0" w:firstColumn="1" w:lastColumn="0" w:noHBand="0" w:noVBand="1"/>
-      </w:tblPr>
-      <w:tblGrid>
-        <w:gridCol w:w="2576"/>
-        <w:gridCol w:w="2176"/>
-        <w:gridCol w:w="2293"/>
-        <w:gridCol w:w="3651"/>
-      </w:tblGrid>
-      <w:tr>
-        <w:trPr>
-          <w:trHeight w:val="397"/>
-        </w:trPr>
-        <w:tc>
-          <w:tcPr>
-            <w:tcW w:w="2576" w:type="dxa"/>
-          </w:tcPr>
-          <w:p>
-            <w:pPr>
-              <w:pStyle w:val="NoSpacing"/>
-              <w:rPr>
-                <w:sz w:val="32"/>
-              </w:rPr>
-            </w:pPr>
-            <w:r>
-              <w:rPr>
-                <w:sz w:val="32"/>
-              </w:rPr>
-              <w:t>Class name</w:t>
-            </w:r>
-          </w:p>
-        </w:tc>
-        <w:tc>
-          <w:tcPr>
-            <w:tcW w:w="2176" w:type="dxa"/>
-          </w:tcPr>
-          <w:p>
-            <w:pPr>
-              <w:pStyle w:val="NoSpacing"/>
-              <w:rPr>
-                <w:sz w:val="32"/>
-              </w:rPr>
-            </w:pPr>
-            <w:r>
-              <w:rPr>
-                <w:sz w:val="32"/>
-              </w:rPr>
-              <w:t>Type</w:t>
-            </w:r>
-          </w:p>
-        </w:tc>
-        <w:tc>
-          <w:tcPr>
-            <w:tcW w:w="2293" w:type="dxa"/>
-          </w:tcPr>
-          <w:p>
-            <w:pPr>
-              <w:pStyle w:val="NoSpacing"/>
-              <w:rPr>
-                <w:sz w:val="32"/>
-              </w:rPr>
-            </w:pPr>
-            <w:r>
-              <w:rPr>
-                <w:sz w:val="32"/>
-              </w:rPr>
-              <w:t>Responsibility</w:t>
-            </w:r>
-          </w:p>
-        </w:tc>
-        <w:tc>
-          <w:tcPr>
-            <w:tcW w:w="3651" w:type="dxa"/>
-          </w:tcPr>
-          <w:p>
-            <w:pPr>
-              <w:pStyle w:val="NoSpacing"/>
-              <w:rPr>
-                <w:sz w:val="32"/>
-              </w:rPr>
-            </w:pPr>
-            <w:r>
-              <w:rPr>
-                <w:sz w:val="32"/>
-              </w:rPr>
-              <w:t>Collaborations</w:t>
-            </w:r>
-          </w:p>
-        </w:tc>
-      </w:tr>
-      <w:tr>
-        <w:trPr>
-          <w:trHeight w:val="894"/>
-        </w:trPr>
-        <w:tc>
-          <w:tcPr>
-            <w:tcW w:w="2576" w:type="dxa"/>
-          </w:tcPr>
-          <w:p>
-            <w:pPr>
-              <w:pStyle w:val="NoSpacing"/>
-            </w:pPr>
-            <w:r>
-              <w:t>Course</w:t>
-            </w:r>
-          </w:p>
-        </w:tc>
-        <w:tc>
-          <w:tcPr>
-            <w:tcW w:w="2176" w:type="dxa"/>
-          </w:tcPr>
-          <w:p>
-            <w:pPr>
-              <w:pStyle w:val="NoSpacing"/>
-            </w:pPr>
-            <w:r>
-              <w:t>Model</w:t>
-            </w:r>
-          </w:p>
-        </w:tc>
-        <w:tc>
-          <w:tcPr>
-            <w:tcW w:w="2293" w:type="dxa"/>
-          </w:tcPr>
-          <w:p>
-            <w:pPr>
-              <w:pStyle w:val="NoSpacing"/>
-            </w:pPr>
-            <w:r>
-              <w:t>Creates 3 levels (4,5,6) and</w:t>
-            </w:r>
-            <w:r>
-              <w:t xml:space="preserve"> keeps all final stats for them</w:t>
-            </w:r>
-            <w:r>
-              <w:t>.</w:t>
-            </w:r>
-          </w:p>
-        </w:tc>
-        <w:tc>
-          <w:tcPr>
-            <w:tcW w:w="3651" w:type="dxa"/>
-          </w:tcPr>
-          <w:p>
-            <w:pPr>
-              <w:pStyle w:val="NoSpacing"/>
-            </w:pPr>
-            <w:r>
-              <w:t xml:space="preserve">Level, </w:t>
-            </w:r>
-            <w:r>
-              <w:t>DatabaseManager</w:t>
-            </w:r>
-            <w:r>
-              <w:t xml:space="preserve">, </w:t>
-            </w:r>
-            <w:r>
-              <w:t>O</w:t>
-            </w:r>
-            <w:r>
-              <w:t>verallController</w:t>
-            </w:r>
-            <w:r>
-              <w:t xml:space="preserve">, </w:t>
-            </w:r>
-            <w:r>
-              <w:t>Sanitizer</w:t>
-            </w:r>
-            <w:r>
-              <w:t xml:space="preserve">, </w:t>
-            </w:r>
-            <w:r>
-              <w:t>InterfaceSave, InterfaceDelete</w:t>
-            </w:r>
-          </w:p>
-        </w:tc>
-      </w:tr>
-      <w:tr>
-        <w:trPr>
-          <w:trHeight w:val="894"/>
-        </w:trPr>
-        <w:tc>
-          <w:tcPr>
-            <w:tcW w:w="2576" w:type="dxa"/>
-          </w:tcPr>
-          <w:p>
-            <w:pPr>
-              <w:pStyle w:val="NoSpacing"/>
-            </w:pPr>
-            <w:r>
-              <w:t>CreateCourseView</w:t>
-            </w:r>
-          </w:p>
-        </w:tc>
-        <w:tc>
-          <w:tcPr>
-            <w:tcW w:w="2176" w:type="dxa"/>
-          </w:tcPr>
-          <w:p>
-            <w:pPr>
-              <w:pStyle w:val="NoSpacing"/>
-            </w:pPr>
-            <w:r>
-              <w:t>View(Form)</w:t>
-            </w:r>
-          </w:p>
-        </w:tc>
-        <w:tc>
-          <w:tcPr>
-            <w:tcW w:w="2293" w:type="dxa"/>
-          </w:tcPr>
-          <w:p>
-            <w:pPr>
-              <w:pStyle w:val="NoSpacing"/>
-            </w:pPr>
-            <w:r>
-              <w:t xml:space="preserve">View for the </w:t>
-            </w:r>
-            <w:r>
-              <w:t xml:space="preserve">course the </w:t>
-            </w:r>
-            <w:r>
-              <w:t>user</w:t>
-            </w:r>
-            <w:r>
-              <w:t xml:space="preserve"> has created.</w:t>
-            </w:r>
-          </w:p>
-        </w:tc>
-        <w:tc>
-          <w:tcPr>
-            <w:tcW w:w="3651" w:type="dxa"/>
-          </w:tcPr>
-          <w:p>
-            <w:pPr>
-              <w:pStyle w:val="NoSpacing"/>
-            </w:pPr>
-            <w:r>
-              <w:t>CreateCourseView</w:t>
-            </w:r>
-            <w:r>
-              <w:t>Controller</w:t>
-            </w:r>
-          </w:p>
-        </w:tc>
-      </w:tr>
-    </w:tbl>
-    <w:p/>
-    <w:p>
-      <w:pPr>
-        <w:pStyle w:val="NoSpacing"/>
-        <w:numPr>
-          <w:ilvl w:val="0"/>
-          <w:numId w:val="8"/>
-        </w:numPr>
-      </w:pPr>
-    </w:p>
-    <w:tbl>
-      <w:tblPr>
-        <w:tblStyle w:val="TableGrid"/>
-        <w:tblW w:w="10696" w:type="dxa"/>
-        <w:tblLook w:val="04A0" w:firstRow="1" w:lastRow="0" w:firstColumn="1" w:lastColumn="0" w:noHBand="0" w:noVBand="1"/>
-      </w:tblPr>
-      <w:tblGrid>
-        <w:gridCol w:w="2576"/>
-        <w:gridCol w:w="2176"/>
-        <w:gridCol w:w="2293"/>
-        <w:gridCol w:w="3651"/>
-      </w:tblGrid>
-      <w:tr>
-        <w:trPr>
-          <w:trHeight w:val="397"/>
-        </w:trPr>
-        <w:tc>
-          <w:tcPr>
-            <w:tcW w:w="2576" w:type="dxa"/>
-          </w:tcPr>
-          <w:p>
-            <w:pPr>
-              <w:pStyle w:val="NoSpacing"/>
-              <w:rPr>
-                <w:sz w:val="32"/>
-              </w:rPr>
-            </w:pPr>
-            <w:r>
-              <w:rPr>
-                <w:sz w:val="32"/>
-              </w:rPr>
-              <w:t>Class name</w:t>
-            </w:r>
-          </w:p>
-        </w:tc>
-        <w:tc>
-          <w:tcPr>
-            <w:tcW w:w="2176" w:type="dxa"/>
-          </w:tcPr>
-          <w:p>
-            <w:pPr>
-              <w:pStyle w:val="NoSpacing"/>
-              <w:rPr>
-                <w:sz w:val="32"/>
-              </w:rPr>
-            </w:pPr>
-            <w:r>
-              <w:rPr>
-                <w:sz w:val="32"/>
-              </w:rPr>
-              <w:t>Type</w:t>
-            </w:r>
-          </w:p>
-        </w:tc>
-        <w:tc>
-          <w:tcPr>
-            <w:tcW w:w="2293" w:type="dxa"/>
-          </w:tcPr>
-          <w:p>
-            <w:pPr>
-              <w:pStyle w:val="NoSpacing"/>
-              <w:rPr>
-                <w:sz w:val="32"/>
-              </w:rPr>
-            </w:pPr>
-            <w:r>
-              <w:rPr>
-                <w:sz w:val="32"/>
-              </w:rPr>
-              <w:t>Responsibility</w:t>
-            </w:r>
-          </w:p>
-        </w:tc>
-        <w:tc>
-          <w:tcPr>
-            <w:tcW w:w="3651" w:type="dxa"/>
-          </w:tcPr>
-          <w:p>
-            <w:pPr>
-              <w:pStyle w:val="NoSpacing"/>
-              <w:rPr>
-                <w:sz w:val="32"/>
-              </w:rPr>
-            </w:pPr>
-            <w:r>
-              <w:rPr>
-                <w:sz w:val="32"/>
-              </w:rPr>
-              <w:t>Collaborations</w:t>
-            </w:r>
-          </w:p>
-        </w:tc>
-      </w:tr>
-      <w:tr>
-        <w:trPr>
-          <w:trHeight w:val="894"/>
-        </w:trPr>
-        <w:tc>
-          <w:tcPr>
-            <w:tcW w:w="2576" w:type="dxa"/>
-          </w:tcPr>
-          <w:p>
-            <w:pPr>
-              <w:pStyle w:val="NoSpacing"/>
-            </w:pPr>
-            <w:r>
-              <w:lastRenderedPageBreak/>
-              <w:t>Module</w:t>
-            </w:r>
-          </w:p>
-        </w:tc>
-        <w:tc>
-          <w:tcPr>
-            <w:tcW w:w="2176" w:type="dxa"/>
-          </w:tcPr>
-          <w:p>
-            <w:pPr>
-              <w:pStyle w:val="NoSpacing"/>
-            </w:pPr>
-            <w:r>
-              <w:t>Model</w:t>
-            </w:r>
-          </w:p>
-        </w:tc>
-        <w:tc>
-          <w:tcPr>
-            <w:tcW w:w="2293" w:type="dxa"/>
-          </w:tcPr>
-          <w:p>
-            <w:pPr>
-              <w:pStyle w:val="NoSpacing"/>
-            </w:pPr>
-            <w:r>
-              <w:t xml:space="preserve">Creates </w:t>
-            </w:r>
-            <w:r>
-              <w:t xml:space="preserve">a module that will hold </w:t>
-            </w:r>
-            <w:r>
-              <w:t xml:space="preserve">all </w:t>
-            </w:r>
-            <w:r>
-              <w:t>assessments</w:t>
-            </w:r>
-            <w:r>
-              <w:t xml:space="preserve"> with weights and final outcome.</w:t>
-            </w:r>
-          </w:p>
-        </w:tc>
-        <w:tc>
-          <w:tcPr>
-            <w:tcW w:w="3651" w:type="dxa"/>
-          </w:tcPr>
-          <w:p>
-            <w:pPr>
-              <w:pStyle w:val="NoSpacing"/>
-            </w:pPr>
-            <w:r>
-              <w:t>Assessment</w:t>
-            </w:r>
-            <w:r>
-              <w:t xml:space="preserve">, </w:t>
-            </w:r>
-            <w:r>
-              <w:t>DatabaseManager</w:t>
-            </w:r>
-            <w:r>
-              <w:t xml:space="preserve">, </w:t>
-            </w:r>
-            <w:r>
-              <w:t>O</w:t>
-            </w:r>
-            <w:r>
-              <w:t>verallController</w:t>
-            </w:r>
-            <w:r>
-              <w:t xml:space="preserve">, </w:t>
-            </w:r>
-            <w:r>
-              <w:t>Sanitizer</w:t>
-            </w:r>
-            <w:r>
-              <w:t xml:space="preserve">, </w:t>
-            </w:r>
-            <w:r>
-              <w:t>InterfaceSave, InterfaceDelete</w:t>
-            </w:r>
-          </w:p>
-        </w:tc>
-      </w:tr>
-      <w:tr>
-        <w:trPr>
-          <w:trHeight w:val="894"/>
-        </w:trPr>
-        <w:tc>
-          <w:tcPr>
-            <w:tcW w:w="2576" w:type="dxa"/>
-          </w:tcPr>
-          <w:p>
-            <w:pPr>
-              <w:pStyle w:val="NoSpacing"/>
-            </w:pPr>
-            <w:r>
-              <w:t>CreateModuleView</w:t>
-            </w:r>
-          </w:p>
-        </w:tc>
-        <w:tc>
-          <w:tcPr>
-            <w:tcW w:w="2176" w:type="dxa"/>
-          </w:tcPr>
-          <w:p>
-            <w:pPr>
-              <w:pStyle w:val="NoSpacing"/>
-            </w:pPr>
-            <w:r>
-              <w:t>View(Form)</w:t>
-            </w:r>
-          </w:p>
-        </w:tc>
-        <w:tc>
-          <w:tcPr>
-            <w:tcW w:w="2293" w:type="dxa"/>
-          </w:tcPr>
-          <w:p>
-            <w:pPr>
-              <w:pStyle w:val="NoSpacing"/>
-            </w:pPr>
-            <w:r>
-              <w:t xml:space="preserve">View for the </w:t>
-            </w:r>
-            <w:r>
-              <w:t>module</w:t>
-            </w:r>
-            <w:r>
-              <w:t xml:space="preserve"> the </w:t>
-            </w:r>
-            <w:r>
-              <w:t>user</w:t>
-            </w:r>
-            <w:r>
-              <w:t xml:space="preserve"> has created.</w:t>
-            </w:r>
-          </w:p>
-        </w:tc>
-        <w:tc>
-          <w:tcPr>
-            <w:tcW w:w="3651" w:type="dxa"/>
-          </w:tcPr>
-          <w:p>
-            <w:pPr>
-              <w:pStyle w:val="NoSpacing"/>
-            </w:pPr>
-            <w:r>
-              <w:t>CreateModuleView</w:t>
-            </w:r>
-            <w:r>
-              <w:t>Controller</w:t>
-            </w:r>
-          </w:p>
-        </w:tc>
-      </w:tr>
-    </w:tbl>
-    <w:p>
-      <w:pPr>
-        <w:pStyle w:val="NoSpacing"/>
-      </w:pPr>
-    </w:p>
-    <w:p>
-      <w:pPr>
-        <w:pStyle w:val="NoSpacing"/>
-        <w:numPr>
-          <w:ilvl w:val="0"/>
-          <w:numId w:val="8"/>
-        </w:numPr>
-      </w:pPr>
-    </w:p>
-    <w:tbl>
-      <w:tblPr>
-        <w:tblStyle w:val="TableGrid"/>
-        <w:tblW w:w="10696" w:type="dxa"/>
-        <w:tblLook w:val="04A0" w:firstRow="1" w:lastRow="0" w:firstColumn="1" w:lastColumn="0" w:noHBand="0" w:noVBand="1"/>
-      </w:tblPr>
-      <w:tblGrid>
-        <w:gridCol w:w="2609"/>
-        <w:gridCol w:w="2140"/>
-        <w:gridCol w:w="2287"/>
-        <w:gridCol w:w="3660"/>
-      </w:tblGrid>
-      <w:tr>
-        <w:trPr>
-          <w:trHeight w:val="397"/>
-        </w:trPr>
-        <w:tc>
-          <w:tcPr>
-            <w:tcW w:w="2576" w:type="dxa"/>
-          </w:tcPr>
-          <w:p>
-            <w:pPr>
-              <w:pStyle w:val="NoSpacing"/>
-              <w:rPr>
-                <w:sz w:val="32"/>
-              </w:rPr>
-            </w:pPr>
-            <w:r>
-              <w:rPr>
-                <w:sz w:val="32"/>
-              </w:rPr>
-              <w:t>Class name</w:t>
-            </w:r>
-          </w:p>
-        </w:tc>
-        <w:tc>
-          <w:tcPr>
-            <w:tcW w:w="2176" w:type="dxa"/>
-          </w:tcPr>
-          <w:p>
-            <w:pPr>
-              <w:pStyle w:val="NoSpacing"/>
-              <w:rPr>
-                <w:sz w:val="32"/>
-              </w:rPr>
-            </w:pPr>
-            <w:r>
-              <w:rPr>
-                <w:sz w:val="32"/>
-              </w:rPr>
-              <w:t>Type</w:t>
-            </w:r>
-          </w:p>
-        </w:tc>
-        <w:tc>
-          <w:tcPr>
-            <w:tcW w:w="2293" w:type="dxa"/>
-          </w:tcPr>
-          <w:p>
-            <w:pPr>
-              <w:pStyle w:val="NoSpacing"/>
-              <w:rPr>
-                <w:sz w:val="32"/>
-              </w:rPr>
-            </w:pPr>
-            <w:r>
-              <w:rPr>
-                <w:sz w:val="32"/>
-              </w:rPr>
-              <w:t>Responsibility</w:t>
-            </w:r>
-          </w:p>
-        </w:tc>
-        <w:tc>
-          <w:tcPr>
-            <w:tcW w:w="3651" w:type="dxa"/>
-          </w:tcPr>
-          <w:p>
-            <w:pPr>
-              <w:pStyle w:val="NoSpacing"/>
-              <w:rPr>
-                <w:sz w:val="32"/>
-              </w:rPr>
-            </w:pPr>
-            <w:r>
-              <w:rPr>
-                <w:sz w:val="32"/>
-              </w:rPr>
-              <w:t>Collaborations</w:t>
-            </w:r>
-          </w:p>
-        </w:tc>
-      </w:tr>
-      <w:tr>
-        <w:trPr>
-          <w:trHeight w:val="894"/>
-        </w:trPr>
-        <w:tc>
-          <w:tcPr>
-            <w:tcW w:w="2576" w:type="dxa"/>
-          </w:tcPr>
-          <w:p>
-            <w:pPr>
-              <w:pStyle w:val="NoSpacing"/>
-            </w:pPr>
-            <w:r>
-              <w:t>Assessment</w:t>
-            </w:r>
-          </w:p>
-        </w:tc>
-        <w:tc>
-          <w:tcPr>
-            <w:tcW w:w="2176" w:type="dxa"/>
-          </w:tcPr>
-          <w:p>
-            <w:pPr>
-              <w:pStyle w:val="NoSpacing"/>
-            </w:pPr>
-            <w:r>
-              <w:t>Model</w:t>
-            </w:r>
-          </w:p>
-        </w:tc>
-        <w:tc>
-          <w:tcPr>
-            <w:tcW w:w="2293" w:type="dxa"/>
-          </w:tcPr>
-          <w:p>
-            <w:pPr>
-              <w:pStyle w:val="NoSpacing"/>
-            </w:pPr>
-            <w:r>
-              <w:t>Creates a module that will hold all assessments with weights and final outcome.</w:t>
-            </w:r>
-          </w:p>
-        </w:tc>
-        <w:tc>
-          <w:tcPr>
-            <w:tcW w:w="3651" w:type="dxa"/>
-          </w:tcPr>
-          <w:p>
-            <w:pPr>
-              <w:pStyle w:val="NoSpacing"/>
-            </w:pPr>
-            <w:r>
-              <w:t xml:space="preserve">Assessment, </w:t>
-            </w:r>
-            <w:r>
-              <w:t>DatabaseManager</w:t>
-            </w:r>
-            <w:r>
-              <w:t xml:space="preserve">, </w:t>
-            </w:r>
-            <w:r>
-              <w:t>O</w:t>
-            </w:r>
-            <w:r>
-              <w:t>verallController</w:t>
-            </w:r>
-            <w:r>
-              <w:t xml:space="preserve">, </w:t>
-            </w:r>
-            <w:r>
-              <w:t>Sanitizer</w:t>
-            </w:r>
-            <w:r>
-              <w:t xml:space="preserve">, </w:t>
-            </w:r>
-            <w:r>
-              <w:t>InterfaceSave, InterfaceDelete</w:t>
-            </w:r>
-          </w:p>
-        </w:tc>
-      </w:tr>
-      <w:tr>
-        <w:trPr>
-          <w:trHeight w:val="894"/>
-        </w:trPr>
-        <w:tc>
-          <w:tcPr>
-            <w:tcW w:w="2576" w:type="dxa"/>
-          </w:tcPr>
-          <w:p>
-            <w:pPr>
-              <w:pStyle w:val="NoSpacing"/>
-            </w:pPr>
-            <w:r>
-              <w:t>Create</w:t>
-            </w:r>
-            <w:r>
-              <w:t>Assessment</w:t>
-            </w:r>
-            <w:r>
-              <w:t>View</w:t>
-            </w:r>
-          </w:p>
-        </w:tc>
-        <w:tc>
-          <w:tcPr>
-            <w:tcW w:w="2176" w:type="dxa"/>
-          </w:tcPr>
-          <w:p>
-            <w:pPr>
-              <w:pStyle w:val="NoSpacing"/>
-            </w:pPr>
-            <w:r>
-              <w:t>View(Form)</w:t>
-            </w:r>
-          </w:p>
-        </w:tc>
-        <w:tc>
-          <w:tcPr>
-            <w:tcW w:w="2293" w:type="dxa"/>
-          </w:tcPr>
-          <w:p>
-            <w:pPr>
-              <w:pStyle w:val="NoSpacing"/>
-            </w:pPr>
-            <w:r>
-              <w:t>View for the module the user has created.</w:t>
-            </w:r>
-          </w:p>
-        </w:tc>
-        <w:tc>
-          <w:tcPr>
-            <w:tcW w:w="3651" w:type="dxa"/>
-          </w:tcPr>
-          <w:p>
-            <w:pPr>
-              <w:pStyle w:val="NoSpacing"/>
-            </w:pPr>
-            <w:r>
-              <w:t>CreateAssessmentView</w:t>
-            </w:r>
-            <w:r>
-              <w:t>Controller</w:t>
-            </w:r>
-          </w:p>
-        </w:tc>
-      </w:tr>
-    </w:tbl>
-    <w:p>
-      <w:pPr>
-        <w:pStyle w:val="NoSpacing"/>
-      </w:pPr>
-    </w:p>
-    <w:p>
-      <w:pPr>
-        <w:pStyle w:val="NoSpacing"/>
-        <w:numPr>
-          <w:ilvl w:val="0"/>
-          <w:numId w:val="8"/>
-        </w:numPr>
-      </w:pPr>
-    </w:p>
-    <w:tbl>
-      <w:tblPr>
-        <w:tblStyle w:val="TableGrid"/>
-        <w:tblW w:w="10696" w:type="dxa"/>
-        <w:tblLook w:val="04A0" w:firstRow="1" w:lastRow="0" w:firstColumn="1" w:lastColumn="0" w:noHBand="0" w:noVBand="1"/>
-      </w:tblPr>
-      <w:tblGrid>
-        <w:gridCol w:w="2576"/>
-        <w:gridCol w:w="2176"/>
-        <w:gridCol w:w="2293"/>
-        <w:gridCol w:w="3651"/>
-      </w:tblGrid>
-      <w:tr>
-        <w:trPr>
-          <w:trHeight w:val="397"/>
-        </w:trPr>
-        <w:tc>
-          <w:tcPr>
-            <w:tcW w:w="2576" w:type="dxa"/>
-          </w:tcPr>
-          <w:p>
-            <w:pPr>
-              <w:pStyle w:val="NoSpacing"/>
-              <w:rPr>
-                <w:sz w:val="32"/>
-              </w:rPr>
-            </w:pPr>
-            <w:r>
-              <w:rPr>
-                <w:sz w:val="32"/>
-              </w:rPr>
-              <w:t>Class name</w:t>
-            </w:r>
-          </w:p>
-        </w:tc>
-        <w:tc>
-          <w:tcPr>
-            <w:tcW w:w="2176" w:type="dxa"/>
-          </w:tcPr>
-          <w:p>
-            <w:pPr>
-              <w:pStyle w:val="NoSpacing"/>
-              <w:rPr>
-                <w:sz w:val="32"/>
-              </w:rPr>
-            </w:pPr>
-            <w:r>
-              <w:rPr>
-                <w:sz w:val="32"/>
-              </w:rPr>
-              <w:t>Type</w:t>
-            </w:r>
-          </w:p>
-        </w:tc>
-        <w:tc>
-          <w:tcPr>
-            <w:tcW w:w="2293" w:type="dxa"/>
-          </w:tcPr>
-          <w:p>
-            <w:pPr>
-              <w:pStyle w:val="NoSpacing"/>
-              <w:rPr>
-                <w:sz w:val="32"/>
-              </w:rPr>
-            </w:pPr>
-            <w:r>
-              <w:rPr>
-                <w:sz w:val="32"/>
-              </w:rPr>
-              <w:t>Responsibility</w:t>
-            </w:r>
-          </w:p>
-        </w:tc>
-        <w:tc>
-          <w:tcPr>
-            <w:tcW w:w="3651" w:type="dxa"/>
-          </w:tcPr>
-          <w:p>
-            <w:pPr>
-              <w:pStyle w:val="NoSpacing"/>
-              <w:rPr>
-                <w:sz w:val="32"/>
-              </w:rPr>
-            </w:pPr>
-            <w:r>
-              <w:rPr>
-                <w:sz w:val="32"/>
-              </w:rPr>
-              <w:t>Collaborations</w:t>
-            </w:r>
-          </w:p>
-        </w:tc>
-      </w:tr>
-      <w:tr>
-        <w:trPr>
-          <w:trHeight w:val="894"/>
-        </w:trPr>
-        <w:tc>
-          <w:tcPr>
-            <w:tcW w:w="2576" w:type="dxa"/>
-          </w:tcPr>
-          <w:p>
-            <w:pPr>
-              <w:pStyle w:val="NoSpacing"/>
-            </w:pPr>
-            <w:r>
-              <w:t>Summary</w:t>
-            </w:r>
-          </w:p>
-        </w:tc>
-        <w:tc>
-          <w:tcPr>
-            <w:tcW w:w="2176" w:type="dxa"/>
-          </w:tcPr>
-          <w:p>
-            <w:pPr>
-              <w:pStyle w:val="NoSpacing"/>
-            </w:pPr>
-            <w:r>
-              <w:t>Model</w:t>
-            </w:r>
-          </w:p>
-        </w:tc>
-        <w:tc>
-          <w:tcPr>
-            <w:tcW w:w="2293" w:type="dxa"/>
-          </w:tcPr>
-          <w:p>
-            <w:pPr>
-              <w:pStyle w:val="NoSpacing"/>
-            </w:pPr>
-            <w:r>
-              <w:t xml:space="preserve">Creates a module that will hold all </w:t>
-            </w:r>
-            <w:r>
-              <w:t xml:space="preserve">details and updates on course, module, assessments. </w:t>
-            </w:r>
-          </w:p>
-        </w:tc>
-        <w:tc>
-          <w:tcPr>
-            <w:tcW w:w="3651" w:type="dxa"/>
-          </w:tcPr>
-          <w:p>
-            <w:pPr>
-              <w:pStyle w:val="NoSpacing"/>
-            </w:pPr>
-            <w:r>
-              <w:t xml:space="preserve">Course, Level, Module, </w:t>
-            </w:r>
-            <w:r>
-              <w:t xml:space="preserve">Assessment, </w:t>
-            </w:r>
-            <w:r>
-              <w:t>DatabaseManager</w:t>
-            </w:r>
-            <w:r>
-              <w:t xml:space="preserve">, </w:t>
-            </w:r>
-            <w:r>
-              <w:t>O</w:t>
-            </w:r>
-            <w:r>
-              <w:t>verallController</w:t>
-            </w:r>
-            <w:r>
-              <w:t>, Sanitizer</w:t>
-            </w:r>
-          </w:p>
-        </w:tc>
-      </w:tr>
-      <w:tr>
-        <w:trPr>
-          <w:trHeight w:val="894"/>
-        </w:trPr>
-        <w:tc>
-          <w:tcPr>
-            <w:tcW w:w="2576" w:type="dxa"/>
-          </w:tcPr>
-          <w:p>
-            <w:pPr>
-              <w:pStyle w:val="NoSpacing"/>
-            </w:pPr>
-            <w:r>
-              <w:t>CreateSummaryView</w:t>
-            </w:r>
-          </w:p>
-        </w:tc>
-        <w:tc>
-          <w:tcPr>
-            <w:tcW w:w="2176" w:type="dxa"/>
-          </w:tcPr>
-          <w:p>
-            <w:pPr>
-              <w:pStyle w:val="NoSpacing"/>
-            </w:pPr>
-            <w:r>
-              <w:t>View(Form)</w:t>
-            </w:r>
-          </w:p>
-        </w:tc>
-        <w:tc>
-          <w:tcPr>
-            <w:tcW w:w="2293" w:type="dxa"/>
-          </w:tcPr>
-          <w:p>
-            <w:pPr>
-              <w:pStyle w:val="NoSpacing"/>
-            </w:pPr>
-            <w:r>
-              <w:t xml:space="preserve">View for the </w:t>
-            </w:r>
-            <w:r>
-              <w:t>summary of the course.</w:t>
-            </w:r>
-          </w:p>
-        </w:tc>
-        <w:tc>
-          <w:tcPr>
-            <w:tcW w:w="3651" w:type="dxa"/>
-          </w:tcPr>
-          <w:p>
-            <w:pPr>
-              <w:pStyle w:val="NoSpacing"/>
-            </w:pPr>
-            <w:r>
-              <w:t>CreateSummaryViewController</w:t>
-            </w:r>
-          </w:p>
-        </w:tc>
-      </w:tr>
-    </w:tbl>
-    <w:p>
-      <w:pPr>
-        <w:pStyle w:val="NoSpacing"/>
-      </w:pPr>
-    </w:p>
-    <w:p>
-      <w:pPr>
-        <w:pStyle w:val="NoSpacing"/>
-        <w:numPr>
-          <w:ilvl w:val="0"/>
-          <w:numId w:val="8"/>
-        </w:numPr>
-      </w:pPr>
-    </w:p>
-    <w:tbl>
-      <w:tblPr>
-        <w:tblStyle w:val="TableGrid"/>
-        <w:tblW w:w="10696" w:type="dxa"/>
-        <w:tblLook w:val="04A0" w:firstRow="1" w:lastRow="0" w:firstColumn="1" w:lastColumn="0" w:noHBand="0" w:noVBand="1"/>
-      </w:tblPr>
-      <w:tblGrid>
-        <w:gridCol w:w="2576"/>
-        <w:gridCol w:w="2176"/>
-        <w:gridCol w:w="2293"/>
-        <w:gridCol w:w="3651"/>
-      </w:tblGrid>
-      <w:tr>
-        <w:trPr>
-          <w:trHeight w:val="397"/>
-        </w:trPr>
-        <w:tc>
-          <w:tcPr>
-            <w:tcW w:w="2576" w:type="dxa"/>
-          </w:tcPr>
-          <w:p>
-            <w:pPr>
-              <w:pStyle w:val="NoSpacing"/>
-              <w:rPr>
-                <w:sz w:val="32"/>
-              </w:rPr>
-            </w:pPr>
-            <w:r>
-              <w:rPr>
-                <w:sz w:val="32"/>
-              </w:rPr>
-              <w:t>Class name</w:t>
-            </w:r>
-          </w:p>
-        </w:tc>
-        <w:tc>
-          <w:tcPr>
-            <w:tcW w:w="2176" w:type="dxa"/>
-          </w:tcPr>
-          <w:p>
-            <w:pPr>
-              <w:pStyle w:val="NoSpacing"/>
-              <w:rPr>
-                <w:sz w:val="32"/>
-              </w:rPr>
-            </w:pPr>
-            <w:r>
-              <w:rPr>
-                <w:sz w:val="32"/>
-              </w:rPr>
-              <w:t>Type</w:t>
-            </w:r>
-          </w:p>
-        </w:tc>
-        <w:tc>
-          <w:tcPr>
-            <w:tcW w:w="2293" w:type="dxa"/>
-          </w:tcPr>
-          <w:p>
-            <w:pPr>
-              <w:pStyle w:val="NoSpacing"/>
-              <w:rPr>
-                <w:sz w:val="32"/>
-              </w:rPr>
-            </w:pPr>
-            <w:r>
-              <w:rPr>
-                <w:sz w:val="32"/>
-              </w:rPr>
-              <w:t>Responsibility</w:t>
-            </w:r>
-          </w:p>
-        </w:tc>
-        <w:tc>
-          <w:tcPr>
-            <w:tcW w:w="3651" w:type="dxa"/>
-          </w:tcPr>
-          <w:p>
-            <w:pPr>
-              <w:pStyle w:val="NoSpacing"/>
-              <w:rPr>
-                <w:sz w:val="32"/>
-              </w:rPr>
-            </w:pPr>
-            <w:r>
-              <w:rPr>
-                <w:sz w:val="32"/>
-              </w:rPr>
-              <w:t>Collaborations</w:t>
-            </w:r>
-          </w:p>
-        </w:tc>
-      </w:tr>
-      <w:tr>
-        <w:trPr>
-          <w:trHeight w:val="894"/>
-        </w:trPr>
-        <w:tc>
-          <w:tcPr>
-            <w:tcW w:w="2576" w:type="dxa"/>
-          </w:tcPr>
-          <w:p>
-            <w:pPr>
-              <w:pStyle w:val="NoSpacing"/>
-            </w:pPr>
-            <w:r>
-              <w:t>DatabaseManager</w:t>
-            </w:r>
-          </w:p>
-        </w:tc>
-        <w:tc>
-          <w:tcPr>
-            <w:tcW w:w="2176" w:type="dxa"/>
-          </w:tcPr>
-          <w:p>
-            <w:pPr>
-              <w:pStyle w:val="NoSpacing"/>
-            </w:pPr>
-            <w:r>
-              <w:t>Model</w:t>
-            </w:r>
-          </w:p>
-        </w:tc>
-        <w:tc>
-          <w:tcPr>
-            <w:tcW w:w="2293" w:type="dxa"/>
-          </w:tcPr>
-          <w:p>
-            <w:pPr>
-              <w:pStyle w:val="NoSpacing"/>
-            </w:pPr>
-            <w:r>
-              <w:t xml:space="preserve">Creates a </w:t>
-            </w:r>
-            <w:r>
-              <w:t>connection to the database that allows to save and retrieve data.</w:t>
-            </w:r>
-            <w:r>
-              <w:t xml:space="preserve"> </w:t>
-            </w:r>
-          </w:p>
-        </w:tc>
-        <w:tc>
-          <w:tcPr>
-            <w:tcW w:w="3651" w:type="dxa"/>
-          </w:tcPr>
-          <w:p>
-            <w:pPr>
-              <w:pStyle w:val="NoSpacing"/>
-            </w:pPr>
-            <w:r>
-              <w:t>Course, Level, Module, Assessment</w:t>
-            </w:r>
-            <w:r>
-              <w:t>,</w:t>
-            </w:r>
-            <w:r>
-              <w:t xml:space="preserve"> </w:t>
-            </w:r>
-            <w:r>
-              <w:t>O</w:t>
-            </w:r>
-            <w:r>
-              <w:t>verallController</w:t>
-            </w:r>
-          </w:p>
-        </w:tc>
-      </w:tr>
-    </w:tbl>
-    <w:p>
-      <w:pPr>
-        <w:pStyle w:val="NoSpacing"/>
-      </w:pPr>
-    </w:p>
-    <w:p>
-      <w:pPr>
-        <w:pStyle w:val="NoSpacing"/>
-        <w:numPr>
-          <w:ilvl w:val="0"/>
-          <w:numId w:val="8"/>
-        </w:numPr>
-      </w:pPr>
-    </w:p>
-    <w:tbl>
-      <w:tblPr>
-        <w:tblStyle w:val="TableGrid"/>
-        <w:tblW w:w="10696" w:type="dxa"/>
-        <w:tblLook w:val="04A0" w:firstRow="1" w:lastRow="0" w:firstColumn="1" w:lastColumn="0" w:noHBand="0" w:noVBand="1"/>
-      </w:tblPr>
-      <w:tblGrid>
-        <w:gridCol w:w="2576"/>
-        <w:gridCol w:w="2176"/>
-        <w:gridCol w:w="2293"/>
-        <w:gridCol w:w="3651"/>
-      </w:tblGrid>
-      <w:tr>
-        <w:trPr>
-          <w:trHeight w:val="457"/>
-        </w:trPr>
-        <w:tc>
-          <w:tcPr>
-            <w:tcW w:w="2576" w:type="dxa"/>
-          </w:tcPr>
-          <w:p>
-            <w:pPr>
-              <w:pStyle w:val="NoSpacing"/>
-              <w:rPr>
-                <w:sz w:val="32"/>
-              </w:rPr>
-            </w:pPr>
-            <w:r>
-              <w:rPr>
-                <w:sz w:val="32"/>
-              </w:rPr>
-              <w:t>Class name</w:t>
-            </w:r>
-          </w:p>
-        </w:tc>
-        <w:tc>
-          <w:tcPr>
-            <w:tcW w:w="2176" w:type="dxa"/>
-          </w:tcPr>
-          <w:p>
-            <w:pPr>
-              <w:pStyle w:val="NoSpacing"/>
-              <w:rPr>
-                <w:sz w:val="32"/>
-              </w:rPr>
-            </w:pPr>
-            <w:r>
-              <w:rPr>
-                <w:sz w:val="32"/>
-              </w:rPr>
-              <w:t>Type</w:t>
-            </w:r>
-          </w:p>
-        </w:tc>
-        <w:tc>
-          <w:tcPr>
-            <w:tcW w:w="2293" w:type="dxa"/>
-          </w:tcPr>
-          <w:p>
-            <w:pPr>
-              <w:pStyle w:val="NoSpacing"/>
-              <w:rPr>
-                <w:sz w:val="32"/>
-              </w:rPr>
-            </w:pPr>
-            <w:r>
-              <w:rPr>
-                <w:sz w:val="32"/>
-              </w:rPr>
-              <w:t>Responsibility</w:t>
-            </w:r>
-          </w:p>
-        </w:tc>
-        <w:tc>
-          <w:tcPr>
-            <w:tcW w:w="3651" w:type="dxa"/>
-          </w:tcPr>
-          <w:p>
-            <w:pPr>
-              <w:pStyle w:val="NoSpacing"/>
-              <w:rPr>
-                <w:sz w:val="32"/>
-              </w:rPr>
-            </w:pPr>
-            <w:r>
-              <w:rPr>
-                <w:sz w:val="32"/>
-              </w:rPr>
-              <w:t>Collaborations</w:t>
-            </w:r>
-          </w:p>
-        </w:tc>
-      </w:tr>
-      <w:tr>
-        <w:trPr>
-          <w:trHeight w:val="894"/>
-        </w:trPr>
-        <w:tc>
-          <w:tcPr>
-            <w:tcW w:w="2576" w:type="dxa"/>
-          </w:tcPr>
-          <w:p>
-            <w:pPr>
-              <w:pStyle w:val="NoSpacing"/>
-            </w:pPr>
-            <w:r>
-              <w:t>Level</w:t>
-            </w:r>
-          </w:p>
-        </w:tc>
-        <w:tc>
-          <w:tcPr>
-            <w:tcW w:w="2176" w:type="dxa"/>
-          </w:tcPr>
-          <w:p>
-            <w:pPr>
-              <w:pStyle w:val="NoSpacing"/>
-            </w:pPr>
-            <w:r>
-              <w:t>Model</w:t>
-            </w:r>
-          </w:p>
-        </w:tc>
-        <w:tc>
-          <w:tcPr>
-            <w:tcW w:w="2293" w:type="dxa"/>
-          </w:tcPr>
-          <w:p>
-            <w:pPr>
-              <w:pStyle w:val="NoSpacing"/>
-            </w:pPr>
-            <w:r>
-              <w:t>Creates a</w:t>
-            </w:r>
-            <w:r>
-              <w:t xml:space="preserve"> study</w:t>
-            </w:r>
-            <w:r>
-              <w:t xml:space="preserve"> </w:t>
-            </w:r>
-            <w:r>
-              <w:t>level</w:t>
-            </w:r>
-            <w:r>
-              <w:t xml:space="preserve"> that will hold all details and updates on </w:t>
-            </w:r>
-            <w:r>
-              <w:t>modules</w:t>
-            </w:r>
-            <w:r>
-              <w:t>.</w:t>
-            </w:r>
-          </w:p>
-        </w:tc>
-        <w:tc>
-          <w:tcPr>
-            <w:tcW w:w="3651" w:type="dxa"/>
-          </w:tcPr>
-          <w:p>
-            <w:pPr>
-              <w:pStyle w:val="NoSpacing"/>
-            </w:pPr>
-            <w:r>
-              <w:t xml:space="preserve">Database, </w:t>
-            </w:r>
-            <w:r>
-              <w:t>O</w:t>
-            </w:r>
-            <w:r>
-              <w:t>verallController</w:t>
-            </w:r>
-            <w:r>
-              <w:t xml:space="preserve">, Module, </w:t>
-            </w:r>
-            <w:r>
-              <w:t>Sanitizer</w:t>
-            </w:r>
-          </w:p>
-        </w:tc>
-      </w:tr>
-      <w:tr>
-        <w:trPr>
-          <w:trHeight w:val="894"/>
-        </w:trPr>
-        <w:tc>
-          <w:tcPr>
-            <w:tcW w:w="2576" w:type="dxa"/>
-          </w:tcPr>
-          <w:p>
-            <w:pPr>
-              <w:pStyle w:val="NoSpacing"/>
-            </w:pPr>
-            <w:r>
-              <w:t>Create</w:t>
-            </w:r>
-            <w:r>
-              <w:t>Level</w:t>
-            </w:r>
-            <w:r>
-              <w:t>View</w:t>
-            </w:r>
-          </w:p>
-        </w:tc>
-        <w:tc>
-          <w:tcPr>
-            <w:tcW w:w="2176" w:type="dxa"/>
-          </w:tcPr>
-          <w:p>
-            <w:pPr>
-              <w:pStyle w:val="NoSpacing"/>
-            </w:pPr>
-            <w:r>
-              <w:t>View(Form)</w:t>
-            </w:r>
-          </w:p>
-        </w:tc>
-        <w:tc>
-          <w:tcPr>
-            <w:tcW w:w="2293" w:type="dxa"/>
-          </w:tcPr>
-          <w:p>
-            <w:pPr>
-              <w:pStyle w:val="NoSpacing"/>
-            </w:pPr>
-            <w:r>
-              <w:t>View for creating a new</w:t>
-            </w:r>
-            <w:r>
-              <w:t xml:space="preserve"> </w:t>
-            </w:r>
-            <w:r>
-              <w:t>level</w:t>
-            </w:r>
-            <w:r>
-              <w:t>.</w:t>
-            </w:r>
-          </w:p>
-        </w:tc>
-        <w:tc>
-          <w:tcPr>
-            <w:tcW w:w="3651" w:type="dxa"/>
-          </w:tcPr>
-          <w:p>
-            <w:pPr>
-              <w:pStyle w:val="NoSpacing"/>
-            </w:pPr>
-            <w:r>
-              <w:t>CreateLevelViewController</w:t>
-            </w:r>
-          </w:p>
-        </w:tc>
-      </w:tr>
-    </w:tbl>
-    <w:p>
-      <w:pPr>
-        <w:pStyle w:val="NoSpacing"/>
-        <w:numPr>
-          <w:ilvl w:val="0"/>
-          <w:numId w:val="8"/>
-        </w:numPr>
-      </w:pPr>
-    </w:p>
-    <w:tbl>
-      <w:tblPr>
-        <w:tblStyle w:val="TableGrid"/>
-        <w:tblW w:w="10696" w:type="dxa"/>
-        <w:tblLook w:val="04A0" w:firstRow="1" w:lastRow="0" w:firstColumn="1" w:lastColumn="0" w:noHBand="0" w:noVBand="1"/>
-      </w:tblPr>
-      <w:tblGrid>
-        <w:gridCol w:w="2576"/>
-        <w:gridCol w:w="2176"/>
-        <w:gridCol w:w="2293"/>
-        <w:gridCol w:w="3651"/>
-      </w:tblGrid>
-      <w:tr>
-        <w:trPr>
-          <w:trHeight w:val="397"/>
-        </w:trPr>
-        <w:tc>
-          <w:tcPr>
-            <w:tcW w:w="2576" w:type="dxa"/>
-          </w:tcPr>
-          <w:p>
-            <w:pPr>
-              <w:pStyle w:val="NoSpacing"/>
-              <w:rPr>
-                <w:sz w:val="32"/>
-              </w:rPr>
-            </w:pPr>
-            <w:r>
-              <w:rPr>
-                <w:sz w:val="32"/>
-              </w:rPr>
-              <w:t>Class name</w:t>
-            </w:r>
-          </w:p>
-        </w:tc>
-        <w:tc>
-          <w:tcPr>
-            <w:tcW w:w="2176" w:type="dxa"/>
-          </w:tcPr>
-          <w:p>
-            <w:pPr>
-              <w:pStyle w:val="NoSpacing"/>
-              <w:rPr>
-                <w:sz w:val="32"/>
-              </w:rPr>
-            </w:pPr>
-            <w:r>
-              <w:rPr>
-                <w:sz w:val="32"/>
-              </w:rPr>
-              <w:t>Type</w:t>
-            </w:r>
-          </w:p>
-        </w:tc>
-        <w:tc>
-          <w:tcPr>
-            <w:tcW w:w="2293" w:type="dxa"/>
-          </w:tcPr>
-          <w:p>
-            <w:pPr>
-              <w:pStyle w:val="NoSpacing"/>
-              <w:rPr>
-                <w:sz w:val="32"/>
-              </w:rPr>
-            </w:pPr>
-            <w:r>
-              <w:rPr>
-                <w:sz w:val="32"/>
-              </w:rPr>
-              <w:t>Responsibility</w:t>
-            </w:r>
-          </w:p>
-        </w:tc>
-        <w:tc>
-          <w:tcPr>
-            <w:tcW w:w="3651" w:type="dxa"/>
-          </w:tcPr>
-          <w:p>
-            <w:pPr>
-              <w:pStyle w:val="NoSpacing"/>
-              <w:rPr>
-                <w:sz w:val="32"/>
-              </w:rPr>
-            </w:pPr>
-            <w:r>
-              <w:rPr>
-                <w:sz w:val="32"/>
-              </w:rPr>
-              <w:t>Collaborations</w:t>
-            </w:r>
-          </w:p>
-        </w:tc>
-      </w:tr>
-      <w:tr>
-        <w:trPr>
-          <w:trHeight w:val="894"/>
-        </w:trPr>
-        <w:tc>
-          <w:tcPr>
-            <w:tcW w:w="2576" w:type="dxa"/>
-          </w:tcPr>
-          <w:p>
-            <w:pPr>
-              <w:pStyle w:val="NoSpacing"/>
-            </w:pPr>
-            <w:r>
-              <w:lastRenderedPageBreak/>
-              <w:t>Sanitizer</w:t>
-            </w:r>
-          </w:p>
-        </w:tc>
-        <w:tc>
-          <w:tcPr>
-            <w:tcW w:w="2176" w:type="dxa"/>
-          </w:tcPr>
-          <w:p>
-            <w:pPr>
-              <w:pStyle w:val="NoSpacing"/>
-            </w:pPr>
-            <w:r>
-              <w:t>Controller</w:t>
-            </w:r>
-          </w:p>
-        </w:tc>
-        <w:tc>
-          <w:tcPr>
-            <w:tcW w:w="2293" w:type="dxa"/>
-          </w:tcPr>
-          <w:p>
-            <w:pPr>
-              <w:pStyle w:val="NoSpacing"/>
-            </w:pPr>
-            <w:r>
-              <w:t>Allows the data input from the user to be processed into the system.</w:t>
-            </w:r>
-          </w:p>
-        </w:tc>
-        <w:tc>
-          <w:tcPr>
-            <w:tcW w:w="3651" w:type="dxa"/>
-          </w:tcPr>
-          <w:p>
-            <w:pPr>
-              <w:pStyle w:val="NoSpacing"/>
-            </w:pPr>
-            <w:r>
-              <w:t xml:space="preserve">Course, Level, Module, Assessment, </w:t>
-            </w:r>
-            <w:r>
-              <w:t>O</w:t>
-            </w:r>
-            <w:r>
-              <w:t>verallController</w:t>
-            </w:r>
-          </w:p>
-        </w:tc>
-      </w:tr>
-    </w:tbl>
-    <w:p>
-      <w:pPr>
-        <w:pStyle w:val="NoSpacing"/>
-      </w:pPr>
-    </w:p>
-    <w:p>
-      <w:pPr>
-        <w:pStyle w:val="NoSpacing"/>
-        <w:numPr>
-          <w:ilvl w:val="0"/>
-          <w:numId w:val="8"/>
-        </w:numPr>
-      </w:pPr>
-    </w:p>
-    <w:tbl>
-      <w:tblPr>
-        <w:tblStyle w:val="TableGrid"/>
-        <w:tblW w:w="10696" w:type="dxa"/>
-        <w:tblLook w:val="04A0" w:firstRow="1" w:lastRow="0" w:firstColumn="1" w:lastColumn="0" w:noHBand="0" w:noVBand="1"/>
-      </w:tblPr>
-      <w:tblGrid>
-        <w:gridCol w:w="2576"/>
-        <w:gridCol w:w="2176"/>
-        <w:gridCol w:w="2293"/>
-        <w:gridCol w:w="3651"/>
-      </w:tblGrid>
-      <w:tr>
-        <w:trPr>
-          <w:trHeight w:val="429"/>
-        </w:trPr>
-        <w:tc>
-          <w:tcPr>
-            <w:tcW w:w="2576" w:type="dxa"/>
-          </w:tcPr>
-          <w:p>
-            <w:pPr>
-              <w:pStyle w:val="NoSpacing"/>
-              <w:rPr>
-                <w:sz w:val="32"/>
-              </w:rPr>
-            </w:pPr>
-            <w:r>
-              <w:rPr>
-                <w:sz w:val="32"/>
-              </w:rPr>
-              <w:t>Class name</w:t>
-            </w:r>
-          </w:p>
-        </w:tc>
-        <w:tc>
-          <w:tcPr>
-            <w:tcW w:w="2176" w:type="dxa"/>
-          </w:tcPr>
-          <w:p>
-            <w:pPr>
-              <w:pStyle w:val="NoSpacing"/>
-              <w:rPr>
-                <w:sz w:val="32"/>
-              </w:rPr>
-            </w:pPr>
-            <w:r>
-              <w:rPr>
-                <w:sz w:val="32"/>
-              </w:rPr>
-              <w:t>Type</w:t>
-            </w:r>
-          </w:p>
-        </w:tc>
-        <w:tc>
-          <w:tcPr>
-            <w:tcW w:w="2293" w:type="dxa"/>
-          </w:tcPr>
-          <w:p>
-            <w:pPr>
-              <w:pStyle w:val="NoSpacing"/>
-              <w:rPr>
-                <w:sz w:val="32"/>
-              </w:rPr>
-            </w:pPr>
-            <w:r>
-              <w:rPr>
-                <w:sz w:val="32"/>
-              </w:rPr>
-              <w:t>Responsibility</w:t>
-            </w:r>
-          </w:p>
-        </w:tc>
-        <w:tc>
-          <w:tcPr>
-            <w:tcW w:w="3651" w:type="dxa"/>
-          </w:tcPr>
-          <w:p>
-            <w:pPr>
-              <w:pStyle w:val="NoSpacing"/>
-              <w:rPr>
-                <w:sz w:val="32"/>
-              </w:rPr>
-            </w:pPr>
-            <w:r>
-              <w:rPr>
-                <w:sz w:val="32"/>
-              </w:rPr>
-              <w:t>Collaborations</w:t>
-            </w:r>
-          </w:p>
-        </w:tc>
-      </w:tr>
-      <w:tr>
-        <w:trPr>
-          <w:trHeight w:val="1101"/>
-        </w:trPr>
-        <w:tc>
-          <w:tcPr>
-            <w:tcW w:w="2576" w:type="dxa"/>
-          </w:tcPr>
-          <w:p>
-            <w:pPr>
-              <w:pStyle w:val="NoSpacing"/>
-            </w:pPr>
-            <w:r>
-              <w:t>InterfaceSave</w:t>
-            </w:r>
-          </w:p>
-        </w:tc>
-        <w:tc>
-          <w:tcPr>
-            <w:tcW w:w="2176" w:type="dxa"/>
-          </w:tcPr>
-          <w:p>
-            <w:pPr>
-              <w:pStyle w:val="NoSpacing"/>
-            </w:pPr>
-            <w:r>
-              <w:t>Interface</w:t>
-            </w:r>
-          </w:p>
-        </w:tc>
-        <w:tc>
-          <w:tcPr>
-            <w:tcW w:w="2293" w:type="dxa"/>
-          </w:tcPr>
-          <w:p>
-            <w:pPr>
-              <w:pStyle w:val="NoSpacing"/>
-            </w:pPr>
-            <w:r>
-              <w:t xml:space="preserve">This interface enforces a certain pattern to make sure the content is sanitized first, saved to the model, saved to the database, </w:t>
-            </w:r>
-            <w:r>
-              <w:t>GUI updated</w:t>
-            </w:r>
-            <w:r>
-              <w:t>.</w:t>
-            </w:r>
-          </w:p>
-        </w:tc>
-        <w:tc>
-          <w:tcPr>
-            <w:tcW w:w="3651" w:type="dxa"/>
-          </w:tcPr>
-          <w:p>
-            <w:pPr>
-              <w:pStyle w:val="NoSpacing"/>
-            </w:pPr>
-            <w:r>
-              <w:t>Course, Level, Module, Assessment</w:t>
-            </w:r>
-            <w:r>
-              <w:t xml:space="preserve">, </w:t>
-            </w:r>
-            <w:r>
-              <w:t>O</w:t>
-            </w:r>
-            <w:r>
-              <w:t>verallController</w:t>
-            </w:r>
-          </w:p>
-        </w:tc>
-      </w:tr>
-    </w:tbl>
-    <w:p>
-      <w:pPr>
-        <w:pStyle w:val="NoSpacing"/>
-      </w:pPr>
-    </w:p>
-    <w:p>
-      <w:pPr>
-        <w:pStyle w:val="NoSpacing"/>
-        <w:numPr>
-          <w:ilvl w:val="0"/>
-          <w:numId w:val="8"/>
-        </w:numPr>
-      </w:pPr>
-    </w:p>
-    <w:tbl>
-      <w:tblPr>
-        <w:tblStyle w:val="TableGrid"/>
-        <w:tblW w:w="10696" w:type="dxa"/>
-        <w:tblLook w:val="04A0" w:firstRow="1" w:lastRow="0" w:firstColumn="1" w:lastColumn="0" w:noHBand="0" w:noVBand="1"/>
-      </w:tblPr>
-      <w:tblGrid>
-        <w:gridCol w:w="2576"/>
-        <w:gridCol w:w="2176"/>
-        <w:gridCol w:w="2293"/>
-        <w:gridCol w:w="3651"/>
-      </w:tblGrid>
-      <w:tr>
-        <w:trPr>
-          <w:trHeight w:val="429"/>
-        </w:trPr>
-        <w:tc>
-          <w:tcPr>
-            <w:tcW w:w="2576" w:type="dxa"/>
-          </w:tcPr>
-          <w:p>
-            <w:pPr>
-              <w:pStyle w:val="NoSpacing"/>
-              <w:rPr>
-                <w:sz w:val="32"/>
-              </w:rPr>
-            </w:pPr>
-            <w:r>
-              <w:rPr>
-                <w:sz w:val="32"/>
-              </w:rPr>
-              <w:t>Class name</w:t>
-            </w:r>
-          </w:p>
-        </w:tc>
-        <w:tc>
-          <w:tcPr>
-            <w:tcW w:w="2176" w:type="dxa"/>
-          </w:tcPr>
-          <w:p>
-            <w:pPr>
-              <w:pStyle w:val="NoSpacing"/>
-              <w:rPr>
-                <w:sz w:val="32"/>
-              </w:rPr>
-            </w:pPr>
-            <w:r>
-              <w:rPr>
-                <w:sz w:val="32"/>
-              </w:rPr>
-              <w:t>Type</w:t>
-            </w:r>
-          </w:p>
-        </w:tc>
-        <w:tc>
-          <w:tcPr>
-            <w:tcW w:w="2293" w:type="dxa"/>
-          </w:tcPr>
-          <w:p>
-            <w:pPr>
-              <w:pStyle w:val="NoSpacing"/>
-              <w:rPr>
-                <w:sz w:val="32"/>
-              </w:rPr>
-            </w:pPr>
-            <w:r>
-              <w:rPr>
-                <w:sz w:val="32"/>
-              </w:rPr>
-              <w:t>Responsibility</w:t>
-            </w:r>
-          </w:p>
-        </w:tc>
-        <w:tc>
-          <w:tcPr>
-            <w:tcW w:w="3651" w:type="dxa"/>
-          </w:tcPr>
-          <w:p>
-            <w:pPr>
-              <w:pStyle w:val="NoSpacing"/>
-              <w:rPr>
-                <w:sz w:val="32"/>
-              </w:rPr>
-            </w:pPr>
-            <w:r>
-              <w:rPr>
-                <w:sz w:val="32"/>
-              </w:rPr>
-              <w:t>Collaborations</w:t>
-            </w:r>
-          </w:p>
-        </w:tc>
-      </w:tr>
-      <w:tr>
-        <w:trPr>
-          <w:trHeight w:val="1101"/>
-        </w:trPr>
-        <w:tc>
-          <w:tcPr>
-            <w:tcW w:w="2576" w:type="dxa"/>
-          </w:tcPr>
-          <w:p>
-            <w:pPr>
-              <w:pStyle w:val="NoSpacing"/>
-            </w:pPr>
-            <w:r>
-              <w:t>Interface</w:t>
-            </w:r>
-            <w:r>
-              <w:t>Delete</w:t>
-            </w:r>
-          </w:p>
-        </w:tc>
-        <w:tc>
-          <w:tcPr>
-            <w:tcW w:w="2176" w:type="dxa"/>
-          </w:tcPr>
-          <w:p>
-            <w:pPr>
-              <w:pStyle w:val="NoSpacing"/>
-            </w:pPr>
-            <w:r>
-              <w:t>Interface</w:t>
-            </w:r>
-          </w:p>
-        </w:tc>
-        <w:tc>
-          <w:tcPr>
-            <w:tcW w:w="2293" w:type="dxa"/>
-          </w:tcPr>
-          <w:p>
-            <w:pPr>
-              <w:pStyle w:val="NoSpacing"/>
-            </w:pPr>
-            <w:r>
-              <w:t xml:space="preserve">This interface enforces a certain pattern to make sure the content is </w:t>
-            </w:r>
-            <w:r>
-              <w:t xml:space="preserve">removed first from the GUI, </w:t>
-            </w:r>
-            <w:r>
-              <w:t>from the model</w:t>
-            </w:r>
-            <w:r>
-              <w:t xml:space="preserve"> and </w:t>
-            </w:r>
-            <w:r>
-              <w:t>from the database</w:t>
-            </w:r>
-            <w:r>
-              <w:t>.</w:t>
-            </w:r>
-          </w:p>
-        </w:tc>
-        <w:tc>
-          <w:tcPr>
-            <w:tcW w:w="3651" w:type="dxa"/>
-          </w:tcPr>
-          <w:p>
-            <w:pPr>
-              <w:pStyle w:val="NoSpacing"/>
-            </w:pPr>
-            <w:r>
-              <w:t xml:space="preserve">Course, Level, Module, Assessment, </w:t>
-            </w:r>
-            <w:r>
-              <w:t>O</w:t>
-            </w:r>
-            <w:r>
-              <w:t>verallController</w:t>
-            </w:r>
-          </w:p>
-        </w:tc>
-      </w:tr>
-    </w:tbl>
-    <w:p>
-      <w:pPr>
-        <w:pStyle w:val="NoSpacing"/>
-      </w:pPr>
-    </w:p>
-    <w:p>
-      <w:pPr>
-        <w:pStyle w:val="NoSpacing"/>
-        <w:numPr>
-          <w:ilvl w:val="0"/>
-          <w:numId w:val="8"/>
-        </w:numPr>
-      </w:pPr>
-    </w:p>
-    <w:tbl>
-      <w:tblPr>
-        <w:tblStyle w:val="TableGrid"/>
-        <w:tblW w:w="10696" w:type="dxa"/>
-        <w:tblLook w:val="04A0" w:firstRow="1" w:lastRow="0" w:firstColumn="1" w:lastColumn="0" w:noHBand="0" w:noVBand="1"/>
-      </w:tblPr>
-      <w:tblGrid>
-        <w:gridCol w:w="2576"/>
-        <w:gridCol w:w="2176"/>
-        <w:gridCol w:w="2293"/>
-        <w:gridCol w:w="3651"/>
-      </w:tblGrid>
-      <w:tr>
-        <w:trPr>
-          <w:trHeight w:val="429"/>
-        </w:trPr>
-        <w:tc>
-          <w:tcPr>
-            <w:tcW w:w="2576" w:type="dxa"/>
-          </w:tcPr>
-          <w:p>
-            <w:pPr>
-              <w:pStyle w:val="NoSpacing"/>
-              <w:rPr>
-                <w:sz w:val="32"/>
-              </w:rPr>
-            </w:pPr>
-            <w:r>
-              <w:rPr>
-                <w:sz w:val="32"/>
-              </w:rPr>
-              <w:t>Class name</w:t>
-            </w:r>
-          </w:p>
-        </w:tc>
-        <w:tc>
-          <w:tcPr>
-            <w:tcW w:w="2176" w:type="dxa"/>
-          </w:tcPr>
-          <w:p>
-            <w:pPr>
-              <w:pStyle w:val="NoSpacing"/>
-              <w:rPr>
-                <w:sz w:val="32"/>
-              </w:rPr>
-            </w:pPr>
-            <w:r>
-              <w:rPr>
-                <w:sz w:val="32"/>
-              </w:rPr>
-              <w:t>Type</w:t>
-            </w:r>
-          </w:p>
-        </w:tc>
-        <w:tc>
-          <w:tcPr>
-            <w:tcW w:w="2293" w:type="dxa"/>
-          </w:tcPr>
-          <w:p>
-            <w:pPr>
-              <w:pStyle w:val="NoSpacing"/>
-              <w:rPr>
-                <w:sz w:val="32"/>
-              </w:rPr>
-            </w:pPr>
-            <w:r>
-              <w:rPr>
-                <w:sz w:val="32"/>
-              </w:rPr>
-              <w:t>Responsibility</w:t>
-            </w:r>
-          </w:p>
-        </w:tc>
-        <w:tc>
-          <w:tcPr>
-            <w:tcW w:w="3651" w:type="dxa"/>
-          </w:tcPr>
-          <w:p>
-            <w:pPr>
-              <w:pStyle w:val="NoSpacing"/>
-              <w:rPr>
-                <w:sz w:val="32"/>
-              </w:rPr>
-            </w:pPr>
-            <w:r>
-              <w:rPr>
-                <w:sz w:val="32"/>
-              </w:rPr>
-              <w:t>Collaborations</w:t>
-            </w:r>
-          </w:p>
-        </w:tc>
-      </w:tr>
-      <w:tr>
-        <w:trPr>
-          <w:trHeight w:val="2233"/>
-        </w:trPr>
-        <w:tc>
-          <w:tcPr>
-            <w:tcW w:w="2576" w:type="dxa"/>
-          </w:tcPr>
-          <w:p>
-            <w:pPr>
-              <w:pStyle w:val="NoSpacing"/>
-            </w:pPr>
-            <w:r>
-              <w:t>O</w:t>
-            </w:r>
-            <w:r>
-              <w:t>verallController</w:t>
-            </w:r>
-          </w:p>
-        </w:tc>
-        <w:tc>
-          <w:tcPr>
-            <w:tcW w:w="2176" w:type="dxa"/>
-          </w:tcPr>
-          <w:p>
-            <w:pPr>
-              <w:pStyle w:val="NoSpacing"/>
-            </w:pPr>
-            <w:r>
-              <w:t>Controller</w:t>
-            </w:r>
-          </w:p>
-        </w:tc>
-        <w:tc>
-          <w:tcPr>
-            <w:tcW w:w="2293" w:type="dxa"/>
-          </w:tcPr>
-          <w:p>
-            <w:pPr>
-              <w:pStyle w:val="NoSpacing"/>
-            </w:pPr>
-            <w:r>
-              <w:t>This class will make sure everything will run smooth by managing all the above.</w:t>
-            </w:r>
-          </w:p>
-        </w:tc>
-        <w:tc>
-          <w:tcPr>
-            <w:tcW w:w="3651" w:type="dxa"/>
-          </w:tcPr>
-          <w:p>
-            <w:pPr>
-              <w:pStyle w:val="NoSpacing"/>
-            </w:pPr>
-            <w:r>
-              <w:t>Course, Level, Module, Assessment</w:t>
-            </w:r>
-            <w:r>
-              <w:t xml:space="preserve">, </w:t>
-            </w:r>
-            <w:r>
-              <w:t>DatabaseManager</w:t>
-            </w:r>
-          </w:p>
-        </w:tc>
-      </w:tr>
-    </w:tbl>
-    <w:p>
-      <w:pPr>
-        <w:pStyle w:val="NoSpacing"/>
-      </w:pPr>
-    </w:p>
-    <w:p>
-      <w:r>
-        <w:br w:type="page"/>
-      </w:r>
+      </w:pPr>
+    </w:p>
+    <w:p>
+      <w:pPr>
+        <w:pStyle w:val="NoSpacing"/>
+      </w:pPr>
+    </w:p>
+    <w:p>
+      <w:pPr>
+        <w:pStyle w:val="NoSpacing"/>
+      </w:pPr>
     </w:p>
     <w:p>
       <w:pPr>
@@ -8668,12 +6681,11 @@
       <w:r>
         <w:t>Collaboration</w:t>
       </w:r>
-    </w:p>
-    <w:p>
-      <w:pPr>
-        <w:pStyle w:val="NoSpacing"/>
-      </w:pPr>
-    </w:p>
+      <w:bookmarkStart w:id="0" w:name="_GoBack"/>
+      <w:bookmarkEnd w:id="0"/>
+    </w:p>
+    <w:p/>
+    <w:p/>
     <w:p>
       <w:pPr>
         <w:pStyle w:val="NoSpacing"/>
@@ -8684,10 +6696,10 @@
           <w:lang w:val="en-US"/>
         </w:rPr>
         <w:drawing>
-          <wp:inline distT="0" distB="0" distL="0" distR="0" wp14:anchorId="111C85DE" wp14:editId="70666710">
-            <wp:extent cx="6637655" cy="4385945"/>
-            <wp:effectExtent l="0" t="0" r="0" b="8255"/>
-            <wp:docPr id="14" name="Picture 14" descr="../../Desktop/Screen%20Shot%202016-03-13%20at%2014.49.30.png"/>
+          <wp:inline distT="0" distB="0" distL="0" distR="0" wp14:anchorId="3F3EF896" wp14:editId="6DD36642">
+            <wp:extent cx="6634480" cy="3636645"/>
+            <wp:effectExtent l="0" t="0" r="0" b="0"/>
+            <wp:docPr id="26" name="Picture 26" descr="../../Desktop/UML/Sequence%20Diagrams/Screen%20Shot%202016-03-15%20at%2019.45.30.p"/>
             <wp:cNvGraphicFramePr>
               <a:graphicFrameLocks xmlns:a="http://schemas.openxmlformats.org/drawingml/2006/main" noChangeAspect="1"/>
             </wp:cNvGraphicFramePr>
@@ -8695,7 +6707,7 @@
               <a:graphicData uri="http://schemas.openxmlformats.org/drawingml/2006/picture">
                 <pic:pic xmlns:pic="http://schemas.openxmlformats.org/drawingml/2006/picture">
                   <pic:nvPicPr>
-                    <pic:cNvPr id="0" name="Picture 14" descr="../../Desktop/Screen%20Shot%202016-03-13%20at%2014.49.30.png"/>
+                    <pic:cNvPr id="0" name="Picture 26" descr="../../Desktop/UML/Sequence%20Diagrams/Screen%20Shot%202016-03-15%20at%2019.45.30.p"/>
                     <pic:cNvPicPr>
                       <a:picLocks noChangeAspect="1" noChangeArrowheads="1"/>
                     </pic:cNvPicPr>
@@ -8716,7 +6728,7 @@
                   <pic:spPr bwMode="auto">
                     <a:xfrm>
                       <a:off x="0" y="0"/>
-                      <a:ext cx="6637655" cy="4385945"/>
+                      <a:ext cx="6634480" cy="3636645"/>
                     </a:xfrm>
                     <a:prstGeom prst="rect">
                       <a:avLst/>
@@ -8734,11 +6746,6 @@
       </w:r>
     </w:p>
     <w:p>
-      <w:r>
-        <w:br w:type="page"/>
-      </w:r>
-    </w:p>
-    <w:p>
       <w:pPr>
         <w:pStyle w:val="NoSpacing"/>
       </w:pPr>
@@ -8749,10 +6756,10 @@
         </w:rPr>
         <w:lastRenderedPageBreak/>
         <w:drawing>
-          <wp:inline distT="0" distB="0" distL="0" distR="0" wp14:anchorId="7FD17FE5" wp14:editId="5BC3C509">
-            <wp:extent cx="6637655" cy="5215255"/>
+          <wp:inline distT="0" distB="0" distL="0" distR="0" wp14:anchorId="6B51B215" wp14:editId="65DB9533">
+            <wp:extent cx="6634480" cy="4040505"/>
             <wp:effectExtent l="0" t="0" r="0" b="0"/>
-            <wp:docPr id="15" name="Picture 15" descr="../../Desktop/Screen%20Shot%202016-03-13%20at%2014.49.56.png"/>
+            <wp:docPr id="27" name="Picture 27" descr="../../Desktop/UML/Sequence%20Diagrams/Screen%20Shot%202016-03-15%20at%2019.45.42.p"/>
             <wp:cNvGraphicFramePr>
               <a:graphicFrameLocks xmlns:a="http://schemas.openxmlformats.org/drawingml/2006/main" noChangeAspect="1"/>
             </wp:cNvGraphicFramePr>
@@ -8760,7 +6767,7 @@
               <a:graphicData uri="http://schemas.openxmlformats.org/drawingml/2006/picture">
                 <pic:pic xmlns:pic="http://schemas.openxmlformats.org/drawingml/2006/picture">
                   <pic:nvPicPr>
-                    <pic:cNvPr id="0" name="Picture 15" descr="../../Desktop/Screen%20Shot%202016-03-13%20at%2014.49.56.png"/>
+                    <pic:cNvPr id="0" name="Picture 27" descr="../../Desktop/UML/Sequence%20Diagrams/Screen%20Shot%202016-03-15%20at%2019.45.42.p"/>
                     <pic:cNvPicPr>
                       <a:picLocks noChangeAspect="1" noChangeArrowheads="1"/>
                     </pic:cNvPicPr>
@@ -8781,7 +6788,7 @@
                   <pic:spPr bwMode="auto">
                     <a:xfrm>
                       <a:off x="0" y="0"/>
-                      <a:ext cx="6637655" cy="5215255"/>
+                      <a:ext cx="6634480" cy="4040505"/>
                     </a:xfrm>
                     <a:prstGeom prst="rect">
                       <a:avLst/>
@@ -8797,21 +6804,16 @@
           </wp:inline>
         </w:drawing>
       </w:r>
-    </w:p>
-    <w:p>
-      <w:pPr>
-        <w:pStyle w:val="NoSpacing"/>
-      </w:pPr>
       <w:r>
         <w:rPr>
           <w:noProof/>
           <w:lang w:val="en-US"/>
         </w:rPr>
         <w:drawing>
-          <wp:inline distT="0" distB="0" distL="0" distR="0" wp14:anchorId="509B9D7E" wp14:editId="356EC37A">
-            <wp:extent cx="6452235" cy="4482573"/>
-            <wp:effectExtent l="0" t="0" r="0" b="0"/>
-            <wp:docPr id="16" name="Picture 16" descr="../../Desktop/Screen%20Shot%202016-03-13%20at%2014.50.14.png"/>
+          <wp:inline distT="0" distB="0" distL="0" distR="0" wp14:anchorId="310D2972" wp14:editId="2ECFEBA9">
+            <wp:extent cx="6634480" cy="3551555"/>
+            <wp:effectExtent l="0" t="0" r="0" b="4445"/>
+            <wp:docPr id="28" name="Picture 28" descr="../../Desktop/UML/Sequence%20Diagrams/Screen%20Shot%202016-03-15%20at%2019.45.56.p"/>
             <wp:cNvGraphicFramePr>
               <a:graphicFrameLocks xmlns:a="http://schemas.openxmlformats.org/drawingml/2006/main" noChangeAspect="1"/>
             </wp:cNvGraphicFramePr>
@@ -8819,7 +6821,7 @@
               <a:graphicData uri="http://schemas.openxmlformats.org/drawingml/2006/picture">
                 <pic:pic xmlns:pic="http://schemas.openxmlformats.org/drawingml/2006/picture">
                   <pic:nvPicPr>
-                    <pic:cNvPr id="0" name="Picture 16" descr="../../Desktop/Screen%20Shot%202016-03-13%20at%2014.50.14.png"/>
+                    <pic:cNvPr id="0" name="Picture 28" descr="../../Desktop/UML/Sequence%20Diagrams/Screen%20Shot%202016-03-15%20at%2019.45.56.p"/>
                     <pic:cNvPicPr>
                       <a:picLocks noChangeAspect="1" noChangeArrowheads="1"/>
                     </pic:cNvPicPr>
@@ -8840,7 +6842,7 @@
                   <pic:spPr bwMode="auto">
                     <a:xfrm>
                       <a:off x="0" y="0"/>
-                      <a:ext cx="6452235" cy="4482573"/>
+                      <a:ext cx="6634480" cy="3551555"/>
                     </a:xfrm>
                     <a:prstGeom prst="rect">
                       <a:avLst/>
@@ -8856,11 +6858,6 @@
           </wp:inline>
         </w:drawing>
       </w:r>
-    </w:p>
-    <w:p>
-      <w:pPr>
-        <w:pStyle w:val="NoSpacing"/>
-      </w:pPr>
       <w:r>
         <w:rPr>
           <w:noProof/>
@@ -8868,10 +6865,10 @@
         </w:rPr>
         <w:lastRenderedPageBreak/>
         <w:drawing>
-          <wp:inline distT="0" distB="0" distL="0" distR="0" wp14:anchorId="368CF15F" wp14:editId="5D3CB8F7">
-            <wp:extent cx="6612255" cy="3708400"/>
+          <wp:inline distT="0" distB="0" distL="0" distR="0" wp14:anchorId="450363E1" wp14:editId="1F09D3BC">
+            <wp:extent cx="6634480" cy="3657600"/>
             <wp:effectExtent l="0" t="0" r="0" b="0"/>
-            <wp:docPr id="17" name="Picture 17" descr="../../Desktop/Screen%20Shot%202016-03-13%20at%2014.50.31.png"/>
+            <wp:docPr id="29" name="Picture 29" descr="../../Desktop/UML/Sequence%20Diagrams/Screen%20Shot%202016-03-15%20at%2019.46.08.p"/>
             <wp:cNvGraphicFramePr>
               <a:graphicFrameLocks xmlns:a="http://schemas.openxmlformats.org/drawingml/2006/main" noChangeAspect="1"/>
             </wp:cNvGraphicFramePr>
@@ -8879,7 +6876,7 @@
               <a:graphicData uri="http://schemas.openxmlformats.org/drawingml/2006/picture">
                 <pic:pic xmlns:pic="http://schemas.openxmlformats.org/drawingml/2006/picture">
                   <pic:nvPicPr>
-                    <pic:cNvPr id="0" name="Picture 17" descr="../../Desktop/Screen%20Shot%202016-03-13%20at%2014.50.31.png"/>
+                    <pic:cNvPr id="0" name="Picture 29" descr="../../Desktop/UML/Sequence%20Diagrams/Screen%20Shot%202016-03-15%20at%2019.46.08.p"/>
                     <pic:cNvPicPr>
                       <a:picLocks noChangeAspect="1" noChangeArrowheads="1"/>
                     </pic:cNvPicPr>
@@ -8900,7 +6897,7 @@
                   <pic:spPr bwMode="auto">
                     <a:xfrm>
                       <a:off x="0" y="0"/>
-                      <a:ext cx="6612255" cy="3708400"/>
+                      <a:ext cx="6634480" cy="3657600"/>
                     </a:xfrm>
                     <a:prstGeom prst="rect">
                       <a:avLst/>
@@ -8916,18 +6913,16 @@
           </wp:inline>
         </w:drawing>
       </w:r>
-    </w:p>
-    <w:p>
       <w:r>
         <w:rPr>
           <w:noProof/>
           <w:lang w:val="en-US"/>
         </w:rPr>
         <w:drawing>
-          <wp:inline distT="0" distB="0" distL="0" distR="0" wp14:anchorId="41905FEA" wp14:editId="796F26B5">
-            <wp:extent cx="6680835" cy="4082129"/>
-            <wp:effectExtent l="0" t="0" r="0" b="7620"/>
-            <wp:docPr id="18" name="Picture 18" descr="../../Desktop/Screen%20Shot%202016-03-13%20at%2014.50.52.png"/>
+          <wp:inline distT="0" distB="0" distL="0" distR="0" wp14:anchorId="40757028" wp14:editId="46D58ADC">
+            <wp:extent cx="6634480" cy="3296285"/>
+            <wp:effectExtent l="0" t="0" r="0" b="5715"/>
+            <wp:docPr id="30" name="Picture 30" descr="../../Desktop/UML/Sequence%20Diagrams/Screen%20Shot%202016-03-15%20at%2019.46.34.p"/>
             <wp:cNvGraphicFramePr>
               <a:graphicFrameLocks xmlns:a="http://schemas.openxmlformats.org/drawingml/2006/main" noChangeAspect="1"/>
             </wp:cNvGraphicFramePr>
@@ -8935,7 +6930,7 @@
               <a:graphicData uri="http://schemas.openxmlformats.org/drawingml/2006/picture">
                 <pic:pic xmlns:pic="http://schemas.openxmlformats.org/drawingml/2006/picture">
                   <pic:nvPicPr>
-                    <pic:cNvPr id="0" name="Picture 18" descr="../../Desktop/Screen%20Shot%202016-03-13%20at%2014.50.52.png"/>
+                    <pic:cNvPr id="0" name="Picture 30" descr="../../Desktop/UML/Sequence%20Diagrams/Screen%20Shot%202016-03-15%20at%2019.46.34.p"/>
                     <pic:cNvPicPr>
                       <a:picLocks noChangeAspect="1" noChangeArrowheads="1"/>
                     </pic:cNvPicPr>
@@ -8956,7 +6951,7 @@
                   <pic:spPr bwMode="auto">
                     <a:xfrm>
                       <a:off x="0" y="0"/>
-                      <a:ext cx="6703178" cy="4095781"/>
+                      <a:ext cx="6634480" cy="3296285"/>
                     </a:xfrm>
                     <a:prstGeom prst="rect">
                       <a:avLst/>
@@ -8972,24 +6967,16 @@
           </wp:inline>
         </w:drawing>
       </w:r>
-    </w:p>
-    <w:p>
-      <w:r>
-        <w:br w:type="page"/>
-      </w:r>
-    </w:p>
-    <w:p/>
-    <w:p>
       <w:r>
         <w:rPr>
           <w:noProof/>
           <w:lang w:val="en-US"/>
         </w:rPr>
         <w:drawing>
-          <wp:inline distT="0" distB="0" distL="0" distR="0" wp14:anchorId="6E5AD92E" wp14:editId="1BBBD08A">
-            <wp:extent cx="6637655" cy="4241800"/>
+          <wp:inline distT="0" distB="0" distL="0" distR="0" wp14:anchorId="6BA3168A" wp14:editId="4A97BBCA">
+            <wp:extent cx="6634480" cy="2296795"/>
             <wp:effectExtent l="0" t="0" r="0" b="0"/>
-            <wp:docPr id="19" name="Picture 19" descr="../../Desktop/Screen%20Shot%202016-03-13%20at%2014.51.19.png"/>
+            <wp:docPr id="31" name="Picture 31" descr="../../Desktop/UML/Sequence%20Diagrams/Screen%20Shot%202016-03-15%20at%2019.46.49.p"/>
             <wp:cNvGraphicFramePr>
               <a:graphicFrameLocks xmlns:a="http://schemas.openxmlformats.org/drawingml/2006/main" noChangeAspect="1"/>
             </wp:cNvGraphicFramePr>
@@ -8997,7 +6984,7 @@
               <a:graphicData uri="http://schemas.openxmlformats.org/drawingml/2006/picture">
                 <pic:pic xmlns:pic="http://schemas.openxmlformats.org/drawingml/2006/picture">
                   <pic:nvPicPr>
-                    <pic:cNvPr id="0" name="Picture 19" descr="../../Desktop/Screen%20Shot%202016-03-13%20at%2014.51.19.png"/>
+                    <pic:cNvPr id="0" name="Picture 31" descr="../../Desktop/UML/Sequence%20Diagrams/Screen%20Shot%202016-03-15%20at%2019.46.49.p"/>
                     <pic:cNvPicPr>
                       <a:picLocks noChangeAspect="1" noChangeArrowheads="1"/>
                     </pic:cNvPicPr>
@@ -9018,7 +7005,7 @@
                   <pic:spPr bwMode="auto">
                     <a:xfrm>
                       <a:off x="0" y="0"/>
-                      <a:ext cx="6637655" cy="4241800"/>
+                      <a:ext cx="6634480" cy="2296795"/>
                     </a:xfrm>
                     <a:prstGeom prst="rect">
                       <a:avLst/>
@@ -9034,18 +7021,17 @@
           </wp:inline>
         </w:drawing>
       </w:r>
-    </w:p>
-    <w:p>
       <w:r>
         <w:rPr>
           <w:noProof/>
           <w:lang w:val="en-US"/>
         </w:rPr>
+        <w:lastRenderedPageBreak/>
         <w:drawing>
-          <wp:inline distT="0" distB="0" distL="0" distR="0" wp14:anchorId="1BD5D576" wp14:editId="54F18D4C">
-            <wp:extent cx="6629400" cy="3962400"/>
+          <wp:inline distT="0" distB="0" distL="0" distR="0" wp14:anchorId="50967C63" wp14:editId="034D1C36">
+            <wp:extent cx="6634480" cy="2849245"/>
             <wp:effectExtent l="0" t="0" r="0" b="0"/>
-            <wp:docPr id="20" name="Picture 20" descr="../../Desktop/Screen%20Shot%202016-03-13%20at%2014.51.43.png"/>
+            <wp:docPr id="32" name="Picture 32" descr="../../Desktop/UML/Sequence%20Diagrams/Screen%20Shot%202016-03-15%20at%2019.47.04.p"/>
             <wp:cNvGraphicFramePr>
               <a:graphicFrameLocks xmlns:a="http://schemas.openxmlformats.org/drawingml/2006/main" noChangeAspect="1"/>
             </wp:cNvGraphicFramePr>
@@ -9053,7 +7039,7 @@
               <a:graphicData uri="http://schemas.openxmlformats.org/drawingml/2006/picture">
                 <pic:pic xmlns:pic="http://schemas.openxmlformats.org/drawingml/2006/picture">
                   <pic:nvPicPr>
-                    <pic:cNvPr id="0" name="Picture 20" descr="../../Desktop/Screen%20Shot%202016-03-13%20at%2014.51.43.png"/>
+                    <pic:cNvPr id="0" name="Picture 32" descr="../../Desktop/UML/Sequence%20Diagrams/Screen%20Shot%202016-03-15%20at%2019.47.04.p"/>
                     <pic:cNvPicPr>
                       <a:picLocks noChangeAspect="1" noChangeArrowheads="1"/>
                     </pic:cNvPicPr>
@@ -9074,7 +7060,7 @@
                   <pic:spPr bwMode="auto">
                     <a:xfrm>
                       <a:off x="0" y="0"/>
-                      <a:ext cx="6629400" cy="3962400"/>
+                      <a:ext cx="6634480" cy="2849245"/>
                     </a:xfrm>
                     <a:prstGeom prst="rect">
                       <a:avLst/>
@@ -9090,24 +7076,16 @@
           </wp:inline>
         </w:drawing>
       </w:r>
-    </w:p>
-    <w:p>
-      <w:r>
-        <w:br w:type="page"/>
-      </w:r>
-    </w:p>
-    <w:p>
       <w:r>
         <w:rPr>
           <w:noProof/>
           <w:lang w:val="en-US"/>
         </w:rPr>
-        <w:lastRenderedPageBreak/>
         <w:drawing>
-          <wp:inline distT="0" distB="0" distL="0" distR="0" wp14:anchorId="656F7F95" wp14:editId="7A90B692">
-            <wp:extent cx="6629400" cy="4089400"/>
+          <wp:inline distT="0" distB="0" distL="0" distR="0" wp14:anchorId="69E9BBF5" wp14:editId="4225D87E">
+            <wp:extent cx="6634480" cy="2190115"/>
             <wp:effectExtent l="0" t="0" r="0" b="0"/>
-            <wp:docPr id="21" name="Picture 21" descr="../../Desktop/Screen%20Shot%202016-03-13%20at%2014.52.16.png"/>
+            <wp:docPr id="33" name="Picture 33" descr="../../Desktop/UML/Sequence%20Diagrams/Screen%20Shot%202016-03-15%20at%2019.47.15.p"/>
             <wp:cNvGraphicFramePr>
               <a:graphicFrameLocks xmlns:a="http://schemas.openxmlformats.org/drawingml/2006/main" noChangeAspect="1"/>
             </wp:cNvGraphicFramePr>
@@ -9115,7 +7093,7 @@
               <a:graphicData uri="http://schemas.openxmlformats.org/drawingml/2006/picture">
                 <pic:pic xmlns:pic="http://schemas.openxmlformats.org/drawingml/2006/picture">
                   <pic:nvPicPr>
-                    <pic:cNvPr id="0" name="Picture 21" descr="../../Desktop/Screen%20Shot%202016-03-13%20at%2014.52.16.png"/>
+                    <pic:cNvPr id="0" name="Picture 33" descr="../../Desktop/UML/Sequence%20Diagrams/Screen%20Shot%202016-03-15%20at%2019.47.15.p"/>
                     <pic:cNvPicPr>
                       <a:picLocks noChangeAspect="1" noChangeArrowheads="1"/>
                     </pic:cNvPicPr>
@@ -9136,7 +7114,7 @@
                   <pic:spPr bwMode="auto">
                     <a:xfrm>
                       <a:off x="0" y="0"/>
-                      <a:ext cx="6629400" cy="4089400"/>
+                      <a:ext cx="6634480" cy="2190115"/>
                     </a:xfrm>
                     <a:prstGeom prst="rect">
                       <a:avLst/>
@@ -9152,18 +7130,16 @@
           </wp:inline>
         </w:drawing>
       </w:r>
-    </w:p>
-    <w:p>
       <w:r>
         <w:rPr>
           <w:noProof/>
           <w:lang w:val="en-US"/>
         </w:rPr>
         <w:drawing>
-          <wp:inline distT="0" distB="0" distL="0" distR="0" wp14:anchorId="60C38D15" wp14:editId="6CE4A176">
-            <wp:extent cx="6629400" cy="4953000"/>
+          <wp:inline distT="0" distB="0" distL="0" distR="0" wp14:anchorId="6E6CA16B" wp14:editId="10878CD9">
+            <wp:extent cx="6634480" cy="2828290"/>
             <wp:effectExtent l="0" t="0" r="0" b="0"/>
-            <wp:docPr id="22" name="Picture 22" descr="../../Desktop/Screen%20Shot%202016-03-13%20at%2014.53.41.png"/>
+            <wp:docPr id="34" name="Picture 34" descr="../../Desktop/UML/Sequence%20Diagrams/Screen%20Shot%202016-03-15%20at%2019.47.31.p"/>
             <wp:cNvGraphicFramePr>
               <a:graphicFrameLocks xmlns:a="http://schemas.openxmlformats.org/drawingml/2006/main" noChangeAspect="1"/>
             </wp:cNvGraphicFramePr>
@@ -9171,7 +7147,7 @@
               <a:graphicData uri="http://schemas.openxmlformats.org/drawingml/2006/picture">
                 <pic:pic xmlns:pic="http://schemas.openxmlformats.org/drawingml/2006/picture">
                   <pic:nvPicPr>
-                    <pic:cNvPr id="0" name="Picture 22" descr="../../Desktop/Screen%20Shot%202016-03-13%20at%2014.53.41.png"/>
+                    <pic:cNvPr id="0" name="Picture 34" descr="../../Desktop/UML/Sequence%20Diagrams/Screen%20Shot%202016-03-15%20at%2019.47.31.p"/>
                     <pic:cNvPicPr>
                       <a:picLocks noChangeAspect="1" noChangeArrowheads="1"/>
                     </pic:cNvPicPr>
@@ -9192,7 +7168,7 @@
                   <pic:spPr bwMode="auto">
                     <a:xfrm>
                       <a:off x="0" y="0"/>
-                      <a:ext cx="6629400" cy="4953000"/>
+                      <a:ext cx="6634480" cy="2828290"/>
                     </a:xfrm>
                     <a:prstGeom prst="rect">
                       <a:avLst/>
@@ -9208,13 +7184,6 @@
           </wp:inline>
         </w:drawing>
       </w:r>
-    </w:p>
-    <w:p>
-      <w:r>
-        <w:br w:type="page"/>
-      </w:r>
-    </w:p>
-    <w:p>
       <w:r>
         <w:rPr>
           <w:noProof/>
@@ -9222,10 +7191,10 @@
         </w:rPr>
         <w:lastRenderedPageBreak/>
         <w:drawing>
-          <wp:inline distT="0" distB="0" distL="0" distR="0" wp14:anchorId="56AA30BE" wp14:editId="27B1B54C">
-            <wp:extent cx="6637655" cy="3903345"/>
-            <wp:effectExtent l="0" t="0" r="0" b="8255"/>
-            <wp:docPr id="23" name="Picture 23" descr="../../Desktop/Screen%20Shot%202016-03-13%20at%2014.54.05.png"/>
+          <wp:inline distT="0" distB="0" distL="0" distR="0" wp14:anchorId="6631C9C2" wp14:editId="4498EF8B">
+            <wp:extent cx="6634480" cy="4104005"/>
+            <wp:effectExtent l="0" t="0" r="0" b="10795"/>
+            <wp:docPr id="35" name="Picture 35" descr="../../Desktop/UML/Sequence%20Diagrams/Screen%20Shot%202016-03-15%20at%2019.47.40.p"/>
             <wp:cNvGraphicFramePr>
               <a:graphicFrameLocks xmlns:a="http://schemas.openxmlformats.org/drawingml/2006/main" noChangeAspect="1"/>
             </wp:cNvGraphicFramePr>
@@ -9233,7 +7202,7 @@
               <a:graphicData uri="http://schemas.openxmlformats.org/drawingml/2006/picture">
                 <pic:pic xmlns:pic="http://schemas.openxmlformats.org/drawingml/2006/picture">
                   <pic:nvPicPr>
-                    <pic:cNvPr id="0" name="Picture 23" descr="../../Desktop/Screen%20Shot%202016-03-13%20at%2014.54.05.png"/>
+                    <pic:cNvPr id="0" name="Picture 35" descr="../../Desktop/UML/Sequence%20Diagrams/Screen%20Shot%202016-03-15%20at%2019.47.40.p"/>
                     <pic:cNvPicPr>
                       <a:picLocks noChangeAspect="1" noChangeArrowheads="1"/>
                     </pic:cNvPicPr>
@@ -9254,7 +7223,7 @@
                   <pic:spPr bwMode="auto">
                     <a:xfrm>
                       <a:off x="0" y="0"/>
-                      <a:ext cx="6637655" cy="3903345"/>
+                      <a:ext cx="6634480" cy="4104005"/>
                     </a:xfrm>
                     <a:prstGeom prst="rect">
                       <a:avLst/>
@@ -9270,18 +7239,16 @@
           </wp:inline>
         </w:drawing>
       </w:r>
-    </w:p>
-    <w:p>
       <w:r>
         <w:rPr>
           <w:noProof/>
           <w:lang w:val="en-US"/>
         </w:rPr>
         <w:drawing>
-          <wp:inline distT="0" distB="0" distL="0" distR="0" wp14:anchorId="6C42B074" wp14:editId="2918D4AB">
-            <wp:extent cx="6629400" cy="4241800"/>
-            <wp:effectExtent l="0" t="0" r="0" b="0"/>
-            <wp:docPr id="24" name="Picture 24" descr="../../Desktop/Screen%20Shot%202016-03-13%20at%2014.54.22.png"/>
+          <wp:inline distT="0" distB="0" distL="0" distR="0" wp14:anchorId="15510961" wp14:editId="672D2F43">
+            <wp:extent cx="6634480" cy="3594100"/>
+            <wp:effectExtent l="0" t="0" r="0" b="12700"/>
+            <wp:docPr id="36" name="Picture 36" descr="../../Desktop/UML/Sequence%20Diagrams/Screen%20Shot%202016-03-15%20at%2019.47.55.p"/>
             <wp:cNvGraphicFramePr>
               <a:graphicFrameLocks xmlns:a="http://schemas.openxmlformats.org/drawingml/2006/main" noChangeAspect="1"/>
             </wp:cNvGraphicFramePr>
@@ -9289,7 +7256,7 @@
               <a:graphicData uri="http://schemas.openxmlformats.org/drawingml/2006/picture">
                 <pic:pic xmlns:pic="http://schemas.openxmlformats.org/drawingml/2006/picture">
                   <pic:nvPicPr>
-                    <pic:cNvPr id="0" name="Picture 24" descr="../../Desktop/Screen%20Shot%202016-03-13%20at%2014.54.22.png"/>
+                    <pic:cNvPr id="0" name="Picture 36" descr="../../Desktop/UML/Sequence%20Diagrams/Screen%20Shot%202016-03-15%20at%2019.47.55.p"/>
                     <pic:cNvPicPr>
                       <a:picLocks noChangeAspect="1" noChangeArrowheads="1"/>
                     </pic:cNvPicPr>
@@ -9310,7 +7277,7 @@
                   <pic:spPr bwMode="auto">
                     <a:xfrm>
                       <a:off x="0" y="0"/>
-                      <a:ext cx="6629400" cy="4241800"/>
+                      <a:ext cx="6634480" cy="3594100"/>
                     </a:xfrm>
                     <a:prstGeom prst="rect">
                       <a:avLst/>
@@ -9326,13 +7293,6 @@
           </wp:inline>
         </w:drawing>
       </w:r>
-    </w:p>
-    <w:p>
-      <w:r>
-        <w:br w:type="page"/>
-      </w:r>
-    </w:p>
-    <w:p>
       <w:r>
         <w:rPr>
           <w:noProof/>
@@ -9340,10 +7300,10 @@
         </w:rPr>
         <w:lastRenderedPageBreak/>
         <w:drawing>
-          <wp:inline distT="0" distB="0" distL="0" distR="0" wp14:anchorId="50D16F96" wp14:editId="0EF52A70">
-            <wp:extent cx="6629400" cy="4436745"/>
-            <wp:effectExtent l="0" t="0" r="0" b="8255"/>
-            <wp:docPr id="25" name="Picture 25" descr="../../Desktop/Screen%20Shot%202016-03-13%20at%2014.54.38.png"/>
+          <wp:inline distT="0" distB="0" distL="0" distR="0" wp14:anchorId="521A4B71" wp14:editId="3A98B078">
+            <wp:extent cx="6634480" cy="3083560"/>
+            <wp:effectExtent l="0" t="0" r="0" b="0"/>
+            <wp:docPr id="37" name="Picture 37" descr="../../Desktop/UML/Sequence%20Diagrams/Screen%20Shot%202016-03-15%20at%2019.48.09.p"/>
             <wp:cNvGraphicFramePr>
               <a:graphicFrameLocks xmlns:a="http://schemas.openxmlformats.org/drawingml/2006/main" noChangeAspect="1"/>
             </wp:cNvGraphicFramePr>
@@ -9351,7 +7311,7 @@
               <a:graphicData uri="http://schemas.openxmlformats.org/drawingml/2006/picture">
                 <pic:pic xmlns:pic="http://schemas.openxmlformats.org/drawingml/2006/picture">
                   <pic:nvPicPr>
-                    <pic:cNvPr id="0" name="Picture 25" descr="../../Desktop/Screen%20Shot%202016-03-13%20at%2014.54.38.png"/>
+                    <pic:cNvPr id="0" name="Picture 37" descr="../../Desktop/UML/Sequence%20Diagrams/Screen%20Shot%202016-03-15%20at%2019.48.09.p"/>
                     <pic:cNvPicPr>
                       <a:picLocks noChangeAspect="1" noChangeArrowheads="1"/>
                     </pic:cNvPicPr>
@@ -9372,7 +7332,7 @@
                   <pic:spPr bwMode="auto">
                     <a:xfrm>
                       <a:off x="0" y="0"/>
-                      <a:ext cx="6629400" cy="4436745"/>
+                      <a:ext cx="6634480" cy="3083560"/>
                     </a:xfrm>
                     <a:prstGeom prst="rect">
                       <a:avLst/>
@@ -9388,7 +7348,117 @@
           </wp:inline>
         </w:drawing>
       </w:r>
-    </w:p>
+      <w:r>
+        <w:rPr>
+          <w:noProof/>
+          <w:lang w:val="en-US"/>
+        </w:rPr>
+        <w:drawing>
+          <wp:inline distT="0" distB="0" distL="0" distR="0" wp14:anchorId="2CA17742" wp14:editId="7640F9C4">
+            <wp:extent cx="6634480" cy="3976370"/>
+            <wp:effectExtent l="0" t="0" r="0" b="11430"/>
+            <wp:docPr id="38" name="Picture 38" descr="../../Desktop/UML/Sequence%20Diagrams/Screen%20Shot%202016-03-15%20at%2019.48.19.p"/>
+            <wp:cNvGraphicFramePr>
+              <a:graphicFrameLocks xmlns:a="http://schemas.openxmlformats.org/drawingml/2006/main" noChangeAspect="1"/>
+            </wp:cNvGraphicFramePr>
+            <a:graphic xmlns:a="http://schemas.openxmlformats.org/drawingml/2006/main">
+              <a:graphicData uri="http://schemas.openxmlformats.org/drawingml/2006/picture">
+                <pic:pic xmlns:pic="http://schemas.openxmlformats.org/drawingml/2006/picture">
+                  <pic:nvPicPr>
+                    <pic:cNvPr id="0" name="Picture 38" descr="../../Desktop/UML/Sequence%20Diagrams/Screen%20Shot%202016-03-15%20at%2019.48.19.p"/>
+                    <pic:cNvPicPr>
+                      <a:picLocks noChangeAspect="1" noChangeArrowheads="1"/>
+                    </pic:cNvPicPr>
+                  </pic:nvPicPr>
+                  <pic:blipFill>
+                    <a:blip r:embed="rId28">
+                      <a:extLst>
+                        <a:ext uri="{28A0092B-C50C-407E-A947-70E740481C1C}">
+                          <a14:useLocalDpi xmlns:a14="http://schemas.microsoft.com/office/drawing/2010/main" val="0"/>
+                        </a:ext>
+                      </a:extLst>
+                    </a:blip>
+                    <a:srcRect/>
+                    <a:stretch>
+                      <a:fillRect/>
+                    </a:stretch>
+                  </pic:blipFill>
+                  <pic:spPr bwMode="auto">
+                    <a:xfrm>
+                      <a:off x="0" y="0"/>
+                      <a:ext cx="6634480" cy="3976370"/>
+                    </a:xfrm>
+                    <a:prstGeom prst="rect">
+                      <a:avLst/>
+                    </a:prstGeom>
+                    <a:noFill/>
+                    <a:ln>
+                      <a:noFill/>
+                    </a:ln>
+                  </pic:spPr>
+                </pic:pic>
+              </a:graphicData>
+            </a:graphic>
+          </wp:inline>
+        </w:drawing>
+      </w:r>
+      <w:r>
+        <w:rPr>
+          <w:noProof/>
+          <w:lang w:val="en-US"/>
+        </w:rPr>
+        <w:lastRenderedPageBreak/>
+        <w:drawing>
+          <wp:inline distT="0" distB="0" distL="0" distR="0" wp14:anchorId="523F93F8" wp14:editId="26E603CF">
+            <wp:extent cx="6591935" cy="3572510"/>
+            <wp:effectExtent l="0" t="0" r="12065" b="8890"/>
+            <wp:docPr id="39" name="Picture 39" descr="../../Desktop/UML/Sequence%20Diagrams/Screen%20Shot%202016-03-15%20at%2019.48.28.p"/>
+            <wp:cNvGraphicFramePr>
+              <a:graphicFrameLocks xmlns:a="http://schemas.openxmlformats.org/drawingml/2006/main" noChangeAspect="1"/>
+            </wp:cNvGraphicFramePr>
+            <a:graphic xmlns:a="http://schemas.openxmlformats.org/drawingml/2006/main">
+              <a:graphicData uri="http://schemas.openxmlformats.org/drawingml/2006/picture">
+                <pic:pic xmlns:pic="http://schemas.openxmlformats.org/drawingml/2006/picture">
+                  <pic:nvPicPr>
+                    <pic:cNvPr id="0" name="Picture 39" descr="../../Desktop/UML/Sequence%20Diagrams/Screen%20Shot%202016-03-15%20at%2019.48.28.p"/>
+                    <pic:cNvPicPr>
+                      <a:picLocks noChangeAspect="1" noChangeArrowheads="1"/>
+                    </pic:cNvPicPr>
+                  </pic:nvPicPr>
+                  <pic:blipFill>
+                    <a:blip r:embed="rId29">
+                      <a:extLst>
+                        <a:ext uri="{28A0092B-C50C-407E-A947-70E740481C1C}">
+                          <a14:useLocalDpi xmlns:a14="http://schemas.microsoft.com/office/drawing/2010/main" val="0"/>
+                        </a:ext>
+                      </a:extLst>
+                    </a:blip>
+                    <a:srcRect/>
+                    <a:stretch>
+                      <a:fillRect/>
+                    </a:stretch>
+                  </pic:blipFill>
+                  <pic:spPr bwMode="auto">
+                    <a:xfrm>
+                      <a:off x="0" y="0"/>
+                      <a:ext cx="6591935" cy="3572510"/>
+                    </a:xfrm>
+                    <a:prstGeom prst="rect">
+                      <a:avLst/>
+                    </a:prstGeom>
+                    <a:noFill/>
+                    <a:ln>
+                      <a:noFill/>
+                    </a:ln>
+                  </pic:spPr>
+                </pic:pic>
+              </a:graphicData>
+            </a:graphic>
+          </wp:inline>
+        </w:drawing>
+      </w:r>
+    </w:p>
+    <w:p/>
     <w:p>
       <w:r>
         <w:br w:type="page"/>

</xml_diff>

<commit_message>
working on final stage report
</commit_message>
<xml_diff>
--- a/coursework1 - design.docx
+++ b/coursework1 - design.docx
@@ -538,6 +538,7 @@
     </w:p>
     <w:p>
       <w:r>
+        <w:lastRenderedPageBreak/>
         <w:t>&lt;description&gt;&lt;/description&gt;</w:t>
       </w:r>
     </w:p>
@@ -1222,7 +1223,6 @@
         <w:rPr>
           <w:noProof/>
           <w:sz w:val="36"/>
-          <w:lang w:val="en-US"/>
         </w:rPr>
         <w:drawing>
           <wp:inline distT="0" distB="0" distL="0" distR="0" wp14:anchorId="5A84DF82" wp14:editId="0123AE79">
@@ -1242,7 +1242,7 @@
                     </pic:cNvPicPr>
                   </pic:nvPicPr>
                   <pic:blipFill>
-                    <a:blip r:embed="rId5">
+                    <a:blip r:embed="rId8">
                       <a:extLst>
                         <a:ext uri="{28A0092B-C50C-407E-A947-70E740481C1C}">
                           <a14:useLocalDpi xmlns:a14="http://schemas.microsoft.com/office/drawing/2010/main" val="0"/>
@@ -1277,7 +1277,6 @@
         <w:rPr>
           <w:noProof/>
           <w:sz w:val="36"/>
-          <w:lang w:val="en-US"/>
         </w:rPr>
         <w:drawing>
           <wp:inline distT="0" distB="0" distL="0" distR="0" wp14:anchorId="4C0A5C32" wp14:editId="729F3CFB">
@@ -1297,7 +1296,7 @@
                     </pic:cNvPicPr>
                   </pic:nvPicPr>
                   <pic:blipFill>
-                    <a:blip r:embed="rId6">
+                    <a:blip r:embed="rId9">
                       <a:extLst>
                         <a:ext uri="{28A0092B-C50C-407E-A947-70E740481C1C}">
                           <a14:useLocalDpi xmlns:a14="http://schemas.microsoft.com/office/drawing/2010/main" val="0"/>
@@ -1332,7 +1331,6 @@
         <w:rPr>
           <w:noProof/>
           <w:sz w:val="36"/>
-          <w:lang w:val="en-US"/>
         </w:rPr>
         <w:drawing>
           <wp:inline distT="0" distB="0" distL="0" distR="0" wp14:anchorId="347C0175" wp14:editId="4DA623B1">
@@ -1352,7 +1350,7 @@
                     </pic:cNvPicPr>
                   </pic:nvPicPr>
                   <pic:blipFill>
-                    <a:blip r:embed="rId7">
+                    <a:blip r:embed="rId10">
                       <a:extLst>
                         <a:ext uri="{28A0092B-C50C-407E-A947-70E740481C1C}">
                           <a14:useLocalDpi xmlns:a14="http://schemas.microsoft.com/office/drawing/2010/main" val="0"/>
@@ -1713,6 +1711,7 @@
         <w:ind w:firstLine="720"/>
       </w:pPr>
       <w:r>
+        <w:lastRenderedPageBreak/>
         <w:t>4. The software asks for the Course title and Student name.</w:t>
       </w:r>
     </w:p>
@@ -1731,7 +1730,6 @@
         <w:ind w:firstLine="720"/>
       </w:pPr>
       <w:r>
-        <w:lastRenderedPageBreak/>
         <w:t>6. The software validated the entries and saved the course entry.</w:t>
       </w:r>
     </w:p>
@@ -2240,6 +2238,7 @@
         <w:rPr>
           <w:b/>
         </w:rPr>
+        <w:lastRenderedPageBreak/>
         <w:t>Id:</w:t>
       </w:r>
       <w:r>
@@ -2274,7 +2273,6 @@
         <w:rPr>
           <w:b/>
         </w:rPr>
-        <w:lastRenderedPageBreak/>
         <w:t>Level:</w:t>
       </w:r>
       <w:r>
@@ -2521,7 +2519,7 @@
                     </pic:cNvPicPr>
                   </pic:nvPicPr>
                   <pic:blipFill>
-                    <a:blip r:embed="rId8">
+                    <a:blip r:embed="rId11">
                       <a:extLst>
                         <a:ext uri="{28A0092B-C50C-407E-A947-70E740481C1C}">
                           <a14:useLocalDpi xmlns:a14="http://schemas.microsoft.com/office/drawing/2010/main" val="0"/>
@@ -2731,6 +2729,7 @@
         <w:rPr>
           <w:b/>
         </w:rPr>
+        <w:lastRenderedPageBreak/>
         <w:t>Post conditions:</w:t>
       </w:r>
       <w:r>
@@ -2774,7 +2773,6 @@
         <w:pStyle w:val="Heading1"/>
       </w:pPr>
       <w:r>
-        <w:lastRenderedPageBreak/>
         <w:t>Main success scenario</w:t>
       </w:r>
     </w:p>
@@ -2871,7 +2869,7 @@
                     </pic:cNvPicPr>
                   </pic:nvPicPr>
                   <pic:blipFill>
-                    <a:blip r:embed="rId9">
+                    <a:blip r:embed="rId12">
                       <a:extLst>
                         <a:ext uri="{28A0092B-C50C-407E-A947-70E740481C1C}">
                           <a14:useLocalDpi xmlns:a14="http://schemas.microsoft.com/office/drawing/2010/main" val="0"/>
@@ -2925,7 +2923,7 @@
                     </pic:cNvPicPr>
                   </pic:nvPicPr>
                   <pic:blipFill>
-                    <a:blip r:embed="rId10">
+                    <a:blip r:embed="rId13">
                       <a:extLst>
                         <a:ext uri="{28A0092B-C50C-407E-A947-70E740481C1C}">
                           <a14:useLocalDpi xmlns:a14="http://schemas.microsoft.com/office/drawing/2010/main" val="0"/>
@@ -3330,6 +3328,7 @@
         <w:rPr>
           <w:rStyle w:val="Heading1Char"/>
         </w:rPr>
+        <w:lastRenderedPageBreak/>
         <w:t>Variations</w:t>
       </w:r>
     </w:p>
@@ -3996,7 +3995,7 @@
                     </pic:cNvPicPr>
                   </pic:nvPicPr>
                   <pic:blipFill>
-                    <a:blip r:embed="rId11">
+                    <a:blip r:embed="rId14">
                       <a:extLst>
                         <a:ext uri="{28A0092B-C50C-407E-A947-70E740481C1C}">
                           <a14:useLocalDpi xmlns:a14="http://schemas.microsoft.com/office/drawing/2010/main" val="0"/>
@@ -4050,7 +4049,7 @@
                     </pic:cNvPicPr>
                   </pic:nvPicPr>
                   <pic:blipFill>
-                    <a:blip r:embed="rId12">
+                    <a:blip r:embed="rId15">
                       <a:extLst>
                         <a:ext uri="{28A0092B-C50C-407E-A947-70E740481C1C}">
                           <a14:useLocalDpi xmlns:a14="http://schemas.microsoft.com/office/drawing/2010/main" val="0"/>
@@ -4104,7 +4103,7 @@
                     </pic:cNvPicPr>
                   </pic:nvPicPr>
                   <pic:blipFill>
-                    <a:blip r:embed="rId13">
+                    <a:blip r:embed="rId16">
                       <a:extLst>
                         <a:ext uri="{28A0092B-C50C-407E-A947-70E740481C1C}">
                           <a14:useLocalDpi xmlns:a14="http://schemas.microsoft.com/office/drawing/2010/main" val="0"/>
@@ -4158,7 +4157,7 @@
                     </pic:cNvPicPr>
                   </pic:nvPicPr>
                   <pic:blipFill>
-                    <a:blip r:embed="rId14">
+                    <a:blip r:embed="rId17">
                       <a:extLst>
                         <a:ext uri="{28A0092B-C50C-407E-A947-70E740481C1C}">
                           <a14:useLocalDpi xmlns:a14="http://schemas.microsoft.com/office/drawing/2010/main" val="0"/>
@@ -4560,6 +4559,7 @@
         <w:ind w:firstLine="720"/>
       </w:pPr>
       <w:r>
+        <w:lastRenderedPageBreak/>
         <w:t>5</w:t>
       </w:r>
       <w:r>
@@ -4572,7 +4572,6 @@
         <w:ind w:firstLine="720"/>
       </w:pPr>
       <w:r>
-        <w:lastRenderedPageBreak/>
         <w:t>6</w:t>
       </w:r>
       <w:r>
@@ -5182,6 +5181,7 @@
         </w:numPr>
       </w:pPr>
       <w:r>
+        <w:lastRenderedPageBreak/>
         <w:t xml:space="preserve">The system needs to have a stable internet connection. </w:t>
       </w:r>
     </w:p>
@@ -5233,7 +5233,6 @@
         <w:pStyle w:val="Heading1"/>
       </w:pPr>
       <w:r>
-        <w:lastRenderedPageBreak/>
         <w:t>Main success scenario</w:t>
       </w:r>
     </w:p>
@@ -5678,9 +5677,20 @@
       </w:pPr>
     </w:p>
     <w:p>
-      <w:r>
-        <w:br w:type="page"/>
-      </w:r>
+      <w:pPr>
+        <w:sectPr>
+          <w:headerReference w:type="even" r:id="rId18"/>
+          <w:headerReference w:type="default" r:id="rId19"/>
+          <w:footerReference w:type="even" r:id="rId20"/>
+          <w:footerReference w:type="default" r:id="rId21"/>
+          <w:headerReference w:type="first" r:id="rId22"/>
+          <w:footerReference w:type="first" r:id="rId23"/>
+          <w:pgSz w:w="11900" w:h="16840"/>
+          <w:pgMar w:top="720" w:right="720" w:bottom="720" w:left="720" w:header="708" w:footer="708" w:gutter="0"/>
+          <w:cols w:space="708"/>
+          <w:docGrid w:linePitch="360"/>
+        </w:sectPr>
+      </w:pPr>
     </w:p>
     <w:p>
       <w:pPr>
@@ -5705,20 +5715,22 @@
     <w:tbl>
       <w:tblPr>
         <w:tblStyle w:val="TableGrid"/>
-        <w:tblW w:w="10689" w:type="dxa"/>
+        <w:tblW w:w="15390" w:type="dxa"/>
         <w:tblLook w:val="04A0" w:firstRow="1" w:lastRow="0" w:firstColumn="1" w:lastColumn="0" w:noHBand="0" w:noVBand="1"/>
       </w:tblPr>
       <w:tblGrid>
-        <w:gridCol w:w="3411"/>
-        <w:gridCol w:w="7278"/>
+        <w:gridCol w:w="3542"/>
+        <w:gridCol w:w="1684"/>
+        <w:gridCol w:w="5583"/>
+        <w:gridCol w:w="4581"/>
       </w:tblGrid>
       <w:tr>
         <w:trPr>
-          <w:trHeight w:val="450"/>
+          <w:trHeight w:val="449"/>
         </w:trPr>
         <w:tc>
           <w:tcPr>
-            <w:tcW w:w="3411" w:type="dxa"/>
+            <w:tcW w:w="3542" w:type="dxa"/>
           </w:tcPr>
           <w:p>
             <w:pPr>
@@ -5737,7 +5749,7 @@
         </w:tc>
         <w:tc>
           <w:tcPr>
-            <w:tcW w:w="7278" w:type="dxa"/>
+            <w:tcW w:w="1684" w:type="dxa"/>
           </w:tcPr>
           <w:p>
             <w:pPr>
@@ -5750,18 +5762,56 @@
               <w:rPr>
                 <w:sz w:val="32"/>
               </w:rPr>
-              <w:t>Description</w:t>
+              <w:t>Type</w:t>
+            </w:r>
+          </w:p>
+        </w:tc>
+        <w:tc>
+          <w:tcPr>
+            <w:tcW w:w="5583" w:type="dxa"/>
+          </w:tcPr>
+          <w:p>
+            <w:pPr>
+              <w:pStyle w:val="NoSpacing"/>
+              <w:rPr>
+                <w:sz w:val="32"/>
+              </w:rPr>
+            </w:pPr>
+            <w:r>
+              <w:rPr>
+                <w:sz w:val="32"/>
+              </w:rPr>
+              <w:t>Responsibility</w:t>
+            </w:r>
+          </w:p>
+        </w:tc>
+        <w:tc>
+          <w:tcPr>
+            <w:tcW w:w="4581" w:type="dxa"/>
+          </w:tcPr>
+          <w:p>
+            <w:pPr>
+              <w:pStyle w:val="NoSpacing"/>
+              <w:rPr>
+                <w:sz w:val="32"/>
+              </w:rPr>
+            </w:pPr>
+            <w:r>
+              <w:rPr>
+                <w:sz w:val="32"/>
+              </w:rPr>
+              <w:t>Collaborations</w:t>
             </w:r>
           </w:p>
         </w:tc>
       </w:tr>
       <w:tr>
         <w:trPr>
-          <w:trHeight w:val="318"/>
+          <w:trHeight w:val="317"/>
         </w:trPr>
         <w:tc>
           <w:tcPr>
-            <w:tcW w:w="3411" w:type="dxa"/>
+            <w:tcW w:w="3542" w:type="dxa"/>
           </w:tcPr>
           <w:p>
             <w:pPr>
@@ -5785,7 +5835,36 @@
         </w:tc>
         <w:tc>
           <w:tcPr>
-            <w:tcW w:w="7278" w:type="dxa"/>
+            <w:tcW w:w="1684" w:type="dxa"/>
+          </w:tcPr>
+          <w:p>
+            <w:pPr>
+              <w:pStyle w:val="NoSpacing"/>
+            </w:pPr>
+            <w:r>
+              <w:t>Form (View)</w:t>
+            </w:r>
+          </w:p>
+        </w:tc>
+        <w:tc>
+          <w:tcPr>
+            <w:tcW w:w="5583" w:type="dxa"/>
+          </w:tcPr>
+          <w:p>
+            <w:pPr>
+              <w:pStyle w:val="NoSpacing"/>
+            </w:pPr>
+            <w:r>
+              <w:t>First view of the application.</w:t>
+            </w:r>
+            <w:r>
+              <w:t xml:space="preserve"> Holds all the courses.</w:t>
+            </w:r>
+          </w:p>
+        </w:tc>
+        <w:tc>
+          <w:tcPr>
+            <w:tcW w:w="4581" w:type="dxa"/>
           </w:tcPr>
           <w:p>
             <w:pPr>
@@ -5796,11 +5875,11 @@
       </w:tr>
       <w:tr>
         <w:trPr>
-          <w:trHeight w:val="304"/>
+          <w:trHeight w:val="303"/>
         </w:trPr>
         <w:tc>
           <w:tcPr>
-            <w:tcW w:w="3411" w:type="dxa"/>
+            <w:tcW w:w="3542" w:type="dxa"/>
           </w:tcPr>
           <w:p>
             <w:pPr>
@@ -5824,7 +5903,45 @@
         </w:tc>
         <w:tc>
           <w:tcPr>
-            <w:tcW w:w="7278" w:type="dxa"/>
+            <w:tcW w:w="1684" w:type="dxa"/>
+          </w:tcPr>
+          <w:p>
+            <w:pPr>
+              <w:pStyle w:val="NoSpacing"/>
+            </w:pPr>
+            <w:r>
+              <w:t>Form (View)</w:t>
+            </w:r>
+          </w:p>
+        </w:tc>
+        <w:tc>
+          <w:tcPr>
+            <w:tcW w:w="5583" w:type="dxa"/>
+          </w:tcPr>
+          <w:p>
+            <w:pPr>
+              <w:pStyle w:val="NoSpacing"/>
+            </w:pPr>
+            <w:r>
+              <w:t>Form opened when the user wants to view a course.</w:t>
+            </w:r>
+            <w:r>
+              <w:t xml:space="preserve"> </w:t>
+            </w:r>
+            <w:r>
+              <w:t>Has labels with</w:t>
+            </w:r>
+            <w:r>
+              <w:t xml:space="preserve"> </w:t>
+            </w:r>
+            <w:r>
+              <w:t>all 3 study levels with an average for each of them. Holds the final degree outcome.</w:t>
+            </w:r>
+          </w:p>
+        </w:tc>
+        <w:tc>
+          <w:tcPr>
+            <w:tcW w:w="4581" w:type="dxa"/>
           </w:tcPr>
           <w:p>
             <w:pPr>
@@ -5835,11 +5952,11 @@
       </w:tr>
       <w:tr>
         <w:trPr>
-          <w:trHeight w:val="304"/>
+          <w:trHeight w:val="303"/>
         </w:trPr>
         <w:tc>
           <w:tcPr>
-            <w:tcW w:w="3411" w:type="dxa"/>
+            <w:tcW w:w="3542" w:type="dxa"/>
           </w:tcPr>
           <w:p>
             <w:pPr>
@@ -5863,7 +5980,51 @@
         </w:tc>
         <w:tc>
           <w:tcPr>
-            <w:tcW w:w="7278" w:type="dxa"/>
+            <w:tcW w:w="1684" w:type="dxa"/>
+          </w:tcPr>
+          <w:p>
+            <w:pPr>
+              <w:pStyle w:val="NoSpacing"/>
+            </w:pPr>
+            <w:r>
+              <w:t>Form (View)</w:t>
+            </w:r>
+          </w:p>
+        </w:tc>
+        <w:tc>
+          <w:tcPr>
+            <w:tcW w:w="5583" w:type="dxa"/>
+          </w:tcPr>
+          <w:p>
+            <w:pPr>
+              <w:pStyle w:val="NoSpacing"/>
+            </w:pPr>
+            <w:r>
+              <w:t>Form opened when the user wants to view</w:t>
+            </w:r>
+            <w:r>
+              <w:t xml:space="preserve"> a level</w:t>
+            </w:r>
+            <w:r>
+              <w:t>.</w:t>
+            </w:r>
+            <w:r>
+              <w:t xml:space="preserve"> </w:t>
+            </w:r>
+            <w:r>
+              <w:t>Has labels with</w:t>
+            </w:r>
+            <w:r>
+              <w:t xml:space="preserve"> </w:t>
+            </w:r>
+            <w:r>
+              <w:t>all the modules a level has. Each module has an average. Holds the total average of the module.</w:t>
+            </w:r>
+          </w:p>
+        </w:tc>
+        <w:tc>
+          <w:tcPr>
+            <w:tcW w:w="4581" w:type="dxa"/>
           </w:tcPr>
           <w:p>
             <w:pPr>
@@ -5874,11 +6035,11 @@
       </w:tr>
       <w:tr>
         <w:trPr>
-          <w:trHeight w:val="304"/>
+          <w:trHeight w:val="303"/>
         </w:trPr>
         <w:tc>
           <w:tcPr>
-            <w:tcW w:w="3411" w:type="dxa"/>
+            <w:tcW w:w="3542" w:type="dxa"/>
           </w:tcPr>
           <w:p>
             <w:pPr>
@@ -5902,7 +6063,54 @@
         </w:tc>
         <w:tc>
           <w:tcPr>
-            <w:tcW w:w="7278" w:type="dxa"/>
+            <w:tcW w:w="1684" w:type="dxa"/>
+          </w:tcPr>
+          <w:p>
+            <w:pPr>
+              <w:pStyle w:val="NoSpacing"/>
+            </w:pPr>
+            <w:r>
+              <w:t>Form (View)</w:t>
+            </w:r>
+          </w:p>
+        </w:tc>
+        <w:tc>
+          <w:tcPr>
+            <w:tcW w:w="5583" w:type="dxa"/>
+          </w:tcPr>
+          <w:p>
+            <w:pPr>
+              <w:pStyle w:val="NoSpacing"/>
+            </w:pPr>
+            <w:r>
+              <w:t>Form opened when the user wants to view</w:t>
+            </w:r>
+            <w:r>
+              <w:t xml:space="preserve"> </w:t>
+            </w:r>
+            <w:r>
+              <w:t xml:space="preserve">a </w:t>
+            </w:r>
+            <w:r>
+              <w:t>module</w:t>
+            </w:r>
+            <w:r>
+              <w:t>.</w:t>
+            </w:r>
+            <w:r>
+              <w:t xml:space="preserve"> </w:t>
+            </w:r>
+            <w:r>
+              <w:t>Has labels with</w:t>
+            </w:r>
+            <w:r>
+              <w:t xml:space="preserve"> all the assessments a module has with marks and weights. Holds the module average.</w:t>
+            </w:r>
+          </w:p>
+        </w:tc>
+        <w:tc>
+          <w:tcPr>
+            <w:tcW w:w="4581" w:type="dxa"/>
           </w:tcPr>
           <w:p>
             <w:pPr>
@@ -5913,11 +6121,11 @@
       </w:tr>
       <w:tr>
         <w:trPr>
-          <w:trHeight w:val="304"/>
+          <w:trHeight w:val="303"/>
         </w:trPr>
         <w:tc>
           <w:tcPr>
-            <w:tcW w:w="3411" w:type="dxa"/>
+            <w:tcW w:w="3542" w:type="dxa"/>
           </w:tcPr>
           <w:p>
             <w:pPr>
@@ -5941,7 +6149,54 @@
         </w:tc>
         <w:tc>
           <w:tcPr>
-            <w:tcW w:w="7278" w:type="dxa"/>
+            <w:tcW w:w="1684" w:type="dxa"/>
+          </w:tcPr>
+          <w:p>
+            <w:pPr>
+              <w:pStyle w:val="NoSpacing"/>
+            </w:pPr>
+            <w:r>
+              <w:t>Form (View)</w:t>
+            </w:r>
+          </w:p>
+        </w:tc>
+        <w:tc>
+          <w:tcPr>
+            <w:tcW w:w="5583" w:type="dxa"/>
+          </w:tcPr>
+          <w:p>
+            <w:pPr>
+              <w:pStyle w:val="NoSpacing"/>
+            </w:pPr>
+            <w:r>
+              <w:t xml:space="preserve">Form opened when the user wants to </w:t>
+            </w:r>
+            <w:r>
+              <w:t>add</w:t>
+            </w:r>
+            <w:r>
+              <w:t xml:space="preserve"> a </w:t>
+            </w:r>
+            <w:r>
+              <w:t>course</w:t>
+            </w:r>
+            <w:r>
+              <w:t>.</w:t>
+            </w:r>
+            <w:r>
+              <w:t xml:space="preserve"> Has course name and student name </w:t>
+            </w:r>
+            <w:r>
+              <w:t>fields</w:t>
+            </w:r>
+            <w:r>
+              <w:t>.</w:t>
+            </w:r>
+          </w:p>
+        </w:tc>
+        <w:tc>
+          <w:tcPr>
+            <w:tcW w:w="4581" w:type="dxa"/>
           </w:tcPr>
           <w:p>
             <w:pPr>
@@ -5952,11 +6207,11 @@
       </w:tr>
       <w:tr>
         <w:trPr>
-          <w:trHeight w:val="304"/>
+          <w:trHeight w:val="303"/>
         </w:trPr>
         <w:tc>
           <w:tcPr>
-            <w:tcW w:w="3411" w:type="dxa"/>
+            <w:tcW w:w="3542" w:type="dxa"/>
           </w:tcPr>
           <w:p>
             <w:pPr>
@@ -5980,7 +6235,48 @@
         </w:tc>
         <w:tc>
           <w:tcPr>
-            <w:tcW w:w="7278" w:type="dxa"/>
+            <w:tcW w:w="1684" w:type="dxa"/>
+          </w:tcPr>
+          <w:p>
+            <w:pPr>
+              <w:pStyle w:val="NoSpacing"/>
+            </w:pPr>
+            <w:r>
+              <w:t>Form (View)</w:t>
+            </w:r>
+          </w:p>
+        </w:tc>
+        <w:tc>
+          <w:tcPr>
+            <w:tcW w:w="5583" w:type="dxa"/>
+          </w:tcPr>
+          <w:p>
+            <w:pPr>
+              <w:pStyle w:val="NoSpacing"/>
+            </w:pPr>
+            <w:r>
+              <w:t xml:space="preserve">Form opened when the user wants to add a </w:t>
+            </w:r>
+            <w:r>
+              <w:t>module</w:t>
+            </w:r>
+            <w:r>
+              <w:t>.</w:t>
+            </w:r>
+            <w:r>
+              <w:t xml:space="preserve"> Has a module name as </w:t>
+            </w:r>
+            <w:r>
+              <w:t>a field.</w:t>
+            </w:r>
+            <w:r>
+              <w:t>.</w:t>
+            </w:r>
+          </w:p>
+        </w:tc>
+        <w:tc>
+          <w:tcPr>
+            <w:tcW w:w="4581" w:type="dxa"/>
           </w:tcPr>
           <w:p>
             <w:pPr>
@@ -5991,11 +6287,11 @@
       </w:tr>
       <w:tr>
         <w:trPr>
-          <w:trHeight w:val="304"/>
+          <w:trHeight w:val="303"/>
         </w:trPr>
         <w:tc>
           <w:tcPr>
-            <w:tcW w:w="3411" w:type="dxa"/>
+            <w:tcW w:w="3542" w:type="dxa"/>
           </w:tcPr>
           <w:p>
             <w:pPr>
@@ -6019,7 +6315,54 @@
         </w:tc>
         <w:tc>
           <w:tcPr>
-            <w:tcW w:w="7278" w:type="dxa"/>
+            <w:tcW w:w="1684" w:type="dxa"/>
+          </w:tcPr>
+          <w:p>
+            <w:pPr>
+              <w:pStyle w:val="NoSpacing"/>
+            </w:pPr>
+            <w:r>
+              <w:t>Form (View)</w:t>
+            </w:r>
+          </w:p>
+        </w:tc>
+        <w:tc>
+          <w:tcPr>
+            <w:tcW w:w="5583" w:type="dxa"/>
+          </w:tcPr>
+          <w:p>
+            <w:pPr>
+              <w:pStyle w:val="NoSpacing"/>
+            </w:pPr>
+            <w:r>
+              <w:t xml:space="preserve">Form opened when the user wants to add </w:t>
+            </w:r>
+            <w:r>
+              <w:t>an assessment</w:t>
+            </w:r>
+            <w:r>
+              <w:t>.</w:t>
+            </w:r>
+            <w:r>
+              <w:t xml:space="preserve"> Has an assessment </w:t>
+            </w:r>
+            <w:r>
+              <w:t xml:space="preserve">name </w:t>
+            </w:r>
+            <w:r>
+              <w:t xml:space="preserve">and weight as </w:t>
+            </w:r>
+            <w:r>
+              <w:t>fields</w:t>
+            </w:r>
+            <w:r>
+              <w:t>.</w:t>
+            </w:r>
+          </w:p>
+        </w:tc>
+        <w:tc>
+          <w:tcPr>
+            <w:tcW w:w="4581" w:type="dxa"/>
           </w:tcPr>
           <w:p>
             <w:pPr>
@@ -6030,11 +6373,11 @@
       </w:tr>
       <w:tr>
         <w:trPr>
-          <w:trHeight w:val="304"/>
+          <w:trHeight w:val="303"/>
         </w:trPr>
         <w:tc>
           <w:tcPr>
-            <w:tcW w:w="3411" w:type="dxa"/>
+            <w:tcW w:w="3542" w:type="dxa"/>
           </w:tcPr>
           <w:p>
             <w:pPr>
@@ -6058,7 +6401,50 @@
         </w:tc>
         <w:tc>
           <w:tcPr>
-            <w:tcW w:w="7278" w:type="dxa"/>
+            <w:tcW w:w="1684" w:type="dxa"/>
+          </w:tcPr>
+          <w:p>
+            <w:pPr>
+              <w:pStyle w:val="NoSpacing"/>
+            </w:pPr>
+            <w:r>
+              <w:t>Form (View)</w:t>
+            </w:r>
+          </w:p>
+        </w:tc>
+        <w:tc>
+          <w:tcPr>
+            <w:tcW w:w="5583" w:type="dxa"/>
+          </w:tcPr>
+          <w:p>
+            <w:pPr>
+              <w:pStyle w:val="NoSpacing"/>
+            </w:pPr>
+            <w:r>
+              <w:t xml:space="preserve">Form opened when the user wants to </w:t>
+            </w:r>
+            <w:r>
+              <w:t>edit</w:t>
+            </w:r>
+            <w:r>
+              <w:t xml:space="preserve"> a course.</w:t>
+            </w:r>
+          </w:p>
+          <w:p>
+            <w:pPr>
+              <w:pStyle w:val="NoSpacing"/>
+            </w:pPr>
+            <w:r>
+              <w:t xml:space="preserve">Has the same </w:t>
+            </w:r>
+            <w:r>
+              <w:t>fields as the course view.</w:t>
+            </w:r>
+          </w:p>
+        </w:tc>
+        <w:tc>
+          <w:tcPr>
+            <w:tcW w:w="4581" w:type="dxa"/>
           </w:tcPr>
           <w:p>
             <w:pPr>
@@ -6069,11 +6455,11 @@
       </w:tr>
       <w:tr>
         <w:trPr>
-          <w:trHeight w:val="304"/>
+          <w:trHeight w:val="303"/>
         </w:trPr>
         <w:tc>
           <w:tcPr>
-            <w:tcW w:w="3411" w:type="dxa"/>
+            <w:tcW w:w="3542" w:type="dxa"/>
           </w:tcPr>
           <w:p>
             <w:pPr>
@@ -6097,7 +6483,59 @@
         </w:tc>
         <w:tc>
           <w:tcPr>
-            <w:tcW w:w="7278" w:type="dxa"/>
+            <w:tcW w:w="1684" w:type="dxa"/>
+          </w:tcPr>
+          <w:p>
+            <w:pPr>
+              <w:pStyle w:val="NoSpacing"/>
+            </w:pPr>
+            <w:r>
+              <w:t>Form (View)</w:t>
+            </w:r>
+          </w:p>
+        </w:tc>
+        <w:tc>
+          <w:tcPr>
+            <w:tcW w:w="5583" w:type="dxa"/>
+          </w:tcPr>
+          <w:p>
+            <w:pPr>
+              <w:pStyle w:val="NoSpacing"/>
+            </w:pPr>
+            <w:r>
+              <w:t xml:space="preserve">Form opened when the user wants to </w:t>
+            </w:r>
+            <w:r>
+              <w:t>edit</w:t>
+            </w:r>
+            <w:r>
+              <w:t xml:space="preserve"> a </w:t>
+            </w:r>
+            <w:r>
+              <w:t>module</w:t>
+            </w:r>
+            <w:r>
+              <w:t>.</w:t>
+            </w:r>
+          </w:p>
+          <w:p>
+            <w:pPr>
+              <w:pStyle w:val="NoSpacing"/>
+            </w:pPr>
+            <w:r>
+              <w:t xml:space="preserve">Has the same fields as the </w:t>
+            </w:r>
+            <w:r>
+              <w:t>module</w:t>
+            </w:r>
+            <w:r>
+              <w:t xml:space="preserve"> view.</w:t>
+            </w:r>
+          </w:p>
+        </w:tc>
+        <w:tc>
+          <w:tcPr>
+            <w:tcW w:w="4581" w:type="dxa"/>
           </w:tcPr>
           <w:p>
             <w:pPr>
@@ -6108,11 +6546,11 @@
       </w:tr>
       <w:tr>
         <w:trPr>
-          <w:trHeight w:val="304"/>
+          <w:trHeight w:val="905"/>
         </w:trPr>
         <w:tc>
           <w:tcPr>
-            <w:tcW w:w="3411" w:type="dxa"/>
+            <w:tcW w:w="3542" w:type="dxa"/>
           </w:tcPr>
           <w:p>
             <w:pPr>
@@ -6136,7 +6574,51 @@
         </w:tc>
         <w:tc>
           <w:tcPr>
-            <w:tcW w:w="7278" w:type="dxa"/>
+            <w:tcW w:w="1684" w:type="dxa"/>
+          </w:tcPr>
+          <w:p>
+            <w:pPr>
+              <w:pStyle w:val="NoSpacing"/>
+            </w:pPr>
+            <w:r>
+              <w:t>Form (View)</w:t>
+            </w:r>
+          </w:p>
+        </w:tc>
+        <w:tc>
+          <w:tcPr>
+            <w:tcW w:w="5583" w:type="dxa"/>
+          </w:tcPr>
+          <w:p>
+            <w:pPr>
+              <w:pStyle w:val="NoSpacing"/>
+            </w:pPr>
+            <w:r>
+              <w:t xml:space="preserve">Form opened when the user wants to </w:t>
+            </w:r>
+            <w:r>
+              <w:t>edit</w:t>
+            </w:r>
+            <w:r>
+              <w:t xml:space="preserve"> an assessment.</w:t>
+            </w:r>
+            <w:r>
+              <w:t xml:space="preserve"> </w:t>
+            </w:r>
+            <w:r>
+              <w:t xml:space="preserve">Has the same fields as the </w:t>
+            </w:r>
+            <w:r>
+              <w:t>assessment</w:t>
+            </w:r>
+            <w:r>
+              <w:t xml:space="preserve"> view.</w:t>
+            </w:r>
+          </w:p>
+        </w:tc>
+        <w:tc>
+          <w:tcPr>
+            <w:tcW w:w="4581" w:type="dxa"/>
           </w:tcPr>
           <w:p>
             <w:pPr>
@@ -6147,11 +6629,11 @@
       </w:tr>
       <w:tr>
         <w:trPr>
-          <w:trHeight w:val="332"/>
+          <w:trHeight w:val="345"/>
         </w:trPr>
         <w:tc>
           <w:tcPr>
-            <w:tcW w:w="3411" w:type="dxa"/>
+            <w:tcW w:w="3542" w:type="dxa"/>
           </w:tcPr>
           <w:p>
             <w:pPr>
@@ -6175,7 +6657,45 @@
         </w:tc>
         <w:tc>
           <w:tcPr>
-            <w:tcW w:w="7278" w:type="dxa"/>
+            <w:tcW w:w="1684" w:type="dxa"/>
+          </w:tcPr>
+          <w:p>
+            <w:pPr>
+              <w:pStyle w:val="NoSpacing"/>
+            </w:pPr>
+            <w:r>
+              <w:t>Model</w:t>
+            </w:r>
+          </w:p>
+        </w:tc>
+        <w:tc>
+          <w:tcPr>
+            <w:tcW w:w="5583" w:type="dxa"/>
+          </w:tcPr>
+          <w:p>
+            <w:pPr>
+              <w:pStyle w:val="NoSpacing"/>
+            </w:pPr>
+            <w:r>
+              <w:t>Model for the course.</w:t>
+            </w:r>
+            <w:r>
+              <w:t xml:space="preserve"> </w:t>
+            </w:r>
+            <w:r>
+              <w:t xml:space="preserve">Keeps the data for each </w:t>
+            </w:r>
+            <w:r>
+              <w:t>course</w:t>
+            </w:r>
+            <w:r>
+              <w:t>.</w:t>
+            </w:r>
+          </w:p>
+        </w:tc>
+        <w:tc>
+          <w:tcPr>
+            <w:tcW w:w="4581" w:type="dxa"/>
           </w:tcPr>
           <w:p>
             <w:pPr>
@@ -6186,11 +6706,11 @@
       </w:tr>
       <w:tr>
         <w:trPr>
-          <w:trHeight w:val="304"/>
+          <w:trHeight w:val="303"/>
         </w:trPr>
         <w:tc>
           <w:tcPr>
-            <w:tcW w:w="3411" w:type="dxa"/>
+            <w:tcW w:w="3542" w:type="dxa"/>
           </w:tcPr>
           <w:p>
             <w:pPr>
@@ -6214,7 +6734,48 @@
         </w:tc>
         <w:tc>
           <w:tcPr>
-            <w:tcW w:w="7278" w:type="dxa"/>
+            <w:tcW w:w="1684" w:type="dxa"/>
+          </w:tcPr>
+          <w:p>
+            <w:pPr>
+              <w:pStyle w:val="NoSpacing"/>
+            </w:pPr>
+            <w:r>
+              <w:t>Model</w:t>
+            </w:r>
+          </w:p>
+        </w:tc>
+        <w:tc>
+          <w:tcPr>
+            <w:tcW w:w="5583" w:type="dxa"/>
+          </w:tcPr>
+          <w:p>
+            <w:pPr>
+              <w:pStyle w:val="NoSpacing"/>
+            </w:pPr>
+            <w:r>
+              <w:t xml:space="preserve">Model for the </w:t>
+            </w:r>
+            <w:r>
+              <w:t>level</w:t>
+            </w:r>
+            <w:r>
+              <w:t>.</w:t>
+            </w:r>
+            <w:r>
+              <w:t xml:space="preserve"> </w:t>
+            </w:r>
+            <w:r>
+              <w:t xml:space="preserve">Keeps </w:t>
+            </w:r>
+            <w:r>
+              <w:t>the data for each level.</w:t>
+            </w:r>
+          </w:p>
+        </w:tc>
+        <w:tc>
+          <w:tcPr>
+            <w:tcW w:w="4581" w:type="dxa"/>
           </w:tcPr>
           <w:p>
             <w:pPr>
@@ -6225,11 +6786,11 @@
       </w:tr>
       <w:tr>
         <w:trPr>
-          <w:trHeight w:val="304"/>
+          <w:trHeight w:val="331"/>
         </w:trPr>
         <w:tc>
           <w:tcPr>
-            <w:tcW w:w="3411" w:type="dxa"/>
+            <w:tcW w:w="3542" w:type="dxa"/>
           </w:tcPr>
           <w:p>
             <w:pPr>
@@ -6246,6 +6807,7 @@
                 <w:rFonts w:ascii="Helvetica Neue" w:hAnsi="Helvetica Neue" w:cs="Helvetica Neue"/>
                 <w:lang w:val="en-US"/>
               </w:rPr>
+              <w:lastRenderedPageBreak/>
               <w:t>ModuleModel</w:t>
             </w:r>
             <w:proofErr w:type="spellEnd"/>
@@ -6253,7 +6815,45 @@
         </w:tc>
         <w:tc>
           <w:tcPr>
-            <w:tcW w:w="7278" w:type="dxa"/>
+            <w:tcW w:w="1684" w:type="dxa"/>
+          </w:tcPr>
+          <w:p>
+            <w:pPr>
+              <w:pStyle w:val="NoSpacing"/>
+            </w:pPr>
+            <w:r>
+              <w:t>Model</w:t>
+            </w:r>
+          </w:p>
+        </w:tc>
+        <w:tc>
+          <w:tcPr>
+            <w:tcW w:w="5583" w:type="dxa"/>
+          </w:tcPr>
+          <w:p>
+            <w:pPr>
+              <w:pStyle w:val="NoSpacing"/>
+            </w:pPr>
+            <w:r>
+              <w:t>Model for the module.</w:t>
+            </w:r>
+            <w:r>
+              <w:t xml:space="preserve"> </w:t>
+            </w:r>
+            <w:r>
+              <w:t xml:space="preserve">Keeps the data for each </w:t>
+            </w:r>
+            <w:r>
+              <w:t>module</w:t>
+            </w:r>
+            <w:r>
+              <w:t>.</w:t>
+            </w:r>
+          </w:p>
+        </w:tc>
+        <w:tc>
+          <w:tcPr>
+            <w:tcW w:w="4581" w:type="dxa"/>
           </w:tcPr>
           <w:p>
             <w:pPr>
@@ -6264,11 +6864,11 @@
       </w:tr>
       <w:tr>
         <w:trPr>
-          <w:trHeight w:val="304"/>
+          <w:trHeight w:val="303"/>
         </w:trPr>
         <w:tc>
           <w:tcPr>
-            <w:tcW w:w="3411" w:type="dxa"/>
+            <w:tcW w:w="3542" w:type="dxa"/>
           </w:tcPr>
           <w:p>
             <w:pPr>
@@ -6292,7 +6892,45 @@
         </w:tc>
         <w:tc>
           <w:tcPr>
-            <w:tcW w:w="7278" w:type="dxa"/>
+            <w:tcW w:w="1684" w:type="dxa"/>
+          </w:tcPr>
+          <w:p>
+            <w:pPr>
+              <w:pStyle w:val="NoSpacing"/>
+            </w:pPr>
+            <w:r>
+              <w:t>Model</w:t>
+            </w:r>
+          </w:p>
+        </w:tc>
+        <w:tc>
+          <w:tcPr>
+            <w:tcW w:w="5583" w:type="dxa"/>
+          </w:tcPr>
+          <w:p>
+            <w:pPr>
+              <w:pStyle w:val="NoSpacing"/>
+            </w:pPr>
+            <w:r>
+              <w:t>Model for the assessment.</w:t>
+            </w:r>
+            <w:r>
+              <w:t xml:space="preserve"> </w:t>
+            </w:r>
+            <w:r>
+              <w:t xml:space="preserve">Keeps the data for each </w:t>
+            </w:r>
+            <w:r>
+              <w:t>assessment</w:t>
+            </w:r>
+            <w:r>
+              <w:t>.</w:t>
+            </w:r>
+          </w:p>
+        </w:tc>
+        <w:tc>
+          <w:tcPr>
+            <w:tcW w:w="4581" w:type="dxa"/>
           </w:tcPr>
           <w:p>
             <w:pPr>
@@ -6303,11 +6941,11 @@
       </w:tr>
       <w:tr>
         <w:trPr>
-          <w:trHeight w:val="304"/>
+          <w:trHeight w:val="303"/>
         </w:trPr>
         <w:tc>
           <w:tcPr>
-            <w:tcW w:w="3411" w:type="dxa"/>
+            <w:tcW w:w="3542" w:type="dxa"/>
           </w:tcPr>
           <w:p>
             <w:pPr>
@@ -6331,7 +6969,36 @@
         </w:tc>
         <w:tc>
           <w:tcPr>
-            <w:tcW w:w="7278" w:type="dxa"/>
+            <w:tcW w:w="1684" w:type="dxa"/>
+          </w:tcPr>
+          <w:p>
+            <w:pPr>
+              <w:pStyle w:val="NoSpacing"/>
+            </w:pPr>
+            <w:r>
+              <w:t>Controller</w:t>
+            </w:r>
+          </w:p>
+        </w:tc>
+        <w:tc>
+          <w:tcPr>
+            <w:tcW w:w="5583" w:type="dxa"/>
+          </w:tcPr>
+          <w:p>
+            <w:pPr>
+              <w:pStyle w:val="NoSpacing"/>
+            </w:pPr>
+            <w:r>
+              <w:t>Controller for the first view of the application.</w:t>
+            </w:r>
+            <w:r>
+              <w:t xml:space="preserve"> Makes everything work properly in the first view of the software.</w:t>
+            </w:r>
+          </w:p>
+        </w:tc>
+        <w:tc>
+          <w:tcPr>
+            <w:tcW w:w="4581" w:type="dxa"/>
           </w:tcPr>
           <w:p>
             <w:pPr>
@@ -6342,11 +7009,11 @@
       </w:tr>
       <w:tr>
         <w:trPr>
-          <w:trHeight w:val="304"/>
+          <w:trHeight w:val="303"/>
         </w:trPr>
         <w:tc>
           <w:tcPr>
-            <w:tcW w:w="3411" w:type="dxa"/>
+            <w:tcW w:w="3542" w:type="dxa"/>
           </w:tcPr>
           <w:p>
             <w:pPr>
@@ -6370,7 +7037,45 @@
         </w:tc>
         <w:tc>
           <w:tcPr>
-            <w:tcW w:w="7278" w:type="dxa"/>
+            <w:tcW w:w="1684" w:type="dxa"/>
+          </w:tcPr>
+          <w:p>
+            <w:pPr>
+              <w:pStyle w:val="NoSpacing"/>
+            </w:pPr>
+            <w:r>
+              <w:t>Controller</w:t>
+            </w:r>
+          </w:p>
+        </w:tc>
+        <w:tc>
+          <w:tcPr>
+            <w:tcW w:w="5583" w:type="dxa"/>
+          </w:tcPr>
+          <w:p>
+            <w:pPr>
+              <w:pStyle w:val="NoSpacing"/>
+            </w:pPr>
+            <w:r>
+              <w:t>Controller for the course.</w:t>
+            </w:r>
+            <w:r>
+              <w:t xml:space="preserve"> </w:t>
+            </w:r>
+            <w:r>
+              <w:t xml:space="preserve">Makes everything work properly in the </w:t>
+            </w:r>
+            <w:r>
+              <w:t>course</w:t>
+            </w:r>
+            <w:r>
+              <w:t xml:space="preserve"> view.</w:t>
+            </w:r>
+          </w:p>
+        </w:tc>
+        <w:tc>
+          <w:tcPr>
+            <w:tcW w:w="4581" w:type="dxa"/>
           </w:tcPr>
           <w:p>
             <w:pPr>
@@ -6381,11 +7086,11 @@
       </w:tr>
       <w:tr>
         <w:trPr>
-          <w:trHeight w:val="304"/>
+          <w:trHeight w:val="303"/>
         </w:trPr>
         <w:tc>
           <w:tcPr>
-            <w:tcW w:w="3411" w:type="dxa"/>
+            <w:tcW w:w="3542" w:type="dxa"/>
           </w:tcPr>
           <w:p>
             <w:pPr>
@@ -6409,7 +7114,51 @@
         </w:tc>
         <w:tc>
           <w:tcPr>
-            <w:tcW w:w="7278" w:type="dxa"/>
+            <w:tcW w:w="1684" w:type="dxa"/>
+          </w:tcPr>
+          <w:p>
+            <w:pPr>
+              <w:pStyle w:val="NoSpacing"/>
+            </w:pPr>
+            <w:r>
+              <w:t>Controller</w:t>
+            </w:r>
+          </w:p>
+        </w:tc>
+        <w:tc>
+          <w:tcPr>
+            <w:tcW w:w="5583" w:type="dxa"/>
+          </w:tcPr>
+          <w:p>
+            <w:pPr>
+              <w:pStyle w:val="NoSpacing"/>
+            </w:pPr>
+            <w:r>
+              <w:t xml:space="preserve">Controller for the </w:t>
+            </w:r>
+            <w:r>
+              <w:t>level</w:t>
+            </w:r>
+            <w:r>
+              <w:t>.</w:t>
+            </w:r>
+            <w:r>
+              <w:t xml:space="preserve"> </w:t>
+            </w:r>
+            <w:r>
+              <w:t xml:space="preserve">Makes everything work properly in the </w:t>
+            </w:r>
+            <w:r>
+              <w:t>level</w:t>
+            </w:r>
+            <w:r>
+              <w:t xml:space="preserve"> view.</w:t>
+            </w:r>
+          </w:p>
+        </w:tc>
+        <w:tc>
+          <w:tcPr>
+            <w:tcW w:w="4581" w:type="dxa"/>
           </w:tcPr>
           <w:p>
             <w:pPr>
@@ -6420,11 +7169,11 @@
       </w:tr>
       <w:tr>
         <w:trPr>
-          <w:trHeight w:val="304"/>
+          <w:trHeight w:val="303"/>
         </w:trPr>
         <w:tc>
           <w:tcPr>
-            <w:tcW w:w="3411" w:type="dxa"/>
+            <w:tcW w:w="3542" w:type="dxa"/>
           </w:tcPr>
           <w:p>
             <w:pPr>
@@ -6448,7 +7197,51 @@
         </w:tc>
         <w:tc>
           <w:tcPr>
-            <w:tcW w:w="7278" w:type="dxa"/>
+            <w:tcW w:w="1684" w:type="dxa"/>
+          </w:tcPr>
+          <w:p>
+            <w:pPr>
+              <w:pStyle w:val="NoSpacing"/>
+            </w:pPr>
+            <w:r>
+              <w:t>Controller</w:t>
+            </w:r>
+          </w:p>
+        </w:tc>
+        <w:tc>
+          <w:tcPr>
+            <w:tcW w:w="5583" w:type="dxa"/>
+          </w:tcPr>
+          <w:p>
+            <w:pPr>
+              <w:pStyle w:val="NoSpacing"/>
+            </w:pPr>
+            <w:r>
+              <w:t xml:space="preserve">Controller for the </w:t>
+            </w:r>
+            <w:r>
+              <w:t>module</w:t>
+            </w:r>
+            <w:r>
+              <w:t>.</w:t>
+            </w:r>
+            <w:r>
+              <w:t xml:space="preserve"> </w:t>
+            </w:r>
+            <w:r>
+              <w:t xml:space="preserve">Makes everything work properly in the </w:t>
+            </w:r>
+            <w:r>
+              <w:t>module</w:t>
+            </w:r>
+            <w:r>
+              <w:t xml:space="preserve"> view.</w:t>
+            </w:r>
+          </w:p>
+        </w:tc>
+        <w:tc>
+          <w:tcPr>
+            <w:tcW w:w="4581" w:type="dxa"/>
           </w:tcPr>
           <w:p>
             <w:pPr>
@@ -6459,11 +7252,11 @@
       </w:tr>
       <w:tr>
         <w:trPr>
-          <w:trHeight w:val="304"/>
+          <w:trHeight w:val="303"/>
         </w:trPr>
         <w:tc>
           <w:tcPr>
-            <w:tcW w:w="3411" w:type="dxa"/>
+            <w:tcW w:w="3542" w:type="dxa"/>
           </w:tcPr>
           <w:p>
             <w:pPr>
@@ -6487,7 +7280,48 @@
         </w:tc>
         <w:tc>
           <w:tcPr>
-            <w:tcW w:w="7278" w:type="dxa"/>
+            <w:tcW w:w="1684" w:type="dxa"/>
+          </w:tcPr>
+          <w:p>
+            <w:pPr>
+              <w:pStyle w:val="NoSpacing"/>
+            </w:pPr>
+            <w:r>
+              <w:t>Controller</w:t>
+            </w:r>
+          </w:p>
+        </w:tc>
+        <w:tc>
+          <w:tcPr>
+            <w:tcW w:w="5583" w:type="dxa"/>
+          </w:tcPr>
+          <w:p>
+            <w:pPr>
+              <w:pStyle w:val="NoSpacing"/>
+            </w:pPr>
+            <w:r>
+              <w:t>Controller when editing an assessment</w:t>
+            </w:r>
+            <w:r>
+              <w:t>.</w:t>
+            </w:r>
+            <w:r>
+              <w:t xml:space="preserve"> </w:t>
+            </w:r>
+            <w:r>
+              <w:t xml:space="preserve">Makes everything work properly in the </w:t>
+            </w:r>
+            <w:r>
+              <w:t>edit assessment</w:t>
+            </w:r>
+            <w:r>
+              <w:t xml:space="preserve"> view.</w:t>
+            </w:r>
+          </w:p>
+        </w:tc>
+        <w:tc>
+          <w:tcPr>
+            <w:tcW w:w="4581" w:type="dxa"/>
           </w:tcPr>
           <w:p>
             <w:pPr>
@@ -6498,11 +7332,11 @@
       </w:tr>
       <w:tr>
         <w:trPr>
-          <w:trHeight w:val="304"/>
+          <w:trHeight w:val="877"/>
         </w:trPr>
         <w:tc>
           <w:tcPr>
-            <w:tcW w:w="3411" w:type="dxa"/>
+            <w:tcW w:w="3542" w:type="dxa"/>
           </w:tcPr>
           <w:p>
             <w:pPr>
@@ -6526,7 +7360,36 @@
         </w:tc>
         <w:tc>
           <w:tcPr>
-            <w:tcW w:w="7278" w:type="dxa"/>
+            <w:tcW w:w="1684" w:type="dxa"/>
+          </w:tcPr>
+          <w:p>
+            <w:pPr>
+              <w:pStyle w:val="NoSpacing"/>
+            </w:pPr>
+            <w:r>
+              <w:t>Model</w:t>
+            </w:r>
+            <w:r>
+              <w:t xml:space="preserve"> (can be controller as well)</w:t>
+            </w:r>
+          </w:p>
+        </w:tc>
+        <w:tc>
+          <w:tcPr>
+            <w:tcW w:w="5583" w:type="dxa"/>
+          </w:tcPr>
+          <w:p>
+            <w:pPr>
+              <w:pStyle w:val="NoSpacing"/>
+            </w:pPr>
+            <w:r>
+              <w:t>Entity for a database manager that will get, save, update, delete data from a database.</w:t>
+            </w:r>
+          </w:p>
+        </w:tc>
+        <w:tc>
+          <w:tcPr>
+            <w:tcW w:w="4581" w:type="dxa"/>
           </w:tcPr>
           <w:p>
             <w:pPr>
@@ -6537,11 +7400,11 @@
       </w:tr>
       <w:tr>
         <w:trPr>
-          <w:trHeight w:val="560"/>
+          <w:trHeight w:val="835"/>
         </w:trPr>
         <w:tc>
           <w:tcPr>
-            <w:tcW w:w="3411" w:type="dxa"/>
+            <w:tcW w:w="3542" w:type="dxa"/>
           </w:tcPr>
           <w:p>
             <w:pPr>
@@ -6554,31 +7417,50 @@
             </w:pPr>
             <w:proofErr w:type="spellStart"/>
             <w:r>
-              <w:t>Sanitis</w:t>
-            </w:r>
-            <w:r>
-              <w:t>er</w:t>
+              <w:t>Sanitiser</w:t>
             </w:r>
             <w:proofErr w:type="spellEnd"/>
           </w:p>
         </w:tc>
         <w:tc>
           <w:tcPr>
-            <w:tcW w:w="7278" w:type="dxa"/>
+            <w:tcW w:w="1684" w:type="dxa"/>
           </w:tcPr>
           <w:p>
             <w:pPr>
               <w:pStyle w:val="NoSpacing"/>
             </w:pPr>
             <w:r>
-              <w:t xml:space="preserve">This </w:t>
-            </w:r>
-            <w:r>
-              <w:t>class will make sure there all the characters are valid inside a string or int.</w:t>
-            </w:r>
-            <w:r>
-              <w:t xml:space="preserve"> </w:t>
-            </w:r>
+              <w:t>Helper</w:t>
+            </w:r>
+          </w:p>
+        </w:tc>
+        <w:tc>
+          <w:tcPr>
+            <w:tcW w:w="5583" w:type="dxa"/>
+          </w:tcPr>
+          <w:p>
+            <w:pPr>
+              <w:pStyle w:val="NoSpacing"/>
+            </w:pPr>
+            <w:r>
+              <w:t>This class will make sure there all the characters and integers are valid before using them in the software.</w:t>
+            </w:r>
+            <w:r>
+              <w:t xml:space="preserve"> Will help the controller do a better job.</w:t>
+            </w:r>
+            <w:bookmarkStart w:id="0" w:name="_GoBack"/>
+            <w:bookmarkEnd w:id="0"/>
+          </w:p>
+        </w:tc>
+        <w:tc>
+          <w:tcPr>
+            <w:tcW w:w="4581" w:type="dxa"/>
+          </w:tcPr>
+          <w:p>
+            <w:pPr>
+              <w:pStyle w:val="NoSpacing"/>
+            </w:pPr>
           </w:p>
         </w:tc>
       </w:tr>
@@ -6596,6 +7478,12 @@
     <w:p>
       <w:pPr>
         <w:pStyle w:val="NoSpacing"/>
+        <w:sectPr>
+          <w:pgSz w:w="16840" w:h="11900" w:orient="landscape"/>
+          <w:pgMar w:top="720" w:right="720" w:bottom="720" w:left="720" w:header="708" w:footer="708" w:gutter="0"/>
+          <w:cols w:space="708"/>
+          <w:docGrid w:linePitch="360"/>
+        </w:sectPr>
       </w:pPr>
     </w:p>
     <w:p>
@@ -6612,7 +7500,6 @@
           <w:noProof/>
           <w:lang w:val="en-US"/>
         </w:rPr>
-        <w:lastRenderedPageBreak/>
         <w:drawing>
           <wp:inline distT="0" distB="0" distL="0" distR="0" wp14:anchorId="11697DC4" wp14:editId="5189A5B9">
             <wp:extent cx="6621145" cy="4284345"/>
@@ -6631,7 +7518,7 @@
                     </pic:cNvPicPr>
                   </pic:nvPicPr>
                   <pic:blipFill>
-                    <a:blip r:embed="rId15" cstate="print">
+                    <a:blip r:embed="rId24" cstate="print">
                       <a:extLst>
                         <a:ext uri="{28A0092B-C50C-407E-A947-70E740481C1C}">
                           <a14:useLocalDpi xmlns:a14="http://schemas.microsoft.com/office/drawing/2010/main" val="0"/>
@@ -6681,8 +7568,6 @@
       <w:r>
         <w:t>Collaboration</w:t>
       </w:r>
-      <w:bookmarkStart w:id="0" w:name="_GoBack"/>
-      <w:bookmarkEnd w:id="0"/>
     </w:p>
     <w:p/>
     <w:p/>
@@ -6713,7 +7598,7 @@
                     </pic:cNvPicPr>
                   </pic:nvPicPr>
                   <pic:blipFill>
-                    <a:blip r:embed="rId16">
+                    <a:blip r:embed="rId25">
                       <a:extLst>
                         <a:ext uri="{28A0092B-C50C-407E-A947-70E740481C1C}">
                           <a14:useLocalDpi xmlns:a14="http://schemas.microsoft.com/office/drawing/2010/main" val="0"/>
@@ -6773,7 +7658,7 @@
                     </pic:cNvPicPr>
                   </pic:nvPicPr>
                   <pic:blipFill>
-                    <a:blip r:embed="rId17">
+                    <a:blip r:embed="rId26">
                       <a:extLst>
                         <a:ext uri="{28A0092B-C50C-407E-A947-70E740481C1C}">
                           <a14:useLocalDpi xmlns:a14="http://schemas.microsoft.com/office/drawing/2010/main" val="0"/>
@@ -6827,7 +7712,7 @@
                     </pic:cNvPicPr>
                   </pic:nvPicPr>
                   <pic:blipFill>
-                    <a:blip r:embed="rId18">
+                    <a:blip r:embed="rId27">
                       <a:extLst>
                         <a:ext uri="{28A0092B-C50C-407E-A947-70E740481C1C}">
                           <a14:useLocalDpi xmlns:a14="http://schemas.microsoft.com/office/drawing/2010/main" val="0"/>
@@ -6882,7 +7767,7 @@
                     </pic:cNvPicPr>
                   </pic:nvPicPr>
                   <pic:blipFill>
-                    <a:blip r:embed="rId19">
+                    <a:blip r:embed="rId28">
                       <a:extLst>
                         <a:ext uri="{28A0092B-C50C-407E-A947-70E740481C1C}">
                           <a14:useLocalDpi xmlns:a14="http://schemas.microsoft.com/office/drawing/2010/main" val="0"/>
@@ -6936,7 +7821,7 @@
                     </pic:cNvPicPr>
                   </pic:nvPicPr>
                   <pic:blipFill>
-                    <a:blip r:embed="rId20">
+                    <a:blip r:embed="rId29">
                       <a:extLst>
                         <a:ext uri="{28A0092B-C50C-407E-A947-70E740481C1C}">
                           <a14:useLocalDpi xmlns:a14="http://schemas.microsoft.com/office/drawing/2010/main" val="0"/>
@@ -6990,7 +7875,7 @@
                     </pic:cNvPicPr>
                   </pic:nvPicPr>
                   <pic:blipFill>
-                    <a:blip r:embed="rId21">
+                    <a:blip r:embed="rId30">
                       <a:extLst>
                         <a:ext uri="{28A0092B-C50C-407E-A947-70E740481C1C}">
                           <a14:useLocalDpi xmlns:a14="http://schemas.microsoft.com/office/drawing/2010/main" val="0"/>
@@ -7045,7 +7930,7 @@
                     </pic:cNvPicPr>
                   </pic:nvPicPr>
                   <pic:blipFill>
-                    <a:blip r:embed="rId22">
+                    <a:blip r:embed="rId31">
                       <a:extLst>
                         <a:ext uri="{28A0092B-C50C-407E-A947-70E740481C1C}">
                           <a14:useLocalDpi xmlns:a14="http://schemas.microsoft.com/office/drawing/2010/main" val="0"/>
@@ -7099,7 +7984,7 @@
                     </pic:cNvPicPr>
                   </pic:nvPicPr>
                   <pic:blipFill>
-                    <a:blip r:embed="rId23">
+                    <a:blip r:embed="rId32">
                       <a:extLst>
                         <a:ext uri="{28A0092B-C50C-407E-A947-70E740481C1C}">
                           <a14:useLocalDpi xmlns:a14="http://schemas.microsoft.com/office/drawing/2010/main" val="0"/>
@@ -7153,7 +8038,7 @@
                     </pic:cNvPicPr>
                   </pic:nvPicPr>
                   <pic:blipFill>
-                    <a:blip r:embed="rId24">
+                    <a:blip r:embed="rId33">
                       <a:extLst>
                         <a:ext uri="{28A0092B-C50C-407E-A947-70E740481C1C}">
                           <a14:useLocalDpi xmlns:a14="http://schemas.microsoft.com/office/drawing/2010/main" val="0"/>
@@ -7208,7 +8093,7 @@
                     </pic:cNvPicPr>
                   </pic:nvPicPr>
                   <pic:blipFill>
-                    <a:blip r:embed="rId25">
+                    <a:blip r:embed="rId34">
                       <a:extLst>
                         <a:ext uri="{28A0092B-C50C-407E-A947-70E740481C1C}">
                           <a14:useLocalDpi xmlns:a14="http://schemas.microsoft.com/office/drawing/2010/main" val="0"/>
@@ -7262,7 +8147,7 @@
                     </pic:cNvPicPr>
                   </pic:nvPicPr>
                   <pic:blipFill>
-                    <a:blip r:embed="rId26">
+                    <a:blip r:embed="rId35">
                       <a:extLst>
                         <a:ext uri="{28A0092B-C50C-407E-A947-70E740481C1C}">
                           <a14:useLocalDpi xmlns:a14="http://schemas.microsoft.com/office/drawing/2010/main" val="0"/>
@@ -7317,7 +8202,7 @@
                     </pic:cNvPicPr>
                   </pic:nvPicPr>
                   <pic:blipFill>
-                    <a:blip r:embed="rId27">
+                    <a:blip r:embed="rId36">
                       <a:extLst>
                         <a:ext uri="{28A0092B-C50C-407E-A947-70E740481C1C}">
                           <a14:useLocalDpi xmlns:a14="http://schemas.microsoft.com/office/drawing/2010/main" val="0"/>
@@ -7371,7 +8256,7 @@
                     </pic:cNvPicPr>
                   </pic:nvPicPr>
                   <pic:blipFill>
-                    <a:blip r:embed="rId28">
+                    <a:blip r:embed="rId37">
                       <a:extLst>
                         <a:ext uri="{28A0092B-C50C-407E-A947-70E740481C1C}">
                           <a14:useLocalDpi xmlns:a14="http://schemas.microsoft.com/office/drawing/2010/main" val="0"/>
@@ -7426,7 +8311,7 @@
                     </pic:cNvPicPr>
                   </pic:nvPicPr>
                   <pic:blipFill>
-                    <a:blip r:embed="rId29">
+                    <a:blip r:embed="rId38">
                       <a:extLst>
                         <a:ext uri="{28A0092B-C50C-407E-A947-70E740481C1C}">
                           <a14:useLocalDpi xmlns:a14="http://schemas.microsoft.com/office/drawing/2010/main" val="0"/>
@@ -7479,9 +8364,71 @@
         <w:t xml:space="preserve"> Activity</w:t>
       </w:r>
     </w:p>
-    <w:p>
-      <w:pPr>
-        <w:pStyle w:val="NoSpacing"/>
+    <w:p/>
+    <w:p>
+      <w:pPr>
+        <w:pStyle w:val="NoSpacing"/>
+      </w:pPr>
+      <w:r>
+        <w:rPr>
+          <w:noProof/>
+          <w:lang w:val="en-US"/>
+        </w:rPr>
+        <w:drawing>
+          <wp:inline distT="0" distB="0" distL="0" distR="0" wp14:anchorId="4A1C9056" wp14:editId="02B2ACBF">
+            <wp:extent cx="6629400" cy="3467100"/>
+            <wp:effectExtent l="0" t="0" r="0" b="12700"/>
+            <wp:docPr id="42" name="Picture 42" descr="../../Desktop/UML/Screen%20Shot%202016-03-15%20at%2021.07.04.png"/>
+            <wp:cNvGraphicFramePr>
+              <a:graphicFrameLocks xmlns:a="http://schemas.openxmlformats.org/drawingml/2006/main" noChangeAspect="1"/>
+            </wp:cNvGraphicFramePr>
+            <a:graphic xmlns:a="http://schemas.openxmlformats.org/drawingml/2006/main">
+              <a:graphicData uri="http://schemas.openxmlformats.org/drawingml/2006/picture">
+                <pic:pic xmlns:pic="http://schemas.openxmlformats.org/drawingml/2006/picture">
+                  <pic:nvPicPr>
+                    <pic:cNvPr id="0" name="Picture 42" descr="../../Desktop/UML/Screen%20Shot%202016-03-15%20at%2021.07.04.png"/>
+                    <pic:cNvPicPr>
+                      <a:picLocks noChangeAspect="1" noChangeArrowheads="1"/>
+                    </pic:cNvPicPr>
+                  </pic:nvPicPr>
+                  <pic:blipFill>
+                    <a:blip r:embed="rId39">
+                      <a:extLst>
+                        <a:ext uri="{28A0092B-C50C-407E-A947-70E740481C1C}">
+                          <a14:useLocalDpi xmlns:a14="http://schemas.microsoft.com/office/drawing/2010/main" val="0"/>
+                        </a:ext>
+                      </a:extLst>
+                    </a:blip>
+                    <a:srcRect/>
+                    <a:stretch>
+                      <a:fillRect/>
+                    </a:stretch>
+                  </pic:blipFill>
+                  <pic:spPr bwMode="auto">
+                    <a:xfrm>
+                      <a:off x="0" y="0"/>
+                      <a:ext cx="6629400" cy="3467100"/>
+                    </a:xfrm>
+                    <a:prstGeom prst="rect">
+                      <a:avLst/>
+                    </a:prstGeom>
+                    <a:noFill/>
+                    <a:ln>
+                      <a:noFill/>
+                    </a:ln>
+                  </pic:spPr>
+                </pic:pic>
+              </a:graphicData>
+            </a:graphic>
+          </wp:inline>
+        </w:drawing>
+      </w:r>
+    </w:p>
+    <w:p>
+      <w:pPr>
+        <w:rPr>
+          <w:rFonts w:asciiTheme="minorHAnsi" w:hAnsiTheme="minorHAnsi"/>
+        </w:rPr>
       </w:pPr>
     </w:p>
     <w:sectPr>
@@ -7494,6 +8441,104 @@
 </w:document>
 </file>
 
+<file path=word/endnotes.xml><?xml version="1.0" encoding="utf-8"?>
+<w:endnotes xmlns:wpc="http://schemas.microsoft.com/office/word/2010/wordprocessingCanvas" xmlns:mo="http://schemas.microsoft.com/office/mac/office/2008/main" xmlns:mc="http://schemas.openxmlformats.org/markup-compatibility/2006" xmlns:mv="urn:schemas-microsoft-com:mac:vml" xmlns:o="urn:schemas-microsoft-com:office:office" xmlns:r="http://schemas.openxmlformats.org/officeDocument/2006/relationships" xmlns:m="http://schemas.openxmlformats.org/officeDocument/2006/math" xmlns:v="urn:schemas-microsoft-com:vml" xmlns:wp14="http://schemas.microsoft.com/office/word/2010/wordprocessingDrawing" xmlns:wp="http://schemas.openxmlformats.org/drawingml/2006/wordprocessingDrawing" xmlns:w10="urn:schemas-microsoft-com:office:word" xmlns:w="http://schemas.openxmlformats.org/wordprocessingml/2006/main" xmlns:w14="http://schemas.microsoft.com/office/word/2010/wordml" xmlns:w15="http://schemas.microsoft.com/office/word/2012/wordml" xmlns:wpg="http://schemas.microsoft.com/office/word/2010/wordprocessingGroup" xmlns:wpi="http://schemas.microsoft.com/office/word/2010/wordprocessingInk" xmlns:wne="http://schemas.microsoft.com/office/word/2006/wordml" xmlns:wps="http://schemas.microsoft.com/office/word/2010/wordprocessingShape" mc:Ignorable="w14 w15 wp14">
+  <w:endnote w:type="separator" w:id="-1">
+    <w:p>
+      <w:r>
+        <w:separator/>
+      </w:r>
+    </w:p>
+  </w:endnote>
+  <w:endnote w:type="continuationSeparator" w:id="0">
+    <w:p>
+      <w:r>
+        <w:continuationSeparator/>
+      </w:r>
+    </w:p>
+  </w:endnote>
+</w:endnotes>
+</file>
+
+<file path=word/footer1.xml><?xml version="1.0" encoding="utf-8"?>
+<w:ftr xmlns:wpc="http://schemas.microsoft.com/office/word/2010/wordprocessingCanvas" xmlns:mo="http://schemas.microsoft.com/office/mac/office/2008/main" xmlns:mc="http://schemas.openxmlformats.org/markup-compatibility/2006" xmlns:mv="urn:schemas-microsoft-com:mac:vml" xmlns:o="urn:schemas-microsoft-com:office:office" xmlns:r="http://schemas.openxmlformats.org/officeDocument/2006/relationships" xmlns:m="http://schemas.openxmlformats.org/officeDocument/2006/math" xmlns:v="urn:schemas-microsoft-com:vml" xmlns:wp14="http://schemas.microsoft.com/office/word/2010/wordprocessingDrawing" xmlns:wp="http://schemas.openxmlformats.org/drawingml/2006/wordprocessingDrawing" xmlns:w10="urn:schemas-microsoft-com:office:word" xmlns:w="http://schemas.openxmlformats.org/wordprocessingml/2006/main" xmlns:w14="http://schemas.microsoft.com/office/word/2010/wordml" xmlns:w15="http://schemas.microsoft.com/office/word/2012/wordml" xmlns:wpg="http://schemas.microsoft.com/office/word/2010/wordprocessingGroup" xmlns:wpi="http://schemas.microsoft.com/office/word/2010/wordprocessingInk" xmlns:wne="http://schemas.microsoft.com/office/word/2006/wordml" xmlns:wps="http://schemas.microsoft.com/office/word/2010/wordprocessingShape" mc:Ignorable="w14 w15 wp14">
+  <w:p>
+    <w:pPr>
+      <w:pStyle w:val="Footer"/>
+    </w:pPr>
+  </w:p>
+</w:ftr>
+</file>
+
+<file path=word/footer2.xml><?xml version="1.0" encoding="utf-8"?>
+<w:ftr xmlns:wpc="http://schemas.microsoft.com/office/word/2010/wordprocessingCanvas" xmlns:mo="http://schemas.microsoft.com/office/mac/office/2008/main" xmlns:mc="http://schemas.openxmlformats.org/markup-compatibility/2006" xmlns:mv="urn:schemas-microsoft-com:mac:vml" xmlns:o="urn:schemas-microsoft-com:office:office" xmlns:r="http://schemas.openxmlformats.org/officeDocument/2006/relationships" xmlns:m="http://schemas.openxmlformats.org/officeDocument/2006/math" xmlns:v="urn:schemas-microsoft-com:vml" xmlns:wp14="http://schemas.microsoft.com/office/word/2010/wordprocessingDrawing" xmlns:wp="http://schemas.openxmlformats.org/drawingml/2006/wordprocessingDrawing" xmlns:w10="urn:schemas-microsoft-com:office:word" xmlns:w="http://schemas.openxmlformats.org/wordprocessingml/2006/main" xmlns:w14="http://schemas.microsoft.com/office/word/2010/wordml" xmlns:w15="http://schemas.microsoft.com/office/word/2012/wordml" xmlns:wpg="http://schemas.microsoft.com/office/word/2010/wordprocessingGroup" xmlns:wpi="http://schemas.microsoft.com/office/word/2010/wordprocessingInk" xmlns:wne="http://schemas.microsoft.com/office/word/2006/wordml" xmlns:wps="http://schemas.microsoft.com/office/word/2010/wordprocessingShape" mc:Ignorable="w14 w15 wp14">
+  <w:p>
+    <w:pPr>
+      <w:pStyle w:val="Footer"/>
+    </w:pPr>
+  </w:p>
+</w:ftr>
+</file>
+
+<file path=word/footer3.xml><?xml version="1.0" encoding="utf-8"?>
+<w:ftr xmlns:wpc="http://schemas.microsoft.com/office/word/2010/wordprocessingCanvas" xmlns:mo="http://schemas.microsoft.com/office/mac/office/2008/main" xmlns:mc="http://schemas.openxmlformats.org/markup-compatibility/2006" xmlns:mv="urn:schemas-microsoft-com:mac:vml" xmlns:o="urn:schemas-microsoft-com:office:office" xmlns:r="http://schemas.openxmlformats.org/officeDocument/2006/relationships" xmlns:m="http://schemas.openxmlformats.org/officeDocument/2006/math" xmlns:v="urn:schemas-microsoft-com:vml" xmlns:wp14="http://schemas.microsoft.com/office/word/2010/wordprocessingDrawing" xmlns:wp="http://schemas.openxmlformats.org/drawingml/2006/wordprocessingDrawing" xmlns:w10="urn:schemas-microsoft-com:office:word" xmlns:w="http://schemas.openxmlformats.org/wordprocessingml/2006/main" xmlns:w14="http://schemas.microsoft.com/office/word/2010/wordml" xmlns:w15="http://schemas.microsoft.com/office/word/2012/wordml" xmlns:wpg="http://schemas.microsoft.com/office/word/2010/wordprocessingGroup" xmlns:wpi="http://schemas.microsoft.com/office/word/2010/wordprocessingInk" xmlns:wne="http://schemas.microsoft.com/office/word/2006/wordml" xmlns:wps="http://schemas.microsoft.com/office/word/2010/wordprocessingShape" mc:Ignorable="w14 w15 wp14">
+  <w:p>
+    <w:pPr>
+      <w:pStyle w:val="Footer"/>
+    </w:pPr>
+  </w:p>
+</w:ftr>
+</file>
+
+<file path=word/footnotes.xml><?xml version="1.0" encoding="utf-8"?>
+<w:footnotes xmlns:wpc="http://schemas.microsoft.com/office/word/2010/wordprocessingCanvas" xmlns:mo="http://schemas.microsoft.com/office/mac/office/2008/main" xmlns:mc="http://schemas.openxmlformats.org/markup-compatibility/2006" xmlns:mv="urn:schemas-microsoft-com:mac:vml" xmlns:o="urn:schemas-microsoft-com:office:office" xmlns:r="http://schemas.openxmlformats.org/officeDocument/2006/relationships" xmlns:m="http://schemas.openxmlformats.org/officeDocument/2006/math" xmlns:v="urn:schemas-microsoft-com:vml" xmlns:wp14="http://schemas.microsoft.com/office/word/2010/wordprocessingDrawing" xmlns:wp="http://schemas.openxmlformats.org/drawingml/2006/wordprocessingDrawing" xmlns:w10="urn:schemas-microsoft-com:office:word" xmlns:w="http://schemas.openxmlformats.org/wordprocessingml/2006/main" xmlns:w14="http://schemas.microsoft.com/office/word/2010/wordml" xmlns:w15="http://schemas.microsoft.com/office/word/2012/wordml" xmlns:wpg="http://schemas.microsoft.com/office/word/2010/wordprocessingGroup" xmlns:wpi="http://schemas.microsoft.com/office/word/2010/wordprocessingInk" xmlns:wne="http://schemas.microsoft.com/office/word/2006/wordml" xmlns:wps="http://schemas.microsoft.com/office/word/2010/wordprocessingShape" mc:Ignorable="w14 w15 wp14">
+  <w:footnote w:type="separator" w:id="-1">
+    <w:p>
+      <w:r>
+        <w:separator/>
+      </w:r>
+    </w:p>
+  </w:footnote>
+  <w:footnote w:type="continuationSeparator" w:id="0">
+    <w:p>
+      <w:r>
+        <w:continuationSeparator/>
+      </w:r>
+    </w:p>
+  </w:footnote>
+</w:footnotes>
+</file>
+
+<file path=word/header1.xml><?xml version="1.0" encoding="utf-8"?>
+<w:hdr xmlns:wpc="http://schemas.microsoft.com/office/word/2010/wordprocessingCanvas" xmlns:mo="http://schemas.microsoft.com/office/mac/office/2008/main" xmlns:mc="http://schemas.openxmlformats.org/markup-compatibility/2006" xmlns:mv="urn:schemas-microsoft-com:mac:vml" xmlns:o="urn:schemas-microsoft-com:office:office" xmlns:r="http://schemas.openxmlformats.org/officeDocument/2006/relationships" xmlns:m="http://schemas.openxmlformats.org/officeDocument/2006/math" xmlns:v="urn:schemas-microsoft-com:vml" xmlns:wp14="http://schemas.microsoft.com/office/word/2010/wordprocessingDrawing" xmlns:wp="http://schemas.openxmlformats.org/drawingml/2006/wordprocessingDrawing" xmlns:w10="urn:schemas-microsoft-com:office:word" xmlns:w="http://schemas.openxmlformats.org/wordprocessingml/2006/main" xmlns:w14="http://schemas.microsoft.com/office/word/2010/wordml" xmlns:w15="http://schemas.microsoft.com/office/word/2012/wordml" xmlns:wpg="http://schemas.microsoft.com/office/word/2010/wordprocessingGroup" xmlns:wpi="http://schemas.microsoft.com/office/word/2010/wordprocessingInk" xmlns:wne="http://schemas.microsoft.com/office/word/2006/wordml" xmlns:wps="http://schemas.microsoft.com/office/word/2010/wordprocessingShape" mc:Ignorable="w14 w15 wp14">
+  <w:p>
+    <w:pPr>
+      <w:pStyle w:val="Header"/>
+    </w:pPr>
+  </w:p>
+</w:hdr>
+</file>
+
+<file path=word/header2.xml><?xml version="1.0" encoding="utf-8"?>
+<w:hdr xmlns:wpc="http://schemas.microsoft.com/office/word/2010/wordprocessingCanvas" xmlns:mo="http://schemas.microsoft.com/office/mac/office/2008/main" xmlns:mc="http://schemas.openxmlformats.org/markup-compatibility/2006" xmlns:mv="urn:schemas-microsoft-com:mac:vml" xmlns:o="urn:schemas-microsoft-com:office:office" xmlns:r="http://schemas.openxmlformats.org/officeDocument/2006/relationships" xmlns:m="http://schemas.openxmlformats.org/officeDocument/2006/math" xmlns:v="urn:schemas-microsoft-com:vml" xmlns:wp14="http://schemas.microsoft.com/office/word/2010/wordprocessingDrawing" xmlns:wp="http://schemas.openxmlformats.org/drawingml/2006/wordprocessingDrawing" xmlns:w10="urn:schemas-microsoft-com:office:word" xmlns:w="http://schemas.openxmlformats.org/wordprocessingml/2006/main" xmlns:w14="http://schemas.microsoft.com/office/word/2010/wordml" xmlns:w15="http://schemas.microsoft.com/office/word/2012/wordml" xmlns:wpg="http://schemas.microsoft.com/office/word/2010/wordprocessingGroup" xmlns:wpi="http://schemas.microsoft.com/office/word/2010/wordprocessingInk" xmlns:wne="http://schemas.microsoft.com/office/word/2006/wordml" xmlns:wps="http://schemas.microsoft.com/office/word/2010/wordprocessingShape" mc:Ignorable="w14 w15 wp14">
+  <w:p>
+    <w:pPr>
+      <w:pStyle w:val="Header"/>
+    </w:pPr>
+  </w:p>
+</w:hdr>
+</file>
+
+<file path=word/header3.xml><?xml version="1.0" encoding="utf-8"?>
+<w:hdr xmlns:wpc="http://schemas.microsoft.com/office/word/2010/wordprocessingCanvas" xmlns:mo="http://schemas.microsoft.com/office/mac/office/2008/main" xmlns:mc="http://schemas.openxmlformats.org/markup-compatibility/2006" xmlns:mv="urn:schemas-microsoft-com:mac:vml" xmlns:o="urn:schemas-microsoft-com:office:office" xmlns:r="http://schemas.openxmlformats.org/officeDocument/2006/relationships" xmlns:m="http://schemas.openxmlformats.org/officeDocument/2006/math" xmlns:v="urn:schemas-microsoft-com:vml" xmlns:wp14="http://schemas.microsoft.com/office/word/2010/wordprocessingDrawing" xmlns:wp="http://schemas.openxmlformats.org/drawingml/2006/wordprocessingDrawing" xmlns:w10="urn:schemas-microsoft-com:office:word" xmlns:w="http://schemas.openxmlformats.org/wordprocessingml/2006/main" xmlns:w14="http://schemas.microsoft.com/office/word/2010/wordml" xmlns:w15="http://schemas.microsoft.com/office/word/2012/wordml" xmlns:wpg="http://schemas.microsoft.com/office/word/2010/wordprocessingGroup" xmlns:wpi="http://schemas.microsoft.com/office/word/2010/wordprocessingInk" xmlns:wne="http://schemas.microsoft.com/office/word/2006/wordml" xmlns:wps="http://schemas.microsoft.com/office/word/2010/wordprocessingShape" mc:Ignorable="w14 w15 wp14">
+  <w:p>
+    <w:pPr>
+      <w:pStyle w:val="Header"/>
+    </w:pPr>
+  </w:p>
+</w:hdr>
+</file>
+
 <file path=word/numbering.xml><?xml version="1.0" encoding="utf-8"?>
 <w:numbering xmlns:wpc="http://schemas.microsoft.com/office/word/2010/wordprocessingCanvas" xmlns:mo="http://schemas.microsoft.com/office/mac/office/2008/main" xmlns:mc="http://schemas.openxmlformats.org/markup-compatibility/2006" xmlns:mv="urn:schemas-microsoft-com:mac:vml" xmlns:o="urn:schemas-microsoft-com:office:office" xmlns:r="http://schemas.openxmlformats.org/officeDocument/2006/relationships" xmlns:m="http://schemas.openxmlformats.org/officeDocument/2006/math" xmlns:v="urn:schemas-microsoft-com:vml" xmlns:wp14="http://schemas.microsoft.com/office/word/2010/wordprocessingDrawing" xmlns:wp="http://schemas.openxmlformats.org/drawingml/2006/wordprocessingDrawing" xmlns:w10="urn:schemas-microsoft-com:office:word" xmlns:w="http://schemas.openxmlformats.org/wordprocessingml/2006/main" xmlns:w14="http://schemas.microsoft.com/office/word/2010/wordml" xmlns:w15="http://schemas.microsoft.com/office/word/2012/wordml" xmlns:wpg="http://schemas.microsoft.com/office/word/2010/wordprocessingGroup" xmlns:wpi="http://schemas.microsoft.com/office/word/2010/wordprocessingInk" xmlns:wne="http://schemas.microsoft.com/office/word/2006/wordml" xmlns:wps="http://schemas.microsoft.com/office/word/2010/wordprocessingShape" mc:Ignorable="w14 w15 wp14">
   <w:abstractNum w:abstractNumId="0">
@@ -8218,7 +9263,7 @@
       <w:lvlText w:val="-"/>
       <w:lvlJc w:val="left"/>
       <w:pPr>
-        <w:ind w:left="1080" w:hanging="360"/>
+        <w:ind w:left="927" w:hanging="360"/>
       </w:pPr>
       <w:rPr>
         <w:rFonts w:ascii="Cambria" w:eastAsiaTheme="minorHAnsi" w:hAnsi="Cambria" w:cstheme="minorBidi" w:hint="default"/>
@@ -8322,6 +9367,95 @@
     </w:lvl>
   </w:abstractNum>
   <w:abstractNum w:abstractNumId="9">
+    <w:nsid w:val="6DB57D78"/>
+    <w:multiLevelType w:val="hybridMultilevel"/>
+    <w:tmpl w:val="FF888ECC"/>
+    <w:lvl w:ilvl="0" w:tplc="0409000F">
+      <w:start w:val="1"/>
+      <w:numFmt w:val="decimal"/>
+      <w:lvlText w:val="%1."/>
+      <w:lvlJc w:val="left"/>
+      <w:pPr>
+        <w:ind w:left="720" w:hanging="360"/>
+      </w:pPr>
+      <w:rPr>
+        <w:rFonts w:hint="default"/>
+      </w:rPr>
+    </w:lvl>
+    <w:lvl w:ilvl="1" w:tplc="04090019" w:tentative="1">
+      <w:start w:val="1"/>
+      <w:numFmt w:val="lowerLetter"/>
+      <w:lvlText w:val="%2."/>
+      <w:lvlJc w:val="left"/>
+      <w:pPr>
+        <w:ind w:left="1440" w:hanging="360"/>
+      </w:pPr>
+    </w:lvl>
+    <w:lvl w:ilvl="2" w:tplc="0409001B" w:tentative="1">
+      <w:start w:val="1"/>
+      <w:numFmt w:val="lowerRoman"/>
+      <w:lvlText w:val="%3."/>
+      <w:lvlJc w:val="right"/>
+      <w:pPr>
+        <w:ind w:left="2160" w:hanging="180"/>
+      </w:pPr>
+    </w:lvl>
+    <w:lvl w:ilvl="3" w:tplc="0409000F" w:tentative="1">
+      <w:start w:val="1"/>
+      <w:numFmt w:val="decimal"/>
+      <w:lvlText w:val="%4."/>
+      <w:lvlJc w:val="left"/>
+      <w:pPr>
+        <w:ind w:left="2880" w:hanging="360"/>
+      </w:pPr>
+    </w:lvl>
+    <w:lvl w:ilvl="4" w:tplc="04090019" w:tentative="1">
+      <w:start w:val="1"/>
+      <w:numFmt w:val="lowerLetter"/>
+      <w:lvlText w:val="%5."/>
+      <w:lvlJc w:val="left"/>
+      <w:pPr>
+        <w:ind w:left="3600" w:hanging="360"/>
+      </w:pPr>
+    </w:lvl>
+    <w:lvl w:ilvl="5" w:tplc="0409001B" w:tentative="1">
+      <w:start w:val="1"/>
+      <w:numFmt w:val="lowerRoman"/>
+      <w:lvlText w:val="%6."/>
+      <w:lvlJc w:val="right"/>
+      <w:pPr>
+        <w:ind w:left="4320" w:hanging="180"/>
+      </w:pPr>
+    </w:lvl>
+    <w:lvl w:ilvl="6" w:tplc="0409000F" w:tentative="1">
+      <w:start w:val="1"/>
+      <w:numFmt w:val="decimal"/>
+      <w:lvlText w:val="%7."/>
+      <w:lvlJc w:val="left"/>
+      <w:pPr>
+        <w:ind w:left="5040" w:hanging="360"/>
+      </w:pPr>
+    </w:lvl>
+    <w:lvl w:ilvl="7" w:tplc="04090019" w:tentative="1">
+      <w:start w:val="1"/>
+      <w:numFmt w:val="lowerLetter"/>
+      <w:lvlText w:val="%8."/>
+      <w:lvlJc w:val="left"/>
+      <w:pPr>
+        <w:ind w:left="5760" w:hanging="360"/>
+      </w:pPr>
+    </w:lvl>
+    <w:lvl w:ilvl="8" w:tplc="0409001B" w:tentative="1">
+      <w:start w:val="1"/>
+      <w:numFmt w:val="lowerRoman"/>
+      <w:lvlText w:val="%9."/>
+      <w:lvlJc w:val="right"/>
+      <w:pPr>
+        <w:ind w:left="6480" w:hanging="180"/>
+      </w:pPr>
+    </w:lvl>
+  </w:abstractNum>
+  <w:abstractNum w:abstractNumId="10">
     <w:nsid w:val="76351B5C"/>
     <w:multiLevelType w:val="hybridMultilevel"/>
     <w:tmpl w:val="E9588F08"/>
@@ -8410,7 +9544,7 @@
       </w:pPr>
     </w:lvl>
   </w:abstractNum>
-  <w:abstractNum w:abstractNumId="10">
+  <w:abstractNum w:abstractNumId="11">
     <w:nsid w:val="766262DD"/>
     <w:multiLevelType w:val="hybridMultilevel"/>
     <w:tmpl w:val="D80245C8"/>
@@ -8509,7 +9643,7 @@
     <w:abstractNumId w:val="8"/>
   </w:num>
   <w:num w:numId="4">
-    <w:abstractNumId w:val="9"/>
+    <w:abstractNumId w:val="10"/>
   </w:num>
   <w:num w:numId="5">
     <w:abstractNumId w:val="4"/>
@@ -8527,10 +9661,13 @@
     <w:abstractNumId w:val="6"/>
   </w:num>
   <w:num w:numId="10">
-    <w:abstractNumId w:val="10"/>
+    <w:abstractNumId w:val="11"/>
   </w:num>
   <w:num w:numId="11">
     <w:abstractNumId w:val="5"/>
+  </w:num>
+  <w:num w:numId="12">
+    <w:abstractNumId w:val="9"/>
   </w:num>
 </w:numbering>
 </file>
@@ -8933,10 +10070,9 @@
   <w:style w:type="paragraph" w:default="1" w:styleId="Normal">
     <w:name w:val="Normal"/>
     <w:qFormat/>
-    <w:rsid w:val="001071CE"/>
+    <w:rsid w:val="00601FF3"/>
     <w:rPr>
-      <w:rFonts w:ascii="Cambria" w:hAnsi="Cambria"/>
-      <w:lang w:val="en-GB"/>
+      <w:rFonts w:ascii="Times New Roman" w:hAnsi="Times New Roman" w:cs="Times New Roman"/>
     </w:rPr>
   </w:style>
   <w:style w:type="paragraph" w:styleId="Heading1">
@@ -8954,10 +10090,11 @@
       <w:outlineLvl w:val="0"/>
     </w:pPr>
     <w:rPr>
-      <w:rFonts w:eastAsiaTheme="majorEastAsia" w:cstheme="majorBidi"/>
+      <w:rFonts w:ascii="Cambria" w:eastAsiaTheme="majorEastAsia" w:hAnsi="Cambria" w:cstheme="majorBidi"/>
       <w:color w:val="000000" w:themeColor="text1"/>
       <w:sz w:val="40"/>
       <w:szCs w:val="32"/>
+      <w:lang w:val="en-GB"/>
     </w:rPr>
   </w:style>
   <w:style w:type="paragraph" w:styleId="Heading2">
@@ -8976,12 +10113,13 @@
       <w:outlineLvl w:val="1"/>
     </w:pPr>
     <w:rPr>
-      <w:rFonts w:eastAsiaTheme="majorEastAsia" w:cstheme="majorBidi"/>
+      <w:rFonts w:ascii="Cambria" w:eastAsiaTheme="majorEastAsia" w:hAnsi="Cambria" w:cstheme="majorBidi"/>
       <w:i/>
       <w:iCs/>
       <w:color w:val="000000" w:themeColor="text1"/>
       <w:sz w:val="28"/>
       <w:szCs w:val="26"/>
+      <w:lang w:val="en-GB"/>
     </w:rPr>
   </w:style>
   <w:style w:type="character" w:default="1" w:styleId="DefaultParagraphFont">
@@ -9035,6 +10173,10 @@
       <w:ind w:left="720"/>
       <w:contextualSpacing/>
     </w:pPr>
+    <w:rPr>
+      <w:rFonts w:ascii="Cambria" w:hAnsi="Cambria" w:cstheme="minorBidi"/>
+      <w:lang w:val="en-GB"/>
+    </w:rPr>
   </w:style>
   <w:style w:type="paragraph" w:styleId="NoSpacing">
     <w:name w:val="No Spacing"/>
@@ -9084,6 +10226,65 @@
         <w:right w:w="108" w:type="dxa"/>
       </w:tblCellMar>
     </w:tblPr>
+  </w:style>
+  <w:style w:type="paragraph" w:styleId="NormalWeb">
+    <w:name w:val="Normal (Web)"/>
+    <w:basedOn w:val="Normal"/>
+    <w:uiPriority w:val="99"/>
+    <w:semiHidden/>
+    <w:unhideWhenUsed/>
+    <w:rsid w:val="00601FF3"/>
+    <w:pPr>
+      <w:spacing w:before="100" w:beforeAutospacing="1" w:after="100" w:afterAutospacing="1"/>
+    </w:pPr>
+  </w:style>
+  <w:style w:type="paragraph" w:styleId="Header">
+    <w:name w:val="header"/>
+    <w:basedOn w:val="Normal"/>
+    <w:link w:val="HeaderChar"/>
+    <w:uiPriority w:val="99"/>
+    <w:unhideWhenUsed/>
+    <w:rsid w:val="00EE7AD9"/>
+    <w:pPr>
+      <w:tabs>
+        <w:tab w:val="center" w:pos="4513"/>
+        <w:tab w:val="right" w:pos="9026"/>
+      </w:tabs>
+    </w:pPr>
+  </w:style>
+  <w:style w:type="character" w:customStyle="1" w:styleId="HeaderChar">
+    <w:name w:val="Header Char"/>
+    <w:basedOn w:val="DefaultParagraphFont"/>
+    <w:link w:val="Header"/>
+    <w:uiPriority w:val="99"/>
+    <w:rsid w:val="00EE7AD9"/>
+    <w:rPr>
+      <w:rFonts w:ascii="Times New Roman" w:hAnsi="Times New Roman" w:cs="Times New Roman"/>
+    </w:rPr>
+  </w:style>
+  <w:style w:type="paragraph" w:styleId="Footer">
+    <w:name w:val="footer"/>
+    <w:basedOn w:val="Normal"/>
+    <w:link w:val="FooterChar"/>
+    <w:uiPriority w:val="99"/>
+    <w:unhideWhenUsed/>
+    <w:rsid w:val="00EE7AD9"/>
+    <w:pPr>
+      <w:tabs>
+        <w:tab w:val="center" w:pos="4513"/>
+        <w:tab w:val="right" w:pos="9026"/>
+      </w:tabs>
+    </w:pPr>
+  </w:style>
+  <w:style w:type="character" w:customStyle="1" w:styleId="FooterChar">
+    <w:name w:val="Footer Char"/>
+    <w:basedOn w:val="DefaultParagraphFont"/>
+    <w:link w:val="Footer"/>
+    <w:uiPriority w:val="99"/>
+    <w:rsid w:val="00EE7AD9"/>
+    <w:rPr>
+      <w:rFonts w:ascii="Times New Roman" w:hAnsi="Times New Roman" w:cs="Times New Roman"/>
+    </w:rPr>
   </w:style>
 </w:styles>
 </file>
@@ -9347,4 +10548,16 @@
     </a:ext>
   </a:extLst>
 </a:theme>
+</file>
+
+<file path=customXml/item1.xml><?xml version="1.0" encoding="utf-8"?>
+<b:Sources xmlns:b="http://schemas.openxmlformats.org/officeDocument/2006/bibliography" xmlns="http://schemas.openxmlformats.org/officeDocument/2006/bibliography" SelectedStyle="/APASixthEditionOfficeOnline.xsl" StyleName="APA"/>
+</file>
+
+<file path=customXml/itemProps1.xml><?xml version="1.0" encoding="utf-8"?>
+<ds:datastoreItem xmlns:ds="http://schemas.openxmlformats.org/officeDocument/2006/customXml" ds:itemID="{CE52AB0C-4EB9-8742-B7D1-01463B9A0308}">
+  <ds:schemaRefs>
+    <ds:schemaRef ds:uri="http://schemas.openxmlformats.org/officeDocument/2006/bibliography"/>
+  </ds:schemaRefs>
+</ds:datastoreItem>
 </file>
</xml_diff>